<commit_message>
should fix view to parse the html from scope
</commit_message>
<xml_diff>
--- a/templates/estimates/BCK_De.docx
+++ b/templates/estimates/BCK_De.docx
@@ -614,7 +614,7 @@
                 <w:rFonts w:ascii="Neue Hans Kendrick" w:eastAsia="Neue Hans Kendrick Light" w:hAnsi="Neue Hans Kendrick" w:cs="Neue Hans Kendrick Light"/>
                 <w:b/>
                 <w:sz w:val="16"/>
-                <w:lang w:val="en-US" w:eastAsia="de-DE" w:bidi="de-DE"/>
+                <w:lang w:val="de-DE" w:eastAsia="de-DE" w:bidi="de-DE"/>
               </w:rPr>
             </w:pPr>
             <w:r>
@@ -622,7 +622,7 @@
                 <w:rFonts w:ascii="Neue Hans Kendrick" w:eastAsia="Neue Hans Kendrick Light" w:hAnsi="Neue Hans Kendrick" w:cs="Neue Hans Kendrick Light"/>
                 <w:b/>
                 <w:sz w:val="16"/>
-                <w:lang w:val="en-US" w:eastAsia="de-DE" w:bidi="de-DE"/>
+                <w:lang w:val="de-DE" w:eastAsia="de-DE" w:bidi="de-DE"/>
               </w:rPr>
               <w:t>BETREFF</w:t>
             </w:r>
@@ -634,7 +634,7 @@
                 <w:rFonts w:ascii="Neue Hans Kendrick" w:hAnsi="Neue Hans Kendrick"/>
                 <w:sz w:val="16"/>
                 <w:szCs w:val="16"/>
-                <w:lang w:val="en-US"/>
+                <w:lang w:val="de-DE"/>
               </w:rPr>
             </w:pPr>
             <w:r>
@@ -642,7 +642,7 @@
                 <w:rFonts w:ascii="Neue Hans Kendrick" w:hAnsi="Neue Hans Kendrick"/>
                 <w:sz w:val="16"/>
                 <w:szCs w:val="16"/>
-                <w:lang w:val="en-US"/>
+                <w:lang w:val="de-DE"/>
               </w:rPr>
               <w:t>{{</w:t>
             </w:r>
@@ -652,7 +652,7 @@
                 <w:rFonts w:ascii="Neue Hans Kendrick" w:hAnsi="Neue Hans Kendrick"/>
                 <w:sz w:val="16"/>
                 <w:szCs w:val="16"/>
-                <w:lang w:val="en-US"/>
+                <w:lang w:val="de-DE"/>
               </w:rPr>
               <w:t>contract_no</w:t>
             </w:r>
@@ -662,7 +662,7 @@
                 <w:rFonts w:ascii="Neue Hans Kendrick" w:hAnsi="Neue Hans Kendrick"/>
                 <w:sz w:val="16"/>
                 <w:szCs w:val="16"/>
-                <w:lang w:val="en-US"/>
+                <w:lang w:val="de-DE"/>
               </w:rPr>
               <w:t>}}</w:t>
             </w:r>
@@ -671,76 +671,65 @@
                 <w:rFonts w:ascii="Neue Hans Kendrick" w:hAnsi="Neue Hans Kendrick"/>
                 <w:sz w:val="16"/>
                 <w:szCs w:val="16"/>
-                <w:lang w:val="en-US"/>
-              </w:rPr>
-              <w:t xml:space="preserve"> </w:t>
-            </w:r>
-            <w:proofErr w:type="spellStart"/>
+                <w:lang w:val="de-DE"/>
+              </w:rPr>
+              <w:t xml:space="preserve"> Angebot</w:t>
+            </w:r>
             <w:r>
               <w:rPr>
                 <w:rFonts w:ascii="Neue Hans Kendrick" w:hAnsi="Neue Hans Kendrick"/>
                 <w:sz w:val="16"/>
                 <w:szCs w:val="16"/>
-                <w:lang w:val="en-US"/>
-              </w:rPr>
-              <w:t>Angebot</w:t>
-            </w:r>
-            <w:proofErr w:type="spellEnd"/>
+                <w:lang w:val="de-DE"/>
+              </w:rPr>
+              <w:t xml:space="preserve"> </w:t>
+            </w:r>
+            <w:proofErr w:type="gramStart"/>
             <w:r>
               <w:rPr>
                 <w:rFonts w:ascii="Neue Hans Kendrick" w:hAnsi="Neue Hans Kendrick"/>
                 <w:sz w:val="16"/>
                 <w:szCs w:val="16"/>
-                <w:lang w:val="en-US"/>
-              </w:rPr>
-              <w:t xml:space="preserve"> </w:t>
-            </w:r>
-            <w:proofErr w:type="gramStart"/>
+                <w:lang w:val="de-DE"/>
+              </w:rPr>
+              <w:t xml:space="preserve">{{ </w:t>
+            </w:r>
+            <w:proofErr w:type="spellStart"/>
             <w:r>
               <w:rPr>
                 <w:rFonts w:ascii="Neue Hans Kendrick" w:hAnsi="Neue Hans Kendrick"/>
                 <w:sz w:val="16"/>
                 <w:szCs w:val="16"/>
-                <w:lang w:val="en-US"/>
-              </w:rPr>
-              <w:t xml:space="preserve">{{ </w:t>
-            </w:r>
-            <w:proofErr w:type="spellStart"/>
+                <w:lang w:val="de-DE"/>
+              </w:rPr>
+              <w:t>contract</w:t>
+            </w:r>
+            <w:proofErr w:type="gramEnd"/>
             <w:r>
               <w:rPr>
                 <w:rFonts w:ascii="Neue Hans Kendrick" w:hAnsi="Neue Hans Kendrick"/>
                 <w:sz w:val="16"/>
                 <w:szCs w:val="16"/>
-                <w:lang w:val="en-US"/>
-              </w:rPr>
-              <w:t>contract</w:t>
-            </w:r>
-            <w:proofErr w:type="gramEnd"/>
+                <w:lang w:val="de-DE"/>
+              </w:rPr>
+              <w:t>_name</w:t>
+            </w:r>
+            <w:proofErr w:type="spellEnd"/>
             <w:r>
               <w:rPr>
                 <w:rFonts w:ascii="Neue Hans Kendrick" w:hAnsi="Neue Hans Kendrick"/>
                 <w:sz w:val="16"/>
                 <w:szCs w:val="16"/>
-                <w:lang w:val="en-US"/>
-              </w:rPr>
-              <w:t>_name</w:t>
-            </w:r>
-            <w:proofErr w:type="spellEnd"/>
+                <w:lang w:val="de-DE"/>
+              </w:rPr>
+              <w:t>}}</w:t>
+            </w:r>
             <w:r>
               <w:rPr>
                 <w:rFonts w:ascii="Neue Hans Kendrick" w:hAnsi="Neue Hans Kendrick"/>
                 <w:sz w:val="16"/>
                 <w:szCs w:val="16"/>
-                <w:lang w:val="en-US"/>
-              </w:rPr>
-              <w:t>}}</w:t>
-            </w:r>
-            <w:r>
-              <w:rPr>
-                <w:rFonts w:ascii="Neue Hans Kendrick" w:hAnsi="Neue Hans Kendrick"/>
-                <w:sz w:val="16"/>
-                <w:szCs w:val="16"/>
-                <w:lang w:val="en-US"/>
+                <w:lang w:val="de-DE"/>
               </w:rPr>
               <w:t xml:space="preserve"> </w:t>
             </w:r>
@@ -752,14 +741,14 @@
                 <w:rFonts w:ascii="Neue Hans Kendrick" w:hAnsi="Neue Hans Kendrick"/>
                 <w:sz w:val="16"/>
                 <w:szCs w:val="16"/>
-                <w:lang w:val="en-US"/>
+                <w:lang w:val="de-DE"/>
               </w:rPr>
             </w:pPr>
             <w:r>
               <w:rPr>
                 <w:rFonts w:ascii="Neue Hans Kendrick" w:eastAsia="Neue Hans Kendrick Light" w:hAnsi="Neue Hans Kendrick" w:cs="Neue Hans Kendrick Light"/>
                 <w:sz w:val="16"/>
-                <w:lang w:val="en-US" w:eastAsia="de-DE" w:bidi="de-DE"/>
+                <w:lang w:val="de-DE" w:eastAsia="de-DE" w:bidi="de-DE"/>
               </w:rPr>
               <w:t xml:space="preserve">für das </w:t>
             </w:r>
@@ -768,7 +757,7 @@
               <w:rPr>
                 <w:rFonts w:ascii="Neue Hans Kendrick" w:eastAsia="Neue Hans Kendrick Light" w:hAnsi="Neue Hans Kendrick" w:cs="Neue Hans Kendrick Light"/>
                 <w:sz w:val="16"/>
-                <w:lang w:val="en-US" w:eastAsia="de-DE" w:bidi="de-DE"/>
+                <w:lang w:val="de-DE" w:eastAsia="de-DE" w:bidi="de-DE"/>
               </w:rPr>
               <w:t xml:space="preserve">Projekt  </w:t>
             </w:r>
@@ -777,7 +766,7 @@
                 <w:rFonts w:ascii="Neue Hans Kendrick" w:hAnsi="Neue Hans Kendrick"/>
                 <w:sz w:val="16"/>
                 <w:szCs w:val="16"/>
-                <w:lang w:val="en-US"/>
+                <w:lang w:val="de-DE"/>
               </w:rPr>
               <w:t>{</w:t>
             </w:r>
@@ -787,7 +776,7 @@
                 <w:rFonts w:ascii="Neue Hans Kendrick" w:hAnsi="Neue Hans Kendrick"/>
                 <w:sz w:val="16"/>
                 <w:szCs w:val="16"/>
-                <w:lang w:val="en-US"/>
+                <w:lang w:val="de-DE"/>
               </w:rPr>
               <w:t>{</w:t>
             </w:r>
@@ -797,7 +786,7 @@
                 <w:rFonts w:ascii="Neue Hans Kendrick" w:hAnsi="Neue Hans Kendrick"/>
                 <w:sz w:val="16"/>
                 <w:szCs w:val="16"/>
-                <w:lang w:val="en-US"/>
+                <w:lang w:val="de-DE"/>
               </w:rPr>
               <w:t>project_no</w:t>
             </w:r>
@@ -807,7 +796,7 @@
                 <w:rFonts w:ascii="Neue Hans Kendrick" w:hAnsi="Neue Hans Kendrick"/>
                 <w:sz w:val="16"/>
                 <w:szCs w:val="16"/>
-                <w:lang w:val="en-US"/>
+                <w:lang w:val="de-DE"/>
               </w:rPr>
               <w:t xml:space="preserve">}} </w:t>
             </w:r>
@@ -816,7 +805,7 @@
                 <w:rFonts w:ascii="Neue Hans Kendrick" w:eastAsia="Neue Hans Kendrick Light" w:hAnsi="Neue Hans Kendrick" w:cs="Neue Hans Kendrick Light"/>
                 <w:color w:val="000000"/>
                 <w:sz w:val="16"/>
-                <w:lang w:val="en-US" w:eastAsia="de-DE" w:bidi="de-DE"/>
+                <w:lang w:val="de-DE" w:eastAsia="de-DE" w:bidi="de-DE"/>
               </w:rPr>
               <w:t xml:space="preserve">- </w:t>
             </w:r>
@@ -825,7 +814,7 @@
                 <w:rFonts w:ascii="Neue Hans Kendrick" w:hAnsi="Neue Hans Kendrick"/>
                 <w:sz w:val="16"/>
                 <w:szCs w:val="16"/>
-                <w:lang w:val="en-US"/>
+                <w:lang w:val="de-DE"/>
               </w:rPr>
               <w:t xml:space="preserve">{{ </w:t>
             </w:r>
@@ -835,7 +824,7 @@
                 <w:rFonts w:ascii="Neue Hans Kendrick" w:hAnsi="Neue Hans Kendrick"/>
                 <w:sz w:val="16"/>
                 <w:szCs w:val="16"/>
-                <w:lang w:val="en-US"/>
+                <w:lang w:val="de-DE"/>
               </w:rPr>
               <w:t>project_name</w:t>
             </w:r>
@@ -845,7 +834,7 @@
                 <w:rFonts w:ascii="Neue Hans Kendrick" w:hAnsi="Neue Hans Kendrick"/>
                 <w:sz w:val="16"/>
                 <w:szCs w:val="16"/>
-                <w:lang w:val="en-US"/>
+                <w:lang w:val="de-DE"/>
               </w:rPr>
               <w:t>}}</w:t>
             </w:r>
@@ -857,7 +846,7 @@
                 <w:rFonts w:ascii="Neue Hans Kendrick" w:hAnsi="Neue Hans Kendrick"/>
                 <w:sz w:val="16"/>
                 <w:szCs w:val="16"/>
-                <w:lang w:val="en-US"/>
+                <w:lang w:val="de-DE"/>
               </w:rPr>
             </w:pPr>
           </w:p>
@@ -883,7 +872,7 @@
                 <w:rFonts w:ascii="Neue Hans Kendrick" w:eastAsia="Neue Hans Kendrick Light" w:hAnsi="Neue Hans Kendrick" w:cs="Neue Hans Kendrick Light"/>
                 <w:b/>
                 <w:sz w:val="16"/>
-                <w:lang w:val="de-DE" w:eastAsia="de-DE" w:bidi="de-DE"/>
+                <w:lang w:val="en-US" w:eastAsia="de-DE" w:bidi="de-DE"/>
               </w:rPr>
             </w:pPr>
             <w:r>
@@ -891,7 +880,7 @@
                 <w:rFonts w:ascii="Neue Hans Kendrick" w:eastAsia="Neue Hans Kendrick Light" w:hAnsi="Neue Hans Kendrick" w:cs="Neue Hans Kendrick Light"/>
                 <w:b/>
                 <w:sz w:val="16"/>
-                <w:lang w:val="de-DE" w:eastAsia="de-DE" w:bidi="de-DE"/>
+                <w:lang w:val="en-US" w:eastAsia="de-DE" w:bidi="de-DE"/>
               </w:rPr>
               <w:t>PROJEKT</w:t>
             </w:r>
@@ -903,7 +892,7 @@
                 <w:rFonts w:ascii="Neue Hans Kendrick" w:hAnsi="Neue Hans Kendrick"/>
                 <w:sz w:val="16"/>
                 <w:szCs w:val="16"/>
-                <w:lang w:val="de-DE"/>
+                <w:lang w:val="en-US"/>
               </w:rPr>
             </w:pPr>
             <w:proofErr w:type="gramStart"/>
@@ -912,7 +901,7 @@
                 <w:rFonts w:ascii="Neue Hans Kendrick" w:hAnsi="Neue Hans Kendrick"/>
                 <w:sz w:val="16"/>
                 <w:szCs w:val="16"/>
-                <w:lang w:val="de-DE"/>
+                <w:lang w:val="en-US"/>
               </w:rPr>
               <w:t xml:space="preserve">{{ </w:t>
             </w:r>
@@ -922,7 +911,7 @@
                 <w:rFonts w:ascii="Neue Hans Kendrick" w:hAnsi="Neue Hans Kendrick"/>
                 <w:sz w:val="16"/>
                 <w:szCs w:val="16"/>
-                <w:lang w:val="de-DE"/>
+                <w:lang w:val="en-US"/>
               </w:rPr>
               <w:t>project</w:t>
             </w:r>
@@ -932,7 +921,7 @@
                 <w:rFonts w:ascii="Neue Hans Kendrick" w:hAnsi="Neue Hans Kendrick"/>
                 <w:sz w:val="16"/>
                 <w:szCs w:val="16"/>
-                <w:lang w:val="de-DE"/>
+                <w:lang w:val="en-US"/>
               </w:rPr>
               <w:t>_no</w:t>
             </w:r>
@@ -942,7 +931,7 @@
                 <w:rFonts w:ascii="Neue Hans Kendrick" w:hAnsi="Neue Hans Kendrick"/>
                 <w:sz w:val="16"/>
                 <w:szCs w:val="16"/>
-                <w:lang w:val="de-DE"/>
+                <w:lang w:val="en-US"/>
               </w:rPr>
               <w:t>}}</w:t>
             </w:r>
@@ -954,7 +943,7 @@
                 <w:rFonts w:ascii="Neue Hans Kendrick" w:hAnsi="Neue Hans Kendrick"/>
                 <w:sz w:val="16"/>
                 <w:szCs w:val="16"/>
-                <w:lang w:val="de-DE"/>
+                <w:lang w:val="en-US"/>
               </w:rPr>
             </w:pPr>
             <w:proofErr w:type="gramStart"/>
@@ -963,7 +952,7 @@
                 <w:rFonts w:ascii="Neue Hans Kendrick" w:hAnsi="Neue Hans Kendrick"/>
                 <w:sz w:val="16"/>
                 <w:szCs w:val="16"/>
-                <w:lang w:val="de-DE"/>
+                <w:lang w:val="en-US"/>
               </w:rPr>
               <w:t xml:space="preserve">{{ </w:t>
             </w:r>
@@ -973,7 +962,7 @@
                 <w:rFonts w:ascii="Neue Hans Kendrick" w:hAnsi="Neue Hans Kendrick"/>
                 <w:sz w:val="16"/>
                 <w:szCs w:val="16"/>
-                <w:lang w:val="de-DE"/>
+                <w:lang w:val="en-US"/>
               </w:rPr>
               <w:t>project</w:t>
             </w:r>
@@ -983,7 +972,7 @@
                 <w:rFonts w:ascii="Neue Hans Kendrick" w:hAnsi="Neue Hans Kendrick"/>
                 <w:sz w:val="16"/>
                 <w:szCs w:val="16"/>
-                <w:lang w:val="de-DE"/>
+                <w:lang w:val="en-US"/>
               </w:rPr>
               <w:t>_name</w:t>
             </w:r>
@@ -993,7 +982,7 @@
                 <w:rFonts w:ascii="Neue Hans Kendrick" w:hAnsi="Neue Hans Kendrick"/>
                 <w:sz w:val="16"/>
                 <w:szCs w:val="16"/>
-                <w:lang w:val="de-DE"/>
+                <w:lang w:val="en-US"/>
               </w:rPr>
               <w:t>}}</w:t>
             </w:r>
@@ -1005,7 +994,7 @@
                 <w:rFonts w:ascii="Neue Hans Kendrick" w:eastAsia="Neue Hans Kendrick Light" w:hAnsi="Neue Hans Kendrick" w:cs="Neue Hans Kendrick Light"/>
                 <w:color w:val="000000"/>
                 <w:sz w:val="16"/>
-                <w:lang w:val="de-DE" w:eastAsia="de-DE" w:bidi="de-DE"/>
+                <w:lang w:val="en-US" w:eastAsia="de-DE" w:bidi="de-DE"/>
               </w:rPr>
             </w:pPr>
             <w:r>
@@ -1013,7 +1002,7 @@
                 <w:rFonts w:ascii="Neue Hans Kendrick" w:eastAsia="Neue Hans Kendrick Light" w:hAnsi="Neue Hans Kendrick" w:cs="Neue Hans Kendrick Light"/>
                 <w:color w:val="000000"/>
                 <w:sz w:val="16"/>
-                <w:lang w:val="de-DE" w:eastAsia="de-DE" w:bidi="de-DE"/>
+                <w:lang w:val="en-US" w:eastAsia="de-DE" w:bidi="de-DE"/>
               </w:rPr>
               <w:t xml:space="preserve"> </w:t>
             </w:r>
@@ -1025,7 +1014,7 @@
                 <w:rFonts w:ascii="Neue Hans Kendrick" w:eastAsia="Neue Hans Kendrick Light" w:hAnsi="Neue Hans Kendrick" w:cs="Neue Hans Kendrick Light"/>
                 <w:color w:val="000000"/>
                 <w:sz w:val="16"/>
-                <w:lang w:val="de-DE" w:eastAsia="de-DE" w:bidi="de-DE"/>
+                <w:lang w:val="en-US" w:eastAsia="de-DE" w:bidi="de-DE"/>
               </w:rPr>
             </w:pPr>
           </w:p>
@@ -2444,40 +2433,16 @@
                 <w:rFonts w:ascii="Neue Hans Kendrick" w:eastAsia="Neue Hans Kendrick Light" w:hAnsi="Neue Hans Kendrick" w:cs="Neue Hans Kendrick Light"/>
                 <w:lang w:eastAsia="de-DE" w:bidi="de-DE"/>
               </w:rPr>
-              <w:t>Koziczinski</w:t>
+              <w:t>Koziczinsk</w:t>
+            </w:r>
+            <w:r>
+              <w:rPr>
+                <w:rFonts w:ascii="Neue Hans Kendrick" w:eastAsia="Neue Hans Kendrick Light" w:hAnsi="Neue Hans Kendrick" w:cs="Neue Hans Kendrick Light"/>
+                <w:lang w:eastAsia="de-DE" w:bidi="de-DE"/>
+              </w:rPr>
+              <w:t>i</w:t>
             </w:r>
             <w:proofErr w:type="spellEnd"/>
-          </w:p>
-          <w:p>
-            <w:pPr>
-              <w:tabs>
-                <w:tab w:val="left" w:pos="708"/>
-                <w:tab w:val="left" w:pos="1416"/>
-                <w:tab w:val="left" w:pos="2124"/>
-                <w:tab w:val="left" w:pos="2832"/>
-                <w:tab w:val="left" w:pos="3540"/>
-                <w:tab w:val="left" w:pos="4248"/>
-                <w:tab w:val="left" w:pos="4956"/>
-                <w:tab w:val="left" w:pos="5664"/>
-                <w:tab w:val="left" w:pos="6372"/>
-                <w:tab w:val="left" w:pos="7080"/>
-                <w:tab w:val="left" w:pos="7788"/>
-                <w:tab w:val="left" w:pos="8496"/>
-                <w:tab w:val="left" w:pos="9204"/>
-                <w:tab w:val="left" w:pos="9912"/>
-              </w:tabs>
-              <w:rPr>
-                <w:rFonts w:ascii="Neue Hans Kendrick" w:eastAsia="Neue Hans Kendrick Light" w:hAnsi="Neue Hans Kendrick" w:cs="Neue Hans Kendrick Light"/>
-                <w:lang w:eastAsia="de-DE" w:bidi="de-DE"/>
-              </w:rPr>
-            </w:pPr>
-            <w:r>
-              <w:rPr>
-                <w:rFonts w:ascii="Neue Hans Kendrick" w:eastAsia="Neue Hans Kendrick Light" w:hAnsi="Neue Hans Kendrick" w:cs="Neue Hans Kendrick Light"/>
-                <w:lang w:eastAsia="de-DE" w:bidi="de-DE"/>
-              </w:rPr>
-              <w:t xml:space="preserve"> </w:t>
-            </w:r>
           </w:p>
         </w:tc>
       </w:tr>
@@ -2610,187 +2575,20 @@
     </w:p>
     <w:p>
       <w:pPr>
-        <w:tabs>
-          <w:tab w:val="left" w:pos="1134"/>
-          <w:tab w:val="left" w:pos="2268"/>
-          <w:tab w:val="left" w:pos="3402"/>
-          <w:tab w:val="left" w:pos="4536"/>
-          <w:tab w:val="left" w:pos="5670"/>
-          <w:tab w:val="left" w:pos="6804"/>
-          <w:tab w:val="left" w:pos="7938"/>
-          <w:tab w:val="left" w:pos="9072"/>
-          <w:tab w:val="left" w:pos="10206"/>
-          <w:tab w:val="left" w:pos="11340"/>
-          <w:tab w:val="left" w:pos="12474"/>
-          <w:tab w:val="left" w:pos="13608"/>
-          <w:tab w:val="left" w:pos="14742"/>
-          <w:tab w:val="left" w:pos="15876"/>
-        </w:tabs>
-        <w:spacing w:after="160" w:line="259" w:lineRule="auto"/>
         <w:rPr>
           <w:rFonts w:ascii="Neue Hans Kendrick" w:eastAsia="Neue Hans Kendrick Light" w:hAnsi="Neue Hans Kendrick" w:cs="Neue Hans Kendrick Light"/>
           <w:sz w:val="20"/>
           <w:lang w:eastAsia="de-DE" w:bidi="de-DE"/>
         </w:rPr>
       </w:pPr>
-    </w:p>
-    <w:p>
-      <w:pPr>
-        <w:tabs>
-          <w:tab w:val="left" w:pos="1134"/>
-          <w:tab w:val="left" w:pos="2268"/>
-          <w:tab w:val="left" w:pos="3402"/>
-          <w:tab w:val="left" w:pos="4536"/>
-          <w:tab w:val="left" w:pos="5670"/>
-          <w:tab w:val="left" w:pos="6804"/>
-          <w:tab w:val="left" w:pos="7938"/>
-          <w:tab w:val="left" w:pos="9072"/>
-          <w:tab w:val="left" w:pos="10206"/>
-          <w:tab w:val="left" w:pos="11340"/>
-          <w:tab w:val="left" w:pos="12474"/>
-          <w:tab w:val="left" w:pos="13608"/>
-          <w:tab w:val="left" w:pos="14742"/>
-          <w:tab w:val="left" w:pos="15876"/>
-        </w:tabs>
-        <w:spacing w:after="160" w:line="259" w:lineRule="auto"/>
+      <w:r>
         <w:rPr>
           <w:rFonts w:ascii="Neue Hans Kendrick" w:eastAsia="Neue Hans Kendrick Light" w:hAnsi="Neue Hans Kendrick" w:cs="Neue Hans Kendrick Light"/>
           <w:sz w:val="20"/>
           <w:lang w:eastAsia="de-DE" w:bidi="de-DE"/>
         </w:rPr>
-      </w:pPr>
-    </w:p>
-    <w:p>
-      <w:pPr>
-        <w:tabs>
-          <w:tab w:val="left" w:pos="1134"/>
-          <w:tab w:val="left" w:pos="2268"/>
-          <w:tab w:val="left" w:pos="3402"/>
-          <w:tab w:val="left" w:pos="4536"/>
-          <w:tab w:val="left" w:pos="5670"/>
-          <w:tab w:val="left" w:pos="6804"/>
-          <w:tab w:val="left" w:pos="7938"/>
-          <w:tab w:val="left" w:pos="9072"/>
-          <w:tab w:val="left" w:pos="10206"/>
-          <w:tab w:val="left" w:pos="11340"/>
-          <w:tab w:val="left" w:pos="12474"/>
-          <w:tab w:val="left" w:pos="13608"/>
-          <w:tab w:val="left" w:pos="14742"/>
-          <w:tab w:val="left" w:pos="15876"/>
-        </w:tabs>
-        <w:spacing w:after="160" w:line="259" w:lineRule="auto"/>
-        <w:rPr>
-          <w:rFonts w:ascii="Neue Hans Kendrick" w:eastAsia="Neue Hans Kendrick Light" w:hAnsi="Neue Hans Kendrick" w:cs="Neue Hans Kendrick Light"/>
-          <w:sz w:val="20"/>
-          <w:lang w:eastAsia="de-DE" w:bidi="de-DE"/>
-        </w:rPr>
-      </w:pPr>
-    </w:p>
-    <w:p>
-      <w:pPr>
-        <w:tabs>
-          <w:tab w:val="left" w:pos="1134"/>
-          <w:tab w:val="left" w:pos="2268"/>
-          <w:tab w:val="left" w:pos="3402"/>
-          <w:tab w:val="left" w:pos="4536"/>
-          <w:tab w:val="left" w:pos="5670"/>
-          <w:tab w:val="left" w:pos="6804"/>
-          <w:tab w:val="left" w:pos="7938"/>
-          <w:tab w:val="left" w:pos="9072"/>
-          <w:tab w:val="left" w:pos="10206"/>
-          <w:tab w:val="left" w:pos="11340"/>
-          <w:tab w:val="left" w:pos="12474"/>
-          <w:tab w:val="left" w:pos="13608"/>
-          <w:tab w:val="left" w:pos="14742"/>
-          <w:tab w:val="left" w:pos="15876"/>
-        </w:tabs>
-        <w:spacing w:after="160" w:line="259" w:lineRule="auto"/>
-        <w:rPr>
-          <w:rFonts w:ascii="Neue Hans Kendrick" w:eastAsia="Neue Hans Kendrick Light" w:hAnsi="Neue Hans Kendrick" w:cs="Neue Hans Kendrick Light"/>
-          <w:sz w:val="20"/>
-          <w:lang w:eastAsia="de-DE" w:bidi="de-DE"/>
-        </w:rPr>
-      </w:pPr>
-    </w:p>
-    <w:p>
-      <w:pPr>
-        <w:tabs>
-          <w:tab w:val="left" w:pos="1134"/>
-          <w:tab w:val="left" w:pos="2268"/>
-          <w:tab w:val="left" w:pos="3402"/>
-          <w:tab w:val="left" w:pos="4536"/>
-          <w:tab w:val="left" w:pos="5670"/>
-          <w:tab w:val="left" w:pos="6804"/>
-          <w:tab w:val="left" w:pos="7938"/>
-          <w:tab w:val="left" w:pos="9072"/>
-          <w:tab w:val="left" w:pos="10206"/>
-          <w:tab w:val="left" w:pos="11340"/>
-          <w:tab w:val="left" w:pos="12474"/>
-          <w:tab w:val="left" w:pos="13608"/>
-          <w:tab w:val="left" w:pos="14742"/>
-          <w:tab w:val="left" w:pos="15876"/>
-        </w:tabs>
-        <w:spacing w:after="160" w:line="259" w:lineRule="auto"/>
-        <w:rPr>
-          <w:rFonts w:ascii="Neue Hans Kendrick" w:eastAsia="Neue Hans Kendrick Light" w:hAnsi="Neue Hans Kendrick" w:cs="Neue Hans Kendrick Light"/>
-          <w:sz w:val="20"/>
-          <w:lang w:eastAsia="de-DE" w:bidi="de-DE"/>
-        </w:rPr>
-      </w:pPr>
-    </w:p>
-    <w:p>
-      <w:pPr>
-        <w:tabs>
-          <w:tab w:val="left" w:pos="1134"/>
-          <w:tab w:val="left" w:pos="2268"/>
-          <w:tab w:val="left" w:pos="3402"/>
-          <w:tab w:val="left" w:pos="4536"/>
-          <w:tab w:val="left" w:pos="5670"/>
-          <w:tab w:val="left" w:pos="6804"/>
-          <w:tab w:val="left" w:pos="7938"/>
-          <w:tab w:val="left" w:pos="9072"/>
-          <w:tab w:val="left" w:pos="10206"/>
-          <w:tab w:val="left" w:pos="11340"/>
-          <w:tab w:val="left" w:pos="12474"/>
-          <w:tab w:val="left" w:pos="13608"/>
-          <w:tab w:val="left" w:pos="14742"/>
-          <w:tab w:val="left" w:pos="15876"/>
-        </w:tabs>
-        <w:spacing w:after="160" w:line="259" w:lineRule="auto"/>
-        <w:rPr>
-          <w:rFonts w:ascii="Neue Hans Kendrick" w:eastAsia="Neue Hans Kendrick Light" w:hAnsi="Neue Hans Kendrick" w:cs="Neue Hans Kendrick Light"/>
-          <w:sz w:val="20"/>
-          <w:lang w:eastAsia="de-DE" w:bidi="de-DE"/>
-        </w:rPr>
-      </w:pPr>
-    </w:p>
-    <w:p>
-      <w:pPr>
-        <w:tabs>
-          <w:tab w:val="left" w:pos="1134"/>
-          <w:tab w:val="left" w:pos="2268"/>
-          <w:tab w:val="left" w:pos="3402"/>
-          <w:tab w:val="left" w:pos="4536"/>
-          <w:tab w:val="left" w:pos="5670"/>
-          <w:tab w:val="left" w:pos="6804"/>
-          <w:tab w:val="left" w:pos="7938"/>
-          <w:tab w:val="left" w:pos="9072"/>
-          <w:tab w:val="left" w:pos="10206"/>
-          <w:tab w:val="left" w:pos="11340"/>
-          <w:tab w:val="left" w:pos="12474"/>
-          <w:tab w:val="left" w:pos="13608"/>
-          <w:tab w:val="left" w:pos="14742"/>
-          <w:tab w:val="left" w:pos="15876"/>
-        </w:tabs>
-        <w:spacing w:after="160" w:line="259" w:lineRule="auto"/>
-        <w:rPr>
-          <w:rFonts w:ascii="Neue Hans Kendrick" w:eastAsia="Neue Hans Kendrick Light" w:hAnsi="Neue Hans Kendrick" w:cs="Neue Hans Kendrick Light"/>
-          <w:b/>
-          <w:sz w:val="18"/>
-          <w:u w:val="single"/>
-          <w:lang w:eastAsia="de-DE" w:bidi="de-DE"/>
-        </w:rPr>
-      </w:pPr>
+        <w:br w:type="page"/>
+      </w:r>
     </w:p>
     <w:p>
       <w:pPr>
@@ -6396,6 +6194,8 @@
           <w:rFonts w:ascii="Neue Hans Kendrick" w:eastAsia="Neue Hans Kendrick Light" w:hAnsi="Neue Hans Kendrick" w:cs="Neue Hans Kendrick Light"/>
           <w:b/>
           <w:color w:val="000000"/>
+          <w:sz w:val="2"/>
+          <w:szCs w:val="2"/>
           <w:u w:val="single"/>
           <w:lang w:val="en-US" w:eastAsia="de-DE" w:bidi="de-DE"/>
         </w:rPr>
@@ -6405,6 +6205,8 @@
           <w:rFonts w:ascii="Neue Hans Kendrick" w:eastAsia="Neue Hans Kendrick Light" w:hAnsi="Neue Hans Kendrick" w:cs="Neue Hans Kendrick Light"/>
           <w:b/>
           <w:color w:val="000000"/>
+          <w:sz w:val="2"/>
+          <w:szCs w:val="2"/>
           <w:u w:val="single"/>
           <w:lang w:val="en-US" w:eastAsia="de-DE" w:bidi="de-DE"/>
         </w:rPr>
@@ -6417,6 +6219,8 @@
           <w:rFonts w:ascii="Neue Hans Kendrick" w:eastAsia="Neue Hans Kendrick Light" w:hAnsi="Neue Hans Kendrick" w:cs="Neue Hans Kendrick Light"/>
           <w:b/>
           <w:color w:val="000000"/>
+          <w:sz w:val="2"/>
+          <w:szCs w:val="2"/>
           <w:u w:val="single"/>
           <w:lang w:val="en-US" w:eastAsia="de-DE" w:bidi="de-DE"/>
         </w:rPr>
@@ -6428,6 +6232,8 @@
           <w:rFonts w:ascii="Neue Hans Kendrick" w:eastAsia="Neue Hans Kendrick Light" w:hAnsi="Neue Hans Kendrick" w:cs="Neue Hans Kendrick Light"/>
           <w:b/>
           <w:color w:val="000000"/>
+          <w:sz w:val="2"/>
+          <w:szCs w:val="2"/>
           <w:u w:val="single"/>
           <w:lang w:val="en-US" w:eastAsia="de-DE" w:bidi="de-DE"/>
         </w:rPr>
@@ -6439,6 +6245,8 @@
           <w:rFonts w:ascii="Neue Hans Kendrick" w:eastAsia="Neue Hans Kendrick Light" w:hAnsi="Neue Hans Kendrick" w:cs="Neue Hans Kendrick Light"/>
           <w:b/>
           <w:color w:val="000000"/>
+          <w:sz w:val="2"/>
+          <w:szCs w:val="2"/>
           <w:u w:val="single"/>
           <w:lang w:val="en-US" w:eastAsia="de-DE" w:bidi="de-DE"/>
         </w:rPr>
@@ -6450,6 +6258,8 @@
           <w:rFonts w:ascii="Neue Hans Kendrick" w:eastAsia="Neue Hans Kendrick Light" w:hAnsi="Neue Hans Kendrick" w:cs="Neue Hans Kendrick Light"/>
           <w:b/>
           <w:color w:val="000000"/>
+          <w:sz w:val="2"/>
+          <w:szCs w:val="2"/>
           <w:u w:val="single"/>
           <w:lang w:val="en-US" w:eastAsia="de-DE" w:bidi="de-DE"/>
         </w:rPr>
@@ -14902,15 +14712,6 @@
 </file>
 
 <file path=customXml/item1.xml><?xml version="1.0" encoding="utf-8"?>
-<?mso-contentType ?>
-<FormTemplates xmlns="http://schemas.microsoft.com/sharepoint/v3/contenttype/forms">
-  <Display>DocumentLibraryForm</Display>
-  <Edit>DocumentLibraryForm</Edit>
-  <New>DocumentLibraryForm</New>
-</FormTemplates>
-</file>
-
-<file path=customXml/item2.xml><?xml version="1.0" encoding="utf-8"?>
 <ct:contentTypeSchema xmlns:ct="http://schemas.microsoft.com/office/2006/metadata/contentType" xmlns:ma="http://schemas.microsoft.com/office/2006/metadata/properties/metaAttributes" ct:_="" ma:_="" ma:contentTypeName="Dokument" ma:contentTypeID="0x01010017CF66FC4D990F46B0AA7830BA509D12" ma:contentTypeVersion="0" ma:contentTypeDescription="Ein neues Dokument erstellen." ma:contentTypeScope="" ma:versionID="5365672a5a67ac9bd0dbc9061a01f446">
   <xsd:schema xmlns:xsd="http://www.w3.org/2001/XMLSchema" xmlns:xs="http://www.w3.org/2001/XMLSchema" xmlns:p="http://schemas.microsoft.com/office/2006/metadata/properties" targetNamespace="http://schemas.microsoft.com/office/2006/metadata/properties" ma:root="true" ma:fieldsID="8c96a1500b55a331f0d0926ba64a978c">
     <xsd:element name="properties">
@@ -15024,25 +14825,26 @@
 </ct:contentTypeSchema>
 </file>
 
+<file path=customXml/item2.xml><?xml version="1.0" encoding="utf-8"?>
+<?mso-contentType ?>
+<FormTemplates xmlns="http://schemas.microsoft.com/sharepoint/v3/contenttype/forms">
+  <Display>DocumentLibraryForm</Display>
+  <Edit>DocumentLibraryForm</Edit>
+  <New>DocumentLibraryForm</New>
+</FormTemplates>
+</file>
+
 <file path=customXml/item3.xml><?xml version="1.0" encoding="utf-8"?>
+<b:Sources xmlns:b="http://schemas.openxmlformats.org/officeDocument/2006/bibliography" xmlns="http://schemas.openxmlformats.org/officeDocument/2006/bibliography" SelectedStyle="/APASixthEditionOfficeOnline.xsl" StyleName="APA" Version="6"/>
+</file>
+
+<file path=customXml/item4.xml><?xml version="1.0" encoding="utf-8"?>
 <p:properties xmlns:p="http://schemas.microsoft.com/office/2006/metadata/properties" xmlns:xsi="http://www.w3.org/2001/XMLSchema-instance" xmlns:pc="http://schemas.microsoft.com/office/infopath/2007/PartnerControls">
   <documentManagement/>
 </p:properties>
 </file>
 
-<file path=customXml/item4.xml><?xml version="1.0" encoding="utf-8"?>
-<b:Sources xmlns:b="http://schemas.openxmlformats.org/officeDocument/2006/bibliography" xmlns="http://schemas.openxmlformats.org/officeDocument/2006/bibliography" SelectedStyle="/APASixthEditionOfficeOnline.xsl" StyleName="APA" Version="6"/>
-</file>
-
 <file path=customXml/itemProps1.xml><?xml version="1.0" encoding="utf-8"?>
-<ds:datastoreItem xmlns:ds="http://schemas.openxmlformats.org/officeDocument/2006/customXml" ds:itemID="{3955E71D-0DE1-4E61-B2F0-D0BB3D26CA05}">
-  <ds:schemaRefs>
-    <ds:schemaRef ds:uri="http://schemas.microsoft.com/sharepoint/v3/contenttype/forms"/>
-  </ds:schemaRefs>
-</ds:datastoreItem>
-</file>
-
-<file path=customXml/itemProps2.xml><?xml version="1.0" encoding="utf-8"?>
 <ds:datastoreItem xmlns:ds="http://schemas.openxmlformats.org/officeDocument/2006/customXml" ds:itemID="{0019DEA0-F105-4BAD-8548-7D7D6AF3961A}">
   <ds:schemaRefs>
     <ds:schemaRef ds:uri="http://schemas.microsoft.com/office/2006/metadata/contentType"/>
@@ -15058,19 +14860,27 @@
 </ds:datastoreItem>
 </file>
 
+<file path=customXml/itemProps2.xml><?xml version="1.0" encoding="utf-8"?>
+<ds:datastoreItem xmlns:ds="http://schemas.openxmlformats.org/officeDocument/2006/customXml" ds:itemID="{3955E71D-0DE1-4E61-B2F0-D0BB3D26CA05}">
+  <ds:schemaRefs>
+    <ds:schemaRef ds:uri="http://schemas.microsoft.com/sharepoint/v3/contenttype/forms"/>
+  </ds:schemaRefs>
+</ds:datastoreItem>
+</file>
+
 <file path=customXml/itemProps3.xml><?xml version="1.0" encoding="utf-8"?>
+<ds:datastoreItem xmlns:ds="http://schemas.openxmlformats.org/officeDocument/2006/customXml" ds:itemID="{87659016-28FE-1448-9ADC-46CE0D940975}">
+  <ds:schemaRefs>
+    <ds:schemaRef ds:uri="http://schemas.openxmlformats.org/officeDocument/2006/bibliography"/>
+  </ds:schemaRefs>
+</ds:datastoreItem>
+</file>
+
+<file path=customXml/itemProps4.xml><?xml version="1.0" encoding="utf-8"?>
 <ds:datastoreItem xmlns:ds="http://schemas.openxmlformats.org/officeDocument/2006/customXml" ds:itemID="{6C808A0C-6712-4A8B-9473-28FB10470055}">
   <ds:schemaRefs>
     <ds:schemaRef ds:uri="http://schemas.microsoft.com/office/2006/metadata/properties"/>
     <ds:schemaRef ds:uri="http://schemas.microsoft.com/office/infopath/2007/PartnerControls"/>
   </ds:schemaRefs>
 </ds:datastoreItem>
-</file>
-
-<file path=customXml/itemProps4.xml><?xml version="1.0" encoding="utf-8"?>
-<ds:datastoreItem xmlns:ds="http://schemas.openxmlformats.org/officeDocument/2006/customXml" ds:itemID="{87659016-28FE-1448-9ADC-46CE0D940975}">
-  <ds:schemaRefs>
-    <ds:schemaRef ds:uri="http://schemas.openxmlformats.org/officeDocument/2006/bibliography"/>
-  </ds:schemaRefs>
-</ds:datastoreItem>
 </file>
</xml_diff>

<commit_message>
corrected templates for estimates
</commit_message>
<xml_diff>
--- a/templates/estimates/BCK_De.docx
+++ b/templates/estimates/BCK_De.docx
@@ -110,7 +110,27 @@
                 <w:sz w:val="12"/>
                 <w:lang w:eastAsia="de-DE" w:bidi="de-DE"/>
               </w:rPr>
-              <w:t xml:space="preserve"> Münzstr. 10 • D-10178 Berlin</w:t>
+              <w:t xml:space="preserve"> </w:t>
+            </w:r>
+            <w:proofErr w:type="spellStart"/>
+            <w:r>
+              <w:rPr>
+                <w:rFonts w:ascii="Neue Hans Kendrick" w:eastAsia="Neue Hans Kendrick" w:hAnsi="Neue Hans Kendrick" w:cs="Neue Hans Kendrick"/>
+                <w:color w:val="7E7E7E"/>
+                <w:sz w:val="12"/>
+                <w:lang w:eastAsia="de-DE" w:bidi="de-DE"/>
+              </w:rPr>
+              <w:t>Münzstr</w:t>
+            </w:r>
+            <w:proofErr w:type="spellEnd"/>
+            <w:r>
+              <w:rPr>
+                <w:rFonts w:ascii="Neue Hans Kendrick" w:eastAsia="Neue Hans Kendrick" w:hAnsi="Neue Hans Kendrick" w:cs="Neue Hans Kendrick"/>
+                <w:color w:val="7E7E7E"/>
+                <w:sz w:val="12"/>
+                <w:lang w:eastAsia="de-DE" w:bidi="de-DE"/>
+              </w:rPr>
+              <w:t>. 10 • D-10178 Berlin</w:t>
             </w:r>
           </w:p>
         </w:tc>
@@ -132,6 +152,7 @@
                 <w:lang w:val="en-US"/>
               </w:rPr>
             </w:pPr>
+            <w:proofErr w:type="gramStart"/>
             <w:r>
               <w:rPr>
                 <w:rFonts w:ascii="Neue Hans Kendrick" w:hAnsi="Neue Hans Kendrick"/>
@@ -141,6 +162,7 @@
               </w:rPr>
               <w:t xml:space="preserve">{{ </w:t>
             </w:r>
+            <w:proofErr w:type="spellStart"/>
             <w:r>
               <w:rPr>
                 <w:rFonts w:ascii="Neue Hans Kendrick" w:hAnsi="Neue Hans Kendrick"/>
@@ -148,7 +170,27 @@
                 <w:szCs w:val="16"/>
                 <w:lang w:val="en-US"/>
               </w:rPr>
-              <w:t xml:space="preserve">client_firm </w:t>
+              <w:t>client</w:t>
+            </w:r>
+            <w:proofErr w:type="gramEnd"/>
+            <w:r>
+              <w:rPr>
+                <w:rFonts w:ascii="Neue Hans Kendrick" w:hAnsi="Neue Hans Kendrick"/>
+                <w:sz w:val="16"/>
+                <w:szCs w:val="16"/>
+                <w:lang w:val="en-US"/>
+              </w:rPr>
+              <w:t>_firm</w:t>
+            </w:r>
+            <w:proofErr w:type="spellEnd"/>
+            <w:r>
+              <w:rPr>
+                <w:rFonts w:ascii="Neue Hans Kendrick" w:hAnsi="Neue Hans Kendrick"/>
+                <w:sz w:val="16"/>
+                <w:szCs w:val="16"/>
+                <w:lang w:val="en-US"/>
+              </w:rPr>
+              <w:t xml:space="preserve"> </w:t>
             </w:r>
             <w:r>
               <w:rPr>
@@ -171,6 +213,7 @@
                 <w:lang w:val="en-US" w:eastAsia="de-DE" w:bidi="de-DE"/>
               </w:rPr>
             </w:pPr>
+            <w:proofErr w:type="gramStart"/>
             <w:r>
               <w:rPr>
                 <w:rFonts w:ascii="Neue Hans Kendrick" w:hAnsi="Neue Hans Kendrick"/>
@@ -178,7 +221,37 @@
                 <w:szCs w:val="16"/>
                 <w:lang w:val="en-US"/>
               </w:rPr>
-              <w:t>{{ client_address }}</w:t>
+              <w:t xml:space="preserve">{{ </w:t>
+            </w:r>
+            <w:proofErr w:type="spellStart"/>
+            <w:r>
+              <w:rPr>
+                <w:rFonts w:ascii="Neue Hans Kendrick" w:hAnsi="Neue Hans Kendrick"/>
+                <w:sz w:val="16"/>
+                <w:szCs w:val="16"/>
+                <w:lang w:val="en-US"/>
+              </w:rPr>
+              <w:t>client</w:t>
+            </w:r>
+            <w:proofErr w:type="gramEnd"/>
+            <w:r>
+              <w:rPr>
+                <w:rFonts w:ascii="Neue Hans Kendrick" w:hAnsi="Neue Hans Kendrick"/>
+                <w:sz w:val="16"/>
+                <w:szCs w:val="16"/>
+                <w:lang w:val="en-US"/>
+              </w:rPr>
+              <w:t>_address</w:t>
+            </w:r>
+            <w:proofErr w:type="spellEnd"/>
+            <w:r>
+              <w:rPr>
+                <w:rFonts w:ascii="Neue Hans Kendrick" w:hAnsi="Neue Hans Kendrick"/>
+                <w:sz w:val="16"/>
+                <w:szCs w:val="16"/>
+                <w:lang w:val="en-US"/>
+              </w:rPr>
+              <w:t xml:space="preserve"> }}</w:t>
             </w:r>
           </w:p>
           <w:p>
@@ -480,6 +553,7 @@
                 <w:lang w:val="en-US"/>
               </w:rPr>
             </w:pPr>
+            <w:proofErr w:type="gramStart"/>
             <w:r>
               <w:rPr>
                 <w:rFonts w:ascii="Neue Hans Kendrick" w:hAnsi="Neue Hans Kendrick"/>
@@ -487,7 +561,37 @@
                 <w:szCs w:val="16"/>
                 <w:lang w:val="en-US"/>
               </w:rPr>
-              <w:t>{{ today_date}}</w:t>
+              <w:t xml:space="preserve">{{ </w:t>
+            </w:r>
+            <w:proofErr w:type="spellStart"/>
+            <w:r>
+              <w:rPr>
+                <w:rFonts w:ascii="Neue Hans Kendrick" w:hAnsi="Neue Hans Kendrick"/>
+                <w:sz w:val="16"/>
+                <w:szCs w:val="16"/>
+                <w:lang w:val="en-US"/>
+              </w:rPr>
+              <w:t>today</w:t>
+            </w:r>
+            <w:proofErr w:type="gramEnd"/>
+            <w:r>
+              <w:rPr>
+                <w:rFonts w:ascii="Neue Hans Kendrick" w:hAnsi="Neue Hans Kendrick"/>
+                <w:sz w:val="16"/>
+                <w:szCs w:val="16"/>
+                <w:lang w:val="en-US"/>
+              </w:rPr>
+              <w:t>_date</w:t>
+            </w:r>
+            <w:proofErr w:type="spellEnd"/>
+            <w:r>
+              <w:rPr>
+                <w:rFonts w:ascii="Neue Hans Kendrick" w:hAnsi="Neue Hans Kendrick"/>
+                <w:sz w:val="16"/>
+                <w:szCs w:val="16"/>
+                <w:lang w:val="en-US"/>
+              </w:rPr>
+              <w:t>}}</w:t>
             </w:r>
           </w:p>
           <w:p>
@@ -547,8 +651,9 @@
                 <w:szCs w:val="16"/>
                 <w:lang w:val="de-DE"/>
               </w:rPr>
-              <w:t>{{contract_no}}</w:t>
-            </w:r>
+              <w:t>{{</w:t>
+            </w:r>
+            <w:proofErr w:type="spellStart"/>
             <w:r>
               <w:rPr>
                 <w:rFonts w:ascii="Neue Hans Kendrick" w:hAnsi="Neue Hans Kendrick"/>
@@ -556,8 +661,9 @@
                 <w:szCs w:val="16"/>
                 <w:lang w:val="de-DE"/>
               </w:rPr>
-              <w:t xml:space="preserve"> Angebot</w:t>
-            </w:r>
+              <w:t>contract_no</w:t>
+            </w:r>
+            <w:proofErr w:type="spellEnd"/>
             <w:r>
               <w:rPr>
                 <w:rFonts w:ascii="Neue Hans Kendrick" w:hAnsi="Neue Hans Kendrick"/>
@@ -565,7 +671,7 @@
                 <w:szCs w:val="16"/>
                 <w:lang w:val="de-DE"/>
               </w:rPr>
-              <w:t xml:space="preserve"> </w:t>
+              <w:t>}}</w:t>
             </w:r>
             <w:r>
               <w:rPr>
@@ -574,7 +680,7 @@
                 <w:szCs w:val="16"/>
                 <w:lang w:val="de-DE"/>
               </w:rPr>
-              <w:t>{{ contract_name}}</w:t>
+              <w:t xml:space="preserve"> Angebot</w:t>
             </w:r>
             <w:r>
               <w:rPr>
@@ -585,6 +691,55 @@
               </w:rPr>
               <w:t xml:space="preserve"> </w:t>
             </w:r>
+            <w:proofErr w:type="gramStart"/>
+            <w:r>
+              <w:rPr>
+                <w:rFonts w:ascii="Neue Hans Kendrick" w:hAnsi="Neue Hans Kendrick"/>
+                <w:sz w:val="16"/>
+                <w:szCs w:val="16"/>
+                <w:lang w:val="de-DE"/>
+              </w:rPr>
+              <w:t xml:space="preserve">{{ </w:t>
+            </w:r>
+            <w:proofErr w:type="spellStart"/>
+            <w:r>
+              <w:rPr>
+                <w:rFonts w:ascii="Neue Hans Kendrick" w:hAnsi="Neue Hans Kendrick"/>
+                <w:sz w:val="16"/>
+                <w:szCs w:val="16"/>
+                <w:lang w:val="de-DE"/>
+              </w:rPr>
+              <w:t>contract</w:t>
+            </w:r>
+            <w:proofErr w:type="gramEnd"/>
+            <w:r>
+              <w:rPr>
+                <w:rFonts w:ascii="Neue Hans Kendrick" w:hAnsi="Neue Hans Kendrick"/>
+                <w:sz w:val="16"/>
+                <w:szCs w:val="16"/>
+                <w:lang w:val="de-DE"/>
+              </w:rPr>
+              <w:t>_name</w:t>
+            </w:r>
+            <w:proofErr w:type="spellEnd"/>
+            <w:r>
+              <w:rPr>
+                <w:rFonts w:ascii="Neue Hans Kendrick" w:hAnsi="Neue Hans Kendrick"/>
+                <w:sz w:val="16"/>
+                <w:szCs w:val="16"/>
+                <w:lang w:val="de-DE"/>
+              </w:rPr>
+              <w:t>}}</w:t>
+            </w:r>
+            <w:r>
+              <w:rPr>
+                <w:rFonts w:ascii="Neue Hans Kendrick" w:hAnsi="Neue Hans Kendrick"/>
+                <w:sz w:val="16"/>
+                <w:szCs w:val="16"/>
+                <w:lang w:val="de-DE"/>
+              </w:rPr>
+              <w:t xml:space="preserve"> </w:t>
+            </w:r>
           </w:p>
           <w:p>
             <w:pPr>
@@ -602,7 +757,16 @@
                 <w:sz w:val="16"/>
                 <w:lang w:val="de-DE" w:eastAsia="de-DE" w:bidi="de-DE"/>
               </w:rPr>
-              <w:t xml:space="preserve">für das Projekt  </w:t>
+              <w:t xml:space="preserve">für das </w:t>
+            </w:r>
+            <w:proofErr w:type="gramStart"/>
+            <w:r>
+              <w:rPr>
+                <w:rFonts w:ascii="Neue Hans Kendrick" w:eastAsia="Neue Hans Kendrick Light" w:hAnsi="Neue Hans Kendrick" w:cs="Neue Hans Kendrick Light"/>
+                <w:sz w:val="16"/>
+                <w:lang w:val="de-DE" w:eastAsia="de-DE" w:bidi="de-DE"/>
+              </w:rPr>
+              <w:t xml:space="preserve">Projekt  </w:t>
             </w:r>
             <w:r>
               <w:rPr>
@@ -611,17 +775,9 @@
                 <w:szCs w:val="16"/>
                 <w:lang w:val="de-DE"/>
               </w:rPr>
-              <w:t xml:space="preserve">{{project_no}} </w:t>
-            </w:r>
-            <w:r>
-              <w:rPr>
-                <w:rFonts w:ascii="Neue Hans Kendrick" w:eastAsia="Neue Hans Kendrick Light" w:hAnsi="Neue Hans Kendrick" w:cs="Neue Hans Kendrick Light"/>
-                <w:color w:val="000000"/>
-                <w:sz w:val="16"/>
-                <w:lang w:val="de-DE" w:eastAsia="de-DE" w:bidi="de-DE"/>
-              </w:rPr>
-              <w:t xml:space="preserve">- </w:t>
-            </w:r>
+              <w:t>{</w:t>
+            </w:r>
+            <w:proofErr w:type="gramEnd"/>
             <w:r>
               <w:rPr>
                 <w:rFonts w:ascii="Neue Hans Kendrick" w:hAnsi="Neue Hans Kendrick"/>
@@ -629,7 +785,65 @@
                 <w:szCs w:val="16"/>
                 <w:lang w:val="de-DE"/>
               </w:rPr>
-              <w:t>{{ project_name}}</w:t>
+              <w:t>{</w:t>
+            </w:r>
+            <w:proofErr w:type="spellStart"/>
+            <w:r>
+              <w:rPr>
+                <w:rFonts w:ascii="Neue Hans Kendrick" w:hAnsi="Neue Hans Kendrick"/>
+                <w:sz w:val="16"/>
+                <w:szCs w:val="16"/>
+                <w:lang w:val="de-DE"/>
+              </w:rPr>
+              <w:t>project_no</w:t>
+            </w:r>
+            <w:proofErr w:type="spellEnd"/>
+            <w:r>
+              <w:rPr>
+                <w:rFonts w:ascii="Neue Hans Kendrick" w:hAnsi="Neue Hans Kendrick"/>
+                <w:sz w:val="16"/>
+                <w:szCs w:val="16"/>
+                <w:lang w:val="de-DE"/>
+              </w:rPr>
+              <w:t xml:space="preserve">}} </w:t>
+            </w:r>
+            <w:r>
+              <w:rPr>
+                <w:rFonts w:ascii="Neue Hans Kendrick" w:eastAsia="Neue Hans Kendrick Light" w:hAnsi="Neue Hans Kendrick" w:cs="Neue Hans Kendrick Light"/>
+                <w:color w:val="000000"/>
+                <w:sz w:val="16"/>
+                <w:lang w:val="de-DE" w:eastAsia="de-DE" w:bidi="de-DE"/>
+              </w:rPr>
+              <w:t xml:space="preserve">- </w:t>
+            </w:r>
+            <w:r>
+              <w:rPr>
+                <w:rFonts w:ascii="Neue Hans Kendrick" w:hAnsi="Neue Hans Kendrick"/>
+                <w:sz w:val="16"/>
+                <w:szCs w:val="16"/>
+                <w:lang w:val="de-DE"/>
+              </w:rPr>
+              <w:t xml:space="preserve">{{ </w:t>
+            </w:r>
+            <w:proofErr w:type="spellStart"/>
+            <w:r>
+              <w:rPr>
+                <w:rFonts w:ascii="Neue Hans Kendrick" w:hAnsi="Neue Hans Kendrick"/>
+                <w:sz w:val="16"/>
+                <w:szCs w:val="16"/>
+                <w:lang w:val="de-DE"/>
+              </w:rPr>
+              <w:t>project_name</w:t>
+            </w:r>
+            <w:proofErr w:type="spellEnd"/>
+            <w:r>
+              <w:rPr>
+                <w:rFonts w:ascii="Neue Hans Kendrick" w:hAnsi="Neue Hans Kendrick"/>
+                <w:sz w:val="16"/>
+                <w:szCs w:val="16"/>
+                <w:lang w:val="de-DE"/>
+              </w:rPr>
+              <w:t>}}</w:t>
             </w:r>
           </w:p>
           <w:p>
@@ -665,7 +879,7 @@
                 <w:rFonts w:ascii="Neue Hans Kendrick" w:eastAsia="Neue Hans Kendrick Light" w:hAnsi="Neue Hans Kendrick" w:cs="Neue Hans Kendrick Light"/>
                 <w:b/>
                 <w:sz w:val="16"/>
-                <w:lang w:val="en-US" w:eastAsia="de-DE" w:bidi="de-DE"/>
+                <w:lang w:val="de-DE" w:eastAsia="de-DE" w:bidi="de-DE"/>
               </w:rPr>
             </w:pPr>
             <w:r>
@@ -673,7 +887,7 @@
                 <w:rFonts w:ascii="Neue Hans Kendrick" w:eastAsia="Neue Hans Kendrick Light" w:hAnsi="Neue Hans Kendrick" w:cs="Neue Hans Kendrick Light"/>
                 <w:b/>
                 <w:sz w:val="16"/>
-                <w:lang w:val="en-US" w:eastAsia="de-DE" w:bidi="de-DE"/>
+                <w:lang w:val="de-DE" w:eastAsia="de-DE" w:bidi="de-DE"/>
               </w:rPr>
               <w:t>PROJEKT</w:t>
             </w:r>
@@ -685,17 +899,48 @@
                 <w:rFonts w:ascii="Neue Hans Kendrick" w:hAnsi="Neue Hans Kendrick"/>
                 <w:sz w:val="16"/>
                 <w:szCs w:val="16"/>
-                <w:lang w:val="en-US"/>
+                <w:lang w:val="de-DE"/>
               </w:rPr>
             </w:pPr>
+            <w:proofErr w:type="gramStart"/>
             <w:r>
               <w:rPr>
                 <w:rFonts w:ascii="Neue Hans Kendrick" w:hAnsi="Neue Hans Kendrick"/>
                 <w:sz w:val="16"/>
                 <w:szCs w:val="16"/>
-                <w:lang w:val="en-US"/>
-              </w:rPr>
-              <w:t>{{ project_no}}</w:t>
+                <w:lang w:val="de-DE"/>
+              </w:rPr>
+              <w:t xml:space="preserve">{{ </w:t>
+            </w:r>
+            <w:proofErr w:type="spellStart"/>
+            <w:r>
+              <w:rPr>
+                <w:rFonts w:ascii="Neue Hans Kendrick" w:hAnsi="Neue Hans Kendrick"/>
+                <w:sz w:val="16"/>
+                <w:szCs w:val="16"/>
+                <w:lang w:val="de-DE"/>
+              </w:rPr>
+              <w:t>project</w:t>
+            </w:r>
+            <w:proofErr w:type="gramEnd"/>
+            <w:r>
+              <w:rPr>
+                <w:rFonts w:ascii="Neue Hans Kendrick" w:hAnsi="Neue Hans Kendrick"/>
+                <w:sz w:val="16"/>
+                <w:szCs w:val="16"/>
+                <w:lang w:val="de-DE"/>
+              </w:rPr>
+              <w:t>_no</w:t>
+            </w:r>
+            <w:proofErr w:type="spellEnd"/>
+            <w:r>
+              <w:rPr>
+                <w:rFonts w:ascii="Neue Hans Kendrick" w:hAnsi="Neue Hans Kendrick"/>
+                <w:sz w:val="16"/>
+                <w:szCs w:val="16"/>
+                <w:lang w:val="de-DE"/>
+              </w:rPr>
+              <w:t>}}</w:t>
             </w:r>
           </w:p>
           <w:p>
@@ -705,17 +950,48 @@
                 <w:rFonts w:ascii="Neue Hans Kendrick" w:hAnsi="Neue Hans Kendrick"/>
                 <w:sz w:val="16"/>
                 <w:szCs w:val="16"/>
-                <w:lang w:val="en-US"/>
+                <w:lang w:val="de-DE"/>
               </w:rPr>
             </w:pPr>
+            <w:proofErr w:type="gramStart"/>
             <w:r>
               <w:rPr>
                 <w:rFonts w:ascii="Neue Hans Kendrick" w:hAnsi="Neue Hans Kendrick"/>
                 <w:sz w:val="16"/>
                 <w:szCs w:val="16"/>
-                <w:lang w:val="en-US"/>
-              </w:rPr>
-              <w:t>{{ project_name}}</w:t>
+                <w:lang w:val="de-DE"/>
+              </w:rPr>
+              <w:t xml:space="preserve">{{ </w:t>
+            </w:r>
+            <w:proofErr w:type="spellStart"/>
+            <w:r>
+              <w:rPr>
+                <w:rFonts w:ascii="Neue Hans Kendrick" w:hAnsi="Neue Hans Kendrick"/>
+                <w:sz w:val="16"/>
+                <w:szCs w:val="16"/>
+                <w:lang w:val="de-DE"/>
+              </w:rPr>
+              <w:t>project</w:t>
+            </w:r>
+            <w:proofErr w:type="gramEnd"/>
+            <w:r>
+              <w:rPr>
+                <w:rFonts w:ascii="Neue Hans Kendrick" w:hAnsi="Neue Hans Kendrick"/>
+                <w:sz w:val="16"/>
+                <w:szCs w:val="16"/>
+                <w:lang w:val="de-DE"/>
+              </w:rPr>
+              <w:t>_name</w:t>
+            </w:r>
+            <w:proofErr w:type="spellEnd"/>
+            <w:r>
+              <w:rPr>
+                <w:rFonts w:ascii="Neue Hans Kendrick" w:hAnsi="Neue Hans Kendrick"/>
+                <w:sz w:val="16"/>
+                <w:szCs w:val="16"/>
+                <w:lang w:val="de-DE"/>
+              </w:rPr>
+              <w:t>}}</w:t>
             </w:r>
           </w:p>
           <w:p>
@@ -725,7 +1001,7 @@
                 <w:rFonts w:ascii="Neue Hans Kendrick" w:eastAsia="Neue Hans Kendrick Light" w:hAnsi="Neue Hans Kendrick" w:cs="Neue Hans Kendrick Light"/>
                 <w:color w:val="000000"/>
                 <w:sz w:val="16"/>
-                <w:lang w:val="en-US" w:eastAsia="de-DE" w:bidi="de-DE"/>
+                <w:lang w:val="de-DE" w:eastAsia="de-DE" w:bidi="de-DE"/>
               </w:rPr>
             </w:pPr>
             <w:r>
@@ -733,7 +1009,7 @@
                 <w:rFonts w:ascii="Neue Hans Kendrick" w:eastAsia="Neue Hans Kendrick Light" w:hAnsi="Neue Hans Kendrick" w:cs="Neue Hans Kendrick Light"/>
                 <w:color w:val="000000"/>
                 <w:sz w:val="16"/>
-                <w:lang w:val="en-US" w:eastAsia="de-DE" w:bidi="de-DE"/>
+                <w:lang w:val="de-DE" w:eastAsia="de-DE" w:bidi="de-DE"/>
               </w:rPr>
               <w:t xml:space="preserve"> </w:t>
             </w:r>
@@ -745,7 +1021,7 @@
                 <w:rFonts w:ascii="Neue Hans Kendrick" w:eastAsia="Neue Hans Kendrick Light" w:hAnsi="Neue Hans Kendrick" w:cs="Neue Hans Kendrick Light"/>
                 <w:color w:val="000000"/>
                 <w:sz w:val="16"/>
-                <w:lang w:val="en-US" w:eastAsia="de-DE" w:bidi="de-DE"/>
+                <w:lang w:val="de-DE" w:eastAsia="de-DE" w:bidi="de-DE"/>
               </w:rPr>
             </w:pPr>
           </w:p>
@@ -781,6 +1057,7 @@
                 <w:lang w:val="en-US"/>
               </w:rPr>
             </w:pPr>
+            <w:proofErr w:type="gramStart"/>
             <w:r>
               <w:rPr>
                 <w:rFonts w:ascii="Neue Hans Kendrick" w:hAnsi="Neue Hans Kendrick"/>
@@ -788,7 +1065,37 @@
                 <w:szCs w:val="16"/>
                 <w:lang w:val="en-US"/>
               </w:rPr>
-              <w:t>{{ valid_until}}</w:t>
+              <w:t xml:space="preserve">{{ </w:t>
+            </w:r>
+            <w:proofErr w:type="spellStart"/>
+            <w:r>
+              <w:rPr>
+                <w:rFonts w:ascii="Neue Hans Kendrick" w:hAnsi="Neue Hans Kendrick"/>
+                <w:sz w:val="16"/>
+                <w:szCs w:val="16"/>
+                <w:lang w:val="en-US"/>
+              </w:rPr>
+              <w:t>valid</w:t>
+            </w:r>
+            <w:proofErr w:type="gramEnd"/>
+            <w:r>
+              <w:rPr>
+                <w:rFonts w:ascii="Neue Hans Kendrick" w:hAnsi="Neue Hans Kendrick"/>
+                <w:sz w:val="16"/>
+                <w:szCs w:val="16"/>
+                <w:lang w:val="en-US"/>
+              </w:rPr>
+              <w:t>_until</w:t>
+            </w:r>
+            <w:proofErr w:type="spellEnd"/>
+            <w:r>
+              <w:rPr>
+                <w:rFonts w:ascii="Neue Hans Kendrick" w:hAnsi="Neue Hans Kendrick"/>
+                <w:sz w:val="16"/>
+                <w:szCs w:val="16"/>
+                <w:lang w:val="en-US"/>
+              </w:rPr>
+              <w:t>}}</w:t>
             </w:r>
           </w:p>
           <w:p>
@@ -1072,7 +1379,23 @@
                 <w:rFonts w:ascii="Neue Hans Kendrick" w:eastAsia="Neue Hans Kendrick Light" w:hAnsi="Neue Hans Kendrick" w:cs="Neue Hans Kendrick Light"/>
                 <w:lang w:eastAsia="de-DE" w:bidi="de-DE"/>
               </w:rPr>
-              <w:t>{{net_contract}}</w:t>
+              <w:t>{{</w:t>
+            </w:r>
+            <w:proofErr w:type="spellStart"/>
+            <w:r>
+              <w:rPr>
+                <w:rFonts w:ascii="Neue Hans Kendrick" w:eastAsia="Neue Hans Kendrick Light" w:hAnsi="Neue Hans Kendrick" w:cs="Neue Hans Kendrick Light"/>
+                <w:lang w:eastAsia="de-DE" w:bidi="de-DE"/>
+              </w:rPr>
+              <w:t>net_contract</w:t>
+            </w:r>
+            <w:proofErr w:type="spellEnd"/>
+            <w:r>
+              <w:rPr>
+                <w:rFonts w:ascii="Neue Hans Kendrick" w:eastAsia="Neue Hans Kendrick Light" w:hAnsi="Neue Hans Kendrick" w:cs="Neue Hans Kendrick Light"/>
+                <w:lang w:eastAsia="de-DE" w:bidi="de-DE"/>
+              </w:rPr>
+              <w:t>}}</w:t>
             </w:r>
             <w:r>
               <w:rPr>
@@ -1199,8 +1522,28 @@
                 <w:szCs w:val="22"/>
                 <w:lang w:eastAsia="de-DE" w:bidi="de-DE"/>
               </w:rPr>
-              <w:t>MwSt. {{vat_percentage}}%</w:t>
-            </w:r>
+              <w:t>MwSt. {{</w:t>
+            </w:r>
+            <w:proofErr w:type="spellStart"/>
+            <w:r>
+              <w:rPr>
+                <w:rFonts w:ascii="Neue Hans Kendrick" w:eastAsia="Neue Hans Kendrick Light" w:hAnsi="Neue Hans Kendrick" w:cs="Neue Hans Kendrick Light"/>
+                <w:szCs w:val="22"/>
+                <w:lang w:eastAsia="de-DE" w:bidi="de-DE"/>
+              </w:rPr>
+              <w:t>vat_percentage</w:t>
+            </w:r>
+            <w:proofErr w:type="spellEnd"/>
+            <w:proofErr w:type="gramStart"/>
+            <w:r>
+              <w:rPr>
+                <w:rFonts w:ascii="Neue Hans Kendrick" w:eastAsia="Neue Hans Kendrick Light" w:hAnsi="Neue Hans Kendrick" w:cs="Neue Hans Kendrick Light"/>
+                <w:szCs w:val="22"/>
+                <w:lang w:eastAsia="de-DE" w:bidi="de-DE"/>
+              </w:rPr>
+              <w:t>}}%</w:t>
+            </w:r>
+            <w:proofErr w:type="gramEnd"/>
           </w:p>
         </w:tc>
         <w:tc>
@@ -1269,7 +1612,23 @@
                 <w:rFonts w:ascii="Neue Hans Kendrick" w:eastAsia="Neue Hans Kendrick Light" w:hAnsi="Neue Hans Kendrick" w:cs="Neue Hans Kendrick Light"/>
                 <w:lang w:eastAsia="de-DE" w:bidi="de-DE"/>
               </w:rPr>
-              <w:t>{{tax}}</w:t>
+              <w:t>{{</w:t>
+            </w:r>
+            <w:proofErr w:type="spellStart"/>
+            <w:r>
+              <w:rPr>
+                <w:rFonts w:ascii="Neue Hans Kendrick" w:eastAsia="Neue Hans Kendrick Light" w:hAnsi="Neue Hans Kendrick" w:cs="Neue Hans Kendrick Light"/>
+                <w:lang w:eastAsia="de-DE" w:bidi="de-DE"/>
+              </w:rPr>
+              <w:t>tax</w:t>
+            </w:r>
+            <w:proofErr w:type="spellEnd"/>
+            <w:r>
+              <w:rPr>
+                <w:rFonts w:ascii="Neue Hans Kendrick" w:eastAsia="Neue Hans Kendrick Light" w:hAnsi="Neue Hans Kendrick" w:cs="Neue Hans Kendrick Light"/>
+                <w:lang w:eastAsia="de-DE" w:bidi="de-DE"/>
+              </w:rPr>
+              <w:t>}}</w:t>
             </w:r>
             <w:r>
               <w:rPr>
@@ -1639,7 +1998,23 @@
                 <w:rFonts w:ascii="Neue Hans Kendrick" w:eastAsia="Neue Hans Kendrick Light" w:hAnsi="Neue Hans Kendrick" w:cs="Neue Hans Kendrick Light"/>
                 <w:lang w:eastAsia="de-DE" w:bidi="de-DE"/>
               </w:rPr>
-              <w:t>{{gross_contract}}</w:t>
+              <w:t>{{</w:t>
+            </w:r>
+            <w:proofErr w:type="spellStart"/>
+            <w:r>
+              <w:rPr>
+                <w:rFonts w:ascii="Neue Hans Kendrick" w:eastAsia="Neue Hans Kendrick Light" w:hAnsi="Neue Hans Kendrick" w:cs="Neue Hans Kendrick Light"/>
+                <w:lang w:eastAsia="de-DE" w:bidi="de-DE"/>
+              </w:rPr>
+              <w:t>gross_contract</w:t>
+            </w:r>
+            <w:proofErr w:type="spellEnd"/>
+            <w:r>
+              <w:rPr>
+                <w:rFonts w:ascii="Neue Hans Kendrick" w:eastAsia="Neue Hans Kendrick Light" w:hAnsi="Neue Hans Kendrick" w:cs="Neue Hans Kendrick Light"/>
+                <w:lang w:eastAsia="de-DE" w:bidi="de-DE"/>
+              </w:rPr>
+              <w:t>}}</w:t>
             </w:r>
             <w:r>
               <w:rPr>
@@ -2057,7 +2432,15 @@
                 <w:rFonts w:ascii="Neue Hans Kendrick" w:eastAsia="Neue Hans Kendrick Light" w:hAnsi="Neue Hans Kendrick" w:cs="Neue Hans Kendrick Light"/>
                 <w:lang w:eastAsia="de-DE" w:bidi="de-DE"/>
               </w:rPr>
-              <w:t>Benjamin Koziczinsk</w:t>
+              <w:t xml:space="preserve">Benjamin </w:t>
+            </w:r>
+            <w:proofErr w:type="spellStart"/>
+            <w:r>
+              <w:rPr>
+                <w:rFonts w:ascii="Neue Hans Kendrick" w:eastAsia="Neue Hans Kendrick Light" w:hAnsi="Neue Hans Kendrick" w:cs="Neue Hans Kendrick Light"/>
+                <w:lang w:eastAsia="de-DE" w:bidi="de-DE"/>
+              </w:rPr>
+              <w:t>Koziczinsk</w:t>
             </w:r>
             <w:r>
               <w:rPr>
@@ -2066,6 +2449,7 @@
               </w:rPr>
               <w:t>i</w:t>
             </w:r>
+            <w:proofErr w:type="spellEnd"/>
           </w:p>
         </w:tc>
       </w:tr>
@@ -2245,6 +2629,7 @@
         </w:rPr>
         <w:t xml:space="preserve">{% if </w:t>
       </w:r>
+      <w:proofErr w:type="spellStart"/>
       <w:r>
         <w:rPr>
           <w:rFonts w:ascii="Neue Hans Kendrick" w:eastAsia="Neue Hans Kendrick Light" w:hAnsi="Neue Hans Kendrick" w:cs="Neue Hans Kendrick Light"/>
@@ -2256,6 +2641,7 @@
         </w:rPr>
         <w:t>include_scope_of_work</w:t>
       </w:r>
+      <w:proofErr w:type="spellEnd"/>
       <w:r>
         <w:rPr>
           <w:rFonts w:ascii="Neue Hans Kendrick" w:eastAsia="Neue Hans Kendrick Light" w:hAnsi="Neue Hans Kendrick" w:cs="Neue Hans Kendrick Light"/>
@@ -2356,7 +2742,7 @@
     </w:p>
     <w:p>
       <w:pPr>
-        <w:pStyle w:val="Heading1"/>
+        <w:pStyle w:val="berschrift1"/>
         <w:numPr>
           <w:ilvl w:val="0"/>
           <w:numId w:val="0"/>
@@ -2408,7 +2794,7 @@
           <w:color w:val="000000"/>
           <w:sz w:val="18"/>
           <w:szCs w:val="18"/>
-          <w:lang w:eastAsia="de-DE" w:bidi="de-DE"/>
+          <w:lang w:val="en-US" w:eastAsia="de-DE" w:bidi="de-DE"/>
         </w:rPr>
       </w:pPr>
       <w:r>
@@ -2418,7 +2804,7 @@
           <w:color w:val="000000"/>
           <w:sz w:val="18"/>
           <w:szCs w:val="18"/>
-          <w:lang w:eastAsia="de-DE" w:bidi="de-DE"/>
+          <w:lang w:val="en-US" w:eastAsia="de-DE" w:bidi="de-DE"/>
         </w:rPr>
         <w:t>[[SCOPE_OF_WORK]]</w:t>
       </w:r>
@@ -2428,7 +2814,7 @@
         <w:rPr>
           <w:rFonts w:ascii="Neue Hans Kendrick" w:eastAsia="Neue Hans Kendrick Light" w:hAnsi="Neue Hans Kendrick" w:cs="Neue Hans Kendrick Light"/>
           <w:sz w:val="20"/>
-          <w:lang w:eastAsia="de-DE" w:bidi="de-DE"/>
+          <w:lang w:val="en-US" w:eastAsia="de-DE" w:bidi="de-DE"/>
         </w:rPr>
       </w:pPr>
     </w:p>
@@ -2456,7 +2842,7 @@
           <w:rFonts w:ascii="Neue Hans Kendrick" w:eastAsia="Neue Hans Kendrick Light" w:hAnsi="Neue Hans Kendrick" w:cs="Neue Hans Kendrick Light"/>
           <w:b/>
           <w:sz w:val="18"/>
-          <w:lang w:eastAsia="de-DE" w:bidi="de-DE"/>
+          <w:lang w:val="en-US" w:eastAsia="de-DE" w:bidi="de-DE"/>
         </w:rPr>
       </w:pPr>
       <w:r>
@@ -2464,7 +2850,7 @@
           <w:rFonts w:ascii="Neue Hans Kendrick" w:eastAsia="Neue Hans Kendrick Light" w:hAnsi="Neue Hans Kendrick" w:cs="Neue Hans Kendrick Light"/>
           <w:b/>
           <w:sz w:val="18"/>
-          <w:lang w:eastAsia="de-DE" w:bidi="de-DE"/>
+          <w:lang w:val="en-US" w:eastAsia="de-DE" w:bidi="de-DE"/>
         </w:rPr>
         <w:t>{% endif %}</w:t>
       </w:r>
@@ -2476,7 +2862,7 @@
           <w:b/>
           <w:sz w:val="18"/>
           <w:u w:val="single"/>
-          <w:lang w:eastAsia="de-DE" w:bidi="de-DE"/>
+          <w:lang w:val="en-US" w:eastAsia="de-DE" w:bidi="de-DE"/>
         </w:rPr>
       </w:pPr>
       <w:r>
@@ -2485,7 +2871,7 @@
           <w:b/>
           <w:sz w:val="18"/>
           <w:u w:val="single"/>
-          <w:lang w:eastAsia="de-DE" w:bidi="de-DE"/>
+          <w:lang w:val="en-US" w:eastAsia="de-DE" w:bidi="de-DE"/>
         </w:rPr>
         <w:br w:type="page"/>
       </w:r>
@@ -2783,7 +3169,27 @@
           <w:szCs w:val="2"/>
           <w:lang w:val="en-US"/>
         </w:rPr>
-        <w:t>{% for section in contract_sections %}</w:t>
+        <w:t xml:space="preserve">{% for section in </w:t>
+      </w:r>
+      <w:proofErr w:type="spellStart"/>
+      <w:r>
+        <w:rPr>
+          <w:rFonts w:ascii="Neue Hans Kendrick" w:hAnsi="Neue Hans Kendrick"/>
+          <w:sz w:val="2"/>
+          <w:szCs w:val="2"/>
+          <w:lang w:val="en-US"/>
+        </w:rPr>
+        <w:t>contract_sections</w:t>
+      </w:r>
+      <w:proofErr w:type="spellEnd"/>
+      <w:r>
+        <w:rPr>
+          <w:rFonts w:ascii="Neue Hans Kendrick" w:hAnsi="Neue Hans Kendrick"/>
+          <w:sz w:val="2"/>
+          <w:szCs w:val="2"/>
+          <w:lang w:val="en-US"/>
+        </w:rPr>
+        <w:t xml:space="preserve"> %}</w:t>
       </w:r>
     </w:p>
     <w:tbl>
@@ -2841,23 +3247,79 @@
                 <w:sz w:val="18"/>
                 <w:lang w:val="en-US" w:eastAsia="de-DE" w:bidi="de-DE"/>
               </w:rPr>
-              <w:t>{{section.section_serial }}.</w:t>
-            </w:r>
+              <w:t>{{</w:t>
+            </w:r>
+            <w:proofErr w:type="spellStart"/>
+            <w:proofErr w:type="gramStart"/>
             <w:r>
               <w:rPr>
                 <w:rFonts w:ascii="Neue Hans Kendrick" w:eastAsia="Neue Hans Kendrick Light" w:hAnsi="Neue Hans Kendrick" w:cs="Neue Hans Kendrick Light"/>
                 <w:sz w:val="18"/>
                 <w:lang w:val="en-US" w:eastAsia="de-DE" w:bidi="de-DE"/>
               </w:rPr>
-              <w:t xml:space="preserve"> </w:t>
-            </w:r>
+              <w:t>section.section</w:t>
+            </w:r>
+            <w:proofErr w:type="gramEnd"/>
             <w:r>
               <w:rPr>
                 <w:rFonts w:ascii="Neue Hans Kendrick" w:eastAsia="Neue Hans Kendrick Light" w:hAnsi="Neue Hans Kendrick" w:cs="Neue Hans Kendrick Light"/>
                 <w:sz w:val="18"/>
                 <w:lang w:val="en-US" w:eastAsia="de-DE" w:bidi="de-DE"/>
               </w:rPr>
-              <w:t>{{ section.section_name }}</w:t>
+              <w:t>_serial</w:t>
+            </w:r>
+            <w:proofErr w:type="spellEnd"/>
+            <w:r>
+              <w:rPr>
+                <w:rFonts w:ascii="Neue Hans Kendrick" w:eastAsia="Neue Hans Kendrick Light" w:hAnsi="Neue Hans Kendrick" w:cs="Neue Hans Kendrick Light"/>
+                <w:sz w:val="18"/>
+                <w:lang w:val="en-US" w:eastAsia="de-DE" w:bidi="de-DE"/>
+              </w:rPr>
+              <w:t xml:space="preserve"> }}.</w:t>
+            </w:r>
+            <w:r>
+              <w:rPr>
+                <w:rFonts w:ascii="Neue Hans Kendrick" w:eastAsia="Neue Hans Kendrick Light" w:hAnsi="Neue Hans Kendrick" w:cs="Neue Hans Kendrick Light"/>
+                <w:sz w:val="18"/>
+                <w:lang w:val="en-US" w:eastAsia="de-DE" w:bidi="de-DE"/>
+              </w:rPr>
+              <w:t xml:space="preserve"> </w:t>
+            </w:r>
+            <w:proofErr w:type="gramStart"/>
+            <w:r>
+              <w:rPr>
+                <w:rFonts w:ascii="Neue Hans Kendrick" w:eastAsia="Neue Hans Kendrick Light" w:hAnsi="Neue Hans Kendrick" w:cs="Neue Hans Kendrick Light"/>
+                <w:sz w:val="18"/>
+                <w:lang w:val="en-US" w:eastAsia="de-DE" w:bidi="de-DE"/>
+              </w:rPr>
+              <w:t xml:space="preserve">{{ </w:t>
+            </w:r>
+            <w:proofErr w:type="spellStart"/>
+            <w:r>
+              <w:rPr>
+                <w:rFonts w:ascii="Neue Hans Kendrick" w:eastAsia="Neue Hans Kendrick Light" w:hAnsi="Neue Hans Kendrick" w:cs="Neue Hans Kendrick Light"/>
+                <w:sz w:val="18"/>
+                <w:lang w:val="en-US" w:eastAsia="de-DE" w:bidi="de-DE"/>
+              </w:rPr>
+              <w:t>section</w:t>
+            </w:r>
+            <w:proofErr w:type="gramEnd"/>
+            <w:r>
+              <w:rPr>
+                <w:rFonts w:ascii="Neue Hans Kendrick" w:eastAsia="Neue Hans Kendrick Light" w:hAnsi="Neue Hans Kendrick" w:cs="Neue Hans Kendrick Light"/>
+                <w:sz w:val="18"/>
+                <w:lang w:val="en-US" w:eastAsia="de-DE" w:bidi="de-DE"/>
+              </w:rPr>
+              <w:t>.section_name</w:t>
+            </w:r>
+            <w:proofErr w:type="spellEnd"/>
+            <w:r>
+              <w:rPr>
+                <w:rFonts w:ascii="Neue Hans Kendrick" w:eastAsia="Neue Hans Kendrick Light" w:hAnsi="Neue Hans Kendrick" w:cs="Neue Hans Kendrick Light"/>
+                <w:sz w:val="18"/>
+                <w:lang w:val="en-US" w:eastAsia="de-DE" w:bidi="de-DE"/>
+              </w:rPr>
+              <w:t xml:space="preserve"> }}</w:t>
             </w:r>
           </w:p>
         </w:tc>
@@ -2933,7 +3395,29 @@
                 <w:sz w:val="18"/>
                 <w:lang w:eastAsia="de-DE" w:bidi="de-DE"/>
               </w:rPr>
-              <w:t>{{section.net_section}}</w:t>
+              <w:t>{{</w:t>
+            </w:r>
+            <w:proofErr w:type="spellStart"/>
+            <w:r>
+              <w:rPr>
+                <w:rFonts w:ascii="Neue Hans Kendrick" w:eastAsia="Neue Hans Kendrick Light" w:hAnsi="Neue Hans Kendrick" w:cs="Neue Hans Kendrick Light"/>
+                <w:b/>
+                <w:bCs/>
+                <w:sz w:val="18"/>
+                <w:lang w:eastAsia="de-DE" w:bidi="de-DE"/>
+              </w:rPr>
+              <w:t>section.net_section</w:t>
+            </w:r>
+            <w:proofErr w:type="spellEnd"/>
+            <w:r>
+              <w:rPr>
+                <w:rFonts w:ascii="Neue Hans Kendrick" w:eastAsia="Neue Hans Kendrick Light" w:hAnsi="Neue Hans Kendrick" w:cs="Neue Hans Kendrick Light"/>
+                <w:b/>
+                <w:bCs/>
+                <w:sz w:val="18"/>
+                <w:lang w:eastAsia="de-DE" w:bidi="de-DE"/>
+              </w:rPr>
+              <w:t>}}</w:t>
             </w:r>
             <w:r>
               <w:rPr>
@@ -2992,7 +3476,31 @@
           <w:szCs w:val="4"/>
           <w:lang w:val="en-US" w:eastAsia="de-DE" w:bidi="de-DE"/>
         </w:rPr>
-        <w:t>{% for item in section.Item %}</w:t>
+        <w:t xml:space="preserve">{% for item in </w:t>
+      </w:r>
+      <w:proofErr w:type="spellStart"/>
+      <w:proofErr w:type="gramStart"/>
+      <w:r>
+        <w:rPr>
+          <w:rFonts w:ascii="Neue Hans Kendrick" w:eastAsia="Neue Hans Kendrick Light" w:hAnsi="Neue Hans Kendrick" w:cs="Neue Hans Kendrick Light"/>
+          <w:b/>
+          <w:sz w:val="2"/>
+          <w:szCs w:val="4"/>
+          <w:lang w:val="en-US" w:eastAsia="de-DE" w:bidi="de-DE"/>
+        </w:rPr>
+        <w:t>section.Item</w:t>
+      </w:r>
+      <w:proofErr w:type="spellEnd"/>
+      <w:proofErr w:type="gramEnd"/>
+      <w:r>
+        <w:rPr>
+          <w:rFonts w:ascii="Neue Hans Kendrick" w:eastAsia="Neue Hans Kendrick Light" w:hAnsi="Neue Hans Kendrick" w:cs="Neue Hans Kendrick Light"/>
+          <w:b/>
+          <w:sz w:val="2"/>
+          <w:szCs w:val="4"/>
+          <w:lang w:val="en-US" w:eastAsia="de-DE" w:bidi="de-DE"/>
+        </w:rPr>
+        <w:t xml:space="preserve"> %}</w:t>
       </w:r>
     </w:p>
     <w:tbl>
@@ -3048,13 +3556,41 @@
                 <w:lang w:val="en-US" w:eastAsia="de-DE" w:bidi="de-DE"/>
               </w:rPr>
             </w:pPr>
+            <w:proofErr w:type="gramStart"/>
             <w:r>
               <w:rPr>
                 <w:rFonts w:ascii="Neue Hans Kendrick" w:eastAsia="Neue Hans Kendrick Light" w:hAnsi="Neue Hans Kendrick" w:cs="Neue Hans Kendrick Light"/>
                 <w:sz w:val="18"/>
                 <w:lang w:val="en-US" w:eastAsia="de-DE" w:bidi="de-DE"/>
               </w:rPr>
-              <w:t>{{ item.Item_serial }}</w:t>
+              <w:t xml:space="preserve">{{ </w:t>
+            </w:r>
+            <w:proofErr w:type="spellStart"/>
+            <w:r>
+              <w:rPr>
+                <w:rFonts w:ascii="Neue Hans Kendrick" w:eastAsia="Neue Hans Kendrick Light" w:hAnsi="Neue Hans Kendrick" w:cs="Neue Hans Kendrick Light"/>
+                <w:sz w:val="18"/>
+                <w:lang w:val="en-US" w:eastAsia="de-DE" w:bidi="de-DE"/>
+              </w:rPr>
+              <w:t>item</w:t>
+            </w:r>
+            <w:proofErr w:type="gramEnd"/>
+            <w:r>
+              <w:rPr>
+                <w:rFonts w:ascii="Neue Hans Kendrick" w:eastAsia="Neue Hans Kendrick Light" w:hAnsi="Neue Hans Kendrick" w:cs="Neue Hans Kendrick Light"/>
+                <w:sz w:val="18"/>
+                <w:lang w:val="en-US" w:eastAsia="de-DE" w:bidi="de-DE"/>
+              </w:rPr>
+              <w:t>.Item_serial</w:t>
+            </w:r>
+            <w:proofErr w:type="spellEnd"/>
+            <w:r>
+              <w:rPr>
+                <w:rFonts w:ascii="Neue Hans Kendrick" w:eastAsia="Neue Hans Kendrick Light" w:hAnsi="Neue Hans Kendrick" w:cs="Neue Hans Kendrick Light"/>
+                <w:sz w:val="18"/>
+                <w:lang w:val="en-US" w:eastAsia="de-DE" w:bidi="de-DE"/>
+              </w:rPr>
+              <w:t xml:space="preserve"> }}</w:t>
             </w:r>
           </w:p>
         </w:tc>
@@ -3087,13 +3623,41 @@
                 <w:lang w:val="en-US" w:eastAsia="de-DE" w:bidi="de-DE"/>
               </w:rPr>
             </w:pPr>
+            <w:proofErr w:type="gramStart"/>
             <w:r>
               <w:rPr>
                 <w:rFonts w:ascii="Neue Hans Kendrick" w:eastAsia="Neue Hans Kendrick Light" w:hAnsi="Neue Hans Kendrick" w:cs="Neue Hans Kendrick Light"/>
                 <w:sz w:val="18"/>
                 <w:lang w:val="en-US" w:eastAsia="de-DE" w:bidi="de-DE"/>
               </w:rPr>
-              <w:t>{{ item.Item_name }}</w:t>
+              <w:t xml:space="preserve">{{ </w:t>
+            </w:r>
+            <w:proofErr w:type="spellStart"/>
+            <w:r>
+              <w:rPr>
+                <w:rFonts w:ascii="Neue Hans Kendrick" w:eastAsia="Neue Hans Kendrick Light" w:hAnsi="Neue Hans Kendrick" w:cs="Neue Hans Kendrick Light"/>
+                <w:sz w:val="18"/>
+                <w:lang w:val="en-US" w:eastAsia="de-DE" w:bidi="de-DE"/>
+              </w:rPr>
+              <w:t>item</w:t>
+            </w:r>
+            <w:proofErr w:type="gramEnd"/>
+            <w:r>
+              <w:rPr>
+                <w:rFonts w:ascii="Neue Hans Kendrick" w:eastAsia="Neue Hans Kendrick Light" w:hAnsi="Neue Hans Kendrick" w:cs="Neue Hans Kendrick Light"/>
+                <w:sz w:val="18"/>
+                <w:lang w:val="en-US" w:eastAsia="de-DE" w:bidi="de-DE"/>
+              </w:rPr>
+              <w:t>.Item_name</w:t>
+            </w:r>
+            <w:proofErr w:type="spellEnd"/>
+            <w:r>
+              <w:rPr>
+                <w:rFonts w:ascii="Neue Hans Kendrick" w:eastAsia="Neue Hans Kendrick Light" w:hAnsi="Neue Hans Kendrick" w:cs="Neue Hans Kendrick Light"/>
+                <w:sz w:val="18"/>
+                <w:lang w:val="en-US" w:eastAsia="de-DE" w:bidi="de-DE"/>
+              </w:rPr>
+              <w:t xml:space="preserve"> }}</w:t>
             </w:r>
           </w:p>
         </w:tc>
@@ -3127,13 +3691,41 @@
                 <w:lang w:eastAsia="de-DE" w:bidi="de-DE"/>
               </w:rPr>
             </w:pPr>
+            <w:proofErr w:type="gramStart"/>
             <w:r>
               <w:rPr>
                 <w:rFonts w:ascii="Neue Hans Kendrick" w:eastAsia="Neue Hans Kendrick Light" w:hAnsi="Neue Hans Kendrick" w:cs="Neue Hans Kendrick Light"/>
                 <w:sz w:val="18"/>
                 <w:lang w:eastAsia="de-DE" w:bidi="de-DE"/>
               </w:rPr>
-              <w:t>{{ item.quantity }}</w:t>
+              <w:t xml:space="preserve">{{ </w:t>
+            </w:r>
+            <w:proofErr w:type="spellStart"/>
+            <w:r>
+              <w:rPr>
+                <w:rFonts w:ascii="Neue Hans Kendrick" w:eastAsia="Neue Hans Kendrick Light" w:hAnsi="Neue Hans Kendrick" w:cs="Neue Hans Kendrick Light"/>
+                <w:sz w:val="18"/>
+                <w:lang w:eastAsia="de-DE" w:bidi="de-DE"/>
+              </w:rPr>
+              <w:t>item</w:t>
+            </w:r>
+            <w:proofErr w:type="gramEnd"/>
+            <w:r>
+              <w:rPr>
+                <w:rFonts w:ascii="Neue Hans Kendrick" w:eastAsia="Neue Hans Kendrick Light" w:hAnsi="Neue Hans Kendrick" w:cs="Neue Hans Kendrick Light"/>
+                <w:sz w:val="18"/>
+                <w:lang w:eastAsia="de-DE" w:bidi="de-DE"/>
+              </w:rPr>
+              <w:t>.quantity</w:t>
+            </w:r>
+            <w:proofErr w:type="spellEnd"/>
+            <w:r>
+              <w:rPr>
+                <w:rFonts w:ascii="Neue Hans Kendrick" w:eastAsia="Neue Hans Kendrick Light" w:hAnsi="Neue Hans Kendrick" w:cs="Neue Hans Kendrick Light"/>
+                <w:sz w:val="18"/>
+                <w:lang w:eastAsia="de-DE" w:bidi="de-DE"/>
+              </w:rPr>
+              <w:t xml:space="preserve"> }}</w:t>
             </w:r>
           </w:p>
         </w:tc>
@@ -3167,13 +3759,41 @@
                 <w:lang w:eastAsia="de-DE" w:bidi="de-DE"/>
               </w:rPr>
             </w:pPr>
+            <w:proofErr w:type="gramStart"/>
             <w:r>
               <w:rPr>
                 <w:rFonts w:ascii="Neue Hans Kendrick" w:eastAsia="Neue Hans Kendrick Light" w:hAnsi="Neue Hans Kendrick" w:cs="Neue Hans Kendrick Light"/>
                 <w:sz w:val="18"/>
                 <w:lang w:eastAsia="de-DE" w:bidi="de-DE"/>
               </w:rPr>
-              <w:t>{{ item.unit }}</w:t>
+              <w:t xml:space="preserve">{{ </w:t>
+            </w:r>
+            <w:proofErr w:type="spellStart"/>
+            <w:r>
+              <w:rPr>
+                <w:rFonts w:ascii="Neue Hans Kendrick" w:eastAsia="Neue Hans Kendrick Light" w:hAnsi="Neue Hans Kendrick" w:cs="Neue Hans Kendrick Light"/>
+                <w:sz w:val="18"/>
+                <w:lang w:eastAsia="de-DE" w:bidi="de-DE"/>
+              </w:rPr>
+              <w:t>item</w:t>
+            </w:r>
+            <w:proofErr w:type="gramEnd"/>
+            <w:r>
+              <w:rPr>
+                <w:rFonts w:ascii="Neue Hans Kendrick" w:eastAsia="Neue Hans Kendrick Light" w:hAnsi="Neue Hans Kendrick" w:cs="Neue Hans Kendrick Light"/>
+                <w:sz w:val="18"/>
+                <w:lang w:eastAsia="de-DE" w:bidi="de-DE"/>
+              </w:rPr>
+              <w:t>.unit</w:t>
+            </w:r>
+            <w:proofErr w:type="spellEnd"/>
+            <w:r>
+              <w:rPr>
+                <w:rFonts w:ascii="Neue Hans Kendrick" w:eastAsia="Neue Hans Kendrick Light" w:hAnsi="Neue Hans Kendrick" w:cs="Neue Hans Kendrick Light"/>
+                <w:sz w:val="18"/>
+                <w:lang w:eastAsia="de-DE" w:bidi="de-DE"/>
+              </w:rPr>
+              <w:t xml:space="preserve"> }}</w:t>
             </w:r>
           </w:p>
         </w:tc>
@@ -3207,13 +3827,41 @@
                 <w:lang w:eastAsia="de-DE" w:bidi="de-DE"/>
               </w:rPr>
             </w:pPr>
+            <w:proofErr w:type="gramStart"/>
             <w:r>
               <w:rPr>
                 <w:rFonts w:ascii="Neue Hans Kendrick" w:eastAsia="Neue Hans Kendrick Light" w:hAnsi="Neue Hans Kendrick" w:cs="Neue Hans Kendrick Light"/>
                 <w:sz w:val="18"/>
                 <w:lang w:eastAsia="de-DE" w:bidi="de-DE"/>
               </w:rPr>
-              <w:t xml:space="preserve">{{ item.rate }} </w:t>
+              <w:t xml:space="preserve">{{ </w:t>
+            </w:r>
+            <w:proofErr w:type="spellStart"/>
+            <w:r>
+              <w:rPr>
+                <w:rFonts w:ascii="Neue Hans Kendrick" w:eastAsia="Neue Hans Kendrick Light" w:hAnsi="Neue Hans Kendrick" w:cs="Neue Hans Kendrick Light"/>
+                <w:sz w:val="18"/>
+                <w:lang w:eastAsia="de-DE" w:bidi="de-DE"/>
+              </w:rPr>
+              <w:t>item</w:t>
+            </w:r>
+            <w:proofErr w:type="gramEnd"/>
+            <w:r>
+              <w:rPr>
+                <w:rFonts w:ascii="Neue Hans Kendrick" w:eastAsia="Neue Hans Kendrick Light" w:hAnsi="Neue Hans Kendrick" w:cs="Neue Hans Kendrick Light"/>
+                <w:sz w:val="18"/>
+                <w:lang w:eastAsia="de-DE" w:bidi="de-DE"/>
+              </w:rPr>
+              <w:t>.rate</w:t>
+            </w:r>
+            <w:proofErr w:type="spellEnd"/>
+            <w:r>
+              <w:rPr>
+                <w:rFonts w:ascii="Neue Hans Kendrick" w:eastAsia="Neue Hans Kendrick Light" w:hAnsi="Neue Hans Kendrick" w:cs="Neue Hans Kendrick Light"/>
+                <w:sz w:val="18"/>
+                <w:lang w:eastAsia="de-DE" w:bidi="de-DE"/>
+              </w:rPr>
+              <w:t xml:space="preserve"> }} </w:t>
             </w:r>
             <w:r>
               <w:rPr>
@@ -3230,7 +3878,25 @@
                 <w:sz w:val="18"/>
                 <w:lang w:eastAsia="de-DE" w:bidi="de-DE"/>
               </w:rPr>
-              <w:t>{{ item.unit }}</w:t>
+              <w:t xml:space="preserve">{{ </w:t>
+            </w:r>
+            <w:proofErr w:type="spellStart"/>
+            <w:r>
+              <w:rPr>
+                <w:rFonts w:ascii="Neue Hans Kendrick" w:eastAsia="Neue Hans Kendrick Light" w:hAnsi="Neue Hans Kendrick" w:cs="Neue Hans Kendrick Light"/>
+                <w:sz w:val="18"/>
+                <w:lang w:eastAsia="de-DE" w:bidi="de-DE"/>
+              </w:rPr>
+              <w:t>item.unit</w:t>
+            </w:r>
+            <w:proofErr w:type="spellEnd"/>
+            <w:r>
+              <w:rPr>
+                <w:rFonts w:ascii="Neue Hans Kendrick" w:eastAsia="Neue Hans Kendrick Light" w:hAnsi="Neue Hans Kendrick" w:cs="Neue Hans Kendrick Light"/>
+                <w:sz w:val="18"/>
+                <w:lang w:eastAsia="de-DE" w:bidi="de-DE"/>
+              </w:rPr>
+              <w:t xml:space="preserve"> }}</w:t>
             </w:r>
           </w:p>
         </w:tc>
@@ -3264,13 +3930,41 @@
                 <w:lang w:eastAsia="de-DE" w:bidi="de-DE"/>
               </w:rPr>
             </w:pPr>
+            <w:proofErr w:type="gramStart"/>
             <w:r>
               <w:rPr>
                 <w:rFonts w:ascii="Neue Hans Kendrick" w:eastAsia="Neue Hans Kendrick Light" w:hAnsi="Neue Hans Kendrick" w:cs="Neue Hans Kendrick Light"/>
                 <w:sz w:val="18"/>
                 <w:lang w:eastAsia="de-DE" w:bidi="de-DE"/>
               </w:rPr>
-              <w:t>{{ item.total }}</w:t>
+              <w:t xml:space="preserve">{{ </w:t>
+            </w:r>
+            <w:proofErr w:type="spellStart"/>
+            <w:r>
+              <w:rPr>
+                <w:rFonts w:ascii="Neue Hans Kendrick" w:eastAsia="Neue Hans Kendrick Light" w:hAnsi="Neue Hans Kendrick" w:cs="Neue Hans Kendrick Light"/>
+                <w:sz w:val="18"/>
+                <w:lang w:eastAsia="de-DE" w:bidi="de-DE"/>
+              </w:rPr>
+              <w:t>item</w:t>
+            </w:r>
+            <w:proofErr w:type="gramEnd"/>
+            <w:r>
+              <w:rPr>
+                <w:rFonts w:ascii="Neue Hans Kendrick" w:eastAsia="Neue Hans Kendrick Light" w:hAnsi="Neue Hans Kendrick" w:cs="Neue Hans Kendrick Light"/>
+                <w:sz w:val="18"/>
+                <w:lang w:eastAsia="de-DE" w:bidi="de-DE"/>
+              </w:rPr>
+              <w:t>.total</w:t>
+            </w:r>
+            <w:proofErr w:type="spellEnd"/>
+            <w:r>
+              <w:rPr>
+                <w:rFonts w:ascii="Neue Hans Kendrick" w:eastAsia="Neue Hans Kendrick Light" w:hAnsi="Neue Hans Kendrick" w:cs="Neue Hans Kendrick Light"/>
+                <w:sz w:val="18"/>
+                <w:lang w:eastAsia="de-DE" w:bidi="de-DE"/>
+              </w:rPr>
+              <w:t xml:space="preserve"> }}</w:t>
             </w:r>
             <w:r>
               <w:rPr>
@@ -3328,7 +4022,53 @@
           <w:szCs w:val="6"/>
           <w:lang w:eastAsia="de-DE" w:bidi="de-DE"/>
         </w:rPr>
-        <w:t>{% if item.description %}</w:t>
+        <w:t xml:space="preserve">{% </w:t>
+      </w:r>
+      <w:proofErr w:type="spellStart"/>
+      <w:r>
+        <w:rPr>
+          <w:rFonts w:ascii="Neue Hans Kendrick" w:eastAsia="Neue Hans Kendrick Light" w:hAnsi="Neue Hans Kendrick" w:cs="Neue Hans Kendrick Light"/>
+          <w:b/>
+          <w:sz w:val="2"/>
+          <w:szCs w:val="6"/>
+          <w:lang w:eastAsia="de-DE" w:bidi="de-DE"/>
+        </w:rPr>
+        <w:t>if</w:t>
+      </w:r>
+      <w:proofErr w:type="spellEnd"/>
+      <w:r>
+        <w:rPr>
+          <w:rFonts w:ascii="Neue Hans Kendrick" w:eastAsia="Neue Hans Kendrick Light" w:hAnsi="Neue Hans Kendrick" w:cs="Neue Hans Kendrick Light"/>
+          <w:b/>
+          <w:sz w:val="2"/>
+          <w:szCs w:val="6"/>
+          <w:lang w:eastAsia="de-DE" w:bidi="de-DE"/>
+        </w:rPr>
+        <w:t xml:space="preserve"> </w:t>
+      </w:r>
+      <w:proofErr w:type="spellStart"/>
+      <w:proofErr w:type="gramStart"/>
+      <w:r>
+        <w:rPr>
+          <w:rFonts w:ascii="Neue Hans Kendrick" w:eastAsia="Neue Hans Kendrick Light" w:hAnsi="Neue Hans Kendrick" w:cs="Neue Hans Kendrick Light"/>
+          <w:b/>
+          <w:sz w:val="2"/>
+          <w:szCs w:val="6"/>
+          <w:lang w:eastAsia="de-DE" w:bidi="de-DE"/>
+        </w:rPr>
+        <w:t>item.description</w:t>
+      </w:r>
+      <w:proofErr w:type="spellEnd"/>
+      <w:proofErr w:type="gramEnd"/>
+      <w:r>
+        <w:rPr>
+          <w:rFonts w:ascii="Neue Hans Kendrick" w:eastAsia="Neue Hans Kendrick Light" w:hAnsi="Neue Hans Kendrick" w:cs="Neue Hans Kendrick Light"/>
+          <w:b/>
+          <w:sz w:val="2"/>
+          <w:szCs w:val="6"/>
+          <w:lang w:eastAsia="de-DE" w:bidi="de-DE"/>
+        </w:rPr>
+        <w:t xml:space="preserve"> %}</w:t>
       </w:r>
     </w:p>
     <w:tbl>
@@ -3407,19 +4147,50 @@
                 <w:tab w:val="left" w:pos="15876"/>
               </w:tabs>
               <w:rPr>
-                <w:rFonts w:eastAsia="Neue Hans Kendrick Light" w:cs="Neue Hans Kendrick Light"/>
+                <w:rFonts w:ascii="Neue Hans Kendrick" w:eastAsia="Neue Hans Kendrick Light" w:hAnsi="Neue Hans Kendrick" w:cs="Neue Hans Kendrick Light"/>
                 <w:sz w:val="18"/>
                 <w:lang w:eastAsia="de-DE" w:bidi="de-DE"/>
               </w:rPr>
             </w:pPr>
-            <w:r>
-              <w:rPr>
-                <w:rFonts w:eastAsia="Neue Hans Kendrick Light" w:cs="Neue Hans Kendrick Light"/>
+            <w:proofErr w:type="gramStart"/>
+            <w:r>
+              <w:rPr>
+                <w:rFonts w:ascii="Neue Hans Kendrick" w:eastAsia="Neue Hans Kendrick Light" w:hAnsi="Neue Hans Kendrick" w:cs="Neue Hans Kendrick Light"/>
                 <w:color w:val="767171" w:themeColor="background2" w:themeShade="80"/>
                 <w:szCs w:val="20"/>
                 <w:lang w:eastAsia="de-DE" w:bidi="de-DE"/>
               </w:rPr>
-              <w:t>{{ item.description}}</w:t>
+              <w:t xml:space="preserve">{{ </w:t>
+            </w:r>
+            <w:proofErr w:type="spellStart"/>
+            <w:r>
+              <w:rPr>
+                <w:rFonts w:ascii="Neue Hans Kendrick" w:eastAsia="Neue Hans Kendrick Light" w:hAnsi="Neue Hans Kendrick" w:cs="Neue Hans Kendrick Light"/>
+                <w:color w:val="767171" w:themeColor="background2" w:themeShade="80"/>
+                <w:szCs w:val="20"/>
+                <w:lang w:eastAsia="de-DE" w:bidi="de-DE"/>
+              </w:rPr>
+              <w:t>item</w:t>
+            </w:r>
+            <w:proofErr w:type="gramEnd"/>
+            <w:r>
+              <w:rPr>
+                <w:rFonts w:ascii="Neue Hans Kendrick" w:eastAsia="Neue Hans Kendrick Light" w:hAnsi="Neue Hans Kendrick" w:cs="Neue Hans Kendrick Light"/>
+                <w:color w:val="767171" w:themeColor="background2" w:themeShade="80"/>
+                <w:szCs w:val="20"/>
+                <w:lang w:eastAsia="de-DE" w:bidi="de-DE"/>
+              </w:rPr>
+              <w:t>.description</w:t>
+            </w:r>
+            <w:proofErr w:type="spellEnd"/>
+            <w:r>
+              <w:rPr>
+                <w:rFonts w:ascii="Neue Hans Kendrick" w:eastAsia="Neue Hans Kendrick Light" w:hAnsi="Neue Hans Kendrick" w:cs="Neue Hans Kendrick Light"/>
+                <w:color w:val="767171" w:themeColor="background2" w:themeShade="80"/>
+                <w:szCs w:val="20"/>
+                <w:lang w:eastAsia="de-DE" w:bidi="de-DE"/>
+              </w:rPr>
+              <w:t>}}</w:t>
             </w:r>
           </w:p>
         </w:tc>
@@ -3492,7 +4263,29 @@
           <w:szCs w:val="6"/>
           <w:lang w:eastAsia="de-DE" w:bidi="de-DE"/>
         </w:rPr>
-        <w:t>{% else %}</w:t>
+        <w:t xml:space="preserve">{% </w:t>
+      </w:r>
+      <w:proofErr w:type="spellStart"/>
+      <w:r>
+        <w:rPr>
+          <w:rFonts w:ascii="Neue Hans Kendrick" w:eastAsia="Neue Hans Kendrick Light" w:hAnsi="Neue Hans Kendrick" w:cs="Neue Hans Kendrick Light"/>
+          <w:b/>
+          <w:sz w:val="2"/>
+          <w:szCs w:val="6"/>
+          <w:lang w:eastAsia="de-DE" w:bidi="de-DE"/>
+        </w:rPr>
+        <w:t>else</w:t>
+      </w:r>
+      <w:proofErr w:type="spellEnd"/>
+      <w:r>
+        <w:rPr>
+          <w:rFonts w:ascii="Neue Hans Kendrick" w:eastAsia="Neue Hans Kendrick Light" w:hAnsi="Neue Hans Kendrick" w:cs="Neue Hans Kendrick Light"/>
+          <w:b/>
+          <w:sz w:val="2"/>
+          <w:szCs w:val="6"/>
+          <w:lang w:eastAsia="de-DE" w:bidi="de-DE"/>
+        </w:rPr>
+        <w:t xml:space="preserve"> %}</w:t>
       </w:r>
     </w:p>
     <w:p>
@@ -3596,7 +4389,29 @@
           <w:szCs w:val="6"/>
           <w:lang w:val="en-US" w:eastAsia="de-DE" w:bidi="de-DE"/>
         </w:rPr>
-        <w:t>{% endfor %}</w:t>
+        <w:t xml:space="preserve">{% </w:t>
+      </w:r>
+      <w:proofErr w:type="spellStart"/>
+      <w:r>
+        <w:rPr>
+          <w:rFonts w:ascii="Neue Hans Kendrick" w:eastAsia="Neue Hans Kendrick Light" w:hAnsi="Neue Hans Kendrick" w:cs="Neue Hans Kendrick Light"/>
+          <w:b/>
+          <w:sz w:val="2"/>
+          <w:szCs w:val="6"/>
+          <w:lang w:val="en-US" w:eastAsia="de-DE" w:bidi="de-DE"/>
+        </w:rPr>
+        <w:t>endfor</w:t>
+      </w:r>
+      <w:proofErr w:type="spellEnd"/>
+      <w:r>
+        <w:rPr>
+          <w:rFonts w:ascii="Neue Hans Kendrick" w:eastAsia="Neue Hans Kendrick Light" w:hAnsi="Neue Hans Kendrick" w:cs="Neue Hans Kendrick Light"/>
+          <w:b/>
+          <w:sz w:val="2"/>
+          <w:szCs w:val="6"/>
+          <w:lang w:val="en-US" w:eastAsia="de-DE" w:bidi="de-DE"/>
+        </w:rPr>
+        <w:t xml:space="preserve"> %}</w:t>
       </w:r>
     </w:p>
     <w:p>
@@ -3634,7 +4449,29 @@
           <w:szCs w:val="6"/>
           <w:lang w:val="en-US" w:eastAsia="de-DE" w:bidi="de-DE"/>
         </w:rPr>
-        <w:t>{% endfor %}</w:t>
+        <w:t xml:space="preserve">{% </w:t>
+      </w:r>
+      <w:proofErr w:type="spellStart"/>
+      <w:r>
+        <w:rPr>
+          <w:rFonts w:ascii="Neue Hans Kendrick" w:eastAsia="Neue Hans Kendrick Light" w:hAnsi="Neue Hans Kendrick" w:cs="Neue Hans Kendrick Light"/>
+          <w:b/>
+          <w:sz w:val="2"/>
+          <w:szCs w:val="6"/>
+          <w:lang w:val="en-US" w:eastAsia="de-DE" w:bidi="de-DE"/>
+        </w:rPr>
+        <w:t>endfor</w:t>
+      </w:r>
+      <w:proofErr w:type="spellEnd"/>
+      <w:r>
+        <w:rPr>
+          <w:rFonts w:ascii="Neue Hans Kendrick" w:eastAsia="Neue Hans Kendrick Light" w:hAnsi="Neue Hans Kendrick" w:cs="Neue Hans Kendrick Light"/>
+          <w:b/>
+          <w:sz w:val="2"/>
+          <w:szCs w:val="6"/>
+          <w:lang w:val="en-US" w:eastAsia="de-DE" w:bidi="de-DE"/>
+        </w:rPr>
+        <w:t xml:space="preserve"> %}</w:t>
       </w:r>
     </w:p>
     <w:tbl>
@@ -3935,7 +4772,31 @@
                 <w:szCs w:val="18"/>
                 <w:lang w:eastAsia="de-DE" w:bidi="de-DE"/>
               </w:rPr>
-              <w:t>{{sum_of_items}}</w:t>
+              <w:t>{{</w:t>
+            </w:r>
+            <w:proofErr w:type="spellStart"/>
+            <w:r>
+              <w:rPr>
+                <w:rFonts w:ascii="Neue Hans Kendrick" w:eastAsia="Neue Hans Kendrick Light" w:hAnsi="Neue Hans Kendrick" w:cs="Neue Hans Kendrick Light"/>
+                <w:b/>
+                <w:bCs/>
+                <w:sz w:val="18"/>
+                <w:szCs w:val="18"/>
+                <w:lang w:eastAsia="de-DE" w:bidi="de-DE"/>
+              </w:rPr>
+              <w:t>sum_of_items</w:t>
+            </w:r>
+            <w:proofErr w:type="spellEnd"/>
+            <w:r>
+              <w:rPr>
+                <w:rFonts w:ascii="Neue Hans Kendrick" w:eastAsia="Neue Hans Kendrick Light" w:hAnsi="Neue Hans Kendrick" w:cs="Neue Hans Kendrick Light"/>
+                <w:b/>
+                <w:bCs/>
+                <w:sz w:val="18"/>
+                <w:szCs w:val="18"/>
+                <w:lang w:eastAsia="de-DE" w:bidi="de-DE"/>
+              </w:rPr>
+              <w:t>}}</w:t>
             </w:r>
             <w:r>
               <w:rPr>
@@ -4029,7 +4890,55 @@
           <w:u w:val="single"/>
           <w:lang w:eastAsia="de-DE" w:bidi="de-DE"/>
         </w:rPr>
-        <w:t>{% if additional_fee_percentage %}</w:t>
+        <w:t xml:space="preserve">{% </w:t>
+      </w:r>
+      <w:proofErr w:type="spellStart"/>
+      <w:r>
+        <w:rPr>
+          <w:rFonts w:ascii="Neue Hans Kendrick" w:eastAsia="Neue Hans Kendrick Light" w:hAnsi="Neue Hans Kendrick" w:cs="Neue Hans Kendrick Light"/>
+          <w:b/>
+          <w:color w:val="000000"/>
+          <w:sz w:val="18"/>
+          <w:u w:val="single"/>
+          <w:lang w:eastAsia="de-DE" w:bidi="de-DE"/>
+        </w:rPr>
+        <w:t>if</w:t>
+      </w:r>
+      <w:proofErr w:type="spellEnd"/>
+      <w:r>
+        <w:rPr>
+          <w:rFonts w:ascii="Neue Hans Kendrick" w:eastAsia="Neue Hans Kendrick Light" w:hAnsi="Neue Hans Kendrick" w:cs="Neue Hans Kendrick Light"/>
+          <w:b/>
+          <w:color w:val="000000"/>
+          <w:sz w:val="18"/>
+          <w:u w:val="single"/>
+          <w:lang w:eastAsia="de-DE" w:bidi="de-DE"/>
+        </w:rPr>
+        <w:t xml:space="preserve"> </w:t>
+      </w:r>
+      <w:proofErr w:type="spellStart"/>
+      <w:r>
+        <w:rPr>
+          <w:rFonts w:ascii="Neue Hans Kendrick" w:eastAsia="Neue Hans Kendrick Light" w:hAnsi="Neue Hans Kendrick" w:cs="Neue Hans Kendrick Light"/>
+          <w:b/>
+          <w:color w:val="000000"/>
+          <w:sz w:val="18"/>
+          <w:u w:val="single"/>
+          <w:lang w:eastAsia="de-DE" w:bidi="de-DE"/>
+        </w:rPr>
+        <w:t>additional_fee_percentage</w:t>
+      </w:r>
+      <w:proofErr w:type="spellEnd"/>
+      <w:r>
+        <w:rPr>
+          <w:rFonts w:ascii="Neue Hans Kendrick" w:eastAsia="Neue Hans Kendrick Light" w:hAnsi="Neue Hans Kendrick" w:cs="Neue Hans Kendrick Light"/>
+          <w:b/>
+          <w:color w:val="000000"/>
+          <w:sz w:val="18"/>
+          <w:u w:val="single"/>
+          <w:lang w:eastAsia="de-DE" w:bidi="de-DE"/>
+        </w:rPr>
+        <w:t xml:space="preserve"> %}</w:t>
       </w:r>
     </w:p>
     <w:p>
@@ -4204,14 +5113,34 @@
                 <w:lang w:eastAsia="de-DE" w:bidi="de-DE"/>
               </w:rPr>
             </w:pPr>
+            <w:proofErr w:type="gramStart"/>
             <w:r>
               <w:rPr>
                 <w:rFonts w:ascii="Neue Hans Kendrick" w:eastAsia="Neue Hans Kendrick Light" w:hAnsi="Neue Hans Kendrick" w:cs="Neue Hans Kendrick Light"/>
                 <w:szCs w:val="22"/>
                 <w:lang w:eastAsia="de-DE" w:bidi="de-DE"/>
               </w:rPr>
-              <w:t>{{ additional_fee_percentage</w:t>
-            </w:r>
+              <w:t xml:space="preserve">{{ </w:t>
+            </w:r>
+            <w:proofErr w:type="spellStart"/>
+            <w:r>
+              <w:rPr>
+                <w:rFonts w:ascii="Neue Hans Kendrick" w:eastAsia="Neue Hans Kendrick Light" w:hAnsi="Neue Hans Kendrick" w:cs="Neue Hans Kendrick Light"/>
+                <w:szCs w:val="22"/>
+                <w:lang w:eastAsia="de-DE" w:bidi="de-DE"/>
+              </w:rPr>
+              <w:t>additional</w:t>
+            </w:r>
+            <w:proofErr w:type="gramEnd"/>
+            <w:r>
+              <w:rPr>
+                <w:rFonts w:ascii="Neue Hans Kendrick" w:eastAsia="Neue Hans Kendrick Light" w:hAnsi="Neue Hans Kendrick" w:cs="Neue Hans Kendrick Light"/>
+                <w:szCs w:val="22"/>
+                <w:lang w:eastAsia="de-DE" w:bidi="de-DE"/>
+              </w:rPr>
+              <w:t>_fee_percentage</w:t>
+            </w:r>
+            <w:proofErr w:type="spellEnd"/>
           </w:p>
           <w:p>
             <w:pPr>
@@ -4291,8 +5220,21 @@
                 <w:szCs w:val="18"/>
                 <w:lang w:eastAsia="de-DE" w:bidi="de-DE"/>
               </w:rPr>
-              <w:t>{{additional_fee_value</w:t>
-            </w:r>
+              <w:t>{{</w:t>
+            </w:r>
+            <w:proofErr w:type="spellStart"/>
+            <w:r>
+              <w:rPr>
+                <w:rFonts w:ascii="Neue Hans Kendrick" w:eastAsia="Neue Hans Kendrick Light" w:hAnsi="Neue Hans Kendrick" w:cs="Neue Hans Kendrick Light"/>
+                <w:b/>
+                <w:bCs/>
+                <w:sz w:val="18"/>
+                <w:szCs w:val="18"/>
+                <w:lang w:eastAsia="de-DE" w:bidi="de-DE"/>
+              </w:rPr>
+              <w:t>additional_fee_value</w:t>
+            </w:r>
+            <w:proofErr w:type="spellEnd"/>
           </w:p>
           <w:p>
             <w:pPr>
@@ -4390,7 +5332,27 @@
           <w:sz w:val="18"/>
           <w:lang w:eastAsia="de-DE" w:bidi="de-DE"/>
         </w:rPr>
-        <w:t>{% endif %}</w:t>
+        <w:t xml:space="preserve">{% </w:t>
+      </w:r>
+      <w:proofErr w:type="spellStart"/>
+      <w:r>
+        <w:rPr>
+          <w:rFonts w:ascii="Neue Hans Kendrick" w:eastAsia="Neue Hans Kendrick Light" w:hAnsi="Neue Hans Kendrick" w:cs="Neue Hans Kendrick Light"/>
+          <w:b/>
+          <w:sz w:val="18"/>
+          <w:lang w:eastAsia="de-DE" w:bidi="de-DE"/>
+        </w:rPr>
+        <w:t>endif</w:t>
+      </w:r>
+      <w:proofErr w:type="spellEnd"/>
+      <w:r>
+        <w:rPr>
+          <w:rFonts w:ascii="Neue Hans Kendrick" w:eastAsia="Neue Hans Kendrick Light" w:hAnsi="Neue Hans Kendrick" w:cs="Neue Hans Kendrick Light"/>
+          <w:b/>
+          <w:sz w:val="18"/>
+          <w:lang w:eastAsia="de-DE" w:bidi="de-DE"/>
+        </w:rPr>
+        <w:t xml:space="preserve"> %}</w:t>
       </w:r>
     </w:p>
     <w:p>
@@ -4629,7 +5591,25 @@
                 <w:sz w:val="18"/>
                 <w:lang w:eastAsia="de-DE" w:bidi="de-DE"/>
               </w:rPr>
-              <w:t>{{net_contract}}</w:t>
+              <w:t>{{</w:t>
+            </w:r>
+            <w:proofErr w:type="spellStart"/>
+            <w:r>
+              <w:rPr>
+                <w:rFonts w:ascii="Neue Hans Kendrick" w:eastAsia="Neue Hans Kendrick Light" w:hAnsi="Neue Hans Kendrick" w:cs="Neue Hans Kendrick Light"/>
+                <w:sz w:val="18"/>
+                <w:lang w:eastAsia="de-DE" w:bidi="de-DE"/>
+              </w:rPr>
+              <w:t>net_contract</w:t>
+            </w:r>
+            <w:proofErr w:type="spellEnd"/>
+            <w:r>
+              <w:rPr>
+                <w:rFonts w:ascii="Neue Hans Kendrick" w:eastAsia="Neue Hans Kendrick Light" w:hAnsi="Neue Hans Kendrick" w:cs="Neue Hans Kendrick Light"/>
+                <w:sz w:val="18"/>
+                <w:lang w:eastAsia="de-DE" w:bidi="de-DE"/>
+              </w:rPr>
+              <w:t>}}</w:t>
             </w:r>
             <w:r>
               <w:rPr>
@@ -4929,7 +5909,27 @@
                 <w:szCs w:val="18"/>
                 <w:lang w:eastAsia="de-DE" w:bidi="de-DE"/>
               </w:rPr>
-              <w:t>{{net_contract}}</w:t>
+              <w:t>{{</w:t>
+            </w:r>
+            <w:proofErr w:type="spellStart"/>
+            <w:r>
+              <w:rPr>
+                <w:rFonts w:ascii="Neue Hans Kendrick" w:eastAsia="Neue Hans Kendrick Light" w:hAnsi="Neue Hans Kendrick" w:cs="Neue Hans Kendrick Light"/>
+                <w:sz w:val="18"/>
+                <w:szCs w:val="18"/>
+                <w:lang w:eastAsia="de-DE" w:bidi="de-DE"/>
+              </w:rPr>
+              <w:t>net_contract</w:t>
+            </w:r>
+            <w:proofErr w:type="spellEnd"/>
+            <w:r>
+              <w:rPr>
+                <w:rFonts w:ascii="Neue Hans Kendrick" w:eastAsia="Neue Hans Kendrick Light" w:hAnsi="Neue Hans Kendrick" w:cs="Neue Hans Kendrick Light"/>
+                <w:sz w:val="18"/>
+                <w:szCs w:val="18"/>
+                <w:lang w:eastAsia="de-DE" w:bidi="de-DE"/>
+              </w:rPr>
+              <w:t>}}</w:t>
             </w:r>
             <w:r>
               <w:rPr>
@@ -4994,7 +5994,35 @@
                 <w:sz w:val="18"/>
                 <w:lang w:eastAsia="de-DE" w:bidi="de-DE"/>
               </w:rPr>
-              <w:t xml:space="preserve">MwSt. {{vat_percentage}}% </w:t>
+              <w:t>MwSt. {{</w:t>
+            </w:r>
+            <w:proofErr w:type="spellStart"/>
+            <w:r>
+              <w:rPr>
+                <w:rFonts w:ascii="Neue Hans Kendrick" w:eastAsia="Neue Hans Kendrick Light" w:hAnsi="Neue Hans Kendrick" w:cs="Neue Hans Kendrick Light"/>
+                <w:sz w:val="18"/>
+                <w:lang w:eastAsia="de-DE" w:bidi="de-DE"/>
+              </w:rPr>
+              <w:t>vat_percentage</w:t>
+            </w:r>
+            <w:proofErr w:type="spellEnd"/>
+            <w:proofErr w:type="gramStart"/>
+            <w:r>
+              <w:rPr>
+                <w:rFonts w:ascii="Neue Hans Kendrick" w:eastAsia="Neue Hans Kendrick Light" w:hAnsi="Neue Hans Kendrick" w:cs="Neue Hans Kendrick Light"/>
+                <w:sz w:val="18"/>
+                <w:lang w:eastAsia="de-DE" w:bidi="de-DE"/>
+              </w:rPr>
+              <w:t>}}%</w:t>
+            </w:r>
+            <w:proofErr w:type="gramEnd"/>
+            <w:r>
+              <w:rPr>
+                <w:rFonts w:ascii="Neue Hans Kendrick" w:eastAsia="Neue Hans Kendrick Light" w:hAnsi="Neue Hans Kendrick" w:cs="Neue Hans Kendrick Light"/>
+                <w:sz w:val="18"/>
+                <w:lang w:eastAsia="de-DE" w:bidi="de-DE"/>
+              </w:rPr>
+              <w:t xml:space="preserve"> </w:t>
             </w:r>
           </w:p>
         </w:tc>
@@ -5143,7 +6171,27 @@
                 <w:szCs w:val="18"/>
                 <w:lang w:eastAsia="de-DE" w:bidi="de-DE"/>
               </w:rPr>
-              <w:t xml:space="preserve">{{tax}} </w:t>
+              <w:t>{{</w:t>
+            </w:r>
+            <w:proofErr w:type="spellStart"/>
+            <w:r>
+              <w:rPr>
+                <w:rFonts w:ascii="Neue Hans Kendrick" w:eastAsia="Neue Hans Kendrick Light" w:hAnsi="Neue Hans Kendrick" w:cs="Neue Hans Kendrick Light"/>
+                <w:sz w:val="18"/>
+                <w:szCs w:val="18"/>
+                <w:lang w:eastAsia="de-DE" w:bidi="de-DE"/>
+              </w:rPr>
+              <w:t>tax</w:t>
+            </w:r>
+            <w:proofErr w:type="spellEnd"/>
+            <w:r>
+              <w:rPr>
+                <w:rFonts w:ascii="Neue Hans Kendrick" w:eastAsia="Neue Hans Kendrick Light" w:hAnsi="Neue Hans Kendrick" w:cs="Neue Hans Kendrick Light"/>
+                <w:sz w:val="18"/>
+                <w:szCs w:val="18"/>
+                <w:lang w:eastAsia="de-DE" w:bidi="de-DE"/>
+              </w:rPr>
+              <w:t xml:space="preserve">}} </w:t>
             </w:r>
             <w:r>
               <w:rPr>
@@ -5373,7 +6421,31 @@
                 <w:szCs w:val="18"/>
                 <w:lang w:eastAsia="de-DE" w:bidi="de-DE"/>
               </w:rPr>
-              <w:t>{{gross_contract}} €</w:t>
+              <w:t>{{</w:t>
+            </w:r>
+            <w:proofErr w:type="spellStart"/>
+            <w:r>
+              <w:rPr>
+                <w:rFonts w:ascii="Neue Hans Kendrick" w:eastAsia="Neue Hans Kendrick Light" w:hAnsi="Neue Hans Kendrick" w:cs="Neue Hans Kendrick Light"/>
+                <w:b/>
+                <w:bCs/>
+                <w:sz w:val="18"/>
+                <w:szCs w:val="18"/>
+                <w:lang w:eastAsia="de-DE" w:bidi="de-DE"/>
+              </w:rPr>
+              <w:t>gross_contract</w:t>
+            </w:r>
+            <w:proofErr w:type="spellEnd"/>
+            <w:r>
+              <w:rPr>
+                <w:rFonts w:ascii="Neue Hans Kendrick" w:eastAsia="Neue Hans Kendrick Light" w:hAnsi="Neue Hans Kendrick" w:cs="Neue Hans Kendrick Light"/>
+                <w:b/>
+                <w:bCs/>
+                <w:sz w:val="18"/>
+                <w:szCs w:val="18"/>
+                <w:lang w:eastAsia="de-DE" w:bidi="de-DE"/>
+              </w:rPr>
+              <w:t>}} €</w:t>
             </w:r>
           </w:p>
         </w:tc>
@@ -5436,7 +6508,59 @@
           <w:lang w:val="en-US" w:eastAsia="de-DE" w:bidi="de-DE"/>
         </w:rPr>
         <w:lastRenderedPageBreak/>
-        <w:t>{% if terms_conditions == "Studioprojekte" %}</w:t>
+        <w:t xml:space="preserve">{% if </w:t>
+      </w:r>
+      <w:proofErr w:type="spellStart"/>
+      <w:r>
+        <w:rPr>
+          <w:rFonts w:ascii="Neue Hans Kendrick" w:eastAsia="Neue Hans Kendrick Light" w:hAnsi="Neue Hans Kendrick" w:cs="Neue Hans Kendrick Light"/>
+          <w:b/>
+          <w:color w:val="000000"/>
+          <w:sz w:val="2"/>
+          <w:szCs w:val="2"/>
+          <w:u w:val="single"/>
+          <w:lang w:val="en-US" w:eastAsia="de-DE" w:bidi="de-DE"/>
+        </w:rPr>
+        <w:t>terms_conditions</w:t>
+      </w:r>
+      <w:proofErr w:type="spellEnd"/>
+      <w:r>
+        <w:rPr>
+          <w:rFonts w:ascii="Neue Hans Kendrick" w:eastAsia="Neue Hans Kendrick Light" w:hAnsi="Neue Hans Kendrick" w:cs="Neue Hans Kendrick Light"/>
+          <w:b/>
+          <w:color w:val="000000"/>
+          <w:sz w:val="2"/>
+          <w:szCs w:val="2"/>
+          <w:u w:val="single"/>
+          <w:lang w:val="en-US" w:eastAsia="de-DE" w:bidi="de-DE"/>
+        </w:rPr>
+        <w:t xml:space="preserve"> == "</w:t>
+      </w:r>
+      <w:proofErr w:type="spellStart"/>
+      <w:r>
+        <w:rPr>
+          <w:rFonts w:ascii="Neue Hans Kendrick" w:eastAsia="Neue Hans Kendrick Light" w:hAnsi="Neue Hans Kendrick" w:cs="Neue Hans Kendrick Light"/>
+          <w:b/>
+          <w:color w:val="000000"/>
+          <w:sz w:val="2"/>
+          <w:szCs w:val="2"/>
+          <w:u w:val="single"/>
+          <w:lang w:val="en-US" w:eastAsia="de-DE" w:bidi="de-DE"/>
+        </w:rPr>
+        <w:t>Studioprojekte</w:t>
+      </w:r>
+      <w:proofErr w:type="spellEnd"/>
+      <w:r>
+        <w:rPr>
+          <w:rFonts w:ascii="Neue Hans Kendrick" w:eastAsia="Neue Hans Kendrick Light" w:hAnsi="Neue Hans Kendrick" w:cs="Neue Hans Kendrick Light"/>
+          <w:b/>
+          <w:color w:val="000000"/>
+          <w:sz w:val="2"/>
+          <w:szCs w:val="2"/>
+          <w:u w:val="single"/>
+          <w:lang w:val="en-US" w:eastAsia="de-DE" w:bidi="de-DE"/>
+        </w:rPr>
+        <w:t>" %}</w:t>
       </w:r>
     </w:p>
     <w:p>
@@ -5473,12 +6597,27 @@
           <w:u w:val="single"/>
           <w:lang w:val="en-US" w:eastAsia="de-DE" w:bidi="de-DE"/>
         </w:rPr>
-        <w:t>Allgemeine Geschäftsbedingungen</w:t>
-      </w:r>
+        <w:t xml:space="preserve">Allgemeine </w:t>
+      </w:r>
+      <w:proofErr w:type="spellStart"/>
+      <w:r>
+        <w:rPr>
+          <w:rFonts w:ascii="Neue Hans Kendrick" w:eastAsia="Neue Hans Kendrick Light" w:hAnsi="Neue Hans Kendrick" w:cs="Neue Hans Kendrick Light"/>
+          <w:b/>
+          <w:bCs/>
+          <w:color w:val="000000"/>
+          <w:sz w:val="18"/>
+          <w:szCs w:val="18"/>
+          <w:u w:val="single"/>
+          <w:lang w:val="en-US" w:eastAsia="de-DE" w:bidi="de-DE"/>
+        </w:rPr>
+        <w:t>Geschäftsbedingungen</w:t>
+      </w:r>
+      <w:proofErr w:type="spellEnd"/>
     </w:p>
     <w:p>
       <w:pPr>
-        <w:pStyle w:val="Heading1"/>
+        <w:pStyle w:val="berschrift1"/>
       </w:pPr>
       <w:r>
         <w:rPr>
@@ -5529,7 +6668,58 @@
           <w:color w:val="000000"/>
           <w:lang w:eastAsia="de-DE" w:bidi="de-DE"/>
         </w:rPr>
-        <w:t>Der Auftraggeber stellt 3D-Projektmodelle in geeigneten Formaten (bevorzugt .3dm oder .rvt, mindestens jedoch .dwg) zur Verfügung. Liegen entsprechende Modelle nicht vor oder sind sie unvollständig, so werden die erforderlichen zusätzlichen Modellierungsleistungen auf Stundenbasis gemäß den unten aufgeführten Stundensätze abgerechnet.</w:t>
+        <w:t xml:space="preserve">Der Auftraggeber stellt 3D-Projektmodelle in geeigneten Formaten (bevorzugt .3dm </w:t>
+      </w:r>
+      <w:proofErr w:type="gramStart"/>
+      <w:r>
+        <w:rPr>
+          <w:rFonts w:ascii="Neue Hans Kendrick" w:eastAsia="Neue Hans Kendrick Light" w:hAnsi="Neue Hans Kendrick" w:cs="Neue Hans Kendrick Light"/>
+          <w:bCs/>
+          <w:color w:val="000000"/>
+          <w:lang w:eastAsia="de-DE" w:bidi="de-DE"/>
+        </w:rPr>
+        <w:t>oder .</w:t>
+      </w:r>
+      <w:proofErr w:type="spellStart"/>
+      <w:r>
+        <w:rPr>
+          <w:rFonts w:ascii="Neue Hans Kendrick" w:eastAsia="Neue Hans Kendrick Light" w:hAnsi="Neue Hans Kendrick" w:cs="Neue Hans Kendrick Light"/>
+          <w:bCs/>
+          <w:color w:val="000000"/>
+          <w:lang w:eastAsia="de-DE" w:bidi="de-DE"/>
+        </w:rPr>
+        <w:t>rvt</w:t>
+      </w:r>
+      <w:proofErr w:type="spellEnd"/>
+      <w:proofErr w:type="gramEnd"/>
+      <w:r>
+        <w:rPr>
+          <w:rFonts w:ascii="Neue Hans Kendrick" w:eastAsia="Neue Hans Kendrick Light" w:hAnsi="Neue Hans Kendrick" w:cs="Neue Hans Kendrick Light"/>
+          <w:bCs/>
+          <w:color w:val="000000"/>
+          <w:lang w:eastAsia="de-DE" w:bidi="de-DE"/>
+        </w:rPr>
+        <w:t>, mindestens jedoch .</w:t>
+      </w:r>
+      <w:proofErr w:type="spellStart"/>
+      <w:r>
+        <w:rPr>
+          <w:rFonts w:ascii="Neue Hans Kendrick" w:eastAsia="Neue Hans Kendrick Light" w:hAnsi="Neue Hans Kendrick" w:cs="Neue Hans Kendrick Light"/>
+          <w:bCs/>
+          <w:color w:val="000000"/>
+          <w:lang w:eastAsia="de-DE" w:bidi="de-DE"/>
+        </w:rPr>
+        <w:t>dwg</w:t>
+      </w:r>
+      <w:proofErr w:type="spellEnd"/>
+      <w:r>
+        <w:rPr>
+          <w:rFonts w:ascii="Neue Hans Kendrick" w:eastAsia="Neue Hans Kendrick Light" w:hAnsi="Neue Hans Kendrick" w:cs="Neue Hans Kendrick Light"/>
+          <w:bCs/>
+          <w:color w:val="000000"/>
+          <w:lang w:eastAsia="de-DE" w:bidi="de-DE"/>
+        </w:rPr>
+        <w:t>) zur Verfügung. Liegen entsprechende Modelle nicht vor oder sind sie unvollständig, so werden die erforderlichen zusätzlichen Modellierungsleistungen auf Stundenbasis gemäß den unten aufgeführten Stundensätze abgerechnet.</w:t>
       </w:r>
     </w:p>
     <w:p>
@@ -5577,7 +6767,7 @@
     </w:p>
     <w:p>
       <w:pPr>
-        <w:pStyle w:val="Heading1"/>
+        <w:pStyle w:val="berschrift1"/>
       </w:pPr>
       <w:r>
         <w:rPr>
@@ -5668,7 +6858,7 @@
     </w:p>
     <w:p>
       <w:pPr>
-        <w:pStyle w:val="Heading1"/>
+        <w:pStyle w:val="berschrift1"/>
       </w:pPr>
       <w:r>
         <w:rPr>
@@ -5731,7 +6921,7 @@
     </w:p>
     <w:p>
       <w:pPr>
-        <w:pStyle w:val="Heading1"/>
+        <w:pStyle w:val="berschrift1"/>
       </w:pPr>
       <w:r>
         <w:rPr>
@@ -5855,17 +7045,7 @@
           <w:color w:val="000000"/>
           <w:lang w:eastAsia="de-DE" w:bidi="de-DE"/>
         </w:rPr>
-        <w:t xml:space="preserve">Sämtliche Preisangaben verstehen sich, soweit nicht anders angegeben, zuzüglich der gesetzlichen Umsatzsteuer. Die Zahlung ist, sofern nicht anders vereinbart, innerhalb </w:t>
-      </w:r>
-      <w:r>
-        <w:rPr>
-          <w:rFonts w:ascii="Neue Hans Kendrick" w:eastAsia="Neue Hans Kendrick Light" w:hAnsi="Neue Hans Kendrick" w:cs="Neue Hans Kendrick Light"/>
-          <w:bCs/>
-          <w:color w:val="000000"/>
-          <w:lang w:eastAsia="de-DE" w:bidi="de-DE"/>
-        </w:rPr>
-        <w:lastRenderedPageBreak/>
-        <w:t>von 14 Tagen nach Rechnungsstellung ohne Abzüge fällig.</w:t>
+        <w:t>Sämtliche Preisangaben verstehen sich, soweit nicht anders angegeben, zuzüglich der gesetzlichen Umsatzsteuer. Die Zahlung ist, sofern nicht anders vereinbart, innerhalb von 14 Tagen nach Rechnungsstellung ohne Abzüge fällig.</w:t>
       </w:r>
     </w:p>
     <w:p>
@@ -5909,7 +7089,7 @@
     </w:p>
     <w:p>
       <w:pPr>
-        <w:pStyle w:val="Heading1"/>
+        <w:pStyle w:val="berschrift1"/>
       </w:pPr>
       <w:r>
         <w:rPr>
@@ -5986,7 +7166,7 @@
     </w:p>
     <w:p>
       <w:pPr>
-        <w:pStyle w:val="ListParagraph"/>
+        <w:pStyle w:val="Listenabsatz"/>
         <w:widowControl w:val="0"/>
         <w:numPr>
           <w:ilvl w:val="0"/>
@@ -6056,7 +7236,7 @@
     </w:p>
     <w:p>
       <w:pPr>
-        <w:pStyle w:val="ListParagraph"/>
+        <w:pStyle w:val="Listenabsatz"/>
         <w:widowControl w:val="0"/>
         <w:numPr>
           <w:ilvl w:val="0"/>
@@ -6126,7 +7306,7 @@
     </w:p>
     <w:p>
       <w:pPr>
-        <w:pStyle w:val="ListParagraph"/>
+        <w:pStyle w:val="Listenabsatz"/>
         <w:widowControl w:val="0"/>
         <w:numPr>
           <w:ilvl w:val="0"/>
@@ -6206,7 +7386,7 @@
     </w:p>
     <w:p>
       <w:pPr>
-        <w:pStyle w:val="ListParagraph"/>
+        <w:pStyle w:val="Listenabsatz"/>
         <w:widowControl w:val="0"/>
         <w:numPr>
           <w:ilvl w:val="0"/>
@@ -6286,7 +7466,7 @@
     </w:p>
     <w:p>
       <w:pPr>
-        <w:pStyle w:val="ListParagraph"/>
+        <w:pStyle w:val="Listenabsatz"/>
         <w:widowControl w:val="0"/>
         <w:numPr>
           <w:ilvl w:val="0"/>
@@ -6355,7 +7535,7 @@
     </w:p>
     <w:p>
       <w:pPr>
-        <w:pStyle w:val="ListParagraph"/>
+        <w:pStyle w:val="Listenabsatz"/>
         <w:widowControl w:val="0"/>
         <w:numPr>
           <w:ilvl w:val="0"/>
@@ -6435,7 +7615,7 @@
     </w:p>
     <w:p>
       <w:pPr>
-        <w:pStyle w:val="ListParagraph"/>
+        <w:pStyle w:val="Listenabsatz"/>
         <w:widowControl w:val="0"/>
         <w:numPr>
           <w:ilvl w:val="0"/>
@@ -6515,7 +7695,7 @@
     </w:p>
     <w:p>
       <w:pPr>
-        <w:pStyle w:val="ListParagraph"/>
+        <w:pStyle w:val="Listenabsatz"/>
         <w:widowControl w:val="0"/>
         <w:numPr>
           <w:ilvl w:val="0"/>
@@ -6912,7 +8092,7 @@
     </w:p>
     <w:p>
       <w:pPr>
-        <w:pStyle w:val="Heading1"/>
+        <w:pStyle w:val="berschrift1"/>
       </w:pPr>
       <w:r>
         <w:rPr>
@@ -7280,8 +8460,19 @@
           <w:color w:val="000000"/>
           <w:lang w:eastAsia="de-DE" w:bidi="de-DE"/>
         </w:rPr>
-        <w:t>Flüge unter 2 Stunden: Economy Class</w:t>
-      </w:r>
+        <w:t xml:space="preserve">Flüge unter 2 Stunden: </w:t>
+      </w:r>
+      <w:proofErr w:type="gramStart"/>
+      <w:r>
+        <w:rPr>
+          <w:rFonts w:ascii="Neue Hans Kendrick" w:eastAsia="Neue Hans Kendrick Light" w:hAnsi="Neue Hans Kendrick" w:cs="Neue Hans Kendrick Light"/>
+          <w:bCs/>
+          <w:color w:val="000000"/>
+          <w:lang w:eastAsia="de-DE" w:bidi="de-DE"/>
+        </w:rPr>
+        <w:t>Economy Class</w:t>
+      </w:r>
+      <w:proofErr w:type="gramEnd"/>
     </w:p>
     <w:p>
       <w:pPr>
@@ -7324,8 +8515,19 @@
           <w:color w:val="000000"/>
           <w:lang w:eastAsia="de-DE" w:bidi="de-DE"/>
         </w:rPr>
-        <w:t>Flüge zwischen 2 und 5 Stunden: Premium Economy Class</w:t>
-      </w:r>
+        <w:t xml:space="preserve">Flüge zwischen 2 und 5 Stunden: Premium </w:t>
+      </w:r>
+      <w:proofErr w:type="gramStart"/>
+      <w:r>
+        <w:rPr>
+          <w:rFonts w:ascii="Neue Hans Kendrick" w:eastAsia="Neue Hans Kendrick Light" w:hAnsi="Neue Hans Kendrick" w:cs="Neue Hans Kendrick Light"/>
+          <w:bCs/>
+          <w:color w:val="000000"/>
+          <w:lang w:eastAsia="de-DE" w:bidi="de-DE"/>
+        </w:rPr>
+        <w:t>Economy Class</w:t>
+      </w:r>
+      <w:proofErr w:type="gramEnd"/>
     </w:p>
     <w:p>
       <w:pPr>
@@ -7436,12 +8638,27 @@
           <w:u w:val="single"/>
           <w:lang w:val="en-US" w:eastAsia="de-DE" w:bidi="de-DE"/>
         </w:rPr>
-        <w:t>Allgemeine Geschäftsbedingungen</w:t>
-      </w:r>
+        <w:t xml:space="preserve">Allgemeine </w:t>
+      </w:r>
+      <w:proofErr w:type="spellStart"/>
+      <w:r>
+        <w:rPr>
+          <w:rFonts w:ascii="Neue Hans Kendrick" w:eastAsia="Neue Hans Kendrick Light" w:hAnsi="Neue Hans Kendrick" w:cs="Neue Hans Kendrick Light"/>
+          <w:b/>
+          <w:bCs/>
+          <w:color w:val="000000"/>
+          <w:sz w:val="18"/>
+          <w:szCs w:val="18"/>
+          <w:u w:val="single"/>
+          <w:lang w:val="en-US" w:eastAsia="de-DE" w:bidi="de-DE"/>
+        </w:rPr>
+        <w:t>Geschäftsbedingungen</w:t>
+      </w:r>
+      <w:proofErr w:type="spellEnd"/>
     </w:p>
     <w:p>
       <w:pPr>
-        <w:pStyle w:val="Heading1"/>
+        <w:pStyle w:val="berschrift1"/>
         <w:numPr>
           <w:ilvl w:val="0"/>
           <w:numId w:val="5"/>
@@ -7492,7 +8709,48 @@
           <w:rFonts w:ascii="Neue Hans Kendrick" w:eastAsia="Neue Hans Kendrick Light" w:hAnsi="Neue Hans Kendrick" w:cs="Neue Hans Kendrick Light"/>
           <w:lang w:eastAsia="de-DE" w:bidi="de-DE"/>
         </w:rPr>
-        <w:t>Der Auftraggeber stellt 3D-Projektmodelle in geeigneten Formaten (bevorzugt .3dm oder .rvt, mindestens jedoch .dwg) zur Verfügung. Liegen entsprechende Modelle nicht vor oder sind sie unvollständig, so werden die erforderlichen zusätzlichen Modellierungsleistungen auf Stundenbasis gemäß den unten aufgeführten Stundensätze abgerechnet. Die Zusammenarbeit erfolgt bevorzugt über Building Information Modeling (BIM), vorzugsweise im IFC-Austauschformat. Hierzu ist eine zeitnahe Zuarbeit und technische Voraussetzungen aller am Projekt beteiligte Fachplaner sicherzustellen.</w:t>
+        <w:t xml:space="preserve">Der Auftraggeber stellt 3D-Projektmodelle in geeigneten Formaten (bevorzugt .3dm </w:t>
+      </w:r>
+      <w:proofErr w:type="gramStart"/>
+      <w:r>
+        <w:rPr>
+          <w:rFonts w:ascii="Neue Hans Kendrick" w:eastAsia="Neue Hans Kendrick Light" w:hAnsi="Neue Hans Kendrick" w:cs="Neue Hans Kendrick Light"/>
+          <w:lang w:eastAsia="de-DE" w:bidi="de-DE"/>
+        </w:rPr>
+        <w:t>oder .</w:t>
+      </w:r>
+      <w:proofErr w:type="spellStart"/>
+      <w:r>
+        <w:rPr>
+          <w:rFonts w:ascii="Neue Hans Kendrick" w:eastAsia="Neue Hans Kendrick Light" w:hAnsi="Neue Hans Kendrick" w:cs="Neue Hans Kendrick Light"/>
+          <w:lang w:eastAsia="de-DE" w:bidi="de-DE"/>
+        </w:rPr>
+        <w:t>rvt</w:t>
+      </w:r>
+      <w:proofErr w:type="spellEnd"/>
+      <w:proofErr w:type="gramEnd"/>
+      <w:r>
+        <w:rPr>
+          <w:rFonts w:ascii="Neue Hans Kendrick" w:eastAsia="Neue Hans Kendrick Light" w:hAnsi="Neue Hans Kendrick" w:cs="Neue Hans Kendrick Light"/>
+          <w:lang w:eastAsia="de-DE" w:bidi="de-DE"/>
+        </w:rPr>
+        <w:t>, mindestens jedoch .</w:t>
+      </w:r>
+      <w:proofErr w:type="spellStart"/>
+      <w:r>
+        <w:rPr>
+          <w:rFonts w:ascii="Neue Hans Kendrick" w:eastAsia="Neue Hans Kendrick Light" w:hAnsi="Neue Hans Kendrick" w:cs="Neue Hans Kendrick Light"/>
+          <w:lang w:eastAsia="de-DE" w:bidi="de-DE"/>
+        </w:rPr>
+        <w:t>dwg</w:t>
+      </w:r>
+      <w:proofErr w:type="spellEnd"/>
+      <w:r>
+        <w:rPr>
+          <w:rFonts w:ascii="Neue Hans Kendrick" w:eastAsia="Neue Hans Kendrick Light" w:hAnsi="Neue Hans Kendrick" w:cs="Neue Hans Kendrick Light"/>
+          <w:lang w:eastAsia="de-DE" w:bidi="de-DE"/>
+        </w:rPr>
+        <w:t>) zur Verfügung. Liegen entsprechende Modelle nicht vor oder sind sie unvollständig, so werden die erforderlichen zusätzlichen Modellierungsleistungen auf Stundenbasis gemäß den unten aufgeführten Stundensätze abgerechnet. Die Zusammenarbeit erfolgt bevorzugt über Building Information Modeling (BIM), vorzugsweise im IFC-Austauschformat. Hierzu ist eine zeitnahe Zuarbeit und technische Voraussetzungen aller am Projekt beteiligte Fachplaner sicherzustellen.</w:t>
       </w:r>
     </w:p>
     <w:p>
@@ -7526,12 +8784,28 @@
           <w:rFonts w:ascii="Neue Hans Kendrick" w:eastAsia="Neue Hans Kendrick Light" w:hAnsi="Neue Hans Kendrick" w:cs="Neue Hans Kendrick Light"/>
           <w:lang w:eastAsia="de-DE" w:bidi="de-DE"/>
         </w:rPr>
-        <w:t xml:space="preserve">Die Beauftragung eines Vermessers für etwaige Klärung fehlender Maße oder zusätzlicher Aufmaßerstellung wird ebenfalls vorausgesetzt. </w:t>
+        <w:t xml:space="preserve">Die Beauftragung eines Vermessers für etwaige Klärung fehlender Maße oder zusätzlicher </w:t>
+      </w:r>
+      <w:proofErr w:type="spellStart"/>
+      <w:r>
+        <w:rPr>
+          <w:rFonts w:ascii="Neue Hans Kendrick" w:eastAsia="Neue Hans Kendrick Light" w:hAnsi="Neue Hans Kendrick" w:cs="Neue Hans Kendrick Light"/>
+          <w:lang w:eastAsia="de-DE" w:bidi="de-DE"/>
+        </w:rPr>
+        <w:t>Aufmaßerstellung</w:t>
+      </w:r>
+      <w:proofErr w:type="spellEnd"/>
+      <w:r>
+        <w:rPr>
+          <w:rFonts w:ascii="Neue Hans Kendrick" w:eastAsia="Neue Hans Kendrick Light" w:hAnsi="Neue Hans Kendrick" w:cs="Neue Hans Kendrick Light"/>
+          <w:lang w:eastAsia="de-DE" w:bidi="de-DE"/>
+        </w:rPr>
+        <w:t xml:space="preserve"> wird ebenfalls vorausgesetzt. </w:t>
       </w:r>
     </w:p>
     <w:p>
       <w:pPr>
-        <w:pStyle w:val="Heading1"/>
+        <w:pStyle w:val="berschrift1"/>
         <w:numPr>
           <w:ilvl w:val="0"/>
           <w:numId w:val="5"/>
@@ -7617,7 +8891,7 @@
     </w:p>
     <w:p>
       <w:pPr>
-        <w:pStyle w:val="Heading1"/>
+        <w:pStyle w:val="berschrift1"/>
         <w:numPr>
           <w:ilvl w:val="0"/>
           <w:numId w:val="5"/>
@@ -7669,7 +8943,7 @@
     </w:p>
     <w:p>
       <w:pPr>
-        <w:pStyle w:val="Heading1"/>
+        <w:pStyle w:val="berschrift1"/>
         <w:numPr>
           <w:ilvl w:val="0"/>
           <w:numId w:val="5"/>
@@ -7784,15 +9058,7 @@
           <w:rFonts w:ascii="Neue Hans Kendrick" w:eastAsia="Neue Hans Kendrick Light" w:hAnsi="Neue Hans Kendrick" w:cs="Neue Hans Kendrick Light"/>
           <w:lang w:eastAsia="de-DE" w:bidi="de-DE"/>
         </w:rPr>
-        <w:t xml:space="preserve">Sämtliche Preisangaben verstehen sich, soweit nicht anders angegeben, zuzüglich </w:t>
-      </w:r>
-      <w:r>
-        <w:rPr>
-          <w:rFonts w:ascii="Neue Hans Kendrick" w:eastAsia="Neue Hans Kendrick Light" w:hAnsi="Neue Hans Kendrick" w:cs="Neue Hans Kendrick Light"/>
-          <w:lang w:eastAsia="de-DE" w:bidi="de-DE"/>
-        </w:rPr>
-        <w:lastRenderedPageBreak/>
-        <w:t>der gesetzlichen Umsatzsteuer. Die Zahlung ist, sofern nicht anders vereinbart, innerhalb von 14 Tagen nach Rechnungsstellung ohne Abzüge fällig.</w:t>
+        <w:t>Sämtliche Preisangaben verstehen sich, soweit nicht anders angegeben, zuzüglich der gesetzlichen Umsatzsteuer. Die Zahlung ist, sofern nicht anders vereinbart, innerhalb von 14 Tagen nach Rechnungsstellung ohne Abzüge fällig.</w:t>
       </w:r>
     </w:p>
     <w:p>
@@ -7839,7 +9105,7 @@
     </w:p>
     <w:p>
       <w:pPr>
-        <w:pStyle w:val="Heading1"/>
+        <w:pStyle w:val="berschrift1"/>
         <w:numPr>
           <w:ilvl w:val="0"/>
           <w:numId w:val="5"/>
@@ -7917,7 +9183,7 @@
     </w:p>
     <w:p>
       <w:pPr>
-        <w:pStyle w:val="ListParagraph"/>
+        <w:pStyle w:val="Listenabsatz"/>
         <w:widowControl w:val="0"/>
         <w:numPr>
           <w:ilvl w:val="0"/>
@@ -7976,7 +9242,7 @@
     </w:p>
     <w:p>
       <w:pPr>
-        <w:pStyle w:val="ListParagraph"/>
+        <w:pStyle w:val="Listenabsatz"/>
         <w:widowControl w:val="0"/>
         <w:numPr>
           <w:ilvl w:val="0"/>
@@ -8035,7 +9301,7 @@
     </w:p>
     <w:p>
       <w:pPr>
-        <w:pStyle w:val="ListParagraph"/>
+        <w:pStyle w:val="Listenabsatz"/>
         <w:widowControl w:val="0"/>
         <w:numPr>
           <w:ilvl w:val="0"/>
@@ -8094,7 +9360,7 @@
     </w:p>
     <w:p>
       <w:pPr>
-        <w:pStyle w:val="ListParagraph"/>
+        <w:pStyle w:val="Listenabsatz"/>
         <w:widowControl w:val="0"/>
         <w:numPr>
           <w:ilvl w:val="0"/>
@@ -8163,7 +9429,7 @@
     </w:p>
     <w:p>
       <w:pPr>
-        <w:pStyle w:val="ListParagraph"/>
+        <w:pStyle w:val="Listenabsatz"/>
         <w:widowControl w:val="0"/>
         <w:numPr>
           <w:ilvl w:val="0"/>
@@ -8232,7 +9498,7 @@
     </w:p>
     <w:p>
       <w:pPr>
-        <w:pStyle w:val="ListParagraph"/>
+        <w:pStyle w:val="Listenabsatz"/>
         <w:widowControl w:val="0"/>
         <w:numPr>
           <w:ilvl w:val="0"/>
@@ -8312,7 +9578,7 @@
     </w:p>
     <w:p>
       <w:pPr>
-        <w:pStyle w:val="ListParagraph"/>
+        <w:pStyle w:val="Listenabsatz"/>
         <w:widowControl w:val="0"/>
         <w:numPr>
           <w:ilvl w:val="0"/>
@@ -8371,7 +9637,7 @@
     </w:p>
     <w:p>
       <w:pPr>
-        <w:pStyle w:val="ListParagraph"/>
+        <w:pStyle w:val="Listenabsatz"/>
         <w:widowControl w:val="0"/>
         <w:numPr>
           <w:ilvl w:val="0"/>
@@ -8732,7 +9998,7 @@
     </w:p>
     <w:p>
       <w:pPr>
-        <w:pStyle w:val="Heading1"/>
+        <w:pStyle w:val="berschrift1"/>
         <w:numPr>
           <w:ilvl w:val="0"/>
           <w:numId w:val="5"/>
@@ -9075,8 +10341,17 @@
           <w:rFonts w:ascii="Neue Hans Kendrick" w:eastAsia="Neue Hans Kendrick Light" w:hAnsi="Neue Hans Kendrick" w:cs="Neue Hans Kendrick Light"/>
           <w:lang w:eastAsia="de-DE" w:bidi="de-DE"/>
         </w:rPr>
-        <w:t>Flüge unter 2 Stunden: Economy Class</w:t>
-      </w:r>
+        <w:t xml:space="preserve">Flüge unter 2 Stunden: </w:t>
+      </w:r>
+      <w:proofErr w:type="gramStart"/>
+      <w:r>
+        <w:rPr>
+          <w:rFonts w:ascii="Neue Hans Kendrick" w:eastAsia="Neue Hans Kendrick Light" w:hAnsi="Neue Hans Kendrick" w:cs="Neue Hans Kendrick Light"/>
+          <w:lang w:eastAsia="de-DE" w:bidi="de-DE"/>
+        </w:rPr>
+        <w:t>Economy Class</w:t>
+      </w:r>
+      <w:proofErr w:type="gramEnd"/>
     </w:p>
     <w:p>
       <w:pPr>
@@ -9115,8 +10390,17 @@
           <w:rFonts w:ascii="Neue Hans Kendrick" w:eastAsia="Neue Hans Kendrick Light" w:hAnsi="Neue Hans Kendrick" w:cs="Neue Hans Kendrick Light"/>
           <w:lang w:eastAsia="de-DE" w:bidi="de-DE"/>
         </w:rPr>
-        <w:t>Flüge zwischen 2 und 5 Stunden: Premium Economy Class</w:t>
-      </w:r>
+        <w:t xml:space="preserve">Flüge zwischen 2 und 5 Stunden: Premium </w:t>
+      </w:r>
+      <w:proofErr w:type="gramStart"/>
+      <w:r>
+        <w:rPr>
+          <w:rFonts w:ascii="Neue Hans Kendrick" w:eastAsia="Neue Hans Kendrick Light" w:hAnsi="Neue Hans Kendrick" w:cs="Neue Hans Kendrick Light"/>
+          <w:lang w:eastAsia="de-DE" w:bidi="de-DE"/>
+        </w:rPr>
+        <w:t>Economy Class</w:t>
+      </w:r>
+      <w:proofErr w:type="gramEnd"/>
     </w:p>
     <w:p>
       <w:pPr>
@@ -9160,7 +10444,7 @@
     </w:p>
     <w:p>
       <w:pPr>
-        <w:pStyle w:val="ListParagraph"/>
+        <w:pStyle w:val="Listenabsatz"/>
         <w:widowControl w:val="0"/>
         <w:tabs>
           <w:tab w:val="decimal" w:pos="4535"/>
@@ -9192,7 +10476,25 @@
           <w:sz w:val="20"/>
           <w:lang w:eastAsia="de-DE" w:bidi="de-DE"/>
         </w:rPr>
-        <w:t>{% endif %}</w:t>
+        <w:t xml:space="preserve">{% </w:t>
+      </w:r>
+      <w:proofErr w:type="spellStart"/>
+      <w:r>
+        <w:rPr>
+          <w:rFonts w:ascii="Neue Hans Kendrick" w:eastAsia="Neue Hans Kendrick Light" w:hAnsi="Neue Hans Kendrick" w:cs="Neue Hans Kendrick Light"/>
+          <w:sz w:val="20"/>
+          <w:lang w:eastAsia="de-DE" w:bidi="de-DE"/>
+        </w:rPr>
+        <w:t>endif</w:t>
+      </w:r>
+      <w:proofErr w:type="spellEnd"/>
+      <w:r>
+        <w:rPr>
+          <w:rFonts w:ascii="Neue Hans Kendrick" w:eastAsia="Neue Hans Kendrick Light" w:hAnsi="Neue Hans Kendrick" w:cs="Neue Hans Kendrick Light"/>
+          <w:sz w:val="20"/>
+          <w:lang w:eastAsia="de-DE" w:bidi="de-DE"/>
+        </w:rPr>
+        <w:t xml:space="preserve"> %}</w:t>
       </w:r>
       <w:bookmarkEnd w:id="1"/>
     </w:p>
@@ -9233,7 +10535,7 @@
 <w:ftr xmlns:wpc="http://schemas.microsoft.com/office/word/2010/wordprocessingCanvas" xmlns:cx="http://schemas.microsoft.com/office/drawing/2014/chartex" xmlns:cx1="http://schemas.microsoft.com/office/drawing/2015/9/8/chartex" xmlns:cx2="http://schemas.microsoft.com/office/drawing/2015/10/21/chartex" xmlns:cx3="http://schemas.microsoft.com/office/drawing/2016/5/9/chartex" xmlns:cx4="http://schemas.microsoft.com/office/drawing/2016/5/10/chartex" xmlns:cx5="http://schemas.microsoft.com/office/drawing/2016/5/11/chartex" xmlns:cx6="http://schemas.microsoft.com/office/drawing/2016/5/12/chartex" xmlns:cx7="http://schemas.microsoft.com/office/drawing/2016/5/13/chartex" xmlns:cx8="http://schemas.microsoft.com/office/drawing/2016/5/14/chartex" xmlns:mc="http://schemas.openxmlformats.org/markup-compatibility/2006" xmlns:aink="http://schemas.microsoft.com/office/drawing/2016/ink" xmlns:am3d="http://schemas.microsoft.com/office/drawing/2017/model3d" xmlns:o="urn:schemas-microsoft-com:office:office" xmlns:oel="http://schemas.microsoft.com/office/2019/extlst" xmlns:r="http://schemas.openxmlformats.org/officeDocument/2006/relationships" xmlns:m="http://schemas.openxmlformats.org/officeDocument/2006/math" xmlns:v="urn:schemas-microsoft-com:vml" xmlns:wp14="http://schemas.microsoft.com/office/word/2010/wordprocessingDrawing" xmlns:wp="http://schemas.openxmlformats.org/drawingml/2006/wordprocessingDrawing" xmlns:w10="urn:schemas-microsoft-com:office:word" xmlns:w="http://schemas.openxmlformats.org/wordprocessingml/2006/main" xmlns:w14="http://schemas.microsoft.com/office/word/2010/wordml" xmlns:w15="http://schemas.microsoft.com/office/word/2012/wordml" xmlns:w16cex="http://schemas.microsoft.com/office/word/2018/wordml/cex" xmlns:w16cid="http://schemas.microsoft.com/office/word/2016/wordml/cid" xmlns:w16="http://schemas.microsoft.com/office/word/2018/wordml" xmlns:w16du="http://schemas.microsoft.com/office/word/2023/wordml/word16du" xmlns:w16sdtdh="http://schemas.microsoft.com/office/word/2020/wordml/sdtdatahash" xmlns:w16sdtfl="http://schemas.microsoft.com/office/word/2024/wordml/sdtformatlock" xmlns:w16se="http://schemas.microsoft.com/office/word/2015/wordml/symex" xmlns:wpg="http://schemas.microsoft.com/office/word/2010/wordprocessingGroup" xmlns:wpi="http://schemas.microsoft.com/office/word/2010/wordprocessingInk" xmlns:wne="http://schemas.microsoft.com/office/word/2006/wordml" xmlns:wps="http://schemas.microsoft.com/office/word/2010/wordprocessingShape" mc:Ignorable="w14 w15 w16se w16cid w16 w16cex w16sdtdh w16sdtfl w16du wp14">
   <w:p>
     <w:pPr>
-      <w:pStyle w:val="Footer"/>
+      <w:pStyle w:val="Fuzeile"/>
     </w:pPr>
     <w:r>
       <w:rPr>
@@ -9276,7 +10578,7 @@
                       <w:txbxContent>
                         <w:tbl>
                           <w:tblPr>
-                            <w:tblStyle w:val="TableGrid"/>
+                            <w:tblStyle w:val="Tabellenraster"/>
                             <w:tblW w:w="9635" w:type="dxa"/>
                             <w:tblInd w:w="-142" w:type="dxa"/>
                             <w:tblBorders>
@@ -9565,13 +10867,23 @@
                                     <w:szCs w:val="12"/>
                                   </w:rPr>
                                 </w:pPr>
+                                <w:proofErr w:type="spellStart"/>
                                 <w:r>
                                   <w:rPr>
                                     <w:spacing w:val="-6"/>
                                     <w:sz w:val="12"/>
                                     <w:szCs w:val="12"/>
                                   </w:rPr>
-                                  <w:t>Münzstr. 10 • 10178 Berlin</w:t>
+                                  <w:t>Münzstr</w:t>
+                                </w:r>
+                                <w:proofErr w:type="spellEnd"/>
+                                <w:r>
+                                  <w:rPr>
+                                    <w:spacing w:val="-6"/>
+                                    <w:sz w:val="12"/>
+                                    <w:szCs w:val="12"/>
+                                  </w:rPr>
+                                  <w:t>. 10 • 10178 Berlin</w:t>
                                 </w:r>
                               </w:p>
                               <w:p>
@@ -9656,7 +10968,43 @@
                                     <w:sz w:val="12"/>
                                     <w:szCs w:val="12"/>
                                   </w:rPr>
-                                  <w:t xml:space="preserve">Dipl. Ing. Architekt Benjamin Koziczinski M.Sc. </w:t>
+                                  <w:t xml:space="preserve">Dipl. Ing. Architekt Benjamin </w:t>
+                                </w:r>
+                                <w:proofErr w:type="spellStart"/>
+                                <w:r>
+                                  <w:rPr>
+                                    <w:spacing w:val="-6"/>
+                                    <w:sz w:val="12"/>
+                                    <w:szCs w:val="12"/>
+                                  </w:rPr>
+                                  <w:t>Koziczinski</w:t>
+                                </w:r>
+                                <w:proofErr w:type="spellEnd"/>
+                                <w:r>
+                                  <w:rPr>
+                                    <w:spacing w:val="-6"/>
+                                    <w:sz w:val="12"/>
+                                    <w:szCs w:val="12"/>
+                                  </w:rPr>
+                                  <w:t xml:space="preserve"> </w:t>
+                                </w:r>
+                                <w:proofErr w:type="spellStart"/>
+                                <w:r>
+                                  <w:rPr>
+                                    <w:spacing w:val="-6"/>
+                                    <w:sz w:val="12"/>
+                                    <w:szCs w:val="12"/>
+                                  </w:rPr>
+                                  <w:t>M.Sc</w:t>
+                                </w:r>
+                                <w:proofErr w:type="spellEnd"/>
+                                <w:r>
+                                  <w:rPr>
+                                    <w:spacing w:val="-6"/>
+                                    <w:sz w:val="12"/>
+                                    <w:szCs w:val="12"/>
+                                  </w:rPr>
+                                  <w:t xml:space="preserve">. </w:t>
                                 </w:r>
                               </w:p>
                               <w:p>
@@ -9810,7 +11158,7 @@
                 <w:txbxContent>
                   <w:tbl>
                     <w:tblPr>
-                      <w:tblStyle w:val="TableGrid"/>
+                      <w:tblStyle w:val="Tabellenraster"/>
                       <w:tblW w:w="9635" w:type="dxa"/>
                       <w:tblInd w:w="-142" w:type="dxa"/>
                       <w:tblBorders>
@@ -10099,13 +11447,23 @@
                               <w:szCs w:val="12"/>
                             </w:rPr>
                           </w:pPr>
+                          <w:proofErr w:type="spellStart"/>
                           <w:r>
                             <w:rPr>
                               <w:spacing w:val="-6"/>
                               <w:sz w:val="12"/>
                               <w:szCs w:val="12"/>
                             </w:rPr>
-                            <w:t>Münzstr. 10 • 10178 Berlin</w:t>
+                            <w:t>Münzstr</w:t>
+                          </w:r>
+                          <w:proofErr w:type="spellEnd"/>
+                          <w:r>
+                            <w:rPr>
+                              <w:spacing w:val="-6"/>
+                              <w:sz w:val="12"/>
+                              <w:szCs w:val="12"/>
+                            </w:rPr>
+                            <w:t>. 10 • 10178 Berlin</w:t>
                           </w:r>
                         </w:p>
                         <w:p>
@@ -10190,7 +11548,43 @@
                               <w:sz w:val="12"/>
                               <w:szCs w:val="12"/>
                             </w:rPr>
-                            <w:t xml:space="preserve">Dipl. Ing. Architekt Benjamin Koziczinski M.Sc. </w:t>
+                            <w:t xml:space="preserve">Dipl. Ing. Architekt Benjamin </w:t>
+                          </w:r>
+                          <w:proofErr w:type="spellStart"/>
+                          <w:r>
+                            <w:rPr>
+                              <w:spacing w:val="-6"/>
+                              <w:sz w:val="12"/>
+                              <w:szCs w:val="12"/>
+                            </w:rPr>
+                            <w:t>Koziczinski</w:t>
+                          </w:r>
+                          <w:proofErr w:type="spellEnd"/>
+                          <w:r>
+                            <w:rPr>
+                              <w:spacing w:val="-6"/>
+                              <w:sz w:val="12"/>
+                              <w:szCs w:val="12"/>
+                            </w:rPr>
+                            <w:t xml:space="preserve"> </w:t>
+                          </w:r>
+                          <w:proofErr w:type="spellStart"/>
+                          <w:r>
+                            <w:rPr>
+                              <w:spacing w:val="-6"/>
+                              <w:sz w:val="12"/>
+                              <w:szCs w:val="12"/>
+                            </w:rPr>
+                            <w:t>M.Sc</w:t>
+                          </w:r>
+                          <w:proofErr w:type="spellEnd"/>
+                          <w:r>
+                            <w:rPr>
+                              <w:spacing w:val="-6"/>
+                              <w:sz w:val="12"/>
+                              <w:szCs w:val="12"/>
+                            </w:rPr>
+                            <w:t xml:space="preserve">. </w:t>
                           </w:r>
                         </w:p>
                         <w:p>
@@ -10329,7 +11723,7 @@
 <w:ftr xmlns:wpc="http://schemas.microsoft.com/office/word/2010/wordprocessingCanvas" xmlns:cx="http://schemas.microsoft.com/office/drawing/2014/chartex" xmlns:cx1="http://schemas.microsoft.com/office/drawing/2015/9/8/chartex" xmlns:cx2="http://schemas.microsoft.com/office/drawing/2015/10/21/chartex" xmlns:cx3="http://schemas.microsoft.com/office/drawing/2016/5/9/chartex" xmlns:cx4="http://schemas.microsoft.com/office/drawing/2016/5/10/chartex" xmlns:cx5="http://schemas.microsoft.com/office/drawing/2016/5/11/chartex" xmlns:cx6="http://schemas.microsoft.com/office/drawing/2016/5/12/chartex" xmlns:cx7="http://schemas.microsoft.com/office/drawing/2016/5/13/chartex" xmlns:cx8="http://schemas.microsoft.com/office/drawing/2016/5/14/chartex" xmlns:mc="http://schemas.openxmlformats.org/markup-compatibility/2006" xmlns:aink="http://schemas.microsoft.com/office/drawing/2016/ink" xmlns:am3d="http://schemas.microsoft.com/office/drawing/2017/model3d" xmlns:o="urn:schemas-microsoft-com:office:office" xmlns:oel="http://schemas.microsoft.com/office/2019/extlst" xmlns:r="http://schemas.openxmlformats.org/officeDocument/2006/relationships" xmlns:m="http://schemas.openxmlformats.org/officeDocument/2006/math" xmlns:v="urn:schemas-microsoft-com:vml" xmlns:wp14="http://schemas.microsoft.com/office/word/2010/wordprocessingDrawing" xmlns:wp="http://schemas.openxmlformats.org/drawingml/2006/wordprocessingDrawing" xmlns:w10="urn:schemas-microsoft-com:office:word" xmlns:w="http://schemas.openxmlformats.org/wordprocessingml/2006/main" xmlns:w14="http://schemas.microsoft.com/office/word/2010/wordml" xmlns:w15="http://schemas.microsoft.com/office/word/2012/wordml" xmlns:w16cex="http://schemas.microsoft.com/office/word/2018/wordml/cex" xmlns:w16cid="http://schemas.microsoft.com/office/word/2016/wordml/cid" xmlns:w16="http://schemas.microsoft.com/office/word/2018/wordml" xmlns:w16du="http://schemas.microsoft.com/office/word/2023/wordml/word16du" xmlns:w16sdtdh="http://schemas.microsoft.com/office/word/2020/wordml/sdtdatahash" xmlns:w16sdtfl="http://schemas.microsoft.com/office/word/2024/wordml/sdtformatlock" xmlns:w16se="http://schemas.microsoft.com/office/word/2015/wordml/symex" xmlns:wpg="http://schemas.microsoft.com/office/word/2010/wordprocessingGroup" xmlns:wpi="http://schemas.microsoft.com/office/word/2010/wordprocessingInk" xmlns:wne="http://schemas.microsoft.com/office/word/2006/wordml" xmlns:wps="http://schemas.microsoft.com/office/word/2010/wordprocessingShape" mc:Ignorable="w14 w15 w16se w16cid w16 w16cex w16sdtdh w16sdtfl w16du wp14">
   <w:p>
     <w:pPr>
-      <w:pStyle w:val="Footer"/>
+      <w:pStyle w:val="Fuzeile"/>
     </w:pPr>
     <w:r>
       <w:rPr>
@@ -10432,7 +11826,7 @@
                       <w:txbxContent>
                         <w:tbl>
                           <w:tblPr>
-                            <w:tblStyle w:val="TableGrid"/>
+                            <w:tblStyle w:val="Tabellenraster"/>
                             <w:tblW w:w="9635" w:type="dxa"/>
                             <w:tblInd w:w="-142" w:type="dxa"/>
                             <w:tblBorders>
@@ -10721,13 +12115,23 @@
                                     <w:szCs w:val="12"/>
                                   </w:rPr>
                                 </w:pPr>
+                                <w:proofErr w:type="spellStart"/>
                                 <w:r>
                                   <w:rPr>
                                     <w:spacing w:val="-6"/>
                                     <w:sz w:val="12"/>
                                     <w:szCs w:val="12"/>
                                   </w:rPr>
-                                  <w:t>Münzstr. 10 • 10178 Berlin</w:t>
+                                  <w:t>Münzstr</w:t>
+                                </w:r>
+                                <w:proofErr w:type="spellEnd"/>
+                                <w:r>
+                                  <w:rPr>
+                                    <w:spacing w:val="-6"/>
+                                    <w:sz w:val="12"/>
+                                    <w:szCs w:val="12"/>
+                                  </w:rPr>
+                                  <w:t>. 10 • 10178 Berlin</w:t>
                                 </w:r>
                               </w:p>
                               <w:p>
@@ -10812,7 +12216,43 @@
                                     <w:sz w:val="12"/>
                                     <w:szCs w:val="12"/>
                                   </w:rPr>
-                                  <w:t xml:space="preserve">Dipl. Ing. Architekt Benjamin Koziczinski M.Sc. </w:t>
+                                  <w:t xml:space="preserve">Dipl. Ing. Architekt Benjamin </w:t>
+                                </w:r>
+                                <w:proofErr w:type="spellStart"/>
+                                <w:r>
+                                  <w:rPr>
+                                    <w:spacing w:val="-6"/>
+                                    <w:sz w:val="12"/>
+                                    <w:szCs w:val="12"/>
+                                  </w:rPr>
+                                  <w:t>Koziczinski</w:t>
+                                </w:r>
+                                <w:proofErr w:type="spellEnd"/>
+                                <w:r>
+                                  <w:rPr>
+                                    <w:spacing w:val="-6"/>
+                                    <w:sz w:val="12"/>
+                                    <w:szCs w:val="12"/>
+                                  </w:rPr>
+                                  <w:t xml:space="preserve"> </w:t>
+                                </w:r>
+                                <w:proofErr w:type="spellStart"/>
+                                <w:r>
+                                  <w:rPr>
+                                    <w:spacing w:val="-6"/>
+                                    <w:sz w:val="12"/>
+                                    <w:szCs w:val="12"/>
+                                  </w:rPr>
+                                  <w:t>M.Sc</w:t>
+                                </w:r>
+                                <w:proofErr w:type="spellEnd"/>
+                                <w:r>
+                                  <w:rPr>
+                                    <w:spacing w:val="-6"/>
+                                    <w:sz w:val="12"/>
+                                    <w:szCs w:val="12"/>
+                                  </w:rPr>
+                                  <w:t xml:space="preserve">. </w:t>
                                 </w:r>
                               </w:p>
                               <w:p>
@@ -10966,7 +12406,7 @@
                 <w:txbxContent>
                   <w:tbl>
                     <w:tblPr>
-                      <w:tblStyle w:val="TableGrid"/>
+                      <w:tblStyle w:val="Tabellenraster"/>
                       <w:tblW w:w="9635" w:type="dxa"/>
                       <w:tblInd w:w="-142" w:type="dxa"/>
                       <w:tblBorders>
@@ -11255,13 +12695,23 @@
                               <w:szCs w:val="12"/>
                             </w:rPr>
                           </w:pPr>
+                          <w:proofErr w:type="spellStart"/>
                           <w:r>
                             <w:rPr>
                               <w:spacing w:val="-6"/>
                               <w:sz w:val="12"/>
                               <w:szCs w:val="12"/>
                             </w:rPr>
-                            <w:t>Münzstr. 10 • 10178 Berlin</w:t>
+                            <w:t>Münzstr</w:t>
+                          </w:r>
+                          <w:proofErr w:type="spellEnd"/>
+                          <w:r>
+                            <w:rPr>
+                              <w:spacing w:val="-6"/>
+                              <w:sz w:val="12"/>
+                              <w:szCs w:val="12"/>
+                            </w:rPr>
+                            <w:t>. 10 • 10178 Berlin</w:t>
                           </w:r>
                         </w:p>
                         <w:p>
@@ -11346,7 +12796,43 @@
                               <w:sz w:val="12"/>
                               <w:szCs w:val="12"/>
                             </w:rPr>
-                            <w:t xml:space="preserve">Dipl. Ing. Architekt Benjamin Koziczinski M.Sc. </w:t>
+                            <w:t xml:space="preserve">Dipl. Ing. Architekt Benjamin </w:t>
+                          </w:r>
+                          <w:proofErr w:type="spellStart"/>
+                          <w:r>
+                            <w:rPr>
+                              <w:spacing w:val="-6"/>
+                              <w:sz w:val="12"/>
+                              <w:szCs w:val="12"/>
+                            </w:rPr>
+                            <w:t>Koziczinski</w:t>
+                          </w:r>
+                          <w:proofErr w:type="spellEnd"/>
+                          <w:r>
+                            <w:rPr>
+                              <w:spacing w:val="-6"/>
+                              <w:sz w:val="12"/>
+                              <w:szCs w:val="12"/>
+                            </w:rPr>
+                            <w:t xml:space="preserve"> </w:t>
+                          </w:r>
+                          <w:proofErr w:type="spellStart"/>
+                          <w:r>
+                            <w:rPr>
+                              <w:spacing w:val="-6"/>
+                              <w:sz w:val="12"/>
+                              <w:szCs w:val="12"/>
+                            </w:rPr>
+                            <w:t>M.Sc</w:t>
+                          </w:r>
+                          <w:proofErr w:type="spellEnd"/>
+                          <w:r>
+                            <w:rPr>
+                              <w:spacing w:val="-6"/>
+                              <w:sz w:val="12"/>
+                              <w:szCs w:val="12"/>
+                            </w:rPr>
+                            <w:t xml:space="preserve">. </w:t>
                           </w:r>
                         </w:p>
                         <w:p>
@@ -11504,7 +12990,7 @@
 <w:hdr xmlns:wpc="http://schemas.microsoft.com/office/word/2010/wordprocessingCanvas" xmlns:cx="http://schemas.microsoft.com/office/drawing/2014/chartex" xmlns:cx1="http://schemas.microsoft.com/office/drawing/2015/9/8/chartex" xmlns:cx2="http://schemas.microsoft.com/office/drawing/2015/10/21/chartex" xmlns:cx3="http://schemas.microsoft.com/office/drawing/2016/5/9/chartex" xmlns:cx4="http://schemas.microsoft.com/office/drawing/2016/5/10/chartex" xmlns:cx5="http://schemas.microsoft.com/office/drawing/2016/5/11/chartex" xmlns:cx6="http://schemas.microsoft.com/office/drawing/2016/5/12/chartex" xmlns:cx7="http://schemas.microsoft.com/office/drawing/2016/5/13/chartex" xmlns:cx8="http://schemas.microsoft.com/office/drawing/2016/5/14/chartex" xmlns:mc="http://schemas.openxmlformats.org/markup-compatibility/2006" xmlns:aink="http://schemas.microsoft.com/office/drawing/2016/ink" xmlns:am3d="http://schemas.microsoft.com/office/drawing/2017/model3d" xmlns:o="urn:schemas-microsoft-com:office:office" xmlns:oel="http://schemas.microsoft.com/office/2019/extlst" xmlns:r="http://schemas.openxmlformats.org/officeDocument/2006/relationships" xmlns:m="http://schemas.openxmlformats.org/officeDocument/2006/math" xmlns:v="urn:schemas-microsoft-com:vml" xmlns:wp14="http://schemas.microsoft.com/office/word/2010/wordprocessingDrawing" xmlns:wp="http://schemas.openxmlformats.org/drawingml/2006/wordprocessingDrawing" xmlns:w10="urn:schemas-microsoft-com:office:word" xmlns:w="http://schemas.openxmlformats.org/wordprocessingml/2006/main" xmlns:w14="http://schemas.microsoft.com/office/word/2010/wordml" xmlns:w15="http://schemas.microsoft.com/office/word/2012/wordml" xmlns:w16cex="http://schemas.microsoft.com/office/word/2018/wordml/cex" xmlns:w16cid="http://schemas.microsoft.com/office/word/2016/wordml/cid" xmlns:w16="http://schemas.microsoft.com/office/word/2018/wordml" xmlns:w16du="http://schemas.microsoft.com/office/word/2023/wordml/word16du" xmlns:w16sdtdh="http://schemas.microsoft.com/office/word/2020/wordml/sdtdatahash" xmlns:w16sdtfl="http://schemas.microsoft.com/office/word/2024/wordml/sdtformatlock" xmlns:w16se="http://schemas.microsoft.com/office/word/2015/wordml/symex" xmlns:wpg="http://schemas.microsoft.com/office/word/2010/wordprocessingGroup" xmlns:wpi="http://schemas.microsoft.com/office/word/2010/wordprocessingInk" xmlns:wne="http://schemas.microsoft.com/office/word/2006/wordml" xmlns:wps="http://schemas.microsoft.com/office/word/2010/wordprocessingShape" mc:Ignorable="w14 w15 w16se w16cid w16 w16cex w16sdtdh w16sdtfl w16du wp14">
   <w:p>
     <w:pPr>
-      <w:pStyle w:val="Header"/>
+      <w:pStyle w:val="Kopfzeile"/>
     </w:pPr>
     <w:r>
       <w:rPr>
@@ -11634,7 +13120,7 @@
 <w:hdr xmlns:wpc="http://schemas.microsoft.com/office/word/2010/wordprocessingCanvas" xmlns:cx="http://schemas.microsoft.com/office/drawing/2014/chartex" xmlns:cx1="http://schemas.microsoft.com/office/drawing/2015/9/8/chartex" xmlns:cx2="http://schemas.microsoft.com/office/drawing/2015/10/21/chartex" xmlns:cx3="http://schemas.microsoft.com/office/drawing/2016/5/9/chartex" xmlns:cx4="http://schemas.microsoft.com/office/drawing/2016/5/10/chartex" xmlns:cx5="http://schemas.microsoft.com/office/drawing/2016/5/11/chartex" xmlns:cx6="http://schemas.microsoft.com/office/drawing/2016/5/12/chartex" xmlns:cx7="http://schemas.microsoft.com/office/drawing/2016/5/13/chartex" xmlns:cx8="http://schemas.microsoft.com/office/drawing/2016/5/14/chartex" xmlns:mc="http://schemas.openxmlformats.org/markup-compatibility/2006" xmlns:aink="http://schemas.microsoft.com/office/drawing/2016/ink" xmlns:am3d="http://schemas.microsoft.com/office/drawing/2017/model3d" xmlns:o="urn:schemas-microsoft-com:office:office" xmlns:oel="http://schemas.microsoft.com/office/2019/extlst" xmlns:r="http://schemas.openxmlformats.org/officeDocument/2006/relationships" xmlns:m="http://schemas.openxmlformats.org/officeDocument/2006/math" xmlns:v="urn:schemas-microsoft-com:vml" xmlns:wp14="http://schemas.microsoft.com/office/word/2010/wordprocessingDrawing" xmlns:wp="http://schemas.openxmlformats.org/drawingml/2006/wordprocessingDrawing" xmlns:w10="urn:schemas-microsoft-com:office:word" xmlns:w="http://schemas.openxmlformats.org/wordprocessingml/2006/main" xmlns:w14="http://schemas.microsoft.com/office/word/2010/wordml" xmlns:w15="http://schemas.microsoft.com/office/word/2012/wordml" xmlns:w16cex="http://schemas.microsoft.com/office/word/2018/wordml/cex" xmlns:w16cid="http://schemas.microsoft.com/office/word/2016/wordml/cid" xmlns:w16="http://schemas.microsoft.com/office/word/2018/wordml" xmlns:w16du="http://schemas.microsoft.com/office/word/2023/wordml/word16du" xmlns:w16sdtdh="http://schemas.microsoft.com/office/word/2020/wordml/sdtdatahash" xmlns:w16sdtfl="http://schemas.microsoft.com/office/word/2024/wordml/sdtformatlock" xmlns:w16se="http://schemas.microsoft.com/office/word/2015/wordml/symex" xmlns:wpg="http://schemas.microsoft.com/office/word/2010/wordprocessingGroup" xmlns:wpi="http://schemas.microsoft.com/office/word/2010/wordprocessingInk" xmlns:wne="http://schemas.microsoft.com/office/word/2006/wordml" xmlns:wps="http://schemas.microsoft.com/office/word/2010/wordprocessingShape" mc:Ignorable="w14 w15 w16se w16cid w16 w16cex w16sdtdh w16sdtfl w16du wp14">
   <w:p>
     <w:pPr>
-      <w:pStyle w:val="Header"/>
+      <w:pStyle w:val="Kopfzeile"/>
     </w:pPr>
     <w:r>
       <w:rPr>
@@ -12222,7 +13708,7 @@
     <w:lvl w:ilvl="0">
       <w:start w:val="1"/>
       <w:numFmt w:val="decimal"/>
-      <w:pStyle w:val="Heading1"/>
+      <w:pStyle w:val="berschrift1"/>
       <w:lvlText w:val="%1"/>
       <w:lvlJc w:val="left"/>
       <w:pPr>
@@ -12235,7 +13721,7 @@
     <w:lvl w:ilvl="1">
       <w:start w:val="1"/>
       <w:numFmt w:val="decimal"/>
-      <w:pStyle w:val="Heading2"/>
+      <w:pStyle w:val="berschrift2"/>
       <w:lvlText w:val="%1.%2"/>
       <w:lvlJc w:val="left"/>
       <w:pPr>
@@ -12248,7 +13734,7 @@
     <w:lvl w:ilvl="2">
       <w:start w:val="1"/>
       <w:numFmt w:val="decimal"/>
-      <w:pStyle w:val="Heading3"/>
+      <w:pStyle w:val="berschrift3"/>
       <w:lvlText w:val="%1.%2.%3"/>
       <w:lvlJc w:val="left"/>
       <w:pPr>
@@ -12261,7 +13747,7 @@
     <w:lvl w:ilvl="3">
       <w:start w:val="1"/>
       <w:numFmt w:val="decimal"/>
-      <w:pStyle w:val="Heading4"/>
+      <w:pStyle w:val="berschrift4"/>
       <w:lvlText w:val="%1.%2.%3.%4"/>
       <w:lvlJc w:val="left"/>
       <w:pPr>
@@ -12274,7 +13760,7 @@
     <w:lvl w:ilvl="4">
       <w:start w:val="1"/>
       <w:numFmt w:val="decimal"/>
-      <w:pStyle w:val="Heading5"/>
+      <w:pStyle w:val="berschrift5"/>
       <w:lvlText w:val="%1.%2.%3.%4.%5"/>
       <w:lvlJc w:val="left"/>
       <w:pPr>
@@ -12287,7 +13773,7 @@
     <w:lvl w:ilvl="5">
       <w:start w:val="1"/>
       <w:numFmt w:val="decimal"/>
-      <w:pStyle w:val="Heading6"/>
+      <w:pStyle w:val="berschrift6"/>
       <w:lvlText w:val="%1.%2.%3.%4.%5.%6"/>
       <w:lvlJc w:val="left"/>
       <w:pPr>
@@ -12300,7 +13786,7 @@
     <w:lvl w:ilvl="6">
       <w:start w:val="1"/>
       <w:numFmt w:val="decimal"/>
-      <w:pStyle w:val="Heading7"/>
+      <w:pStyle w:val="berschrift7"/>
       <w:lvlText w:val="%1.%2.%3.%4.%5.%6.%7"/>
       <w:lvlJc w:val="left"/>
       <w:pPr>
@@ -12313,7 +13799,7 @@
     <w:lvl w:ilvl="7">
       <w:start w:val="1"/>
       <w:numFmt w:val="decimal"/>
-      <w:pStyle w:val="Heading8"/>
+      <w:pStyle w:val="berschrift8"/>
       <w:lvlText w:val="%1.%2.%3.%4.%5.%6.%7.%8"/>
       <w:lvlJc w:val="left"/>
       <w:pPr>
@@ -12326,7 +13812,7 @@
     <w:lvl w:ilvl="8">
       <w:start w:val="1"/>
       <w:numFmt w:val="decimal"/>
-      <w:pStyle w:val="Heading9"/>
+      <w:pStyle w:val="berschrift9"/>
       <w:lvlText w:val="%1.%2.%3.%4.%5.%6.%7.%8.%9"/>
       <w:lvlJc w:val="left"/>
       <w:pPr>
@@ -12773,7 +14259,7 @@
     <w:lsdException w:name="Unresolved Mention" w:semiHidden="1" w:unhideWhenUsed="1"/>
     <w:lsdException w:name="Smart Link" w:semiHidden="1" w:unhideWhenUsed="1"/>
   </w:latentStyles>
-  <w:style w:type="paragraph" w:default="1" w:styleId="Normal">
+  <w:style w:type="paragraph" w:default="1" w:styleId="Standard">
     <w:name w:val="Normal"/>
     <w:qFormat/>
     <w:rsid w:val="005830D8"/>
@@ -12781,11 +14267,11 @@
       <w:rFonts w:ascii="Neue Hans Kendrick Light" w:hAnsi="Neue Hans Kendrick Light"/>
     </w:rPr>
   </w:style>
-  <w:style w:type="paragraph" w:styleId="Heading1">
+  <w:style w:type="paragraph" w:styleId="berschrift1">
     <w:name w:val="heading 1"/>
     <w:basedOn w:val="Brieftext"/>
     <w:next w:val="Brieftext"/>
-    <w:link w:val="Heading1Char"/>
+    <w:link w:val="berschrift1Zchn"/>
     <w:uiPriority w:val="9"/>
     <w:qFormat/>
     <w:rsid w:val="00064C8A"/>
@@ -12803,11 +14289,11 @@
       <w:rFonts w:eastAsiaTheme="majorEastAsia" w:cstheme="majorBidi"/>
     </w:rPr>
   </w:style>
-  <w:style w:type="paragraph" w:styleId="Heading2">
+  <w:style w:type="paragraph" w:styleId="berschrift2">
     <w:name w:val="heading 2"/>
-    <w:basedOn w:val="Heading1"/>
+    <w:basedOn w:val="berschrift1"/>
     <w:next w:val="Brieftext"/>
-    <w:link w:val="Heading2Char"/>
+    <w:link w:val="berschrift2Zchn"/>
     <w:uiPriority w:val="9"/>
     <w:unhideWhenUsed/>
     <w:qFormat/>
@@ -12820,11 +14306,11 @@
       <w:outlineLvl w:val="1"/>
     </w:pPr>
   </w:style>
-  <w:style w:type="paragraph" w:styleId="Heading3">
+  <w:style w:type="paragraph" w:styleId="berschrift3">
     <w:name w:val="heading 3"/>
-    <w:basedOn w:val="Normal"/>
-    <w:next w:val="Normal"/>
-    <w:link w:val="Heading3Char"/>
+    <w:basedOn w:val="Standard"/>
+    <w:next w:val="Standard"/>
+    <w:link w:val="berschrift3Zchn"/>
     <w:uiPriority w:val="9"/>
     <w:unhideWhenUsed/>
     <w:qFormat/>
@@ -12844,11 +14330,11 @@
       <w:rFonts w:eastAsiaTheme="majorEastAsia" w:cstheme="majorBidi"/>
     </w:rPr>
   </w:style>
-  <w:style w:type="paragraph" w:styleId="Heading4">
+  <w:style w:type="paragraph" w:styleId="berschrift4">
     <w:name w:val="heading 4"/>
-    <w:basedOn w:val="Normal"/>
-    <w:next w:val="Normal"/>
-    <w:link w:val="Heading4Char"/>
+    <w:basedOn w:val="Standard"/>
+    <w:next w:val="Standard"/>
+    <w:link w:val="berschrift4Zchn"/>
     <w:uiPriority w:val="9"/>
     <w:unhideWhenUsed/>
     <w:qFormat/>
@@ -12868,11 +14354,11 @@
       <w:rFonts w:eastAsiaTheme="majorEastAsia" w:cstheme="majorBidi"/>
     </w:rPr>
   </w:style>
-  <w:style w:type="paragraph" w:styleId="Heading5">
+  <w:style w:type="paragraph" w:styleId="berschrift5">
     <w:name w:val="heading 5"/>
-    <w:basedOn w:val="Normal"/>
-    <w:next w:val="Normal"/>
-    <w:link w:val="Heading5Char"/>
+    <w:basedOn w:val="Standard"/>
+    <w:next w:val="Standard"/>
+    <w:link w:val="berschrift5Zchn"/>
     <w:uiPriority w:val="9"/>
     <w:unhideWhenUsed/>
     <w:qFormat/>
@@ -12892,11 +14378,11 @@
       <w:rFonts w:eastAsiaTheme="majorEastAsia" w:cstheme="majorBidi"/>
     </w:rPr>
   </w:style>
-  <w:style w:type="paragraph" w:styleId="Heading6">
+  <w:style w:type="paragraph" w:styleId="berschrift6">
     <w:name w:val="heading 6"/>
-    <w:basedOn w:val="Normal"/>
-    <w:next w:val="Normal"/>
-    <w:link w:val="Heading6Char"/>
+    <w:basedOn w:val="Standard"/>
+    <w:next w:val="Standard"/>
+    <w:link w:val="berschrift6Zchn"/>
     <w:uiPriority w:val="9"/>
     <w:unhideWhenUsed/>
     <w:qFormat/>
@@ -12916,11 +14402,11 @@
       <w:rFonts w:eastAsiaTheme="majorEastAsia" w:cstheme="majorBidi"/>
     </w:rPr>
   </w:style>
-  <w:style w:type="paragraph" w:styleId="Heading7">
+  <w:style w:type="paragraph" w:styleId="berschrift7">
     <w:name w:val="heading 7"/>
-    <w:basedOn w:val="Normal"/>
-    <w:next w:val="Normal"/>
-    <w:link w:val="Heading7Char"/>
+    <w:basedOn w:val="Standard"/>
+    <w:next w:val="Standard"/>
+    <w:link w:val="berschrift7Zchn"/>
     <w:uiPriority w:val="9"/>
     <w:unhideWhenUsed/>
     <w:qFormat/>
@@ -12940,11 +14426,11 @@
       <w:rFonts w:eastAsiaTheme="majorEastAsia" w:cstheme="majorBidi"/>
     </w:rPr>
   </w:style>
-  <w:style w:type="paragraph" w:styleId="Heading8">
+  <w:style w:type="paragraph" w:styleId="berschrift8">
     <w:name w:val="heading 8"/>
-    <w:basedOn w:val="Normal"/>
-    <w:next w:val="Normal"/>
-    <w:link w:val="Heading8Char"/>
+    <w:basedOn w:val="Standard"/>
+    <w:next w:val="Standard"/>
+    <w:link w:val="berschrift8Zchn"/>
     <w:uiPriority w:val="9"/>
     <w:unhideWhenUsed/>
     <w:qFormat/>
@@ -12964,11 +14450,11 @@
       <w:rFonts w:eastAsiaTheme="majorEastAsia" w:cstheme="majorBidi"/>
     </w:rPr>
   </w:style>
-  <w:style w:type="paragraph" w:styleId="Heading9">
+  <w:style w:type="paragraph" w:styleId="berschrift9">
     <w:name w:val="heading 9"/>
-    <w:basedOn w:val="Normal"/>
-    <w:next w:val="Normal"/>
-    <w:link w:val="Heading9Char"/>
+    <w:basedOn w:val="Standard"/>
+    <w:next w:val="Standard"/>
+    <w:link w:val="berschrift9Zchn"/>
     <w:uiPriority w:val="9"/>
     <w:unhideWhenUsed/>
     <w:qFormat/>
@@ -12988,13 +14474,13 @@
       <w:rFonts w:eastAsiaTheme="majorEastAsia" w:cstheme="majorBidi"/>
     </w:rPr>
   </w:style>
-  <w:style w:type="character" w:default="1" w:styleId="DefaultParagraphFont">
+  <w:style w:type="character" w:default="1" w:styleId="Absatz-Standardschriftart">
     <w:name w:val="Default Paragraph Font"/>
     <w:uiPriority w:val="1"/>
     <w:semiHidden/>
     <w:unhideWhenUsed/>
   </w:style>
-  <w:style w:type="table" w:default="1" w:styleId="TableNormal">
+  <w:style w:type="table" w:default="1" w:styleId="NormaleTabelle">
     <w:name w:val="Normal Table"/>
     <w:uiPriority w:val="99"/>
     <w:semiHidden/>
@@ -13009,16 +14495,16 @@
       </w:tblCellMar>
     </w:tblPr>
   </w:style>
-  <w:style w:type="numbering" w:default="1" w:styleId="NoList">
+  <w:style w:type="numbering" w:default="1" w:styleId="KeineListe">
     <w:name w:val="No List"/>
     <w:uiPriority w:val="99"/>
     <w:semiHidden/>
     <w:unhideWhenUsed/>
   </w:style>
-  <w:style w:type="paragraph" w:styleId="Header">
+  <w:style w:type="paragraph" w:styleId="Kopfzeile">
     <w:name w:val="header"/>
-    <w:basedOn w:val="Normal"/>
-    <w:link w:val="HeaderChar"/>
+    <w:basedOn w:val="Standard"/>
+    <w:link w:val="KopfzeileZchn"/>
     <w:uiPriority w:val="99"/>
     <w:unhideWhenUsed/>
     <w:rsid w:val="00375172"/>
@@ -13029,17 +14515,17 @@
       </w:tabs>
     </w:pPr>
   </w:style>
-  <w:style w:type="character" w:customStyle="1" w:styleId="HeaderChar">
-    <w:name w:val="Header Char"/>
-    <w:basedOn w:val="DefaultParagraphFont"/>
-    <w:link w:val="Header"/>
+  <w:style w:type="character" w:customStyle="1" w:styleId="KopfzeileZchn">
+    <w:name w:val="Kopfzeile Zchn"/>
+    <w:basedOn w:val="Absatz-Standardschriftart"/>
+    <w:link w:val="Kopfzeile"/>
     <w:uiPriority w:val="99"/>
     <w:rsid w:val="00375172"/>
   </w:style>
-  <w:style w:type="paragraph" w:styleId="Footer">
+  <w:style w:type="paragraph" w:styleId="Fuzeile">
     <w:name w:val="footer"/>
-    <w:basedOn w:val="Normal"/>
-    <w:link w:val="FooterChar"/>
+    <w:basedOn w:val="Standard"/>
+    <w:link w:val="FuzeileZchn"/>
     <w:uiPriority w:val="99"/>
     <w:unhideWhenUsed/>
     <w:rsid w:val="00375172"/>
@@ -13050,16 +14536,16 @@
       </w:tabs>
     </w:pPr>
   </w:style>
-  <w:style w:type="character" w:customStyle="1" w:styleId="FooterChar">
-    <w:name w:val="Footer Char"/>
-    <w:basedOn w:val="DefaultParagraphFont"/>
-    <w:link w:val="Footer"/>
+  <w:style w:type="character" w:customStyle="1" w:styleId="FuzeileZchn">
+    <w:name w:val="Fußzeile Zchn"/>
+    <w:basedOn w:val="Absatz-Standardschriftart"/>
+    <w:link w:val="Fuzeile"/>
     <w:uiPriority w:val="99"/>
     <w:rsid w:val="00375172"/>
   </w:style>
   <w:style w:type="paragraph" w:customStyle="1" w:styleId="Brieftext">
     <w:name w:val="Brieftext"/>
-    <w:basedOn w:val="Normal"/>
+    <w:basedOn w:val="Standard"/>
     <w:qFormat/>
     <w:rsid w:val="005830D8"/>
     <w:pPr>
@@ -13068,9 +14554,9 @@
       <w:jc w:val="both"/>
     </w:pPr>
   </w:style>
-  <w:style w:type="table" w:styleId="TableGrid">
+  <w:style w:type="table" w:styleId="Tabellenraster">
     <w:name w:val="Table Grid"/>
-    <w:basedOn w:val="TableNormal"/>
+    <w:basedOn w:val="NormaleTabelle"/>
     <w:uiPriority w:val="39"/>
     <w:rsid w:val="00B35DB6"/>
     <w:tblPr>
@@ -13084,90 +14570,90 @@
       </w:tblBorders>
     </w:tblPr>
   </w:style>
-  <w:style w:type="character" w:customStyle="1" w:styleId="Heading1Char">
-    <w:name w:val="Heading 1 Char"/>
-    <w:basedOn w:val="DefaultParagraphFont"/>
-    <w:link w:val="Heading1"/>
+  <w:style w:type="character" w:customStyle="1" w:styleId="berschrift1Zchn">
+    <w:name w:val="Überschrift 1 Zchn"/>
+    <w:basedOn w:val="Absatz-Standardschriftart"/>
+    <w:link w:val="berschrift1"/>
     <w:uiPriority w:val="9"/>
     <w:rsid w:val="00064C8A"/>
     <w:rPr>
       <w:rFonts w:ascii="Neue Hans Kendrick Light" w:eastAsiaTheme="majorEastAsia" w:hAnsi="Neue Hans Kendrick Light" w:cstheme="majorBidi"/>
     </w:rPr>
   </w:style>
-  <w:style w:type="character" w:customStyle="1" w:styleId="Heading2Char">
-    <w:name w:val="Heading 2 Char"/>
-    <w:basedOn w:val="DefaultParagraphFont"/>
-    <w:link w:val="Heading2"/>
+  <w:style w:type="character" w:customStyle="1" w:styleId="berschrift2Zchn">
+    <w:name w:val="Überschrift 2 Zchn"/>
+    <w:basedOn w:val="Absatz-Standardschriftart"/>
+    <w:link w:val="berschrift2"/>
     <w:uiPriority w:val="9"/>
     <w:rsid w:val="00064C8A"/>
     <w:rPr>
       <w:rFonts w:ascii="Neue Hans Kendrick Light" w:eastAsiaTheme="majorEastAsia" w:hAnsi="Neue Hans Kendrick Light" w:cstheme="majorBidi"/>
     </w:rPr>
   </w:style>
-  <w:style w:type="character" w:customStyle="1" w:styleId="Heading3Char">
-    <w:name w:val="Heading 3 Char"/>
-    <w:basedOn w:val="DefaultParagraphFont"/>
-    <w:link w:val="Heading3"/>
+  <w:style w:type="character" w:customStyle="1" w:styleId="berschrift3Zchn">
+    <w:name w:val="Überschrift 3 Zchn"/>
+    <w:basedOn w:val="Absatz-Standardschriftart"/>
+    <w:link w:val="berschrift3"/>
     <w:uiPriority w:val="9"/>
     <w:rsid w:val="00064C8A"/>
     <w:rPr>
       <w:rFonts w:ascii="Neue Hans Kendrick Light" w:eastAsiaTheme="majorEastAsia" w:hAnsi="Neue Hans Kendrick Light" w:cstheme="majorBidi"/>
     </w:rPr>
   </w:style>
-  <w:style w:type="character" w:customStyle="1" w:styleId="Heading4Char">
-    <w:name w:val="Heading 4 Char"/>
-    <w:basedOn w:val="DefaultParagraphFont"/>
-    <w:link w:val="Heading4"/>
+  <w:style w:type="character" w:customStyle="1" w:styleId="berschrift4Zchn">
+    <w:name w:val="Überschrift 4 Zchn"/>
+    <w:basedOn w:val="Absatz-Standardschriftart"/>
+    <w:link w:val="berschrift4"/>
     <w:uiPriority w:val="9"/>
     <w:rsid w:val="00064C8A"/>
     <w:rPr>
       <w:rFonts w:ascii="Neue Hans Kendrick Light" w:eastAsiaTheme="majorEastAsia" w:hAnsi="Neue Hans Kendrick Light" w:cstheme="majorBidi"/>
     </w:rPr>
   </w:style>
-  <w:style w:type="character" w:customStyle="1" w:styleId="Heading5Char">
-    <w:name w:val="Heading 5 Char"/>
-    <w:basedOn w:val="DefaultParagraphFont"/>
-    <w:link w:val="Heading5"/>
+  <w:style w:type="character" w:customStyle="1" w:styleId="berschrift5Zchn">
+    <w:name w:val="Überschrift 5 Zchn"/>
+    <w:basedOn w:val="Absatz-Standardschriftart"/>
+    <w:link w:val="berschrift5"/>
     <w:uiPriority w:val="9"/>
     <w:rsid w:val="00A14901"/>
     <w:rPr>
       <w:rFonts w:ascii="Neue Hans Kendrick Light" w:eastAsiaTheme="majorEastAsia" w:hAnsi="Neue Hans Kendrick Light" w:cstheme="majorBidi"/>
     </w:rPr>
   </w:style>
-  <w:style w:type="character" w:customStyle="1" w:styleId="Heading6Char">
-    <w:name w:val="Heading 6 Char"/>
-    <w:basedOn w:val="DefaultParagraphFont"/>
-    <w:link w:val="Heading6"/>
+  <w:style w:type="character" w:customStyle="1" w:styleId="berschrift6Zchn">
+    <w:name w:val="Überschrift 6 Zchn"/>
+    <w:basedOn w:val="Absatz-Standardschriftart"/>
+    <w:link w:val="berschrift6"/>
     <w:uiPriority w:val="9"/>
     <w:rsid w:val="00A14901"/>
     <w:rPr>
       <w:rFonts w:ascii="Neue Hans Kendrick Light" w:eastAsiaTheme="majorEastAsia" w:hAnsi="Neue Hans Kendrick Light" w:cstheme="majorBidi"/>
     </w:rPr>
   </w:style>
-  <w:style w:type="character" w:customStyle="1" w:styleId="Heading7Char">
-    <w:name w:val="Heading 7 Char"/>
-    <w:basedOn w:val="DefaultParagraphFont"/>
-    <w:link w:val="Heading7"/>
+  <w:style w:type="character" w:customStyle="1" w:styleId="berschrift7Zchn">
+    <w:name w:val="Überschrift 7 Zchn"/>
+    <w:basedOn w:val="Absatz-Standardschriftart"/>
+    <w:link w:val="berschrift7"/>
     <w:uiPriority w:val="9"/>
     <w:rsid w:val="00A14901"/>
     <w:rPr>
       <w:rFonts w:ascii="Neue Hans Kendrick Light" w:eastAsiaTheme="majorEastAsia" w:hAnsi="Neue Hans Kendrick Light" w:cstheme="majorBidi"/>
     </w:rPr>
   </w:style>
-  <w:style w:type="character" w:customStyle="1" w:styleId="Heading8Char">
-    <w:name w:val="Heading 8 Char"/>
-    <w:basedOn w:val="DefaultParagraphFont"/>
-    <w:link w:val="Heading8"/>
+  <w:style w:type="character" w:customStyle="1" w:styleId="berschrift8Zchn">
+    <w:name w:val="Überschrift 8 Zchn"/>
+    <w:basedOn w:val="Absatz-Standardschriftart"/>
+    <w:link w:val="berschrift8"/>
     <w:uiPriority w:val="9"/>
     <w:rsid w:val="00A14901"/>
     <w:rPr>
       <w:rFonts w:ascii="Neue Hans Kendrick Light" w:eastAsiaTheme="majorEastAsia" w:hAnsi="Neue Hans Kendrick Light" w:cstheme="majorBidi"/>
     </w:rPr>
   </w:style>
-  <w:style w:type="character" w:customStyle="1" w:styleId="Heading9Char">
-    <w:name w:val="Heading 9 Char"/>
-    <w:basedOn w:val="DefaultParagraphFont"/>
-    <w:link w:val="Heading9"/>
+  <w:style w:type="character" w:customStyle="1" w:styleId="berschrift9Zchn">
+    <w:name w:val="Überschrift 9 Zchn"/>
+    <w:basedOn w:val="Absatz-Standardschriftart"/>
+    <w:link w:val="berschrift9"/>
     <w:uiPriority w:val="9"/>
     <w:rsid w:val="00A14901"/>
     <w:rPr>
@@ -13176,7 +14662,7 @@
   </w:style>
   <w:style w:type="paragraph" w:customStyle="1" w:styleId="Tabelleninhalt">
     <w:name w:val="Tabelleninhalt"/>
-    <w:basedOn w:val="Normal"/>
+    <w:basedOn w:val="Standard"/>
     <w:qFormat/>
     <w:rsid w:val="007172DD"/>
     <w:pPr>
@@ -13191,7 +14677,7 @@
   </w:style>
   <w:style w:type="paragraph" w:customStyle="1" w:styleId="Empfngeradresse">
     <w:name w:val="Empfängeradresse"/>
-    <w:basedOn w:val="Normal"/>
+    <w:basedOn w:val="Standard"/>
     <w:qFormat/>
     <w:rsid w:val="007172DD"/>
     <w:rPr>
@@ -13231,7 +14717,7 @@
       <w:lang w:val="x-none" w:eastAsia="x-none"/>
     </w:rPr>
   </w:style>
-  <w:style w:type="paragraph" w:styleId="Revision">
+  <w:style w:type="paragraph" w:styleId="berarbeitung">
     <w:name w:val="Revision"/>
     <w:hidden/>
     <w:uiPriority w:val="99"/>
@@ -13241,9 +14727,9 @@
       <w:rFonts w:ascii="Neue Hans Kendrick Light" w:hAnsi="Neue Hans Kendrick Light"/>
     </w:rPr>
   </w:style>
-  <w:style w:type="paragraph" w:styleId="ListParagraph">
+  <w:style w:type="paragraph" w:styleId="Listenabsatz">
     <w:name w:val="List Paragraph"/>
-    <w:basedOn w:val="Normal"/>
+    <w:basedOn w:val="Standard"/>
     <w:rsid w:val="0072205B"/>
     <w:pPr>
       <w:ind w:left="720"/>
@@ -13555,19 +15041,6 @@
 </file>
 
 <file path=customXml/item1.xml><?xml version="1.0" encoding="utf-8"?>
-<b:Sources xmlns:b="http://schemas.openxmlformats.org/officeDocument/2006/bibliography" xmlns="http://schemas.openxmlformats.org/officeDocument/2006/bibliography" SelectedStyle="/APASixthEditionOfficeOnline.xsl" StyleName="APA" Version="6"/>
-</file>
-
-<file path=customXml/item2.xml><?xml version="1.0" encoding="utf-8"?>
-<?mso-contentType ?>
-<FormTemplates xmlns="http://schemas.microsoft.com/sharepoint/v3/contenttype/forms">
-  <Display>DocumentLibraryForm</Display>
-  <Edit>DocumentLibraryForm</Edit>
-  <New>DocumentLibraryForm</New>
-</FormTemplates>
-</file>
-
-<file path=customXml/item3.xml><?xml version="1.0" encoding="utf-8"?>
 <ct:contentTypeSchema xmlns:ct="http://schemas.microsoft.com/office/2006/metadata/contentType" xmlns:ma="http://schemas.microsoft.com/office/2006/metadata/properties/metaAttributes" ct:_="" ma:_="" ma:contentTypeName="Dokument" ma:contentTypeID="0x01010017CF66FC4D990F46B0AA7830BA509D12" ma:contentTypeVersion="0" ma:contentTypeDescription="Ein neues Dokument erstellen." ma:contentTypeScope="" ma:versionID="5365672a5a67ac9bd0dbc9061a01f446">
   <xsd:schema xmlns:xsd="http://www.w3.org/2001/XMLSchema" xmlns:xs="http://www.w3.org/2001/XMLSchema" xmlns:p="http://schemas.microsoft.com/office/2006/metadata/properties" targetNamespace="http://schemas.microsoft.com/office/2006/metadata/properties" ma:root="true" ma:fieldsID="8c96a1500b55a331f0d0926ba64a978c">
     <xsd:element name="properties">
@@ -13681,29 +15154,26 @@
 </ct:contentTypeSchema>
 </file>
 
-<file path=customXml/item4.xml><?xml version="1.0" encoding="utf-8"?>
+<file path=customXml/item2.xml><?xml version="1.0" encoding="utf-8"?>
 <p:properties xmlns:p="http://schemas.microsoft.com/office/2006/metadata/properties" xmlns:xsi="http://www.w3.org/2001/XMLSchema-instance" xmlns:pc="http://schemas.microsoft.com/office/infopath/2007/PartnerControls">
   <documentManagement/>
 </p:properties>
 </file>
 
-<file path=customXml/itemProps1.xml><?xml version="1.0" encoding="utf-8"?>
-<ds:datastoreItem xmlns:ds="http://schemas.openxmlformats.org/officeDocument/2006/customXml" ds:itemID="{87659016-28FE-1448-9ADC-46CE0D940975}">
-  <ds:schemaRefs>
-    <ds:schemaRef ds:uri="http://schemas.openxmlformats.org/officeDocument/2006/bibliography"/>
-  </ds:schemaRefs>
-</ds:datastoreItem>
+<file path=customXml/item3.xml><?xml version="1.0" encoding="utf-8"?>
+<b:Sources xmlns:b="http://schemas.openxmlformats.org/officeDocument/2006/bibliography" xmlns="http://schemas.openxmlformats.org/officeDocument/2006/bibliography" SelectedStyle="/APASixthEditionOfficeOnline.xsl" StyleName="APA" Version="6"/>
 </file>
 
-<file path=customXml/itemProps2.xml><?xml version="1.0" encoding="utf-8"?>
-<ds:datastoreItem xmlns:ds="http://schemas.openxmlformats.org/officeDocument/2006/customXml" ds:itemID="{3955E71D-0DE1-4E61-B2F0-D0BB3D26CA05}">
-  <ds:schemaRefs>
-    <ds:schemaRef ds:uri="http://schemas.microsoft.com/sharepoint/v3/contenttype/forms"/>
-  </ds:schemaRefs>
-</ds:datastoreItem>
+<file path=customXml/item4.xml><?xml version="1.0" encoding="utf-8"?>
+<?mso-contentType ?>
+<FormTemplates xmlns="http://schemas.microsoft.com/sharepoint/v3/contenttype/forms">
+  <Display>DocumentLibraryForm</Display>
+  <Edit>DocumentLibraryForm</Edit>
+  <New>DocumentLibraryForm</New>
+</FormTemplates>
 </file>
 
-<file path=customXml/itemProps3.xml><?xml version="1.0" encoding="utf-8"?>
+<file path=customXml/itemProps1.xml><?xml version="1.0" encoding="utf-8"?>
 <ds:datastoreItem xmlns:ds="http://schemas.openxmlformats.org/officeDocument/2006/customXml" ds:itemID="{0019DEA0-F105-4BAD-8548-7D7D6AF3961A}">
   <ds:schemaRefs>
     <ds:schemaRef ds:uri="http://schemas.microsoft.com/office/2006/metadata/contentType"/>
@@ -13719,11 +15189,27 @@
 </ds:datastoreItem>
 </file>
 
-<file path=customXml/itemProps4.xml><?xml version="1.0" encoding="utf-8"?>
+<file path=customXml/itemProps2.xml><?xml version="1.0" encoding="utf-8"?>
 <ds:datastoreItem xmlns:ds="http://schemas.openxmlformats.org/officeDocument/2006/customXml" ds:itemID="{6C808A0C-6712-4A8B-9473-28FB10470055}">
   <ds:schemaRefs>
     <ds:schemaRef ds:uri="http://schemas.microsoft.com/office/2006/metadata/properties"/>
     <ds:schemaRef ds:uri="http://schemas.microsoft.com/office/infopath/2007/PartnerControls"/>
   </ds:schemaRefs>
 </ds:datastoreItem>
+</file>
+
+<file path=customXml/itemProps3.xml><?xml version="1.0" encoding="utf-8"?>
+<ds:datastoreItem xmlns:ds="http://schemas.openxmlformats.org/officeDocument/2006/customXml" ds:itemID="{87659016-28FE-1448-9ADC-46CE0D940975}">
+  <ds:schemaRefs>
+    <ds:schemaRef ds:uri="http://schemas.openxmlformats.org/officeDocument/2006/bibliography"/>
+  </ds:schemaRefs>
+</ds:datastoreItem>
+</file>
+
+<file path=customXml/itemProps4.xml><?xml version="1.0" encoding="utf-8"?>
+<ds:datastoreItem xmlns:ds="http://schemas.openxmlformats.org/officeDocument/2006/customXml" ds:itemID="{3955E71D-0DE1-4E61-B2F0-D0BB3D26CA05}">
+  <ds:schemaRefs>
+    <ds:schemaRef ds:uri="http://schemas.microsoft.com/sharepoint/v3/contenttype/forms"/>
+  </ds:schemaRefs>
+</ds:datastoreItem>
 </file>
</xml_diff>

<commit_message>
fixed scope escaping, order of auto section addition when using hoai mode, automatic reset of consecutive numbering
</commit_message>
<xml_diff>
--- a/templates/estimates/BCK_De.docx
+++ b/templates/estimates/BCK_De.docx
@@ -110,27 +110,7 @@
                 <w:sz w:val="12"/>
                 <w:lang w:eastAsia="de-DE" w:bidi="de-DE"/>
               </w:rPr>
-              <w:t xml:space="preserve"> </w:t>
-            </w:r>
-            <w:proofErr w:type="spellStart"/>
-            <w:r>
-              <w:rPr>
-                <w:rFonts w:ascii="Neue Hans Kendrick" w:eastAsia="Neue Hans Kendrick" w:hAnsi="Neue Hans Kendrick" w:cs="Neue Hans Kendrick"/>
-                <w:color w:val="7E7E7E"/>
-                <w:sz w:val="12"/>
-                <w:lang w:eastAsia="de-DE" w:bidi="de-DE"/>
-              </w:rPr>
-              <w:t>Münzstr</w:t>
-            </w:r>
-            <w:proofErr w:type="spellEnd"/>
-            <w:r>
-              <w:rPr>
-                <w:rFonts w:ascii="Neue Hans Kendrick" w:eastAsia="Neue Hans Kendrick" w:hAnsi="Neue Hans Kendrick" w:cs="Neue Hans Kendrick"/>
-                <w:color w:val="7E7E7E"/>
-                <w:sz w:val="12"/>
-                <w:lang w:eastAsia="de-DE" w:bidi="de-DE"/>
-              </w:rPr>
-              <w:t>. 10 • D-10178 Berlin</w:t>
+              <w:t xml:space="preserve"> Münzstr. 10 • D-10178 Berlin</w:t>
             </w:r>
           </w:p>
         </w:tc>
@@ -581,9 +561,9 @@
                 <w:szCs w:val="16"/>
                 <w:lang w:val="en-US"/>
               </w:rPr>
-              <w:t>_date</w:t>
+              <w:t>_</w:t>
             </w:r>
-            <w:proofErr w:type="spellEnd"/>
+            <w:proofErr w:type="gramStart"/>
             <w:r>
               <w:rPr>
                 <w:rFonts w:ascii="Neue Hans Kendrick" w:hAnsi="Neue Hans Kendrick"/>
@@ -591,8 +571,19 @@
                 <w:szCs w:val="16"/>
                 <w:lang w:val="en-US"/>
               </w:rPr>
+              <w:t>date</w:t>
+            </w:r>
+            <w:proofErr w:type="spellEnd"/>
+            <w:r>
+              <w:rPr>
+                <w:rFonts w:ascii="Neue Hans Kendrick" w:hAnsi="Neue Hans Kendrick"/>
+                <w:sz w:val="16"/>
+                <w:szCs w:val="16"/>
+                <w:lang w:val="en-US"/>
+              </w:rPr>
               <w:t>}}</w:t>
             </w:r>
+            <w:proofErr w:type="gramEnd"/>
           </w:p>
           <w:p>
             <w:pPr>
@@ -641,7 +632,7 @@
                 <w:rFonts w:ascii="Neue Hans Kendrick" w:hAnsi="Neue Hans Kendrick"/>
                 <w:sz w:val="16"/>
                 <w:szCs w:val="16"/>
-                <w:lang w:val="de-DE"/>
+                <w:lang w:val="en-US"/>
               </w:rPr>
             </w:pPr>
             <w:r>
@@ -649,7 +640,7 @@
                 <w:rFonts w:ascii="Neue Hans Kendrick" w:hAnsi="Neue Hans Kendrick"/>
                 <w:sz w:val="16"/>
                 <w:szCs w:val="16"/>
-                <w:lang w:val="de-DE"/>
+                <w:lang w:val="en-US"/>
               </w:rPr>
               <w:t>{{</w:t>
             </w:r>
@@ -659,7 +650,7 @@
                 <w:rFonts w:ascii="Neue Hans Kendrick" w:hAnsi="Neue Hans Kendrick"/>
                 <w:sz w:val="16"/>
                 <w:szCs w:val="16"/>
-                <w:lang w:val="de-DE"/>
+                <w:lang w:val="en-US"/>
               </w:rPr>
               <w:t>contract_no</w:t>
             </w:r>
@@ -669,7 +660,7 @@
                 <w:rFonts w:ascii="Neue Hans Kendrick" w:hAnsi="Neue Hans Kendrick"/>
                 <w:sz w:val="16"/>
                 <w:szCs w:val="16"/>
-                <w:lang w:val="de-DE"/>
+                <w:lang w:val="en-US"/>
               </w:rPr>
               <w:t>}}</w:t>
             </w:r>
@@ -678,16 +669,27 @@
                 <w:rFonts w:ascii="Neue Hans Kendrick" w:hAnsi="Neue Hans Kendrick"/>
                 <w:sz w:val="16"/>
                 <w:szCs w:val="16"/>
-                <w:lang w:val="de-DE"/>
-              </w:rPr>
-              <w:t xml:space="preserve"> Angebot</w:t>
+                <w:lang w:val="en-US"/>
+              </w:rPr>
+              <w:t xml:space="preserve"> </w:t>
             </w:r>
+            <w:proofErr w:type="spellStart"/>
             <w:r>
               <w:rPr>
                 <w:rFonts w:ascii="Neue Hans Kendrick" w:hAnsi="Neue Hans Kendrick"/>
                 <w:sz w:val="16"/>
                 <w:szCs w:val="16"/>
-                <w:lang w:val="de-DE"/>
+                <w:lang w:val="en-US"/>
+              </w:rPr>
+              <w:t>Angebot</w:t>
+            </w:r>
+            <w:proofErr w:type="spellEnd"/>
+            <w:r>
+              <w:rPr>
+                <w:rFonts w:ascii="Neue Hans Kendrick" w:hAnsi="Neue Hans Kendrick"/>
+                <w:sz w:val="16"/>
+                <w:szCs w:val="16"/>
+                <w:lang w:val="en-US"/>
               </w:rPr>
               <w:t xml:space="preserve"> </w:t>
             </w:r>
@@ -697,7 +699,7 @@
                 <w:rFonts w:ascii="Neue Hans Kendrick" w:hAnsi="Neue Hans Kendrick"/>
                 <w:sz w:val="16"/>
                 <w:szCs w:val="16"/>
-                <w:lang w:val="de-DE"/>
+                <w:lang w:val="en-US"/>
               </w:rPr>
               <w:t xml:space="preserve">{{ </w:t>
             </w:r>
@@ -707,7 +709,7 @@
                 <w:rFonts w:ascii="Neue Hans Kendrick" w:hAnsi="Neue Hans Kendrick"/>
                 <w:sz w:val="16"/>
                 <w:szCs w:val="16"/>
-                <w:lang w:val="de-DE"/>
+                <w:lang w:val="en-US"/>
               </w:rPr>
               <w:t>contract</w:t>
             </w:r>
@@ -717,7 +719,7 @@
                 <w:rFonts w:ascii="Neue Hans Kendrick" w:hAnsi="Neue Hans Kendrick"/>
                 <w:sz w:val="16"/>
                 <w:szCs w:val="16"/>
-                <w:lang w:val="de-DE"/>
+                <w:lang w:val="en-US"/>
               </w:rPr>
               <w:t>_name</w:t>
             </w:r>
@@ -727,7 +729,7 @@
                 <w:rFonts w:ascii="Neue Hans Kendrick" w:hAnsi="Neue Hans Kendrick"/>
                 <w:sz w:val="16"/>
                 <w:szCs w:val="16"/>
-                <w:lang w:val="de-DE"/>
+                <w:lang w:val="en-US"/>
               </w:rPr>
               <w:t>}}</w:t>
             </w:r>
@@ -736,7 +738,7 @@
                 <w:rFonts w:ascii="Neue Hans Kendrick" w:hAnsi="Neue Hans Kendrick"/>
                 <w:sz w:val="16"/>
                 <w:szCs w:val="16"/>
-                <w:lang w:val="de-DE"/>
+                <w:lang w:val="en-US"/>
               </w:rPr>
               <w:t xml:space="preserve"> </w:t>
             </w:r>
@@ -757,16 +759,7 @@
                 <w:sz w:val="16"/>
                 <w:lang w:val="de-DE" w:eastAsia="de-DE" w:bidi="de-DE"/>
               </w:rPr>
-              <w:t xml:space="preserve">für das </w:t>
-            </w:r>
-            <w:proofErr w:type="gramStart"/>
-            <w:r>
-              <w:rPr>
-                <w:rFonts w:ascii="Neue Hans Kendrick" w:eastAsia="Neue Hans Kendrick Light" w:hAnsi="Neue Hans Kendrick" w:cs="Neue Hans Kendrick Light"/>
-                <w:sz w:val="16"/>
-                <w:lang w:val="de-DE" w:eastAsia="de-DE" w:bidi="de-DE"/>
-              </w:rPr>
-              <w:t xml:space="preserve">Projekt  </w:t>
+              <w:t xml:space="preserve">für das Projekt  </w:t>
             </w:r>
             <w:r>
               <w:rPr>
@@ -775,9 +768,17 @@
                 <w:szCs w:val="16"/>
                 <w:lang w:val="de-DE"/>
               </w:rPr>
-              <w:t>{</w:t>
+              <w:t xml:space="preserve">{{project_no}} </w:t>
             </w:r>
-            <w:proofErr w:type="gramEnd"/>
+            <w:r>
+              <w:rPr>
+                <w:rFonts w:ascii="Neue Hans Kendrick" w:eastAsia="Neue Hans Kendrick Light" w:hAnsi="Neue Hans Kendrick" w:cs="Neue Hans Kendrick Light"/>
+                <w:color w:val="000000"/>
+                <w:sz w:val="16"/>
+                <w:lang w:val="de-DE" w:eastAsia="de-DE" w:bidi="de-DE"/>
+              </w:rPr>
+              <w:t xml:space="preserve">- </w:t>
+            </w:r>
             <w:r>
               <w:rPr>
                 <w:rFonts w:ascii="Neue Hans Kendrick" w:hAnsi="Neue Hans Kendrick"/>
@@ -785,65 +786,7 @@
                 <w:szCs w:val="16"/>
                 <w:lang w:val="de-DE"/>
               </w:rPr>
-              <w:t>{</w:t>
-            </w:r>
-            <w:proofErr w:type="spellStart"/>
-            <w:r>
-              <w:rPr>
-                <w:rFonts w:ascii="Neue Hans Kendrick" w:hAnsi="Neue Hans Kendrick"/>
-                <w:sz w:val="16"/>
-                <w:szCs w:val="16"/>
-                <w:lang w:val="de-DE"/>
-              </w:rPr>
-              <w:t>project_no</w:t>
-            </w:r>
-            <w:proofErr w:type="spellEnd"/>
-            <w:r>
-              <w:rPr>
-                <w:rFonts w:ascii="Neue Hans Kendrick" w:hAnsi="Neue Hans Kendrick"/>
-                <w:sz w:val="16"/>
-                <w:szCs w:val="16"/>
-                <w:lang w:val="de-DE"/>
-              </w:rPr>
-              <w:t xml:space="preserve">}} </w:t>
-            </w:r>
-            <w:r>
-              <w:rPr>
-                <w:rFonts w:ascii="Neue Hans Kendrick" w:eastAsia="Neue Hans Kendrick Light" w:hAnsi="Neue Hans Kendrick" w:cs="Neue Hans Kendrick Light"/>
-                <w:color w:val="000000"/>
-                <w:sz w:val="16"/>
-                <w:lang w:val="de-DE" w:eastAsia="de-DE" w:bidi="de-DE"/>
-              </w:rPr>
-              <w:t xml:space="preserve">- </w:t>
-            </w:r>
-            <w:r>
-              <w:rPr>
-                <w:rFonts w:ascii="Neue Hans Kendrick" w:hAnsi="Neue Hans Kendrick"/>
-                <w:sz w:val="16"/>
-                <w:szCs w:val="16"/>
-                <w:lang w:val="de-DE"/>
-              </w:rPr>
-              <w:t xml:space="preserve">{{ </w:t>
-            </w:r>
-            <w:proofErr w:type="spellStart"/>
-            <w:r>
-              <w:rPr>
-                <w:rFonts w:ascii="Neue Hans Kendrick" w:hAnsi="Neue Hans Kendrick"/>
-                <w:sz w:val="16"/>
-                <w:szCs w:val="16"/>
-                <w:lang w:val="de-DE"/>
-              </w:rPr>
-              <w:t>project_name</w:t>
-            </w:r>
-            <w:proofErr w:type="spellEnd"/>
-            <w:r>
-              <w:rPr>
-                <w:rFonts w:ascii="Neue Hans Kendrick" w:hAnsi="Neue Hans Kendrick"/>
-                <w:sz w:val="16"/>
-                <w:szCs w:val="16"/>
-                <w:lang w:val="de-DE"/>
-              </w:rPr>
-              <w:t>}}</w:t>
+              <w:t>{{ project_name}}</w:t>
             </w:r>
           </w:p>
           <w:p>
@@ -902,7 +845,6 @@
                 <w:lang w:val="de-DE"/>
               </w:rPr>
             </w:pPr>
-            <w:proofErr w:type="gramStart"/>
             <w:r>
               <w:rPr>
                 <w:rFonts w:ascii="Neue Hans Kendrick" w:hAnsi="Neue Hans Kendrick"/>
@@ -910,37 +852,7 @@
                 <w:szCs w:val="16"/>
                 <w:lang w:val="de-DE"/>
               </w:rPr>
-              <w:t xml:space="preserve">{{ </w:t>
-            </w:r>
-            <w:proofErr w:type="spellStart"/>
-            <w:r>
-              <w:rPr>
-                <w:rFonts w:ascii="Neue Hans Kendrick" w:hAnsi="Neue Hans Kendrick"/>
-                <w:sz w:val="16"/>
-                <w:szCs w:val="16"/>
-                <w:lang w:val="de-DE"/>
-              </w:rPr>
-              <w:t>project</w:t>
-            </w:r>
-            <w:proofErr w:type="gramEnd"/>
-            <w:r>
-              <w:rPr>
-                <w:rFonts w:ascii="Neue Hans Kendrick" w:hAnsi="Neue Hans Kendrick"/>
-                <w:sz w:val="16"/>
-                <w:szCs w:val="16"/>
-                <w:lang w:val="de-DE"/>
-              </w:rPr>
-              <w:t>_no</w:t>
-            </w:r>
-            <w:proofErr w:type="spellEnd"/>
-            <w:r>
-              <w:rPr>
-                <w:rFonts w:ascii="Neue Hans Kendrick" w:hAnsi="Neue Hans Kendrick"/>
-                <w:sz w:val="16"/>
-                <w:szCs w:val="16"/>
-                <w:lang w:val="de-DE"/>
-              </w:rPr>
-              <w:t>}}</w:t>
+              <w:t>{{ project_no}}</w:t>
             </w:r>
           </w:p>
           <w:p>
@@ -953,7 +865,6 @@
                 <w:lang w:val="de-DE"/>
               </w:rPr>
             </w:pPr>
-            <w:proofErr w:type="gramStart"/>
             <w:r>
               <w:rPr>
                 <w:rFonts w:ascii="Neue Hans Kendrick" w:hAnsi="Neue Hans Kendrick"/>
@@ -961,37 +872,7 @@
                 <w:szCs w:val="16"/>
                 <w:lang w:val="de-DE"/>
               </w:rPr>
-              <w:t xml:space="preserve">{{ </w:t>
-            </w:r>
-            <w:proofErr w:type="spellStart"/>
-            <w:r>
-              <w:rPr>
-                <w:rFonts w:ascii="Neue Hans Kendrick" w:hAnsi="Neue Hans Kendrick"/>
-                <w:sz w:val="16"/>
-                <w:szCs w:val="16"/>
-                <w:lang w:val="de-DE"/>
-              </w:rPr>
-              <w:t>project</w:t>
-            </w:r>
-            <w:proofErr w:type="gramEnd"/>
-            <w:r>
-              <w:rPr>
-                <w:rFonts w:ascii="Neue Hans Kendrick" w:hAnsi="Neue Hans Kendrick"/>
-                <w:sz w:val="16"/>
-                <w:szCs w:val="16"/>
-                <w:lang w:val="de-DE"/>
-              </w:rPr>
-              <w:t>_name</w:t>
-            </w:r>
-            <w:proofErr w:type="spellEnd"/>
-            <w:r>
-              <w:rPr>
-                <w:rFonts w:ascii="Neue Hans Kendrick" w:hAnsi="Neue Hans Kendrick"/>
-                <w:sz w:val="16"/>
-                <w:szCs w:val="16"/>
-                <w:lang w:val="de-DE"/>
-              </w:rPr>
-              <w:t>}}</w:t>
+              <w:t>{{ project_name}}</w:t>
             </w:r>
           </w:p>
           <w:p>
@@ -1379,23 +1260,7 @@
                 <w:rFonts w:ascii="Neue Hans Kendrick" w:eastAsia="Neue Hans Kendrick Light" w:hAnsi="Neue Hans Kendrick" w:cs="Neue Hans Kendrick Light"/>
                 <w:lang w:eastAsia="de-DE" w:bidi="de-DE"/>
               </w:rPr>
-              <w:t>{{</w:t>
-            </w:r>
-            <w:proofErr w:type="spellStart"/>
-            <w:r>
-              <w:rPr>
-                <w:rFonts w:ascii="Neue Hans Kendrick" w:eastAsia="Neue Hans Kendrick Light" w:hAnsi="Neue Hans Kendrick" w:cs="Neue Hans Kendrick Light"/>
-                <w:lang w:eastAsia="de-DE" w:bidi="de-DE"/>
-              </w:rPr>
-              <w:t>net_contract</w:t>
-            </w:r>
-            <w:proofErr w:type="spellEnd"/>
-            <w:r>
-              <w:rPr>
-                <w:rFonts w:ascii="Neue Hans Kendrick" w:eastAsia="Neue Hans Kendrick Light" w:hAnsi="Neue Hans Kendrick" w:cs="Neue Hans Kendrick Light"/>
-                <w:lang w:eastAsia="de-DE" w:bidi="de-DE"/>
-              </w:rPr>
-              <w:t>}}</w:t>
+              <w:t>{{net_contract}}</w:t>
             </w:r>
             <w:r>
               <w:rPr>
@@ -1522,28 +1387,8 @@
                 <w:szCs w:val="22"/>
                 <w:lang w:eastAsia="de-DE" w:bidi="de-DE"/>
               </w:rPr>
-              <w:t>MwSt. {{</w:t>
+              <w:t>MwSt. {{vat_percentage}}%</w:t>
             </w:r>
-            <w:proofErr w:type="spellStart"/>
-            <w:r>
-              <w:rPr>
-                <w:rFonts w:ascii="Neue Hans Kendrick" w:eastAsia="Neue Hans Kendrick Light" w:hAnsi="Neue Hans Kendrick" w:cs="Neue Hans Kendrick Light"/>
-                <w:szCs w:val="22"/>
-                <w:lang w:eastAsia="de-DE" w:bidi="de-DE"/>
-              </w:rPr>
-              <w:t>vat_percentage</w:t>
-            </w:r>
-            <w:proofErr w:type="spellEnd"/>
-            <w:proofErr w:type="gramStart"/>
-            <w:r>
-              <w:rPr>
-                <w:rFonts w:ascii="Neue Hans Kendrick" w:eastAsia="Neue Hans Kendrick Light" w:hAnsi="Neue Hans Kendrick" w:cs="Neue Hans Kendrick Light"/>
-                <w:szCs w:val="22"/>
-                <w:lang w:eastAsia="de-DE" w:bidi="de-DE"/>
-              </w:rPr>
-              <w:t>}}%</w:t>
-            </w:r>
-            <w:proofErr w:type="gramEnd"/>
           </w:p>
         </w:tc>
         <w:tc>
@@ -1612,23 +1457,7 @@
                 <w:rFonts w:ascii="Neue Hans Kendrick" w:eastAsia="Neue Hans Kendrick Light" w:hAnsi="Neue Hans Kendrick" w:cs="Neue Hans Kendrick Light"/>
                 <w:lang w:eastAsia="de-DE" w:bidi="de-DE"/>
               </w:rPr>
-              <w:t>{{</w:t>
-            </w:r>
-            <w:proofErr w:type="spellStart"/>
-            <w:r>
-              <w:rPr>
-                <w:rFonts w:ascii="Neue Hans Kendrick" w:eastAsia="Neue Hans Kendrick Light" w:hAnsi="Neue Hans Kendrick" w:cs="Neue Hans Kendrick Light"/>
-                <w:lang w:eastAsia="de-DE" w:bidi="de-DE"/>
-              </w:rPr>
-              <w:t>tax</w:t>
-            </w:r>
-            <w:proofErr w:type="spellEnd"/>
-            <w:r>
-              <w:rPr>
-                <w:rFonts w:ascii="Neue Hans Kendrick" w:eastAsia="Neue Hans Kendrick Light" w:hAnsi="Neue Hans Kendrick" w:cs="Neue Hans Kendrick Light"/>
-                <w:lang w:eastAsia="de-DE" w:bidi="de-DE"/>
-              </w:rPr>
-              <w:t>}}</w:t>
+              <w:t>{{tax}}</w:t>
             </w:r>
             <w:r>
               <w:rPr>
@@ -1998,23 +1827,7 @@
                 <w:rFonts w:ascii="Neue Hans Kendrick" w:eastAsia="Neue Hans Kendrick Light" w:hAnsi="Neue Hans Kendrick" w:cs="Neue Hans Kendrick Light"/>
                 <w:lang w:eastAsia="de-DE" w:bidi="de-DE"/>
               </w:rPr>
-              <w:t>{{</w:t>
-            </w:r>
-            <w:proofErr w:type="spellStart"/>
-            <w:r>
-              <w:rPr>
-                <w:rFonts w:ascii="Neue Hans Kendrick" w:eastAsia="Neue Hans Kendrick Light" w:hAnsi="Neue Hans Kendrick" w:cs="Neue Hans Kendrick Light"/>
-                <w:lang w:eastAsia="de-DE" w:bidi="de-DE"/>
-              </w:rPr>
-              <w:t>gross_contract</w:t>
-            </w:r>
-            <w:proofErr w:type="spellEnd"/>
-            <w:r>
-              <w:rPr>
-                <w:rFonts w:ascii="Neue Hans Kendrick" w:eastAsia="Neue Hans Kendrick Light" w:hAnsi="Neue Hans Kendrick" w:cs="Neue Hans Kendrick Light"/>
-                <w:lang w:eastAsia="de-DE" w:bidi="de-DE"/>
-              </w:rPr>
-              <w:t>}}</w:t>
+              <w:t>{{gross_contract}}</w:t>
             </w:r>
             <w:r>
               <w:rPr>
@@ -2432,15 +2245,7 @@
                 <w:rFonts w:ascii="Neue Hans Kendrick" w:eastAsia="Neue Hans Kendrick Light" w:hAnsi="Neue Hans Kendrick" w:cs="Neue Hans Kendrick Light"/>
                 <w:lang w:eastAsia="de-DE" w:bidi="de-DE"/>
               </w:rPr>
-              <w:t xml:space="preserve">Benjamin </w:t>
-            </w:r>
-            <w:proofErr w:type="spellStart"/>
-            <w:r>
-              <w:rPr>
-                <w:rFonts w:ascii="Neue Hans Kendrick" w:eastAsia="Neue Hans Kendrick Light" w:hAnsi="Neue Hans Kendrick" w:cs="Neue Hans Kendrick Light"/>
-                <w:lang w:eastAsia="de-DE" w:bidi="de-DE"/>
-              </w:rPr>
-              <w:t>Koziczinsk</w:t>
+              <w:t>Benjamin Koziczinsk</w:t>
             </w:r>
             <w:r>
               <w:rPr>
@@ -2449,7 +2254,6 @@
               </w:rPr>
               <w:t>i</w:t>
             </w:r>
-            <w:proofErr w:type="spellEnd"/>
           </w:p>
         </w:tc>
       </w:tr>
@@ -2742,7 +2546,7 @@
     </w:p>
     <w:p>
       <w:pPr>
-        <w:pStyle w:val="berschrift1"/>
+        <w:pStyle w:val="Heading1"/>
         <w:numPr>
           <w:ilvl w:val="0"/>
           <w:numId w:val="0"/>
@@ -2794,7 +2598,7 @@
           <w:color w:val="000000"/>
           <w:sz w:val="18"/>
           <w:szCs w:val="18"/>
-          <w:lang w:val="en-US" w:eastAsia="de-DE" w:bidi="de-DE"/>
+          <w:lang w:eastAsia="de-DE" w:bidi="de-DE"/>
         </w:rPr>
       </w:pPr>
       <w:r>
@@ -2804,7 +2608,7 @@
           <w:color w:val="000000"/>
           <w:sz w:val="18"/>
           <w:szCs w:val="18"/>
-          <w:lang w:val="en-US" w:eastAsia="de-DE" w:bidi="de-DE"/>
+          <w:lang w:eastAsia="de-DE" w:bidi="de-DE"/>
         </w:rPr>
         <w:t>[[SCOPE_OF_WORK]]</w:t>
       </w:r>
@@ -2814,7 +2618,7 @@
         <w:rPr>
           <w:rFonts w:ascii="Neue Hans Kendrick" w:eastAsia="Neue Hans Kendrick Light" w:hAnsi="Neue Hans Kendrick" w:cs="Neue Hans Kendrick Light"/>
           <w:sz w:val="20"/>
-          <w:lang w:val="en-US" w:eastAsia="de-DE" w:bidi="de-DE"/>
+          <w:lang w:eastAsia="de-DE" w:bidi="de-DE"/>
         </w:rPr>
       </w:pPr>
     </w:p>
@@ -2842,7 +2646,7 @@
           <w:rFonts w:ascii="Neue Hans Kendrick" w:eastAsia="Neue Hans Kendrick Light" w:hAnsi="Neue Hans Kendrick" w:cs="Neue Hans Kendrick Light"/>
           <w:b/>
           <w:sz w:val="18"/>
-          <w:lang w:val="en-US" w:eastAsia="de-DE" w:bidi="de-DE"/>
+          <w:lang w:eastAsia="de-DE" w:bidi="de-DE"/>
         </w:rPr>
       </w:pPr>
       <w:r>
@@ -2850,7 +2654,7 @@
           <w:rFonts w:ascii="Neue Hans Kendrick" w:eastAsia="Neue Hans Kendrick Light" w:hAnsi="Neue Hans Kendrick" w:cs="Neue Hans Kendrick Light"/>
           <w:b/>
           <w:sz w:val="18"/>
-          <w:lang w:val="en-US" w:eastAsia="de-DE" w:bidi="de-DE"/>
+          <w:lang w:eastAsia="de-DE" w:bidi="de-DE"/>
         </w:rPr>
         <w:t>{% endif %}</w:t>
       </w:r>
@@ -2862,7 +2666,7 @@
           <w:b/>
           <w:sz w:val="18"/>
           <w:u w:val="single"/>
-          <w:lang w:val="en-US" w:eastAsia="de-DE" w:bidi="de-DE"/>
+          <w:lang w:eastAsia="de-DE" w:bidi="de-DE"/>
         </w:rPr>
       </w:pPr>
       <w:r>
@@ -2871,7 +2675,7 @@
           <w:b/>
           <w:sz w:val="18"/>
           <w:u w:val="single"/>
-          <w:lang w:val="en-US" w:eastAsia="de-DE" w:bidi="de-DE"/>
+          <w:lang w:eastAsia="de-DE" w:bidi="de-DE"/>
         </w:rPr>
         <w:br w:type="page"/>
       </w:r>
@@ -2912,7 +2716,45 @@
           <w:lang w:eastAsia="de-DE" w:bidi="de-DE"/>
         </w:rPr>
         <w:lastRenderedPageBreak/>
-        <w:t xml:space="preserve">Berechnung der Leistungen </w:t>
+        <w:t>{% if lp_sections %}</w:t>
+      </w:r>
+    </w:p>
+    <w:p>
+      <w:pPr>
+        <w:tabs>
+          <w:tab w:val="left" w:pos="1134"/>
+          <w:tab w:val="left" w:pos="2268"/>
+          <w:tab w:val="left" w:pos="3402"/>
+          <w:tab w:val="left" w:pos="4536"/>
+          <w:tab w:val="left" w:pos="5670"/>
+          <w:tab w:val="left" w:pos="6804"/>
+          <w:tab w:val="left" w:pos="7938"/>
+          <w:tab w:val="left" w:pos="9072"/>
+          <w:tab w:val="left" w:pos="10206"/>
+          <w:tab w:val="left" w:pos="11340"/>
+          <w:tab w:val="left" w:pos="12474"/>
+          <w:tab w:val="left" w:pos="13608"/>
+          <w:tab w:val="left" w:pos="14742"/>
+          <w:tab w:val="left" w:pos="15876"/>
+        </w:tabs>
+        <w:spacing w:after="160" w:line="259" w:lineRule="auto"/>
+        <w:rPr>
+          <w:rFonts w:ascii="Neue Hans Kendrick" w:eastAsia="Neue Hans Kendrick Light" w:hAnsi="Neue Hans Kendrick" w:cs="Neue Hans Kendrick Light"/>
+          <w:b/>
+          <w:sz w:val="18"/>
+          <w:u w:val="single"/>
+          <w:lang w:eastAsia="de-DE" w:bidi="de-DE"/>
+        </w:rPr>
+      </w:pPr>
+      <w:r>
+        <w:rPr>
+          <w:rFonts w:ascii="Neue Hans Kendrick" w:eastAsia="Neue Hans Kendrick Light" w:hAnsi="Neue Hans Kendrick" w:cs="Neue Hans Kendrick Light"/>
+          <w:b/>
+          <w:sz w:val="18"/>
+          <w:u w:val="single"/>
+          <w:lang w:eastAsia="de-DE" w:bidi="de-DE"/>
+        </w:rPr>
+        <w:t>Berechnung der Grundleistungen n. HOAI</w:t>
       </w:r>
     </w:p>
     <w:tbl>
@@ -2975,7 +2817,7 @@
                 <w:sz w:val="18"/>
                 <w:lang w:eastAsia="de-DE" w:bidi="de-DE"/>
               </w:rPr>
-              <w:t>Leistungen</w:t>
+              <w:t>Leistungsphasen und Leistungen</w:t>
             </w:r>
           </w:p>
         </w:tc>
@@ -3018,7 +2860,7 @@
                 <w:sz w:val="18"/>
                 <w:lang w:eastAsia="de-DE" w:bidi="de-DE"/>
               </w:rPr>
-              <w:t>Menge</w:t>
+              <w:t>Grundhonorar [€]</w:t>
             </w:r>
           </w:p>
         </w:tc>
@@ -3061,7 +2903,7 @@
                 <w:sz w:val="18"/>
                 <w:lang w:eastAsia="de-DE" w:bidi="de-DE"/>
               </w:rPr>
-              <w:t>Einheit</w:t>
+              <w:t>HOAI [%]</w:t>
             </w:r>
           </w:p>
         </w:tc>
@@ -3104,7 +2946,7 @@
                 <w:sz w:val="18"/>
                 <w:lang w:eastAsia="de-DE" w:bidi="de-DE"/>
               </w:rPr>
-              <w:t>Honorar / Einheit</w:t>
+              <w:t>angeboten [%]</w:t>
             </w:r>
           </w:p>
         </w:tc>
@@ -3147,7 +2989,7 @@
                 <w:sz w:val="18"/>
                 <w:lang w:eastAsia="de-DE" w:bidi="de-DE"/>
               </w:rPr>
-              <w:t>Honorar für Leistungen</w:t>
+              <w:t>Gesamthonorar [€]</w:t>
             </w:r>
           </w:p>
         </w:tc>
@@ -3169,7 +3011,7 @@
           <w:szCs w:val="2"/>
           <w:lang w:val="en-US"/>
         </w:rPr>
-        <w:t xml:space="preserve">{% for section in </w:t>
+        <w:t xml:space="preserve">{% for </w:t>
       </w:r>
       <w:proofErr w:type="spellStart"/>
       <w:r>
@@ -3179,7 +3021,7 @@
           <w:szCs w:val="2"/>
           <w:lang w:val="en-US"/>
         </w:rPr>
-        <w:t>contract_sections</w:t>
+        <w:t>lp</w:t>
       </w:r>
       <w:proofErr w:type="spellEnd"/>
       <w:r>
@@ -3189,8 +3031,39 @@
           <w:szCs w:val="2"/>
           <w:lang w:val="en-US"/>
         </w:rPr>
+        <w:t xml:space="preserve"> in </w:t>
+      </w:r>
+      <w:proofErr w:type="spellStart"/>
+      <w:r>
+        <w:rPr>
+          <w:rFonts w:ascii="Neue Hans Kendrick" w:hAnsi="Neue Hans Kendrick"/>
+          <w:sz w:val="2"/>
+          <w:szCs w:val="2"/>
+          <w:lang w:val="en-US"/>
+        </w:rPr>
+        <w:t>lp_</w:t>
+      </w:r>
+      <w:proofErr w:type="gramStart"/>
+      <w:r>
+        <w:rPr>
+          <w:rFonts w:ascii="Neue Hans Kendrick" w:hAnsi="Neue Hans Kendrick"/>
+          <w:sz w:val="2"/>
+          <w:szCs w:val="2"/>
+          <w:lang w:val="en-US"/>
+        </w:rPr>
+        <w:t>sections</w:t>
+      </w:r>
+      <w:proofErr w:type="spellEnd"/>
+      <w:r>
+        <w:rPr>
+          <w:rFonts w:ascii="Neue Hans Kendrick" w:hAnsi="Neue Hans Kendrick"/>
+          <w:sz w:val="2"/>
+          <w:szCs w:val="2"/>
+          <w:lang w:val="en-US"/>
+        </w:rPr>
         <w:t xml:space="preserve"> %}</w:t>
       </w:r>
+      <w:proofErr w:type="gramEnd"/>
     </w:p>
     <w:tbl>
       <w:tblPr>
@@ -3241,50 +3114,6 @@
                 <w:lang w:val="en-US" w:eastAsia="de-DE" w:bidi="de-DE"/>
               </w:rPr>
             </w:pPr>
-            <w:r>
-              <w:rPr>
-                <w:rFonts w:ascii="Neue Hans Kendrick" w:eastAsia="Neue Hans Kendrick Light" w:hAnsi="Neue Hans Kendrick" w:cs="Neue Hans Kendrick Light"/>
-                <w:sz w:val="18"/>
-                <w:lang w:val="en-US" w:eastAsia="de-DE" w:bidi="de-DE"/>
-              </w:rPr>
-              <w:t>{{</w:t>
-            </w:r>
-            <w:proofErr w:type="spellStart"/>
-            <w:proofErr w:type="gramStart"/>
-            <w:r>
-              <w:rPr>
-                <w:rFonts w:ascii="Neue Hans Kendrick" w:eastAsia="Neue Hans Kendrick Light" w:hAnsi="Neue Hans Kendrick" w:cs="Neue Hans Kendrick Light"/>
-                <w:sz w:val="18"/>
-                <w:lang w:val="en-US" w:eastAsia="de-DE" w:bidi="de-DE"/>
-              </w:rPr>
-              <w:t>section.section</w:t>
-            </w:r>
-            <w:proofErr w:type="gramEnd"/>
-            <w:r>
-              <w:rPr>
-                <w:rFonts w:ascii="Neue Hans Kendrick" w:eastAsia="Neue Hans Kendrick Light" w:hAnsi="Neue Hans Kendrick" w:cs="Neue Hans Kendrick Light"/>
-                <w:sz w:val="18"/>
-                <w:lang w:val="en-US" w:eastAsia="de-DE" w:bidi="de-DE"/>
-              </w:rPr>
-              <w:t>_serial</w:t>
-            </w:r>
-            <w:proofErr w:type="spellEnd"/>
-            <w:r>
-              <w:rPr>
-                <w:rFonts w:ascii="Neue Hans Kendrick" w:eastAsia="Neue Hans Kendrick Light" w:hAnsi="Neue Hans Kendrick" w:cs="Neue Hans Kendrick Light"/>
-                <w:sz w:val="18"/>
-                <w:lang w:val="en-US" w:eastAsia="de-DE" w:bidi="de-DE"/>
-              </w:rPr>
-              <w:t xml:space="preserve"> }}.</w:t>
-            </w:r>
-            <w:r>
-              <w:rPr>
-                <w:rFonts w:ascii="Neue Hans Kendrick" w:eastAsia="Neue Hans Kendrick Light" w:hAnsi="Neue Hans Kendrick" w:cs="Neue Hans Kendrick Light"/>
-                <w:sz w:val="18"/>
-                <w:lang w:val="en-US" w:eastAsia="de-DE" w:bidi="de-DE"/>
-              </w:rPr>
-              <w:t xml:space="preserve"> </w:t>
-            </w:r>
             <w:proofErr w:type="gramStart"/>
             <w:r>
               <w:rPr>
@@ -3301,7 +3130,7 @@
                 <w:sz w:val="18"/>
                 <w:lang w:val="en-US" w:eastAsia="de-DE" w:bidi="de-DE"/>
               </w:rPr>
-              <w:t>section</w:t>
+              <w:t>lp</w:t>
             </w:r>
             <w:proofErr w:type="gramEnd"/>
             <w:r>
@@ -3310,7 +3139,7 @@
                 <w:sz w:val="18"/>
                 <w:lang w:val="en-US" w:eastAsia="de-DE" w:bidi="de-DE"/>
               </w:rPr>
-              <w:t>.section_name</w:t>
+              <w:t>.lp_name</w:t>
             </w:r>
             <w:proofErr w:type="spellEnd"/>
             <w:r>
@@ -3397,7 +3226,9 @@
               </w:rPr>
               <w:t>{{</w:t>
             </w:r>
-            <w:proofErr w:type="spellStart"/>
+            <w:r>
+              <w:t xml:space="preserve"> </w:t>
+            </w:r>
             <w:r>
               <w:rPr>
                 <w:rFonts w:ascii="Neue Hans Kendrick" w:eastAsia="Neue Hans Kendrick Light" w:hAnsi="Neue Hans Kendrick" w:cs="Neue Hans Kendrick Light"/>
@@ -3406,9 +3237,8 @@
                 <w:sz w:val="18"/>
                 <w:lang w:eastAsia="de-DE" w:bidi="de-DE"/>
               </w:rPr>
-              <w:t>section.net_section</w:t>
+              <w:t>lp_amount</w:t>
             </w:r>
-            <w:proofErr w:type="spellEnd"/>
             <w:r>
               <w:rPr>
                 <w:rFonts w:ascii="Neue Hans Kendrick" w:eastAsia="Neue Hans Kendrick Light" w:hAnsi="Neue Hans Kendrick" w:cs="Neue Hans Kendrick Light"/>
@@ -3417,17 +3247,7 @@
                 <w:sz w:val="18"/>
                 <w:lang w:eastAsia="de-DE" w:bidi="de-DE"/>
               </w:rPr>
-              <w:t>}}</w:t>
-            </w:r>
-            <w:r>
-              <w:rPr>
-                <w:rFonts w:ascii="Neue Hans Kendrick" w:eastAsia="Neue Hans Kendrick Light" w:hAnsi="Neue Hans Kendrick" w:cs="Neue Hans Kendrick Light"/>
-                <w:b/>
-                <w:bCs/>
-                <w:sz w:val="18"/>
-                <w:lang w:eastAsia="de-DE" w:bidi="de-DE"/>
-              </w:rPr>
-              <w:t xml:space="preserve"> </w:t>
+              <w:t xml:space="preserve">}} </w:t>
             </w:r>
             <w:r>
               <w:rPr>
@@ -3464,7 +3284,7 @@
           <w:rFonts w:ascii="Neue Hans Kendrick" w:eastAsia="Neue Hans Kendrick Light" w:hAnsi="Neue Hans Kendrick" w:cs="Neue Hans Kendrick Light"/>
           <w:b/>
           <w:sz w:val="2"/>
-          <w:szCs w:val="4"/>
+          <w:szCs w:val="2"/>
           <w:lang w:val="en-US" w:eastAsia="de-DE" w:bidi="de-DE"/>
         </w:rPr>
       </w:pPr>
@@ -3473,22 +3293,74 @@
           <w:rFonts w:ascii="Neue Hans Kendrick" w:eastAsia="Neue Hans Kendrick Light" w:hAnsi="Neue Hans Kendrick" w:cs="Neue Hans Kendrick Light"/>
           <w:b/>
           <w:sz w:val="2"/>
-          <w:szCs w:val="4"/>
+          <w:szCs w:val="2"/>
           <w:lang w:val="en-US" w:eastAsia="de-DE" w:bidi="de-DE"/>
         </w:rPr>
-        <w:t xml:space="preserve">{% for item in </w:t>
-      </w:r>
-      <w:proofErr w:type="spellStart"/>
+        <w:t xml:space="preserve">{% for </w:t>
+      </w:r>
       <w:proofErr w:type="gramStart"/>
       <w:r>
         <w:rPr>
           <w:rFonts w:ascii="Neue Hans Kendrick" w:eastAsia="Neue Hans Kendrick Light" w:hAnsi="Neue Hans Kendrick" w:cs="Neue Hans Kendrick Light"/>
           <w:b/>
           <w:sz w:val="2"/>
-          <w:szCs w:val="4"/>
+          <w:szCs w:val="2"/>
           <w:lang w:val="en-US" w:eastAsia="de-DE" w:bidi="de-DE"/>
         </w:rPr>
-        <w:t>section.Item</w:t>
+        <w:t>item</w:t>
+      </w:r>
+      <w:proofErr w:type="gramEnd"/>
+      <w:r>
+        <w:rPr>
+          <w:rFonts w:ascii="Neue Hans Kendrick" w:eastAsia="Neue Hans Kendrick Light" w:hAnsi="Neue Hans Kendrick" w:cs="Neue Hans Kendrick Light"/>
+          <w:b/>
+          <w:sz w:val="2"/>
+          <w:szCs w:val="2"/>
+          <w:lang w:val="en-US" w:eastAsia="de-DE" w:bidi="de-DE"/>
+        </w:rPr>
+        <w:t xml:space="preserve"> in </w:t>
+      </w:r>
+      <w:proofErr w:type="spellStart"/>
+      <w:r>
+        <w:rPr>
+          <w:rFonts w:ascii="Neue Hans Kendrick" w:eastAsia="Neue Hans Kendrick Light" w:hAnsi="Neue Hans Kendrick" w:cs="Neue Hans Kendrick Light"/>
+          <w:b/>
+          <w:sz w:val="2"/>
+          <w:szCs w:val="2"/>
+          <w:lang w:val="en-US" w:eastAsia="de-DE" w:bidi="de-DE"/>
+        </w:rPr>
+        <w:t>lp_</w:t>
+      </w:r>
+      <w:proofErr w:type="gramStart"/>
+      <w:r>
+        <w:rPr>
+          <w:rFonts w:ascii="Neue Hans Kendrick" w:eastAsia="Neue Hans Kendrick Light" w:hAnsi="Neue Hans Kendrick" w:cs="Neue Hans Kendrick Light"/>
+          <w:b/>
+          <w:sz w:val="2"/>
+          <w:szCs w:val="2"/>
+          <w:lang w:val="en-US" w:eastAsia="de-DE" w:bidi="de-DE"/>
+        </w:rPr>
+        <w:t>section</w:t>
+      </w:r>
+      <w:r>
+        <w:rPr>
+          <w:rFonts w:ascii="Neue Hans Kendrick" w:eastAsia="Neue Hans Kendrick Light" w:hAnsi="Neue Hans Kendrick" w:cs="Neue Hans Kendrick Light"/>
+          <w:b/>
+          <w:sz w:val="2"/>
+          <w:szCs w:val="2"/>
+          <w:lang w:val="en-US" w:eastAsia="de-DE" w:bidi="de-DE"/>
+        </w:rPr>
+        <w:t>s</w:t>
+      </w:r>
+      <w:r>
+        <w:rPr>
+          <w:rFonts w:ascii="Neue Hans Kendrick" w:eastAsia="Neue Hans Kendrick Light" w:hAnsi="Neue Hans Kendrick" w:cs="Neue Hans Kendrick Light"/>
+          <w:b/>
+          <w:sz w:val="2"/>
+          <w:szCs w:val="2"/>
+          <w:lang w:val="en-US" w:eastAsia="de-DE" w:bidi="de-DE"/>
+        </w:rPr>
+        <w:t>.Item</w:t>
       </w:r>
       <w:proofErr w:type="spellEnd"/>
       <w:proofErr w:type="gramEnd"/>
@@ -3497,7 +3369,7 @@
           <w:rFonts w:ascii="Neue Hans Kendrick" w:eastAsia="Neue Hans Kendrick Light" w:hAnsi="Neue Hans Kendrick" w:cs="Neue Hans Kendrick Light"/>
           <w:b/>
           <w:sz w:val="2"/>
-          <w:szCs w:val="4"/>
+          <w:szCs w:val="2"/>
           <w:lang w:val="en-US" w:eastAsia="de-DE" w:bidi="de-DE"/>
         </w:rPr>
         <w:t xml:space="preserve"> %}</w:t>
@@ -3691,41 +3563,13 @@
                 <w:lang w:eastAsia="de-DE" w:bidi="de-DE"/>
               </w:rPr>
             </w:pPr>
-            <w:proofErr w:type="gramStart"/>
             <w:r>
               <w:rPr>
                 <w:rFonts w:ascii="Neue Hans Kendrick" w:eastAsia="Neue Hans Kendrick Light" w:hAnsi="Neue Hans Kendrick" w:cs="Neue Hans Kendrick Light"/>
                 <w:sz w:val="18"/>
                 <w:lang w:eastAsia="de-DE" w:bidi="de-DE"/>
               </w:rPr>
-              <w:t xml:space="preserve">{{ </w:t>
-            </w:r>
-            <w:proofErr w:type="spellStart"/>
-            <w:r>
-              <w:rPr>
-                <w:rFonts w:ascii="Neue Hans Kendrick" w:eastAsia="Neue Hans Kendrick Light" w:hAnsi="Neue Hans Kendrick" w:cs="Neue Hans Kendrick Light"/>
-                <w:sz w:val="18"/>
-                <w:lang w:eastAsia="de-DE" w:bidi="de-DE"/>
-              </w:rPr>
-              <w:t>item</w:t>
-            </w:r>
-            <w:proofErr w:type="gramEnd"/>
-            <w:r>
-              <w:rPr>
-                <w:rFonts w:ascii="Neue Hans Kendrick" w:eastAsia="Neue Hans Kendrick Light" w:hAnsi="Neue Hans Kendrick" w:cs="Neue Hans Kendrick Light"/>
-                <w:sz w:val="18"/>
-                <w:lang w:eastAsia="de-DE" w:bidi="de-DE"/>
-              </w:rPr>
-              <w:t>.quantity</w:t>
-            </w:r>
-            <w:proofErr w:type="spellEnd"/>
-            <w:r>
-              <w:rPr>
-                <w:rFonts w:ascii="Neue Hans Kendrick" w:eastAsia="Neue Hans Kendrick Light" w:hAnsi="Neue Hans Kendrick" w:cs="Neue Hans Kendrick Light"/>
-                <w:sz w:val="18"/>
-                <w:lang w:eastAsia="de-DE" w:bidi="de-DE"/>
-              </w:rPr>
-              <w:t xml:space="preserve"> }}</w:t>
+              <w:t>{{ item.quantity }}</w:t>
             </w:r>
           </w:p>
         </w:tc>
@@ -3759,42 +3603,6 @@
                 <w:lang w:eastAsia="de-DE" w:bidi="de-DE"/>
               </w:rPr>
             </w:pPr>
-            <w:proofErr w:type="gramStart"/>
-            <w:r>
-              <w:rPr>
-                <w:rFonts w:ascii="Neue Hans Kendrick" w:eastAsia="Neue Hans Kendrick Light" w:hAnsi="Neue Hans Kendrick" w:cs="Neue Hans Kendrick Light"/>
-                <w:sz w:val="18"/>
-                <w:lang w:eastAsia="de-DE" w:bidi="de-DE"/>
-              </w:rPr>
-              <w:t xml:space="preserve">{{ </w:t>
-            </w:r>
-            <w:proofErr w:type="spellStart"/>
-            <w:r>
-              <w:rPr>
-                <w:rFonts w:ascii="Neue Hans Kendrick" w:eastAsia="Neue Hans Kendrick Light" w:hAnsi="Neue Hans Kendrick" w:cs="Neue Hans Kendrick Light"/>
-                <w:sz w:val="18"/>
-                <w:lang w:eastAsia="de-DE" w:bidi="de-DE"/>
-              </w:rPr>
-              <w:t>item</w:t>
-            </w:r>
-            <w:proofErr w:type="gramEnd"/>
-            <w:r>
-              <w:rPr>
-                <w:rFonts w:ascii="Neue Hans Kendrick" w:eastAsia="Neue Hans Kendrick Light" w:hAnsi="Neue Hans Kendrick" w:cs="Neue Hans Kendrick Light"/>
-                <w:sz w:val="18"/>
-                <w:lang w:eastAsia="de-DE" w:bidi="de-DE"/>
-              </w:rPr>
-              <w:t>.unit</w:t>
-            </w:r>
-            <w:proofErr w:type="spellEnd"/>
-            <w:r>
-              <w:rPr>
-                <w:rFonts w:ascii="Neue Hans Kendrick" w:eastAsia="Neue Hans Kendrick Light" w:hAnsi="Neue Hans Kendrick" w:cs="Neue Hans Kendrick Light"/>
-                <w:sz w:val="18"/>
-                <w:lang w:eastAsia="de-DE" w:bidi="de-DE"/>
-              </w:rPr>
-              <w:t xml:space="preserve"> }}</w:t>
-            </w:r>
           </w:p>
         </w:tc>
         <w:tc>
@@ -3827,76 +3635,13 @@
                 <w:lang w:eastAsia="de-DE" w:bidi="de-DE"/>
               </w:rPr>
             </w:pPr>
-            <w:proofErr w:type="gramStart"/>
             <w:r>
               <w:rPr>
                 <w:rFonts w:ascii="Neue Hans Kendrick" w:eastAsia="Neue Hans Kendrick Light" w:hAnsi="Neue Hans Kendrick" w:cs="Neue Hans Kendrick Light"/>
                 <w:sz w:val="18"/>
                 <w:lang w:eastAsia="de-DE" w:bidi="de-DE"/>
               </w:rPr>
-              <w:t xml:space="preserve">{{ </w:t>
-            </w:r>
-            <w:proofErr w:type="spellStart"/>
-            <w:r>
-              <w:rPr>
-                <w:rFonts w:ascii="Neue Hans Kendrick" w:eastAsia="Neue Hans Kendrick Light" w:hAnsi="Neue Hans Kendrick" w:cs="Neue Hans Kendrick Light"/>
-                <w:sz w:val="18"/>
-                <w:lang w:eastAsia="de-DE" w:bidi="de-DE"/>
-              </w:rPr>
-              <w:t>item</w:t>
-            </w:r>
-            <w:proofErr w:type="gramEnd"/>
-            <w:r>
-              <w:rPr>
-                <w:rFonts w:ascii="Neue Hans Kendrick" w:eastAsia="Neue Hans Kendrick Light" w:hAnsi="Neue Hans Kendrick" w:cs="Neue Hans Kendrick Light"/>
-                <w:sz w:val="18"/>
-                <w:lang w:eastAsia="de-DE" w:bidi="de-DE"/>
-              </w:rPr>
-              <w:t>.rate</w:t>
-            </w:r>
-            <w:proofErr w:type="spellEnd"/>
-            <w:r>
-              <w:rPr>
-                <w:rFonts w:ascii="Neue Hans Kendrick" w:eastAsia="Neue Hans Kendrick Light" w:hAnsi="Neue Hans Kendrick" w:cs="Neue Hans Kendrick Light"/>
-                <w:sz w:val="18"/>
-                <w:lang w:eastAsia="de-DE" w:bidi="de-DE"/>
-              </w:rPr>
-              <w:t xml:space="preserve"> }} </w:t>
-            </w:r>
-            <w:r>
-              <w:rPr>
-                <w:rFonts w:ascii="Neue Hans Kendrick" w:eastAsia="Neue Hans Kendrick Light" w:hAnsi="Neue Hans Kendrick" w:cs="Neue Hans Kendrick Light"/>
-                <w:color w:val="000000"/>
-                <w:sz w:val="18"/>
-                <w:lang w:eastAsia="de-DE" w:bidi="de-DE"/>
-              </w:rPr>
-              <w:t>€/</w:t>
-            </w:r>
-            <w:r>
-              <w:rPr>
-                <w:rFonts w:ascii="Neue Hans Kendrick" w:eastAsia="Neue Hans Kendrick Light" w:hAnsi="Neue Hans Kendrick" w:cs="Neue Hans Kendrick Light"/>
-                <w:sz w:val="18"/>
-                <w:lang w:eastAsia="de-DE" w:bidi="de-DE"/>
-              </w:rPr>
-              <w:t xml:space="preserve">{{ </w:t>
-            </w:r>
-            <w:proofErr w:type="spellStart"/>
-            <w:r>
-              <w:rPr>
-                <w:rFonts w:ascii="Neue Hans Kendrick" w:eastAsia="Neue Hans Kendrick Light" w:hAnsi="Neue Hans Kendrick" w:cs="Neue Hans Kendrick Light"/>
-                <w:sz w:val="18"/>
-                <w:lang w:eastAsia="de-DE" w:bidi="de-DE"/>
-              </w:rPr>
-              <w:t>item.unit</w:t>
-            </w:r>
-            <w:proofErr w:type="spellEnd"/>
-            <w:r>
-              <w:rPr>
-                <w:rFonts w:ascii="Neue Hans Kendrick" w:eastAsia="Neue Hans Kendrick Light" w:hAnsi="Neue Hans Kendrick" w:cs="Neue Hans Kendrick Light"/>
-                <w:sz w:val="18"/>
-                <w:lang w:eastAsia="de-DE" w:bidi="de-DE"/>
-              </w:rPr>
-              <w:t xml:space="preserve"> }}</w:t>
+              <w:t>{{ item.quantity }}</w:t>
             </w:r>
           </w:p>
         </w:tc>
@@ -3930,49 +3675,13 @@
                 <w:lang w:eastAsia="de-DE" w:bidi="de-DE"/>
               </w:rPr>
             </w:pPr>
-            <w:proofErr w:type="gramStart"/>
             <w:r>
               <w:rPr>
                 <w:rFonts w:ascii="Neue Hans Kendrick" w:eastAsia="Neue Hans Kendrick Light" w:hAnsi="Neue Hans Kendrick" w:cs="Neue Hans Kendrick Light"/>
                 <w:sz w:val="18"/>
                 <w:lang w:eastAsia="de-DE" w:bidi="de-DE"/>
               </w:rPr>
-              <w:t xml:space="preserve">{{ </w:t>
-            </w:r>
-            <w:proofErr w:type="spellStart"/>
-            <w:r>
-              <w:rPr>
-                <w:rFonts w:ascii="Neue Hans Kendrick" w:eastAsia="Neue Hans Kendrick Light" w:hAnsi="Neue Hans Kendrick" w:cs="Neue Hans Kendrick Light"/>
-                <w:sz w:val="18"/>
-                <w:lang w:eastAsia="de-DE" w:bidi="de-DE"/>
-              </w:rPr>
-              <w:t>item</w:t>
-            </w:r>
-            <w:proofErr w:type="gramEnd"/>
-            <w:r>
-              <w:rPr>
-                <w:rFonts w:ascii="Neue Hans Kendrick" w:eastAsia="Neue Hans Kendrick Light" w:hAnsi="Neue Hans Kendrick" w:cs="Neue Hans Kendrick Light"/>
-                <w:sz w:val="18"/>
-                <w:lang w:eastAsia="de-DE" w:bidi="de-DE"/>
-              </w:rPr>
-              <w:t>.total</w:t>
-            </w:r>
-            <w:proofErr w:type="spellEnd"/>
-            <w:r>
-              <w:rPr>
-                <w:rFonts w:ascii="Neue Hans Kendrick" w:eastAsia="Neue Hans Kendrick Light" w:hAnsi="Neue Hans Kendrick" w:cs="Neue Hans Kendrick Light"/>
-                <w:sz w:val="18"/>
-                <w:lang w:eastAsia="de-DE" w:bidi="de-DE"/>
-              </w:rPr>
-              <w:t xml:space="preserve"> }}</w:t>
-            </w:r>
-            <w:r>
-              <w:rPr>
-                <w:rFonts w:ascii="Neue Hans Kendrick" w:eastAsia="Neue Hans Kendrick Light" w:hAnsi="Neue Hans Kendrick" w:cs="Neue Hans Kendrick Light"/>
-                <w:sz w:val="18"/>
-                <w:lang w:eastAsia="de-DE" w:bidi="de-DE"/>
-              </w:rPr>
-              <w:t xml:space="preserve"> </w:t>
+              <w:t xml:space="preserve">{{ item.total }} </w:t>
             </w:r>
             <w:r>
               <w:rPr>
@@ -4022,53 +3731,7 @@
           <w:szCs w:val="6"/>
           <w:lang w:eastAsia="de-DE" w:bidi="de-DE"/>
         </w:rPr>
-        <w:t xml:space="preserve">{% </w:t>
-      </w:r>
-      <w:proofErr w:type="spellStart"/>
-      <w:r>
-        <w:rPr>
-          <w:rFonts w:ascii="Neue Hans Kendrick" w:eastAsia="Neue Hans Kendrick Light" w:hAnsi="Neue Hans Kendrick" w:cs="Neue Hans Kendrick Light"/>
-          <w:b/>
-          <w:sz w:val="2"/>
-          <w:szCs w:val="6"/>
-          <w:lang w:eastAsia="de-DE" w:bidi="de-DE"/>
-        </w:rPr>
-        <w:t>if</w:t>
-      </w:r>
-      <w:proofErr w:type="spellEnd"/>
-      <w:r>
-        <w:rPr>
-          <w:rFonts w:ascii="Neue Hans Kendrick" w:eastAsia="Neue Hans Kendrick Light" w:hAnsi="Neue Hans Kendrick" w:cs="Neue Hans Kendrick Light"/>
-          <w:b/>
-          <w:sz w:val="2"/>
-          <w:szCs w:val="6"/>
-          <w:lang w:eastAsia="de-DE" w:bidi="de-DE"/>
-        </w:rPr>
-        <w:t xml:space="preserve"> </w:t>
-      </w:r>
-      <w:proofErr w:type="spellStart"/>
-      <w:proofErr w:type="gramStart"/>
-      <w:r>
-        <w:rPr>
-          <w:rFonts w:ascii="Neue Hans Kendrick" w:eastAsia="Neue Hans Kendrick Light" w:hAnsi="Neue Hans Kendrick" w:cs="Neue Hans Kendrick Light"/>
-          <w:b/>
-          <w:sz w:val="2"/>
-          <w:szCs w:val="6"/>
-          <w:lang w:eastAsia="de-DE" w:bidi="de-DE"/>
-        </w:rPr>
-        <w:t>item.description</w:t>
-      </w:r>
-      <w:proofErr w:type="spellEnd"/>
-      <w:proofErr w:type="gramEnd"/>
-      <w:r>
-        <w:rPr>
-          <w:rFonts w:ascii="Neue Hans Kendrick" w:eastAsia="Neue Hans Kendrick Light" w:hAnsi="Neue Hans Kendrick" w:cs="Neue Hans Kendrick Light"/>
-          <w:b/>
-          <w:sz w:val="2"/>
-          <w:szCs w:val="6"/>
-          <w:lang w:eastAsia="de-DE" w:bidi="de-DE"/>
-        </w:rPr>
-        <w:t xml:space="preserve"> %}</w:t>
+        <w:t>{% if item.description %}</w:t>
       </w:r>
     </w:p>
     <w:tbl>
@@ -4152,7 +3815,6 @@
                 <w:lang w:eastAsia="de-DE" w:bidi="de-DE"/>
               </w:rPr>
             </w:pPr>
-            <w:proofErr w:type="gramStart"/>
             <w:r>
               <w:rPr>
                 <w:rFonts w:ascii="Neue Hans Kendrick" w:eastAsia="Neue Hans Kendrick Light" w:hAnsi="Neue Hans Kendrick" w:cs="Neue Hans Kendrick Light"/>
@@ -4160,37 +3822,7 @@
                 <w:szCs w:val="20"/>
                 <w:lang w:eastAsia="de-DE" w:bidi="de-DE"/>
               </w:rPr>
-              <w:t xml:space="preserve">{{ </w:t>
-            </w:r>
-            <w:proofErr w:type="spellStart"/>
-            <w:r>
-              <w:rPr>
-                <w:rFonts w:ascii="Neue Hans Kendrick" w:eastAsia="Neue Hans Kendrick Light" w:hAnsi="Neue Hans Kendrick" w:cs="Neue Hans Kendrick Light"/>
-                <w:color w:val="767171" w:themeColor="background2" w:themeShade="80"/>
-                <w:szCs w:val="20"/>
-                <w:lang w:eastAsia="de-DE" w:bidi="de-DE"/>
-              </w:rPr>
-              <w:t>item</w:t>
-            </w:r>
-            <w:proofErr w:type="gramEnd"/>
-            <w:r>
-              <w:rPr>
-                <w:rFonts w:ascii="Neue Hans Kendrick" w:eastAsia="Neue Hans Kendrick Light" w:hAnsi="Neue Hans Kendrick" w:cs="Neue Hans Kendrick Light"/>
-                <w:color w:val="767171" w:themeColor="background2" w:themeShade="80"/>
-                <w:szCs w:val="20"/>
-                <w:lang w:eastAsia="de-DE" w:bidi="de-DE"/>
-              </w:rPr>
-              <w:t>.description</w:t>
-            </w:r>
-            <w:proofErr w:type="spellEnd"/>
-            <w:r>
-              <w:rPr>
-                <w:rFonts w:ascii="Neue Hans Kendrick" w:eastAsia="Neue Hans Kendrick Light" w:hAnsi="Neue Hans Kendrick" w:cs="Neue Hans Kendrick Light"/>
-                <w:color w:val="767171" w:themeColor="background2" w:themeShade="80"/>
-                <w:szCs w:val="20"/>
-                <w:lang w:eastAsia="de-DE" w:bidi="de-DE"/>
-              </w:rPr>
-              <w:t>}}</w:t>
+              <w:t>{{ item.description}}</w:t>
             </w:r>
           </w:p>
         </w:tc>
@@ -4263,29 +3895,7 @@
           <w:szCs w:val="6"/>
           <w:lang w:eastAsia="de-DE" w:bidi="de-DE"/>
         </w:rPr>
-        <w:t xml:space="preserve">{% </w:t>
-      </w:r>
-      <w:proofErr w:type="spellStart"/>
-      <w:r>
-        <w:rPr>
-          <w:rFonts w:ascii="Neue Hans Kendrick" w:eastAsia="Neue Hans Kendrick Light" w:hAnsi="Neue Hans Kendrick" w:cs="Neue Hans Kendrick Light"/>
-          <w:b/>
-          <w:sz w:val="2"/>
-          <w:szCs w:val="6"/>
-          <w:lang w:eastAsia="de-DE" w:bidi="de-DE"/>
-        </w:rPr>
-        <w:t>else</w:t>
-      </w:r>
-      <w:proofErr w:type="spellEnd"/>
-      <w:r>
-        <w:rPr>
-          <w:rFonts w:ascii="Neue Hans Kendrick" w:eastAsia="Neue Hans Kendrick Light" w:hAnsi="Neue Hans Kendrick" w:cs="Neue Hans Kendrick Light"/>
-          <w:b/>
-          <w:sz w:val="2"/>
-          <w:szCs w:val="6"/>
-          <w:lang w:eastAsia="de-DE" w:bidi="de-DE"/>
-        </w:rPr>
-        <w:t xml:space="preserve"> %}</w:t>
+        <w:t>{% else %}</w:t>
       </w:r>
     </w:p>
     <w:p>
@@ -4772,9 +4382,1889 @@
                 <w:szCs w:val="18"/>
                 <w:lang w:eastAsia="de-DE" w:bidi="de-DE"/>
               </w:rPr>
+              <w:t xml:space="preserve">{{sum_of_items}} </w:t>
+            </w:r>
+            <w:r>
+              <w:rPr>
+                <w:rFonts w:ascii="Neue Hans Kendrick" w:eastAsia="Neue Hans Kendrick Light" w:hAnsi="Neue Hans Kendrick" w:cs="Neue Hans Kendrick Light"/>
+                <w:sz w:val="18"/>
+                <w:szCs w:val="18"/>
+                <w:lang w:eastAsia="de-DE" w:bidi="de-DE"/>
+              </w:rPr>
+              <w:t>€</w:t>
+            </w:r>
+          </w:p>
+        </w:tc>
+      </w:tr>
+    </w:tbl>
+    <w:p>
+      <w:pPr>
+        <w:tabs>
+          <w:tab w:val="left" w:pos="1134"/>
+          <w:tab w:val="left" w:pos="2268"/>
+          <w:tab w:val="left" w:pos="3402"/>
+          <w:tab w:val="left" w:pos="4536"/>
+          <w:tab w:val="left" w:pos="5670"/>
+          <w:tab w:val="left" w:pos="6804"/>
+          <w:tab w:val="left" w:pos="7938"/>
+          <w:tab w:val="left" w:pos="9072"/>
+          <w:tab w:val="left" w:pos="10206"/>
+          <w:tab w:val="left" w:pos="11340"/>
+          <w:tab w:val="left" w:pos="12474"/>
+          <w:tab w:val="left" w:pos="13608"/>
+          <w:tab w:val="left" w:pos="14742"/>
+          <w:tab w:val="left" w:pos="15876"/>
+        </w:tabs>
+        <w:spacing w:after="160" w:line="259" w:lineRule="auto"/>
+        <w:rPr>
+          <w:rFonts w:ascii="Neue Hans Kendrick" w:eastAsia="Neue Hans Kendrick Light" w:hAnsi="Neue Hans Kendrick" w:cs="Neue Hans Kendrick Light"/>
+          <w:b/>
+          <w:sz w:val="18"/>
+          <w:u w:val="single"/>
+          <w:lang w:eastAsia="de-DE" w:bidi="de-DE"/>
+        </w:rPr>
+      </w:pPr>
+    </w:p>
+    <w:p>
+      <w:pPr>
+        <w:tabs>
+          <w:tab w:val="left" w:pos="1134"/>
+          <w:tab w:val="left" w:pos="2268"/>
+          <w:tab w:val="left" w:pos="3402"/>
+          <w:tab w:val="left" w:pos="4536"/>
+          <w:tab w:val="left" w:pos="5670"/>
+          <w:tab w:val="left" w:pos="6804"/>
+          <w:tab w:val="left" w:pos="7938"/>
+          <w:tab w:val="left" w:pos="9072"/>
+          <w:tab w:val="left" w:pos="10206"/>
+          <w:tab w:val="left" w:pos="11340"/>
+          <w:tab w:val="left" w:pos="12474"/>
+          <w:tab w:val="left" w:pos="13608"/>
+          <w:tab w:val="left" w:pos="14742"/>
+          <w:tab w:val="left" w:pos="15876"/>
+        </w:tabs>
+        <w:spacing w:after="160" w:line="259" w:lineRule="auto"/>
+        <w:rPr>
+          <w:rFonts w:ascii="Neue Hans Kendrick" w:eastAsia="Neue Hans Kendrick Light" w:hAnsi="Neue Hans Kendrick" w:cs="Neue Hans Kendrick Light"/>
+          <w:b/>
+          <w:sz w:val="18"/>
+          <w:u w:val="single"/>
+          <w:lang w:eastAsia="de-DE" w:bidi="de-DE"/>
+        </w:rPr>
+      </w:pPr>
+    </w:p>
+    <w:p>
+      <w:pPr>
+        <w:tabs>
+          <w:tab w:val="left" w:pos="1134"/>
+          <w:tab w:val="left" w:pos="2268"/>
+          <w:tab w:val="left" w:pos="3402"/>
+          <w:tab w:val="left" w:pos="4536"/>
+          <w:tab w:val="left" w:pos="5670"/>
+          <w:tab w:val="left" w:pos="6804"/>
+          <w:tab w:val="left" w:pos="7938"/>
+          <w:tab w:val="left" w:pos="9072"/>
+          <w:tab w:val="left" w:pos="10206"/>
+          <w:tab w:val="left" w:pos="11340"/>
+          <w:tab w:val="left" w:pos="12474"/>
+          <w:tab w:val="left" w:pos="13608"/>
+          <w:tab w:val="left" w:pos="14742"/>
+          <w:tab w:val="left" w:pos="15876"/>
+        </w:tabs>
+        <w:spacing w:after="160" w:line="259" w:lineRule="auto"/>
+        <w:rPr>
+          <w:rFonts w:ascii="Neue Hans Kendrick" w:eastAsia="Neue Hans Kendrick Light" w:hAnsi="Neue Hans Kendrick" w:cs="Neue Hans Kendrick Light"/>
+          <w:b/>
+          <w:sz w:val="18"/>
+          <w:u w:val="single"/>
+          <w:lang w:eastAsia="de-DE" w:bidi="de-DE"/>
+        </w:rPr>
+      </w:pPr>
+      <w:r>
+        <w:rPr>
+          <w:rFonts w:ascii="Neue Hans Kendrick" w:eastAsia="Neue Hans Kendrick Light" w:hAnsi="Neue Hans Kendrick" w:cs="Neue Hans Kendrick Light"/>
+          <w:b/>
+          <w:sz w:val="18"/>
+          <w:u w:val="single"/>
+          <w:lang w:eastAsia="de-DE" w:bidi="de-DE"/>
+        </w:rPr>
+        <w:t>{% endif %}</w:t>
+      </w:r>
+    </w:p>
+    <w:p>
+      <w:pPr>
+        <w:tabs>
+          <w:tab w:val="left" w:pos="1134"/>
+          <w:tab w:val="left" w:pos="2268"/>
+          <w:tab w:val="left" w:pos="3402"/>
+          <w:tab w:val="left" w:pos="4536"/>
+          <w:tab w:val="left" w:pos="5670"/>
+          <w:tab w:val="left" w:pos="6804"/>
+          <w:tab w:val="left" w:pos="7938"/>
+          <w:tab w:val="left" w:pos="9072"/>
+          <w:tab w:val="left" w:pos="10206"/>
+          <w:tab w:val="left" w:pos="11340"/>
+          <w:tab w:val="left" w:pos="12474"/>
+          <w:tab w:val="left" w:pos="13608"/>
+          <w:tab w:val="left" w:pos="14742"/>
+          <w:tab w:val="left" w:pos="15876"/>
+        </w:tabs>
+        <w:spacing w:after="160" w:line="259" w:lineRule="auto"/>
+        <w:rPr>
+          <w:rFonts w:ascii="Neue Hans Kendrick" w:eastAsia="Neue Hans Kendrick Light" w:hAnsi="Neue Hans Kendrick" w:cs="Neue Hans Kendrick Light"/>
+          <w:b/>
+          <w:sz w:val="18"/>
+          <w:u w:val="single"/>
+          <w:lang w:eastAsia="de-DE" w:bidi="de-DE"/>
+        </w:rPr>
+      </w:pPr>
+      <w:r>
+        <w:rPr>
+          <w:rFonts w:ascii="Neue Hans Kendrick" w:eastAsia="Neue Hans Kendrick Light" w:hAnsi="Neue Hans Kendrick" w:cs="Neue Hans Kendrick Light"/>
+          <w:b/>
+          <w:sz w:val="18"/>
+          <w:u w:val="single"/>
+          <w:lang w:eastAsia="de-DE" w:bidi="de-DE"/>
+        </w:rPr>
+        <w:t>{% if lp_sections %}</w:t>
+      </w:r>
+      <w:r>
+        <w:rPr>
+          <w:b/>
+          <w:bCs/>
+          <w:color w:val="000000"/>
+          <w:u w:val="single"/>
+          <w:shd w:val="clear" w:color="auto" w:fill="FFFFFF"/>
+        </w:rPr>
+        <w:t xml:space="preserve"> </w:t>
+      </w:r>
+      <w:r>
+        <w:rPr>
+          <w:rFonts w:ascii="Neue Hans Kendrick" w:eastAsia="Neue Hans Kendrick Light" w:hAnsi="Neue Hans Kendrick" w:cs="Neue Hans Kendrick Light"/>
+          <w:b/>
+          <w:bCs/>
+          <w:sz w:val="18"/>
+          <w:u w:val="single"/>
+          <w:lang w:eastAsia="de-DE" w:bidi="de-DE"/>
+        </w:rPr>
+        <w:t>Besondere Leistungen (Zusatzhonorar)</w:t>
+      </w:r>
+      <w:r>
+        <w:rPr>
+          <w:rFonts w:ascii="Calibri" w:eastAsia="Neue Hans Kendrick Light" w:hAnsi="Calibri" w:cs="Calibri"/>
+          <w:b/>
+          <w:sz w:val="18"/>
+          <w:u w:val="single"/>
+          <w:lang w:eastAsia="de-DE" w:bidi="de-DE"/>
+        </w:rPr>
+        <w:t> </w:t>
+      </w:r>
+      <w:r>
+        <w:rPr>
+          <w:rFonts w:ascii="Neue Hans Kendrick" w:eastAsia="Neue Hans Kendrick Light" w:hAnsi="Neue Hans Kendrick" w:cs="Neue Hans Kendrick Light"/>
+          <w:b/>
+          <w:sz w:val="18"/>
+          <w:u w:val="single"/>
+          <w:lang w:eastAsia="de-DE" w:bidi="de-DE"/>
+        </w:rPr>
+        <w:t xml:space="preserve"> </w:t>
+      </w:r>
+      <w:r>
+        <w:rPr>
+          <w:rFonts w:ascii="Neue Hans Kendrick" w:eastAsia="Neue Hans Kendrick Light" w:hAnsi="Neue Hans Kendrick" w:cs="Neue Hans Kendrick Light"/>
+          <w:b/>
+          <w:sz w:val="18"/>
+          <w:u w:val="single"/>
+          <w:lang w:eastAsia="de-DE" w:bidi="de-DE"/>
+        </w:rPr>
+        <w:t xml:space="preserve">{% </w:t>
+      </w:r>
+      <w:r>
+        <w:rPr>
+          <w:rFonts w:ascii="Neue Hans Kendrick" w:eastAsia="Neue Hans Kendrick Light" w:hAnsi="Neue Hans Kendrick" w:cs="Neue Hans Kendrick Light"/>
+          <w:b/>
+          <w:sz w:val="18"/>
+          <w:u w:val="single"/>
+          <w:lang w:eastAsia="de-DE" w:bidi="de-DE"/>
+        </w:rPr>
+        <w:t xml:space="preserve">else </w:t>
+      </w:r>
+      <w:r>
+        <w:rPr>
+          <w:rFonts w:ascii="Neue Hans Kendrick" w:eastAsia="Neue Hans Kendrick Light" w:hAnsi="Neue Hans Kendrick" w:cs="Neue Hans Kendrick Light"/>
+          <w:b/>
+          <w:sz w:val="18"/>
+          <w:u w:val="single"/>
+          <w:lang w:eastAsia="de-DE" w:bidi="de-DE"/>
+        </w:rPr>
+        <w:t xml:space="preserve"> %}</w:t>
+      </w:r>
+      <w:r>
+        <w:rPr>
+          <w:rFonts w:ascii="Neue Hans Kendrick" w:eastAsia="Neue Hans Kendrick Light" w:hAnsi="Neue Hans Kendrick" w:cs="Neue Hans Kendrick Light"/>
+          <w:b/>
+          <w:sz w:val="18"/>
+          <w:u w:val="single"/>
+          <w:lang w:eastAsia="de-DE" w:bidi="de-DE"/>
+        </w:rPr>
+        <w:t xml:space="preserve"> </w:t>
+      </w:r>
+      <w:r>
+        <w:rPr>
+          <w:rFonts w:ascii="Neue Hans Kendrick" w:eastAsia="Neue Hans Kendrick Light" w:hAnsi="Neue Hans Kendrick" w:cs="Neue Hans Kendrick Light"/>
+          <w:b/>
+          <w:sz w:val="18"/>
+          <w:u w:val="single"/>
+          <w:lang w:eastAsia="de-DE" w:bidi="de-DE"/>
+        </w:rPr>
+        <w:t>Berechnung der Leistungen</w:t>
+      </w:r>
+      <w:r>
+        <w:rPr>
+          <w:rFonts w:ascii="Neue Hans Kendrick" w:eastAsia="Neue Hans Kendrick Light" w:hAnsi="Neue Hans Kendrick" w:cs="Neue Hans Kendrick Light"/>
+          <w:b/>
+          <w:sz w:val="18"/>
+          <w:u w:val="single"/>
+          <w:lang w:eastAsia="de-DE" w:bidi="de-DE"/>
+        </w:rPr>
+        <w:t xml:space="preserve"> </w:t>
+      </w:r>
+      <w:r>
+        <w:rPr>
+          <w:rFonts w:ascii="Neue Hans Kendrick" w:eastAsia="Neue Hans Kendrick Light" w:hAnsi="Neue Hans Kendrick" w:cs="Neue Hans Kendrick Light"/>
+          <w:b/>
+          <w:sz w:val="18"/>
+          <w:u w:val="single"/>
+          <w:lang w:eastAsia="de-DE" w:bidi="de-DE"/>
+        </w:rPr>
+        <w:t>{% endif %}</w:t>
+      </w:r>
+    </w:p>
+    <w:p>
+      <w:pPr>
+        <w:tabs>
+          <w:tab w:val="left" w:pos="1134"/>
+          <w:tab w:val="left" w:pos="2268"/>
+          <w:tab w:val="left" w:pos="3402"/>
+          <w:tab w:val="left" w:pos="4536"/>
+          <w:tab w:val="left" w:pos="5670"/>
+          <w:tab w:val="left" w:pos="6804"/>
+          <w:tab w:val="left" w:pos="7938"/>
+          <w:tab w:val="left" w:pos="9072"/>
+          <w:tab w:val="left" w:pos="10206"/>
+          <w:tab w:val="left" w:pos="11340"/>
+          <w:tab w:val="left" w:pos="12474"/>
+          <w:tab w:val="left" w:pos="13608"/>
+          <w:tab w:val="left" w:pos="14742"/>
+          <w:tab w:val="left" w:pos="15876"/>
+        </w:tabs>
+        <w:spacing w:after="160" w:line="259" w:lineRule="auto"/>
+        <w:rPr>
+          <w:rFonts w:ascii="Neue Hans Kendrick" w:eastAsia="Neue Hans Kendrick Light" w:hAnsi="Neue Hans Kendrick" w:cs="Neue Hans Kendrick Light"/>
+          <w:b/>
+          <w:sz w:val="18"/>
+          <w:u w:val="single"/>
+          <w:lang w:eastAsia="de-DE" w:bidi="de-DE"/>
+        </w:rPr>
+      </w:pPr>
+    </w:p>
+    <w:tbl>
+      <w:tblPr>
+        <w:tblW w:w="9493" w:type="dxa"/>
+        <w:tblLayout w:type="fixed"/>
+        <w:tblCellMar>
+          <w:left w:w="0" w:type="dxa"/>
+          <w:right w:w="36" w:type="dxa"/>
+        </w:tblCellMar>
+        <w:tblLook w:val="04A0" w:firstRow="1" w:lastRow="0" w:firstColumn="1" w:lastColumn="0" w:noHBand="0" w:noVBand="1"/>
+      </w:tblPr>
+      <w:tblGrid>
+        <w:gridCol w:w="3256"/>
+        <w:gridCol w:w="1417"/>
+        <w:gridCol w:w="1276"/>
+        <w:gridCol w:w="1843"/>
+        <w:gridCol w:w="1701"/>
+      </w:tblGrid>
+      <w:tr>
+        <w:trPr>
+          <w:trHeight w:val="20"/>
+          <w:tblHeader/>
+        </w:trPr>
+        <w:tc>
+          <w:tcPr>
+            <w:tcW w:w="3256" w:type="dxa"/>
+            <w:shd w:val="clear" w:color="auto" w:fill="C0C0C0"/>
+          </w:tcPr>
+          <w:p>
+            <w:pPr>
+              <w:tabs>
+                <w:tab w:val="left" w:pos="1134"/>
+                <w:tab w:val="left" w:pos="2268"/>
+                <w:tab w:val="left" w:pos="3402"/>
+                <w:tab w:val="left" w:pos="4536"/>
+                <w:tab w:val="left" w:pos="5670"/>
+                <w:tab w:val="left" w:pos="6804"/>
+                <w:tab w:val="left" w:pos="7938"/>
+                <w:tab w:val="left" w:pos="9072"/>
+                <w:tab w:val="left" w:pos="10206"/>
+                <w:tab w:val="left" w:pos="11340"/>
+                <w:tab w:val="left" w:pos="12474"/>
+                <w:tab w:val="left" w:pos="13608"/>
+                <w:tab w:val="left" w:pos="14742"/>
+                <w:tab w:val="left" w:pos="15876"/>
+              </w:tabs>
+              <w:spacing w:after="160" w:line="259" w:lineRule="auto"/>
+              <w:rPr>
+                <w:rFonts w:ascii="Neue Hans Kendrick" w:eastAsia="Neue Hans Kendrick Light" w:hAnsi="Neue Hans Kendrick" w:cs="Neue Hans Kendrick Light"/>
+                <w:b/>
+                <w:sz w:val="18"/>
+                <w:lang w:eastAsia="de-DE" w:bidi="de-DE"/>
+              </w:rPr>
+            </w:pPr>
+            <w:r>
+              <w:rPr>
+                <w:rFonts w:ascii="Neue Hans Kendrick" w:eastAsia="Neue Hans Kendrick Light" w:hAnsi="Neue Hans Kendrick" w:cs="Neue Hans Kendrick Light"/>
+                <w:b/>
+                <w:sz w:val="18"/>
+                <w:lang w:eastAsia="de-DE" w:bidi="de-DE"/>
+              </w:rPr>
+              <w:t>Leistungen</w:t>
+            </w:r>
+          </w:p>
+        </w:tc>
+        <w:tc>
+          <w:tcPr>
+            <w:tcW w:w="1417" w:type="dxa"/>
+            <w:shd w:val="clear" w:color="auto" w:fill="C0C0C0"/>
+          </w:tcPr>
+          <w:p>
+            <w:pPr>
+              <w:tabs>
+                <w:tab w:val="left" w:pos="1134"/>
+                <w:tab w:val="left" w:pos="2268"/>
+                <w:tab w:val="left" w:pos="3402"/>
+                <w:tab w:val="left" w:pos="4536"/>
+                <w:tab w:val="left" w:pos="5670"/>
+                <w:tab w:val="left" w:pos="6804"/>
+                <w:tab w:val="left" w:pos="7938"/>
+                <w:tab w:val="left" w:pos="9072"/>
+                <w:tab w:val="left" w:pos="10206"/>
+                <w:tab w:val="left" w:pos="11340"/>
+                <w:tab w:val="left" w:pos="12474"/>
+                <w:tab w:val="left" w:pos="13608"/>
+                <w:tab w:val="left" w:pos="14742"/>
+                <w:tab w:val="left" w:pos="15876"/>
+              </w:tabs>
+              <w:spacing w:after="160" w:line="259" w:lineRule="auto"/>
+              <w:jc w:val="center"/>
+              <w:rPr>
+                <w:rFonts w:ascii="Neue Hans Kendrick" w:eastAsia="Neue Hans Kendrick Light" w:hAnsi="Neue Hans Kendrick" w:cs="Neue Hans Kendrick Light"/>
+                <w:b/>
+                <w:sz w:val="18"/>
+                <w:lang w:eastAsia="de-DE" w:bidi="de-DE"/>
+              </w:rPr>
+            </w:pPr>
+            <w:r>
+              <w:rPr>
+                <w:rFonts w:ascii="Neue Hans Kendrick" w:eastAsia="Neue Hans Kendrick Light" w:hAnsi="Neue Hans Kendrick" w:cs="Neue Hans Kendrick Light"/>
+                <w:b/>
+                <w:sz w:val="18"/>
+                <w:lang w:eastAsia="de-DE" w:bidi="de-DE"/>
+              </w:rPr>
+              <w:t>Menge</w:t>
+            </w:r>
+          </w:p>
+        </w:tc>
+        <w:tc>
+          <w:tcPr>
+            <w:tcW w:w="1276" w:type="dxa"/>
+            <w:shd w:val="clear" w:color="auto" w:fill="C0C0C0"/>
+          </w:tcPr>
+          <w:p>
+            <w:pPr>
+              <w:tabs>
+                <w:tab w:val="left" w:pos="1134"/>
+                <w:tab w:val="left" w:pos="2268"/>
+                <w:tab w:val="left" w:pos="3402"/>
+                <w:tab w:val="left" w:pos="4536"/>
+                <w:tab w:val="left" w:pos="5670"/>
+                <w:tab w:val="left" w:pos="6804"/>
+                <w:tab w:val="left" w:pos="7938"/>
+                <w:tab w:val="left" w:pos="9072"/>
+                <w:tab w:val="left" w:pos="10206"/>
+                <w:tab w:val="left" w:pos="11340"/>
+                <w:tab w:val="left" w:pos="12474"/>
+                <w:tab w:val="left" w:pos="13608"/>
+                <w:tab w:val="left" w:pos="14742"/>
+                <w:tab w:val="left" w:pos="15876"/>
+              </w:tabs>
+              <w:spacing w:after="160" w:line="259" w:lineRule="auto"/>
+              <w:jc w:val="center"/>
+              <w:rPr>
+                <w:rFonts w:ascii="Neue Hans Kendrick" w:eastAsia="Neue Hans Kendrick Light" w:hAnsi="Neue Hans Kendrick" w:cs="Neue Hans Kendrick Light"/>
+                <w:b/>
+                <w:sz w:val="18"/>
+                <w:lang w:eastAsia="de-DE" w:bidi="de-DE"/>
+              </w:rPr>
+            </w:pPr>
+            <w:r>
+              <w:rPr>
+                <w:rFonts w:ascii="Neue Hans Kendrick" w:eastAsia="Neue Hans Kendrick Light" w:hAnsi="Neue Hans Kendrick" w:cs="Neue Hans Kendrick Light"/>
+                <w:b/>
+                <w:sz w:val="18"/>
+                <w:lang w:eastAsia="de-DE" w:bidi="de-DE"/>
+              </w:rPr>
+              <w:t>Einheit</w:t>
+            </w:r>
+          </w:p>
+        </w:tc>
+        <w:tc>
+          <w:tcPr>
+            <w:tcW w:w="1843" w:type="dxa"/>
+            <w:shd w:val="clear" w:color="auto" w:fill="C0C0C0"/>
+          </w:tcPr>
+          <w:p>
+            <w:pPr>
+              <w:tabs>
+                <w:tab w:val="left" w:pos="1134"/>
+                <w:tab w:val="left" w:pos="2268"/>
+                <w:tab w:val="left" w:pos="3402"/>
+                <w:tab w:val="left" w:pos="4536"/>
+                <w:tab w:val="left" w:pos="5670"/>
+                <w:tab w:val="left" w:pos="6804"/>
+                <w:tab w:val="left" w:pos="7938"/>
+                <w:tab w:val="left" w:pos="9072"/>
+                <w:tab w:val="left" w:pos="10206"/>
+                <w:tab w:val="left" w:pos="11340"/>
+                <w:tab w:val="left" w:pos="12474"/>
+                <w:tab w:val="left" w:pos="13608"/>
+                <w:tab w:val="left" w:pos="14742"/>
+                <w:tab w:val="left" w:pos="15876"/>
+              </w:tabs>
+              <w:spacing w:after="160" w:line="259" w:lineRule="auto"/>
+              <w:jc w:val="center"/>
+              <w:rPr>
+                <w:rFonts w:ascii="Neue Hans Kendrick" w:eastAsia="Neue Hans Kendrick Light" w:hAnsi="Neue Hans Kendrick" w:cs="Neue Hans Kendrick Light"/>
+                <w:b/>
+                <w:sz w:val="18"/>
+                <w:lang w:eastAsia="de-DE" w:bidi="de-DE"/>
+              </w:rPr>
+            </w:pPr>
+            <w:r>
+              <w:rPr>
+                <w:rFonts w:ascii="Neue Hans Kendrick" w:eastAsia="Neue Hans Kendrick Light" w:hAnsi="Neue Hans Kendrick" w:cs="Neue Hans Kendrick Light"/>
+                <w:b/>
+                <w:sz w:val="18"/>
+                <w:lang w:eastAsia="de-DE" w:bidi="de-DE"/>
+              </w:rPr>
+              <w:t>Honorar / Einheit</w:t>
+            </w:r>
+          </w:p>
+        </w:tc>
+        <w:tc>
+          <w:tcPr>
+            <w:tcW w:w="1701" w:type="dxa"/>
+            <w:shd w:val="clear" w:color="auto" w:fill="C0C0C0"/>
+          </w:tcPr>
+          <w:p>
+            <w:pPr>
+              <w:tabs>
+                <w:tab w:val="left" w:pos="1134"/>
+                <w:tab w:val="left" w:pos="2268"/>
+                <w:tab w:val="left" w:pos="3402"/>
+                <w:tab w:val="left" w:pos="4536"/>
+                <w:tab w:val="left" w:pos="5670"/>
+                <w:tab w:val="left" w:pos="6804"/>
+                <w:tab w:val="left" w:pos="7938"/>
+                <w:tab w:val="left" w:pos="9072"/>
+                <w:tab w:val="left" w:pos="10206"/>
+                <w:tab w:val="left" w:pos="11340"/>
+                <w:tab w:val="left" w:pos="12474"/>
+                <w:tab w:val="left" w:pos="13608"/>
+                <w:tab w:val="left" w:pos="14742"/>
+                <w:tab w:val="left" w:pos="15876"/>
+              </w:tabs>
+              <w:spacing w:after="160" w:line="259" w:lineRule="auto"/>
+              <w:jc w:val="right"/>
+              <w:rPr>
+                <w:rFonts w:ascii="Neue Hans Kendrick" w:eastAsia="Neue Hans Kendrick Light" w:hAnsi="Neue Hans Kendrick" w:cs="Neue Hans Kendrick Light"/>
+                <w:b/>
+                <w:sz w:val="18"/>
+                <w:lang w:eastAsia="de-DE" w:bidi="de-DE"/>
+              </w:rPr>
+            </w:pPr>
+            <w:r>
+              <w:rPr>
+                <w:rFonts w:ascii="Neue Hans Kendrick" w:eastAsia="Neue Hans Kendrick Light" w:hAnsi="Neue Hans Kendrick" w:cs="Neue Hans Kendrick Light"/>
+                <w:b/>
+                <w:sz w:val="18"/>
+                <w:lang w:eastAsia="de-DE" w:bidi="de-DE"/>
+              </w:rPr>
+              <w:t>Honorar für Leistungen</w:t>
+            </w:r>
+          </w:p>
+        </w:tc>
+      </w:tr>
+    </w:tbl>
+    <w:p>
+      <w:pPr>
+        <w:rPr>
+          <w:rFonts w:ascii="Neue Hans Kendrick" w:hAnsi="Neue Hans Kendrick"/>
+          <w:sz w:val="2"/>
+          <w:szCs w:val="2"/>
+          <w:lang w:val="en-US"/>
+        </w:rPr>
+      </w:pPr>
+      <w:r>
+        <w:rPr>
+          <w:rFonts w:ascii="Neue Hans Kendrick" w:hAnsi="Neue Hans Kendrick"/>
+          <w:sz w:val="2"/>
+          <w:szCs w:val="2"/>
+          <w:lang w:val="en-US"/>
+        </w:rPr>
+        <w:t xml:space="preserve">{% for section in </w:t>
+      </w:r>
+      <w:proofErr w:type="spellStart"/>
+      <w:r>
+        <w:rPr>
+          <w:rFonts w:ascii="Neue Hans Kendrick" w:hAnsi="Neue Hans Kendrick"/>
+          <w:sz w:val="2"/>
+          <w:szCs w:val="2"/>
+          <w:lang w:val="en-US"/>
+        </w:rPr>
+        <w:t>contract_sections</w:t>
+      </w:r>
+      <w:proofErr w:type="spellEnd"/>
+      <w:r>
+        <w:rPr>
+          <w:rFonts w:ascii="Neue Hans Kendrick" w:hAnsi="Neue Hans Kendrick"/>
+          <w:sz w:val="2"/>
+          <w:szCs w:val="2"/>
+          <w:lang w:val="en-US"/>
+        </w:rPr>
+        <w:t xml:space="preserve"> %}</w:t>
+      </w:r>
+    </w:p>
+    <w:tbl>
+      <w:tblPr>
+        <w:tblW w:w="9493" w:type="dxa"/>
+        <w:tblLayout w:type="fixed"/>
+        <w:tblCellMar>
+          <w:left w:w="0" w:type="dxa"/>
+          <w:right w:w="36" w:type="dxa"/>
+        </w:tblCellMar>
+        <w:tblLook w:val="04A0" w:firstRow="1" w:lastRow="0" w:firstColumn="1" w:lastColumn="0" w:noHBand="0" w:noVBand="1"/>
+      </w:tblPr>
+      <w:tblGrid>
+        <w:gridCol w:w="5949"/>
+        <w:gridCol w:w="1843"/>
+        <w:gridCol w:w="1701"/>
+      </w:tblGrid>
+      <w:tr>
+        <w:trPr>
+          <w:trHeight w:val="20"/>
+        </w:trPr>
+        <w:tc>
+          <w:tcPr>
+            <w:tcW w:w="5949" w:type="dxa"/>
+            <w:shd w:val="clear" w:color="auto" w:fill="E5E5E5"/>
+          </w:tcPr>
+          <w:p>
+            <w:pPr>
+              <w:tabs>
+                <w:tab w:val="left" w:pos="1134"/>
+                <w:tab w:val="left" w:pos="2268"/>
+                <w:tab w:val="left" w:pos="3402"/>
+                <w:tab w:val="left" w:pos="4536"/>
+                <w:tab w:val="left" w:pos="5670"/>
+                <w:tab w:val="left" w:pos="6804"/>
+                <w:tab w:val="left" w:pos="7938"/>
+                <w:tab w:val="left" w:pos="9072"/>
+                <w:tab w:val="left" w:pos="10206"/>
+                <w:tab w:val="left" w:pos="11340"/>
+                <w:tab w:val="left" w:pos="12474"/>
+                <w:tab w:val="left" w:pos="13608"/>
+                <w:tab w:val="left" w:pos="14742"/>
+                <w:tab w:val="left" w:pos="15876"/>
+              </w:tabs>
+              <w:spacing w:before="20" w:after="20"/>
+              <w:rPr>
+                <w:rFonts w:ascii="Neue Hans Kendrick" w:eastAsia="Neue Hans Kendrick Light" w:hAnsi="Neue Hans Kendrick" w:cs="Neue Hans Kendrick Light"/>
+                <w:sz w:val="18"/>
+                <w:lang w:val="en-US" w:eastAsia="de-DE" w:bidi="de-DE"/>
+              </w:rPr>
+            </w:pPr>
+            <w:r>
+              <w:rPr>
+                <w:rFonts w:ascii="Neue Hans Kendrick" w:eastAsia="Neue Hans Kendrick Light" w:hAnsi="Neue Hans Kendrick" w:cs="Neue Hans Kendrick Light"/>
+                <w:sz w:val="18"/>
+                <w:lang w:val="en-US" w:eastAsia="de-DE" w:bidi="de-DE"/>
+              </w:rPr>
               <w:t>{{</w:t>
             </w:r>
             <w:proofErr w:type="spellStart"/>
+            <w:proofErr w:type="gramStart"/>
+            <w:r>
+              <w:rPr>
+                <w:rFonts w:ascii="Neue Hans Kendrick" w:eastAsia="Neue Hans Kendrick Light" w:hAnsi="Neue Hans Kendrick" w:cs="Neue Hans Kendrick Light"/>
+                <w:sz w:val="18"/>
+                <w:lang w:val="en-US" w:eastAsia="de-DE" w:bidi="de-DE"/>
+              </w:rPr>
+              <w:t>section.section</w:t>
+            </w:r>
+            <w:proofErr w:type="gramEnd"/>
+            <w:r>
+              <w:rPr>
+                <w:rFonts w:ascii="Neue Hans Kendrick" w:eastAsia="Neue Hans Kendrick Light" w:hAnsi="Neue Hans Kendrick" w:cs="Neue Hans Kendrick Light"/>
+                <w:sz w:val="18"/>
+                <w:lang w:val="en-US" w:eastAsia="de-DE" w:bidi="de-DE"/>
+              </w:rPr>
+              <w:t>_serial</w:t>
+            </w:r>
+            <w:proofErr w:type="spellEnd"/>
+            <w:r>
+              <w:rPr>
+                <w:rFonts w:ascii="Neue Hans Kendrick" w:eastAsia="Neue Hans Kendrick Light" w:hAnsi="Neue Hans Kendrick" w:cs="Neue Hans Kendrick Light"/>
+                <w:sz w:val="18"/>
+                <w:lang w:val="en-US" w:eastAsia="de-DE" w:bidi="de-DE"/>
+              </w:rPr>
+              <w:t xml:space="preserve"> }}.</w:t>
+            </w:r>
+            <w:r>
+              <w:rPr>
+                <w:rFonts w:ascii="Neue Hans Kendrick" w:eastAsia="Neue Hans Kendrick Light" w:hAnsi="Neue Hans Kendrick" w:cs="Neue Hans Kendrick Light"/>
+                <w:sz w:val="18"/>
+                <w:lang w:val="en-US" w:eastAsia="de-DE" w:bidi="de-DE"/>
+              </w:rPr>
+              <w:t xml:space="preserve"> </w:t>
+            </w:r>
+            <w:proofErr w:type="gramStart"/>
+            <w:r>
+              <w:rPr>
+                <w:rFonts w:ascii="Neue Hans Kendrick" w:eastAsia="Neue Hans Kendrick Light" w:hAnsi="Neue Hans Kendrick" w:cs="Neue Hans Kendrick Light"/>
+                <w:sz w:val="18"/>
+                <w:lang w:val="en-US" w:eastAsia="de-DE" w:bidi="de-DE"/>
+              </w:rPr>
+              <w:t xml:space="preserve">{{ </w:t>
+            </w:r>
+            <w:proofErr w:type="spellStart"/>
+            <w:r>
+              <w:rPr>
+                <w:rFonts w:ascii="Neue Hans Kendrick" w:eastAsia="Neue Hans Kendrick Light" w:hAnsi="Neue Hans Kendrick" w:cs="Neue Hans Kendrick Light"/>
+                <w:sz w:val="18"/>
+                <w:lang w:val="en-US" w:eastAsia="de-DE" w:bidi="de-DE"/>
+              </w:rPr>
+              <w:t>section</w:t>
+            </w:r>
+            <w:proofErr w:type="gramEnd"/>
+            <w:r>
+              <w:rPr>
+                <w:rFonts w:ascii="Neue Hans Kendrick" w:eastAsia="Neue Hans Kendrick Light" w:hAnsi="Neue Hans Kendrick" w:cs="Neue Hans Kendrick Light"/>
+                <w:sz w:val="18"/>
+                <w:lang w:val="en-US" w:eastAsia="de-DE" w:bidi="de-DE"/>
+              </w:rPr>
+              <w:t>.section_name</w:t>
+            </w:r>
+            <w:proofErr w:type="spellEnd"/>
+            <w:r>
+              <w:rPr>
+                <w:rFonts w:ascii="Neue Hans Kendrick" w:eastAsia="Neue Hans Kendrick Light" w:hAnsi="Neue Hans Kendrick" w:cs="Neue Hans Kendrick Light"/>
+                <w:sz w:val="18"/>
+                <w:lang w:val="en-US" w:eastAsia="de-DE" w:bidi="de-DE"/>
+              </w:rPr>
+              <w:t xml:space="preserve"> }}</w:t>
+            </w:r>
+          </w:p>
+        </w:tc>
+        <w:tc>
+          <w:tcPr>
+            <w:tcW w:w="1843" w:type="dxa"/>
+            <w:shd w:val="clear" w:color="auto" w:fill="E5E5E5"/>
+          </w:tcPr>
+          <w:p>
+            <w:pPr>
+              <w:tabs>
+                <w:tab w:val="left" w:pos="1134"/>
+                <w:tab w:val="left" w:pos="2268"/>
+                <w:tab w:val="left" w:pos="3402"/>
+                <w:tab w:val="left" w:pos="4536"/>
+                <w:tab w:val="left" w:pos="5670"/>
+                <w:tab w:val="left" w:pos="6804"/>
+                <w:tab w:val="left" w:pos="7938"/>
+                <w:tab w:val="left" w:pos="9072"/>
+                <w:tab w:val="left" w:pos="10206"/>
+                <w:tab w:val="left" w:pos="11340"/>
+                <w:tab w:val="left" w:pos="12474"/>
+                <w:tab w:val="left" w:pos="13608"/>
+                <w:tab w:val="left" w:pos="14742"/>
+                <w:tab w:val="left" w:pos="15876"/>
+              </w:tabs>
+              <w:spacing w:after="160"/>
+              <w:jc w:val="center"/>
+              <w:rPr>
+                <w:rFonts w:ascii="Neue Hans Kendrick" w:eastAsia="Neue Hans Kendrick Light" w:hAnsi="Neue Hans Kendrick" w:cs="Neue Hans Kendrick Light"/>
+                <w:sz w:val="18"/>
+                <w:lang w:val="en-US" w:eastAsia="de-DE" w:bidi="de-DE"/>
+              </w:rPr>
+            </w:pPr>
+          </w:p>
+        </w:tc>
+        <w:tc>
+          <w:tcPr>
+            <w:tcW w:w="1701" w:type="dxa"/>
+            <w:shd w:val="clear" w:color="auto" w:fill="E5E5E5"/>
+          </w:tcPr>
+          <w:p>
+            <w:pPr>
+              <w:tabs>
+                <w:tab w:val="left" w:pos="1134"/>
+                <w:tab w:val="left" w:pos="2268"/>
+                <w:tab w:val="left" w:pos="3402"/>
+                <w:tab w:val="left" w:pos="4536"/>
+                <w:tab w:val="left" w:pos="5670"/>
+                <w:tab w:val="left" w:pos="6804"/>
+                <w:tab w:val="left" w:pos="7938"/>
+                <w:tab w:val="left" w:pos="9072"/>
+                <w:tab w:val="left" w:pos="10206"/>
+                <w:tab w:val="left" w:pos="11340"/>
+                <w:tab w:val="left" w:pos="12474"/>
+                <w:tab w:val="left" w:pos="13608"/>
+                <w:tab w:val="left" w:pos="14742"/>
+                <w:tab w:val="left" w:pos="15876"/>
+              </w:tabs>
+              <w:spacing w:before="20" w:after="20"/>
+              <w:jc w:val="right"/>
+              <w:rPr>
+                <w:rFonts w:ascii="Neue Hans Kendrick" w:eastAsia="Neue Hans Kendrick Light" w:hAnsi="Neue Hans Kendrick" w:cs="Neue Hans Kendrick Light"/>
+                <w:sz w:val="18"/>
+                <w:lang w:eastAsia="de-DE" w:bidi="de-DE"/>
+              </w:rPr>
+            </w:pPr>
+            <w:r>
+              <w:rPr>
+                <w:rFonts w:ascii="Neue Hans Kendrick" w:eastAsia="Neue Hans Kendrick Light" w:hAnsi="Neue Hans Kendrick" w:cs="Neue Hans Kendrick Light"/>
+                <w:b/>
+                <w:bCs/>
+                <w:sz w:val="18"/>
+                <w:lang w:eastAsia="de-DE" w:bidi="de-DE"/>
+              </w:rPr>
+              <w:t>{{section.net_section}}</w:t>
+            </w:r>
+            <w:r>
+              <w:rPr>
+                <w:rFonts w:ascii="Neue Hans Kendrick" w:eastAsia="Neue Hans Kendrick Light" w:hAnsi="Neue Hans Kendrick" w:cs="Neue Hans Kendrick Light"/>
+                <w:b/>
+                <w:bCs/>
+                <w:sz w:val="18"/>
+                <w:lang w:eastAsia="de-DE" w:bidi="de-DE"/>
+              </w:rPr>
+              <w:t xml:space="preserve"> </w:t>
+            </w:r>
+            <w:r>
+              <w:rPr>
+                <w:rFonts w:ascii="Neue Hans Kendrick" w:eastAsia="Neue Hans Kendrick Light" w:hAnsi="Neue Hans Kendrick" w:cs="Neue Hans Kendrick Light"/>
+                <w:sz w:val="18"/>
+                <w:lang w:eastAsia="de-DE" w:bidi="de-DE"/>
+              </w:rPr>
+              <w:t>€</w:t>
+            </w:r>
+          </w:p>
+        </w:tc>
+      </w:tr>
+    </w:tbl>
+    <w:p>
+      <w:pPr>
+        <w:tabs>
+          <w:tab w:val="left" w:pos="1134"/>
+          <w:tab w:val="left" w:pos="2268"/>
+          <w:tab w:val="left" w:pos="3402"/>
+          <w:tab w:val="left" w:pos="4536"/>
+          <w:tab w:val="left" w:pos="5670"/>
+          <w:tab w:val="left" w:pos="6804"/>
+          <w:tab w:val="left" w:pos="7938"/>
+          <w:tab w:val="left" w:pos="9072"/>
+          <w:tab w:val="left" w:pos="10206"/>
+          <w:tab w:val="left" w:pos="11340"/>
+          <w:tab w:val="left" w:pos="12474"/>
+          <w:tab w:val="left" w:pos="13608"/>
+          <w:tab w:val="left" w:pos="14742"/>
+          <w:tab w:val="left" w:pos="15876"/>
+        </w:tabs>
+        <w:spacing w:line="259" w:lineRule="auto"/>
+        <w:rPr>
+          <w:rFonts w:ascii="Neue Hans Kendrick" w:eastAsia="Neue Hans Kendrick Light" w:hAnsi="Neue Hans Kendrick" w:cs="Neue Hans Kendrick Light"/>
+          <w:b/>
+          <w:sz w:val="2"/>
+          <w:szCs w:val="4"/>
+          <w:lang w:val="en-US" w:eastAsia="de-DE" w:bidi="de-DE"/>
+        </w:rPr>
+      </w:pPr>
+      <w:r>
+        <w:rPr>
+          <w:rFonts w:ascii="Neue Hans Kendrick" w:eastAsia="Neue Hans Kendrick Light" w:hAnsi="Neue Hans Kendrick" w:cs="Neue Hans Kendrick Light"/>
+          <w:b/>
+          <w:sz w:val="2"/>
+          <w:szCs w:val="4"/>
+          <w:lang w:val="en-US" w:eastAsia="de-DE" w:bidi="de-DE"/>
+        </w:rPr>
+        <w:t xml:space="preserve">{% for item in </w:t>
+      </w:r>
+      <w:proofErr w:type="spellStart"/>
+      <w:proofErr w:type="gramStart"/>
+      <w:r>
+        <w:rPr>
+          <w:rFonts w:ascii="Neue Hans Kendrick" w:eastAsia="Neue Hans Kendrick Light" w:hAnsi="Neue Hans Kendrick" w:cs="Neue Hans Kendrick Light"/>
+          <w:b/>
+          <w:sz w:val="2"/>
+          <w:szCs w:val="4"/>
+          <w:lang w:val="en-US" w:eastAsia="de-DE" w:bidi="de-DE"/>
+        </w:rPr>
+        <w:t>section.Item</w:t>
+      </w:r>
+      <w:proofErr w:type="spellEnd"/>
+      <w:proofErr w:type="gramEnd"/>
+      <w:r>
+        <w:rPr>
+          <w:rFonts w:ascii="Neue Hans Kendrick" w:eastAsia="Neue Hans Kendrick Light" w:hAnsi="Neue Hans Kendrick" w:cs="Neue Hans Kendrick Light"/>
+          <w:b/>
+          <w:sz w:val="2"/>
+          <w:szCs w:val="4"/>
+          <w:lang w:val="en-US" w:eastAsia="de-DE" w:bidi="de-DE"/>
+        </w:rPr>
+        <w:t xml:space="preserve"> %}</w:t>
+      </w:r>
+    </w:p>
+    <w:tbl>
+      <w:tblPr>
+        <w:tblW w:w="9493" w:type="dxa"/>
+        <w:tblLayout w:type="fixed"/>
+        <w:tblCellMar>
+          <w:left w:w="36" w:type="dxa"/>
+          <w:right w:w="36" w:type="dxa"/>
+        </w:tblCellMar>
+        <w:tblLook w:val="04A0" w:firstRow="1" w:lastRow="0" w:firstColumn="1" w:lastColumn="0" w:noHBand="0" w:noVBand="1"/>
+      </w:tblPr>
+      <w:tblGrid>
+        <w:gridCol w:w="432"/>
+        <w:gridCol w:w="2824"/>
+        <w:gridCol w:w="1417"/>
+        <w:gridCol w:w="1276"/>
+        <w:gridCol w:w="1843"/>
+        <w:gridCol w:w="1701"/>
+      </w:tblGrid>
+      <w:tr>
+        <w:trPr>
+          <w:trHeight w:val="151"/>
+        </w:trPr>
+        <w:tc>
+          <w:tcPr>
+            <w:tcW w:w="432" w:type="dxa"/>
+            <w:shd w:val="clear" w:color="auto" w:fill="auto"/>
+          </w:tcPr>
+          <w:p>
+            <w:pPr>
+              <w:tabs>
+                <w:tab w:val="left" w:pos="1134"/>
+                <w:tab w:val="left" w:pos="2268"/>
+                <w:tab w:val="left" w:pos="3402"/>
+                <w:tab w:val="left" w:pos="4536"/>
+                <w:tab w:val="left" w:pos="5670"/>
+                <w:tab w:val="left" w:pos="6804"/>
+                <w:tab w:val="left" w:pos="7938"/>
+                <w:tab w:val="left" w:pos="9072"/>
+                <w:tab w:val="left" w:pos="10206"/>
+                <w:tab w:val="left" w:pos="11340"/>
+                <w:tab w:val="left" w:pos="12474"/>
+                <w:tab w:val="left" w:pos="13608"/>
+                <w:tab w:val="left" w:pos="14742"/>
+                <w:tab w:val="left" w:pos="15876"/>
+              </w:tabs>
+              <w:spacing w:line="259" w:lineRule="auto"/>
+              <w:jc w:val="right"/>
+              <w:rPr>
+                <w:rFonts w:ascii="Neue Hans Kendrick" w:eastAsia="Neue Hans Kendrick Light" w:hAnsi="Neue Hans Kendrick" w:cs="Neue Hans Kendrick Light"/>
+                <w:sz w:val="18"/>
+                <w:lang w:val="en-US" w:eastAsia="de-DE" w:bidi="de-DE"/>
+              </w:rPr>
+            </w:pPr>
+            <w:proofErr w:type="gramStart"/>
+            <w:r>
+              <w:rPr>
+                <w:rFonts w:ascii="Neue Hans Kendrick" w:eastAsia="Neue Hans Kendrick Light" w:hAnsi="Neue Hans Kendrick" w:cs="Neue Hans Kendrick Light"/>
+                <w:sz w:val="18"/>
+                <w:lang w:val="en-US" w:eastAsia="de-DE" w:bidi="de-DE"/>
+              </w:rPr>
+              <w:t xml:space="preserve">{{ </w:t>
+            </w:r>
+            <w:proofErr w:type="spellStart"/>
+            <w:r>
+              <w:rPr>
+                <w:rFonts w:ascii="Neue Hans Kendrick" w:eastAsia="Neue Hans Kendrick Light" w:hAnsi="Neue Hans Kendrick" w:cs="Neue Hans Kendrick Light"/>
+                <w:sz w:val="18"/>
+                <w:lang w:val="en-US" w:eastAsia="de-DE" w:bidi="de-DE"/>
+              </w:rPr>
+              <w:t>item</w:t>
+            </w:r>
+            <w:proofErr w:type="gramEnd"/>
+            <w:r>
+              <w:rPr>
+                <w:rFonts w:ascii="Neue Hans Kendrick" w:eastAsia="Neue Hans Kendrick Light" w:hAnsi="Neue Hans Kendrick" w:cs="Neue Hans Kendrick Light"/>
+                <w:sz w:val="18"/>
+                <w:lang w:val="en-US" w:eastAsia="de-DE" w:bidi="de-DE"/>
+              </w:rPr>
+              <w:t>.Item_serial</w:t>
+            </w:r>
+            <w:proofErr w:type="spellEnd"/>
+            <w:r>
+              <w:rPr>
+                <w:rFonts w:ascii="Neue Hans Kendrick" w:eastAsia="Neue Hans Kendrick Light" w:hAnsi="Neue Hans Kendrick" w:cs="Neue Hans Kendrick Light"/>
+                <w:sz w:val="18"/>
+                <w:lang w:val="en-US" w:eastAsia="de-DE" w:bidi="de-DE"/>
+              </w:rPr>
+              <w:t xml:space="preserve"> }}</w:t>
+            </w:r>
+          </w:p>
+        </w:tc>
+        <w:tc>
+          <w:tcPr>
+            <w:tcW w:w="2824" w:type="dxa"/>
+            <w:shd w:val="clear" w:color="auto" w:fill="auto"/>
+          </w:tcPr>
+          <w:p>
+            <w:pPr>
+              <w:tabs>
+                <w:tab w:val="left" w:pos="1134"/>
+                <w:tab w:val="left" w:pos="2268"/>
+                <w:tab w:val="left" w:pos="3402"/>
+                <w:tab w:val="left" w:pos="4536"/>
+                <w:tab w:val="left" w:pos="5670"/>
+                <w:tab w:val="left" w:pos="6804"/>
+                <w:tab w:val="left" w:pos="7938"/>
+                <w:tab w:val="left" w:pos="9072"/>
+                <w:tab w:val="left" w:pos="10206"/>
+                <w:tab w:val="left" w:pos="11340"/>
+                <w:tab w:val="left" w:pos="12474"/>
+                <w:tab w:val="left" w:pos="13608"/>
+                <w:tab w:val="left" w:pos="14742"/>
+                <w:tab w:val="left" w:pos="15876"/>
+              </w:tabs>
+              <w:rPr>
+                <w:rFonts w:ascii="Neue Hans Kendrick" w:eastAsia="Neue Hans Kendrick Light" w:hAnsi="Neue Hans Kendrick" w:cs="Neue Hans Kendrick Light"/>
+                <w:sz w:val="18"/>
+                <w:lang w:val="en-US" w:eastAsia="de-DE" w:bidi="de-DE"/>
+              </w:rPr>
+            </w:pPr>
+            <w:proofErr w:type="gramStart"/>
+            <w:r>
+              <w:rPr>
+                <w:rFonts w:ascii="Neue Hans Kendrick" w:eastAsia="Neue Hans Kendrick Light" w:hAnsi="Neue Hans Kendrick" w:cs="Neue Hans Kendrick Light"/>
+                <w:sz w:val="18"/>
+                <w:lang w:val="en-US" w:eastAsia="de-DE" w:bidi="de-DE"/>
+              </w:rPr>
+              <w:t xml:space="preserve">{{ </w:t>
+            </w:r>
+            <w:proofErr w:type="spellStart"/>
+            <w:r>
+              <w:rPr>
+                <w:rFonts w:ascii="Neue Hans Kendrick" w:eastAsia="Neue Hans Kendrick Light" w:hAnsi="Neue Hans Kendrick" w:cs="Neue Hans Kendrick Light"/>
+                <w:sz w:val="18"/>
+                <w:lang w:val="en-US" w:eastAsia="de-DE" w:bidi="de-DE"/>
+              </w:rPr>
+              <w:t>item</w:t>
+            </w:r>
+            <w:proofErr w:type="gramEnd"/>
+            <w:r>
+              <w:rPr>
+                <w:rFonts w:ascii="Neue Hans Kendrick" w:eastAsia="Neue Hans Kendrick Light" w:hAnsi="Neue Hans Kendrick" w:cs="Neue Hans Kendrick Light"/>
+                <w:sz w:val="18"/>
+                <w:lang w:val="en-US" w:eastAsia="de-DE" w:bidi="de-DE"/>
+              </w:rPr>
+              <w:t>.Item_name</w:t>
+            </w:r>
+            <w:proofErr w:type="spellEnd"/>
+            <w:r>
+              <w:rPr>
+                <w:rFonts w:ascii="Neue Hans Kendrick" w:eastAsia="Neue Hans Kendrick Light" w:hAnsi="Neue Hans Kendrick" w:cs="Neue Hans Kendrick Light"/>
+                <w:sz w:val="18"/>
+                <w:lang w:val="en-US" w:eastAsia="de-DE" w:bidi="de-DE"/>
+              </w:rPr>
+              <w:t xml:space="preserve"> }}</w:t>
+            </w:r>
+          </w:p>
+        </w:tc>
+        <w:tc>
+          <w:tcPr>
+            <w:tcW w:w="1417" w:type="dxa"/>
+            <w:shd w:val="clear" w:color="auto" w:fill="auto"/>
+          </w:tcPr>
+          <w:p>
+            <w:pPr>
+              <w:tabs>
+                <w:tab w:val="left" w:pos="1134"/>
+                <w:tab w:val="left" w:pos="2268"/>
+                <w:tab w:val="left" w:pos="3402"/>
+                <w:tab w:val="left" w:pos="4536"/>
+                <w:tab w:val="left" w:pos="5670"/>
+                <w:tab w:val="left" w:pos="6804"/>
+                <w:tab w:val="left" w:pos="7938"/>
+                <w:tab w:val="left" w:pos="9072"/>
+                <w:tab w:val="left" w:pos="10206"/>
+                <w:tab w:val="left" w:pos="11340"/>
+                <w:tab w:val="left" w:pos="12474"/>
+                <w:tab w:val="left" w:pos="13608"/>
+                <w:tab w:val="left" w:pos="14742"/>
+                <w:tab w:val="left" w:pos="15876"/>
+              </w:tabs>
+              <w:jc w:val="center"/>
+              <w:rPr>
+                <w:rFonts w:ascii="Neue Hans Kendrick" w:eastAsia="Neue Hans Kendrick Light" w:hAnsi="Neue Hans Kendrick" w:cs="Neue Hans Kendrick Light"/>
+                <w:sz w:val="18"/>
+                <w:lang w:eastAsia="de-DE" w:bidi="de-DE"/>
+              </w:rPr>
+            </w:pPr>
+            <w:r>
+              <w:rPr>
+                <w:rFonts w:ascii="Neue Hans Kendrick" w:eastAsia="Neue Hans Kendrick Light" w:hAnsi="Neue Hans Kendrick" w:cs="Neue Hans Kendrick Light"/>
+                <w:sz w:val="18"/>
+                <w:lang w:eastAsia="de-DE" w:bidi="de-DE"/>
+              </w:rPr>
+              <w:t>{{ item.quantity }}</w:t>
+            </w:r>
+          </w:p>
+        </w:tc>
+        <w:tc>
+          <w:tcPr>
+            <w:tcW w:w="1276" w:type="dxa"/>
+            <w:shd w:val="clear" w:color="auto" w:fill="auto"/>
+          </w:tcPr>
+          <w:p>
+            <w:pPr>
+              <w:tabs>
+                <w:tab w:val="left" w:pos="1134"/>
+                <w:tab w:val="left" w:pos="2268"/>
+                <w:tab w:val="left" w:pos="3402"/>
+                <w:tab w:val="left" w:pos="4536"/>
+                <w:tab w:val="left" w:pos="5670"/>
+                <w:tab w:val="left" w:pos="6804"/>
+                <w:tab w:val="left" w:pos="7938"/>
+                <w:tab w:val="left" w:pos="9072"/>
+                <w:tab w:val="left" w:pos="10206"/>
+                <w:tab w:val="left" w:pos="11340"/>
+                <w:tab w:val="left" w:pos="12474"/>
+                <w:tab w:val="left" w:pos="13608"/>
+                <w:tab w:val="left" w:pos="14742"/>
+                <w:tab w:val="left" w:pos="15876"/>
+              </w:tabs>
+              <w:jc w:val="center"/>
+              <w:rPr>
+                <w:rFonts w:ascii="Neue Hans Kendrick" w:eastAsia="Neue Hans Kendrick Light" w:hAnsi="Neue Hans Kendrick" w:cs="Neue Hans Kendrick Light"/>
+                <w:sz w:val="18"/>
+                <w:lang w:eastAsia="de-DE" w:bidi="de-DE"/>
+              </w:rPr>
+            </w:pPr>
+            <w:r>
+              <w:rPr>
+                <w:rFonts w:ascii="Neue Hans Kendrick" w:eastAsia="Neue Hans Kendrick Light" w:hAnsi="Neue Hans Kendrick" w:cs="Neue Hans Kendrick Light"/>
+                <w:sz w:val="18"/>
+                <w:lang w:eastAsia="de-DE" w:bidi="de-DE"/>
+              </w:rPr>
+              <w:t>{{ item.unit }}</w:t>
+            </w:r>
+          </w:p>
+        </w:tc>
+        <w:tc>
+          <w:tcPr>
+            <w:tcW w:w="1843" w:type="dxa"/>
+            <w:shd w:val="clear" w:color="auto" w:fill="auto"/>
+          </w:tcPr>
+          <w:p>
+            <w:pPr>
+              <w:tabs>
+                <w:tab w:val="left" w:pos="1134"/>
+                <w:tab w:val="left" w:pos="2268"/>
+                <w:tab w:val="left" w:pos="3402"/>
+                <w:tab w:val="left" w:pos="4536"/>
+                <w:tab w:val="left" w:pos="5670"/>
+                <w:tab w:val="left" w:pos="6804"/>
+                <w:tab w:val="left" w:pos="7938"/>
+                <w:tab w:val="left" w:pos="9072"/>
+                <w:tab w:val="left" w:pos="10206"/>
+                <w:tab w:val="left" w:pos="11340"/>
+                <w:tab w:val="left" w:pos="12474"/>
+                <w:tab w:val="left" w:pos="13608"/>
+                <w:tab w:val="left" w:pos="14742"/>
+                <w:tab w:val="left" w:pos="15876"/>
+              </w:tabs>
+              <w:jc w:val="center"/>
+              <w:rPr>
+                <w:rFonts w:ascii="Neue Hans Kendrick" w:eastAsia="Neue Hans Kendrick Light" w:hAnsi="Neue Hans Kendrick" w:cs="Neue Hans Kendrick Light"/>
+                <w:sz w:val="18"/>
+                <w:lang w:eastAsia="de-DE" w:bidi="de-DE"/>
+              </w:rPr>
+            </w:pPr>
+            <w:r>
+              <w:rPr>
+                <w:rFonts w:ascii="Neue Hans Kendrick" w:eastAsia="Neue Hans Kendrick Light" w:hAnsi="Neue Hans Kendrick" w:cs="Neue Hans Kendrick Light"/>
+                <w:sz w:val="18"/>
+                <w:lang w:eastAsia="de-DE" w:bidi="de-DE"/>
+              </w:rPr>
+              <w:t xml:space="preserve">{{ item.rate }} </w:t>
+            </w:r>
+            <w:r>
+              <w:rPr>
+                <w:rFonts w:ascii="Neue Hans Kendrick" w:eastAsia="Neue Hans Kendrick Light" w:hAnsi="Neue Hans Kendrick" w:cs="Neue Hans Kendrick Light"/>
+                <w:color w:val="000000"/>
+                <w:sz w:val="18"/>
+                <w:lang w:eastAsia="de-DE" w:bidi="de-DE"/>
+              </w:rPr>
+              <w:t>€/</w:t>
+            </w:r>
+            <w:r>
+              <w:rPr>
+                <w:rFonts w:ascii="Neue Hans Kendrick" w:eastAsia="Neue Hans Kendrick Light" w:hAnsi="Neue Hans Kendrick" w:cs="Neue Hans Kendrick Light"/>
+                <w:sz w:val="18"/>
+                <w:lang w:eastAsia="de-DE" w:bidi="de-DE"/>
+              </w:rPr>
+              <w:t>{{ item.unit }}</w:t>
+            </w:r>
+          </w:p>
+        </w:tc>
+        <w:tc>
+          <w:tcPr>
+            <w:tcW w:w="1701" w:type="dxa"/>
+            <w:shd w:val="clear" w:color="auto" w:fill="auto"/>
+          </w:tcPr>
+          <w:p>
+            <w:pPr>
+              <w:tabs>
+                <w:tab w:val="left" w:pos="1134"/>
+                <w:tab w:val="left" w:pos="2268"/>
+                <w:tab w:val="left" w:pos="3402"/>
+                <w:tab w:val="left" w:pos="4536"/>
+                <w:tab w:val="left" w:pos="5670"/>
+                <w:tab w:val="left" w:pos="6804"/>
+                <w:tab w:val="left" w:pos="7938"/>
+                <w:tab w:val="left" w:pos="9072"/>
+                <w:tab w:val="left" w:pos="10206"/>
+                <w:tab w:val="left" w:pos="11340"/>
+                <w:tab w:val="left" w:pos="12474"/>
+                <w:tab w:val="left" w:pos="13608"/>
+                <w:tab w:val="left" w:pos="14742"/>
+                <w:tab w:val="left" w:pos="15876"/>
+              </w:tabs>
+              <w:jc w:val="right"/>
+              <w:rPr>
+                <w:rFonts w:ascii="Neue Hans Kendrick" w:eastAsia="Neue Hans Kendrick Light" w:hAnsi="Neue Hans Kendrick" w:cs="Neue Hans Kendrick Light"/>
+                <w:sz w:val="18"/>
+                <w:lang w:eastAsia="de-DE" w:bidi="de-DE"/>
+              </w:rPr>
+            </w:pPr>
+            <w:r>
+              <w:rPr>
+                <w:rFonts w:ascii="Neue Hans Kendrick" w:eastAsia="Neue Hans Kendrick Light" w:hAnsi="Neue Hans Kendrick" w:cs="Neue Hans Kendrick Light"/>
+                <w:sz w:val="18"/>
+                <w:lang w:eastAsia="de-DE" w:bidi="de-DE"/>
+              </w:rPr>
+              <w:t>{{ item.total }}</w:t>
+            </w:r>
+            <w:r>
+              <w:rPr>
+                <w:rFonts w:ascii="Neue Hans Kendrick" w:eastAsia="Neue Hans Kendrick Light" w:hAnsi="Neue Hans Kendrick" w:cs="Neue Hans Kendrick Light"/>
+                <w:sz w:val="18"/>
+                <w:lang w:eastAsia="de-DE" w:bidi="de-DE"/>
+              </w:rPr>
+              <w:t xml:space="preserve"> </w:t>
+            </w:r>
+            <w:r>
+              <w:rPr>
+                <w:rFonts w:ascii="Neue Hans Kendrick" w:eastAsia="Neue Hans Kendrick Light" w:hAnsi="Neue Hans Kendrick" w:cs="Neue Hans Kendrick Light"/>
+                <w:color w:val="000000"/>
+                <w:sz w:val="18"/>
+                <w:lang w:eastAsia="de-DE" w:bidi="de-DE"/>
+              </w:rPr>
+              <w:t>€</w:t>
+            </w:r>
+          </w:p>
+        </w:tc>
+      </w:tr>
+    </w:tbl>
+    <w:p>
+      <w:pPr>
+        <w:tabs>
+          <w:tab w:val="left" w:pos="1134"/>
+          <w:tab w:val="left" w:pos="2268"/>
+          <w:tab w:val="left" w:pos="3402"/>
+          <w:tab w:val="left" w:pos="4536"/>
+          <w:tab w:val="left" w:pos="5670"/>
+          <w:tab w:val="left" w:pos="6804"/>
+          <w:tab w:val="left" w:pos="7938"/>
+          <w:tab w:val="left" w:pos="9072"/>
+          <w:tab w:val="left" w:pos="10206"/>
+          <w:tab w:val="left" w:pos="11340"/>
+          <w:tab w:val="left" w:pos="12474"/>
+          <w:tab w:val="left" w:pos="13608"/>
+          <w:tab w:val="left" w:pos="14742"/>
+          <w:tab w:val="left" w:pos="15876"/>
+        </w:tabs>
+        <w:spacing w:line="259" w:lineRule="auto"/>
+        <w:rPr>
+          <w:rFonts w:ascii="Neue Hans Kendrick" w:eastAsia="Neue Hans Kendrick Light" w:hAnsi="Neue Hans Kendrick" w:cs="Neue Hans Kendrick Light"/>
+          <w:b/>
+          <w:sz w:val="2"/>
+          <w:szCs w:val="6"/>
+          <w:lang w:eastAsia="de-DE" w:bidi="de-DE"/>
+        </w:rPr>
+      </w:pPr>
+      <w:r>
+        <w:rPr>
+          <w:rFonts w:ascii="Neue Hans Kendrick" w:eastAsia="Neue Hans Kendrick Light" w:hAnsi="Neue Hans Kendrick" w:cs="Neue Hans Kendrick Light"/>
+          <w:b/>
+          <w:sz w:val="2"/>
+          <w:szCs w:val="6"/>
+          <w:lang w:eastAsia="de-DE" w:bidi="de-DE"/>
+        </w:rPr>
+        <w:t>{% if item.description %}</w:t>
+      </w:r>
+    </w:p>
+    <w:tbl>
+      <w:tblPr>
+        <w:tblW w:w="9493" w:type="dxa"/>
+        <w:tblLayout w:type="fixed"/>
+        <w:tblCellMar>
+          <w:left w:w="36" w:type="dxa"/>
+          <w:right w:w="36" w:type="dxa"/>
+        </w:tblCellMar>
+        <w:tblLook w:val="04A0" w:firstRow="1" w:lastRow="0" w:firstColumn="1" w:lastColumn="0" w:noHBand="0" w:noVBand="1"/>
+      </w:tblPr>
+      <w:tblGrid>
+        <w:gridCol w:w="709"/>
+        <w:gridCol w:w="7083"/>
+        <w:gridCol w:w="1701"/>
+      </w:tblGrid>
+      <w:tr>
+        <w:trPr>
+          <w:trHeight w:val="151"/>
+        </w:trPr>
+        <w:tc>
+          <w:tcPr>
+            <w:tcW w:w="709" w:type="dxa"/>
+            <w:shd w:val="clear" w:color="auto" w:fill="auto"/>
+          </w:tcPr>
+          <w:p>
+            <w:pPr>
+              <w:tabs>
+                <w:tab w:val="left" w:pos="1134"/>
+                <w:tab w:val="left" w:pos="2268"/>
+                <w:tab w:val="left" w:pos="3402"/>
+                <w:tab w:val="left" w:pos="4536"/>
+                <w:tab w:val="left" w:pos="5670"/>
+                <w:tab w:val="left" w:pos="6804"/>
+                <w:tab w:val="left" w:pos="7938"/>
+                <w:tab w:val="left" w:pos="9072"/>
+                <w:tab w:val="left" w:pos="10206"/>
+                <w:tab w:val="left" w:pos="11340"/>
+                <w:tab w:val="left" w:pos="12474"/>
+                <w:tab w:val="left" w:pos="13608"/>
+                <w:tab w:val="left" w:pos="14742"/>
+                <w:tab w:val="left" w:pos="15876"/>
+              </w:tabs>
+              <w:spacing w:line="259" w:lineRule="auto"/>
+              <w:jc w:val="right"/>
+              <w:rPr>
+                <w:rFonts w:ascii="Neue Hans Kendrick" w:eastAsia="Neue Hans Kendrick Light" w:hAnsi="Neue Hans Kendrick" w:cs="Neue Hans Kendrick Light"/>
+                <w:sz w:val="18"/>
+                <w:lang w:val="en-US" w:eastAsia="de-DE" w:bidi="de-DE"/>
+              </w:rPr>
+            </w:pPr>
+          </w:p>
+        </w:tc>
+        <w:tc>
+          <w:tcPr>
+            <w:tcW w:w="7083" w:type="dxa"/>
+            <w:shd w:val="clear" w:color="auto" w:fill="auto"/>
+          </w:tcPr>
+          <w:p>
+            <w:pPr>
+              <w:tabs>
+                <w:tab w:val="left" w:pos="1134"/>
+                <w:tab w:val="left" w:pos="2268"/>
+                <w:tab w:val="left" w:pos="3402"/>
+                <w:tab w:val="left" w:pos="4536"/>
+                <w:tab w:val="left" w:pos="5670"/>
+                <w:tab w:val="left" w:pos="6804"/>
+                <w:tab w:val="left" w:pos="7938"/>
+                <w:tab w:val="left" w:pos="9072"/>
+                <w:tab w:val="left" w:pos="10206"/>
+                <w:tab w:val="left" w:pos="11340"/>
+                <w:tab w:val="left" w:pos="12474"/>
+                <w:tab w:val="left" w:pos="13608"/>
+                <w:tab w:val="left" w:pos="14742"/>
+                <w:tab w:val="left" w:pos="15876"/>
+              </w:tabs>
+              <w:rPr>
+                <w:rFonts w:ascii="Neue Hans Kendrick" w:eastAsia="Neue Hans Kendrick Light" w:hAnsi="Neue Hans Kendrick" w:cs="Neue Hans Kendrick Light"/>
+                <w:sz w:val="18"/>
+                <w:lang w:eastAsia="de-DE" w:bidi="de-DE"/>
+              </w:rPr>
+            </w:pPr>
+            <w:r>
+              <w:rPr>
+                <w:rFonts w:ascii="Neue Hans Kendrick" w:eastAsia="Neue Hans Kendrick Light" w:hAnsi="Neue Hans Kendrick" w:cs="Neue Hans Kendrick Light"/>
+                <w:color w:val="767171" w:themeColor="background2" w:themeShade="80"/>
+                <w:szCs w:val="20"/>
+                <w:lang w:eastAsia="de-DE" w:bidi="de-DE"/>
+              </w:rPr>
+              <w:t>{{ item.description}}</w:t>
+            </w:r>
+          </w:p>
+        </w:tc>
+        <w:tc>
+          <w:tcPr>
+            <w:tcW w:w="1701" w:type="dxa"/>
+            <w:shd w:val="clear" w:color="auto" w:fill="auto"/>
+          </w:tcPr>
+          <w:p>
+            <w:pPr>
+              <w:tabs>
+                <w:tab w:val="left" w:pos="1134"/>
+                <w:tab w:val="left" w:pos="2268"/>
+                <w:tab w:val="left" w:pos="3402"/>
+                <w:tab w:val="left" w:pos="4536"/>
+                <w:tab w:val="left" w:pos="5670"/>
+                <w:tab w:val="left" w:pos="6804"/>
+                <w:tab w:val="left" w:pos="7938"/>
+                <w:tab w:val="left" w:pos="9072"/>
+                <w:tab w:val="left" w:pos="10206"/>
+                <w:tab w:val="left" w:pos="11340"/>
+                <w:tab w:val="left" w:pos="12474"/>
+                <w:tab w:val="left" w:pos="13608"/>
+                <w:tab w:val="left" w:pos="14742"/>
+                <w:tab w:val="left" w:pos="15876"/>
+              </w:tabs>
+              <w:jc w:val="right"/>
+              <w:rPr>
+                <w:rFonts w:ascii="Neue Hans Kendrick" w:eastAsia="Neue Hans Kendrick Light" w:hAnsi="Neue Hans Kendrick" w:cs="Neue Hans Kendrick Light"/>
+                <w:sz w:val="18"/>
+                <w:lang w:eastAsia="de-DE" w:bidi="de-DE"/>
+              </w:rPr>
+            </w:pPr>
+          </w:p>
+        </w:tc>
+      </w:tr>
+    </w:tbl>
+    <w:p>
+      <w:pPr>
+        <w:tabs>
+          <w:tab w:val="left" w:pos="1134"/>
+          <w:tab w:val="left" w:pos="2268"/>
+          <w:tab w:val="left" w:pos="3402"/>
+          <w:tab w:val="left" w:pos="4536"/>
+          <w:tab w:val="left" w:pos="5670"/>
+          <w:tab w:val="left" w:pos="6804"/>
+          <w:tab w:val="left" w:pos="7938"/>
+          <w:tab w:val="left" w:pos="9072"/>
+          <w:tab w:val="left" w:pos="10206"/>
+          <w:tab w:val="left" w:pos="11340"/>
+          <w:tab w:val="left" w:pos="12474"/>
+          <w:tab w:val="left" w:pos="13608"/>
+          <w:tab w:val="left" w:pos="14742"/>
+          <w:tab w:val="left" w:pos="15876"/>
+        </w:tabs>
+        <w:spacing w:line="259" w:lineRule="auto"/>
+        <w:rPr>
+          <w:rFonts w:ascii="Neue Hans Kendrick" w:eastAsia="Neue Hans Kendrick Light" w:hAnsi="Neue Hans Kendrick" w:cs="Neue Hans Kendrick Light"/>
+          <w:b/>
+          <w:sz w:val="2"/>
+          <w:szCs w:val="6"/>
+          <w:lang w:eastAsia="de-DE" w:bidi="de-DE"/>
+        </w:rPr>
+      </w:pPr>
+      <w:r>
+        <w:rPr>
+          <w:rFonts w:ascii="Neue Hans Kendrick" w:eastAsia="Neue Hans Kendrick Light" w:hAnsi="Neue Hans Kendrick" w:cs="Neue Hans Kendrick Light"/>
+          <w:b/>
+          <w:sz w:val="2"/>
+          <w:szCs w:val="6"/>
+          <w:lang w:eastAsia="de-DE" w:bidi="de-DE"/>
+        </w:rPr>
+        <w:t>{% else %}</w:t>
+      </w:r>
+    </w:p>
+    <w:p>
+      <w:pPr>
+        <w:tabs>
+          <w:tab w:val="left" w:pos="1134"/>
+          <w:tab w:val="left" w:pos="2268"/>
+          <w:tab w:val="left" w:pos="3402"/>
+          <w:tab w:val="left" w:pos="4536"/>
+          <w:tab w:val="left" w:pos="5670"/>
+          <w:tab w:val="left" w:pos="6804"/>
+          <w:tab w:val="left" w:pos="7938"/>
+          <w:tab w:val="left" w:pos="9072"/>
+          <w:tab w:val="left" w:pos="10206"/>
+          <w:tab w:val="left" w:pos="11340"/>
+          <w:tab w:val="left" w:pos="12474"/>
+          <w:tab w:val="left" w:pos="13608"/>
+          <w:tab w:val="left" w:pos="14742"/>
+          <w:tab w:val="left" w:pos="15876"/>
+        </w:tabs>
+        <w:spacing w:line="259" w:lineRule="auto"/>
+        <w:rPr>
+          <w:rFonts w:ascii="Neue Hans Kendrick" w:eastAsia="Neue Hans Kendrick Light" w:hAnsi="Neue Hans Kendrick" w:cs="Neue Hans Kendrick Light"/>
+          <w:b/>
+          <w:sz w:val="2"/>
+          <w:szCs w:val="6"/>
+          <w:lang w:val="en-US" w:eastAsia="de-DE" w:bidi="de-DE"/>
+        </w:rPr>
+      </w:pPr>
+      <w:r>
+        <w:rPr>
+          <w:rFonts w:ascii="Neue Hans Kendrick" w:eastAsia="Neue Hans Kendrick Light" w:hAnsi="Neue Hans Kendrick" w:cs="Neue Hans Kendrick Light"/>
+          <w:b/>
+          <w:sz w:val="2"/>
+          <w:szCs w:val="6"/>
+          <w:lang w:val="en-US" w:eastAsia="de-DE" w:bidi="de-DE"/>
+        </w:rPr>
+        <w:t>{% endif %}</w:t>
+      </w:r>
+    </w:p>
+    <w:p>
+      <w:pPr>
+        <w:tabs>
+          <w:tab w:val="left" w:pos="1134"/>
+          <w:tab w:val="left" w:pos="2268"/>
+          <w:tab w:val="left" w:pos="3402"/>
+          <w:tab w:val="left" w:pos="4536"/>
+          <w:tab w:val="left" w:pos="5670"/>
+          <w:tab w:val="left" w:pos="6804"/>
+          <w:tab w:val="left" w:pos="7938"/>
+          <w:tab w:val="left" w:pos="9072"/>
+          <w:tab w:val="left" w:pos="10206"/>
+          <w:tab w:val="left" w:pos="11340"/>
+          <w:tab w:val="left" w:pos="12474"/>
+          <w:tab w:val="left" w:pos="13608"/>
+          <w:tab w:val="left" w:pos="14742"/>
+          <w:tab w:val="left" w:pos="15876"/>
+        </w:tabs>
+        <w:spacing w:line="259" w:lineRule="auto"/>
+        <w:rPr>
+          <w:rFonts w:ascii="Neue Hans Kendrick" w:eastAsia="Neue Hans Kendrick Light" w:hAnsi="Neue Hans Kendrick" w:cs="Neue Hans Kendrick Light"/>
+          <w:b/>
+          <w:sz w:val="2"/>
+          <w:szCs w:val="6"/>
+          <w:lang w:val="en-US" w:eastAsia="de-DE" w:bidi="de-DE"/>
+        </w:rPr>
+      </w:pPr>
+    </w:p>
+    <w:p>
+      <w:pPr>
+        <w:tabs>
+          <w:tab w:val="left" w:pos="1134"/>
+          <w:tab w:val="left" w:pos="2268"/>
+          <w:tab w:val="left" w:pos="3402"/>
+          <w:tab w:val="left" w:pos="4536"/>
+          <w:tab w:val="left" w:pos="5670"/>
+          <w:tab w:val="left" w:pos="6804"/>
+          <w:tab w:val="left" w:pos="7938"/>
+          <w:tab w:val="left" w:pos="9072"/>
+          <w:tab w:val="left" w:pos="10206"/>
+          <w:tab w:val="left" w:pos="11340"/>
+          <w:tab w:val="left" w:pos="12474"/>
+          <w:tab w:val="left" w:pos="13608"/>
+          <w:tab w:val="left" w:pos="14742"/>
+          <w:tab w:val="left" w:pos="15876"/>
+        </w:tabs>
+        <w:spacing w:line="259" w:lineRule="auto"/>
+        <w:rPr>
+          <w:rFonts w:ascii="Neue Hans Kendrick" w:eastAsia="Neue Hans Kendrick Light" w:hAnsi="Neue Hans Kendrick" w:cs="Neue Hans Kendrick Light"/>
+          <w:b/>
+          <w:sz w:val="2"/>
+          <w:szCs w:val="6"/>
+          <w:lang w:val="en-US" w:eastAsia="de-DE" w:bidi="de-DE"/>
+        </w:rPr>
+      </w:pPr>
+      <w:r>
+        <w:rPr>
+          <w:rFonts w:ascii="Neue Hans Kendrick" w:eastAsia="Neue Hans Kendrick Light" w:hAnsi="Neue Hans Kendrick" w:cs="Neue Hans Kendrick Light"/>
+          <w:b/>
+          <w:sz w:val="2"/>
+          <w:szCs w:val="6"/>
+          <w:lang w:val="en-US" w:eastAsia="de-DE" w:bidi="de-DE"/>
+        </w:rPr>
+        <w:t xml:space="preserve">{% </w:t>
+      </w:r>
+      <w:proofErr w:type="spellStart"/>
+      <w:r>
+        <w:rPr>
+          <w:rFonts w:ascii="Neue Hans Kendrick" w:eastAsia="Neue Hans Kendrick Light" w:hAnsi="Neue Hans Kendrick" w:cs="Neue Hans Kendrick Light"/>
+          <w:b/>
+          <w:sz w:val="2"/>
+          <w:szCs w:val="6"/>
+          <w:lang w:val="en-US" w:eastAsia="de-DE" w:bidi="de-DE"/>
+        </w:rPr>
+        <w:t>endfor</w:t>
+      </w:r>
+      <w:proofErr w:type="spellEnd"/>
+      <w:r>
+        <w:rPr>
+          <w:rFonts w:ascii="Neue Hans Kendrick" w:eastAsia="Neue Hans Kendrick Light" w:hAnsi="Neue Hans Kendrick" w:cs="Neue Hans Kendrick Light"/>
+          <w:b/>
+          <w:sz w:val="2"/>
+          <w:szCs w:val="6"/>
+          <w:lang w:val="en-US" w:eastAsia="de-DE" w:bidi="de-DE"/>
+        </w:rPr>
+        <w:t xml:space="preserve"> %}</w:t>
+      </w:r>
+    </w:p>
+    <w:p>
+      <w:pPr>
+        <w:tabs>
+          <w:tab w:val="left" w:pos="1134"/>
+          <w:tab w:val="left" w:pos="2268"/>
+          <w:tab w:val="left" w:pos="3402"/>
+          <w:tab w:val="left" w:pos="4536"/>
+          <w:tab w:val="left" w:pos="5670"/>
+          <w:tab w:val="left" w:pos="6804"/>
+          <w:tab w:val="left" w:pos="7938"/>
+          <w:tab w:val="left" w:pos="9072"/>
+          <w:tab w:val="left" w:pos="10206"/>
+          <w:tab w:val="left" w:pos="11340"/>
+          <w:tab w:val="left" w:pos="12474"/>
+          <w:tab w:val="left" w:pos="13608"/>
+          <w:tab w:val="left" w:pos="14742"/>
+          <w:tab w:val="left" w:pos="15876"/>
+        </w:tabs>
+        <w:spacing w:line="259" w:lineRule="auto"/>
+        <w:rPr>
+          <w:rFonts w:ascii="Neue Hans Kendrick" w:eastAsia="Neue Hans Kendrick Light" w:hAnsi="Neue Hans Kendrick" w:cs="Neue Hans Kendrick Light"/>
+          <w:b/>
+          <w:sz w:val="2"/>
+          <w:szCs w:val="6"/>
+          <w:lang w:val="en-US" w:eastAsia="de-DE" w:bidi="de-DE"/>
+        </w:rPr>
+      </w:pPr>
+      <w:r>
+        <w:rPr>
+          <w:rFonts w:ascii="Neue Hans Kendrick" w:eastAsia="Neue Hans Kendrick Light" w:hAnsi="Neue Hans Kendrick" w:cs="Neue Hans Kendrick Light"/>
+          <w:b/>
+          <w:sz w:val="2"/>
+          <w:szCs w:val="6"/>
+          <w:lang w:val="en-US" w:eastAsia="de-DE" w:bidi="de-DE"/>
+        </w:rPr>
+        <w:t xml:space="preserve">{% </w:t>
+      </w:r>
+      <w:proofErr w:type="spellStart"/>
+      <w:r>
+        <w:rPr>
+          <w:rFonts w:ascii="Neue Hans Kendrick" w:eastAsia="Neue Hans Kendrick Light" w:hAnsi="Neue Hans Kendrick" w:cs="Neue Hans Kendrick Light"/>
+          <w:b/>
+          <w:sz w:val="2"/>
+          <w:szCs w:val="6"/>
+          <w:lang w:val="en-US" w:eastAsia="de-DE" w:bidi="de-DE"/>
+        </w:rPr>
+        <w:t>endfor</w:t>
+      </w:r>
+      <w:proofErr w:type="spellEnd"/>
+      <w:r>
+        <w:rPr>
+          <w:rFonts w:ascii="Neue Hans Kendrick" w:eastAsia="Neue Hans Kendrick Light" w:hAnsi="Neue Hans Kendrick" w:cs="Neue Hans Kendrick Light"/>
+          <w:b/>
+          <w:sz w:val="2"/>
+          <w:szCs w:val="6"/>
+          <w:lang w:val="en-US" w:eastAsia="de-DE" w:bidi="de-DE"/>
+        </w:rPr>
+        <w:t xml:space="preserve"> %}</w:t>
+      </w:r>
+    </w:p>
+    <w:tbl>
+      <w:tblPr>
+        <w:tblW w:w="9503" w:type="dxa"/>
+        <w:tblBorders>
+          <w:top w:val="single" w:sz="2" w:space="0" w:color="auto"/>
+          <w:bottom w:val="single" w:sz="2" w:space="0" w:color="auto"/>
+        </w:tblBorders>
+        <w:tblLayout w:type="fixed"/>
+        <w:tblCellMar>
+          <w:left w:w="36" w:type="dxa"/>
+          <w:right w:w="36" w:type="dxa"/>
+        </w:tblCellMar>
+        <w:tblLook w:val="04A0" w:firstRow="1" w:lastRow="0" w:firstColumn="1" w:lastColumn="0" w:noHBand="0" w:noVBand="1"/>
+      </w:tblPr>
+      <w:tblGrid>
+        <w:gridCol w:w="4320"/>
+        <w:gridCol w:w="145"/>
+        <w:gridCol w:w="719"/>
+        <w:gridCol w:w="720"/>
+        <w:gridCol w:w="1007"/>
+        <w:gridCol w:w="1152"/>
+        <w:gridCol w:w="1440"/>
+      </w:tblGrid>
+      <w:tr>
+        <w:trPr>
+          <w:trHeight w:val="20"/>
+        </w:trPr>
+        <w:tc>
+          <w:tcPr>
+            <w:tcW w:w="4320" w:type="dxa"/>
+            <w:tcBorders>
+              <w:top w:val="single" w:sz="2" w:space="0" w:color="auto"/>
+            </w:tcBorders>
+            <w:shd w:val="clear" w:color="auto" w:fill="auto"/>
+          </w:tcPr>
+          <w:p>
+            <w:pPr>
+              <w:tabs>
+                <w:tab w:val="left" w:pos="1134"/>
+                <w:tab w:val="left" w:pos="2268"/>
+                <w:tab w:val="left" w:pos="3402"/>
+                <w:tab w:val="left" w:pos="4536"/>
+                <w:tab w:val="left" w:pos="5670"/>
+                <w:tab w:val="left" w:pos="6804"/>
+                <w:tab w:val="left" w:pos="7938"/>
+                <w:tab w:val="left" w:pos="9072"/>
+                <w:tab w:val="left" w:pos="10206"/>
+                <w:tab w:val="left" w:pos="11340"/>
+                <w:tab w:val="left" w:pos="12474"/>
+                <w:tab w:val="left" w:pos="13608"/>
+                <w:tab w:val="left" w:pos="14742"/>
+                <w:tab w:val="left" w:pos="15876"/>
+              </w:tabs>
+              <w:spacing w:before="60" w:after="60" w:line="259" w:lineRule="auto"/>
+              <w:rPr>
+                <w:rFonts w:ascii="Neue Hans Kendrick" w:eastAsia="Neue Hans Kendrick Light" w:hAnsi="Neue Hans Kendrick" w:cs="Neue Hans Kendrick Light"/>
+                <w:b/>
+                <w:sz w:val="18"/>
+                <w:lang w:eastAsia="de-DE" w:bidi="de-DE"/>
+              </w:rPr>
+            </w:pPr>
+            <w:r>
+              <w:rPr>
+                <w:rFonts w:ascii="Neue Hans Kendrick" w:eastAsia="Neue Hans Kendrick Light" w:hAnsi="Neue Hans Kendrick" w:cs="Neue Hans Kendrick Light"/>
+                <w:b/>
+                <w:sz w:val="18"/>
+                <w:lang w:eastAsia="de-DE" w:bidi="de-DE"/>
+              </w:rPr>
+              <w:t>Summe der Leistungen</w:t>
+            </w:r>
+          </w:p>
+        </w:tc>
+        <w:tc>
+          <w:tcPr>
+            <w:tcW w:w="145" w:type="dxa"/>
+            <w:tcBorders>
+              <w:top w:val="single" w:sz="2" w:space="0" w:color="auto"/>
+            </w:tcBorders>
+            <w:shd w:val="clear" w:color="auto" w:fill="auto"/>
+          </w:tcPr>
+          <w:p>
+            <w:pPr>
+              <w:tabs>
+                <w:tab w:val="left" w:pos="1134"/>
+                <w:tab w:val="left" w:pos="2268"/>
+                <w:tab w:val="left" w:pos="3402"/>
+                <w:tab w:val="left" w:pos="4536"/>
+                <w:tab w:val="left" w:pos="5670"/>
+                <w:tab w:val="left" w:pos="6804"/>
+                <w:tab w:val="left" w:pos="7938"/>
+                <w:tab w:val="left" w:pos="9072"/>
+                <w:tab w:val="left" w:pos="10206"/>
+                <w:tab w:val="left" w:pos="11340"/>
+                <w:tab w:val="left" w:pos="12474"/>
+                <w:tab w:val="left" w:pos="13608"/>
+                <w:tab w:val="left" w:pos="14742"/>
+                <w:tab w:val="left" w:pos="15876"/>
+              </w:tabs>
+              <w:spacing w:line="259" w:lineRule="auto"/>
+              <w:rPr>
+                <w:rFonts w:ascii="Neue Hans Kendrick" w:eastAsia="Neue Hans Kendrick Light" w:hAnsi="Neue Hans Kendrick" w:cs="Neue Hans Kendrick Light"/>
+                <w:b/>
+                <w:sz w:val="18"/>
+                <w:lang w:eastAsia="de-DE" w:bidi="de-DE"/>
+              </w:rPr>
+            </w:pPr>
+          </w:p>
+        </w:tc>
+        <w:tc>
+          <w:tcPr>
+            <w:tcW w:w="719" w:type="dxa"/>
+            <w:tcBorders>
+              <w:top w:val="single" w:sz="2" w:space="0" w:color="auto"/>
+            </w:tcBorders>
+            <w:shd w:val="clear" w:color="auto" w:fill="auto"/>
+          </w:tcPr>
+          <w:p>
+            <w:pPr>
+              <w:tabs>
+                <w:tab w:val="left" w:pos="1134"/>
+                <w:tab w:val="left" w:pos="2268"/>
+                <w:tab w:val="left" w:pos="3402"/>
+                <w:tab w:val="left" w:pos="4536"/>
+                <w:tab w:val="left" w:pos="5670"/>
+                <w:tab w:val="left" w:pos="6804"/>
+                <w:tab w:val="left" w:pos="7938"/>
+                <w:tab w:val="left" w:pos="9072"/>
+                <w:tab w:val="left" w:pos="10206"/>
+                <w:tab w:val="left" w:pos="11340"/>
+                <w:tab w:val="left" w:pos="12474"/>
+                <w:tab w:val="left" w:pos="13608"/>
+                <w:tab w:val="left" w:pos="14742"/>
+                <w:tab w:val="left" w:pos="15876"/>
+              </w:tabs>
+              <w:spacing w:line="259" w:lineRule="auto"/>
+              <w:rPr>
+                <w:rFonts w:ascii="Neue Hans Kendrick" w:eastAsia="Neue Hans Kendrick Light" w:hAnsi="Neue Hans Kendrick" w:cs="Neue Hans Kendrick Light"/>
+                <w:b/>
+                <w:sz w:val="18"/>
+                <w:lang w:eastAsia="de-DE" w:bidi="de-DE"/>
+              </w:rPr>
+            </w:pPr>
+          </w:p>
+        </w:tc>
+        <w:tc>
+          <w:tcPr>
+            <w:tcW w:w="720" w:type="dxa"/>
+            <w:tcBorders>
+              <w:top w:val="single" w:sz="2" w:space="0" w:color="auto"/>
+            </w:tcBorders>
+            <w:shd w:val="clear" w:color="auto" w:fill="auto"/>
+          </w:tcPr>
+          <w:p>
+            <w:pPr>
+              <w:tabs>
+                <w:tab w:val="left" w:pos="1134"/>
+                <w:tab w:val="left" w:pos="2268"/>
+                <w:tab w:val="left" w:pos="3402"/>
+                <w:tab w:val="left" w:pos="4536"/>
+                <w:tab w:val="left" w:pos="5670"/>
+                <w:tab w:val="left" w:pos="6804"/>
+                <w:tab w:val="left" w:pos="7938"/>
+                <w:tab w:val="left" w:pos="9072"/>
+                <w:tab w:val="left" w:pos="10206"/>
+                <w:tab w:val="left" w:pos="11340"/>
+                <w:tab w:val="left" w:pos="12474"/>
+                <w:tab w:val="left" w:pos="13608"/>
+                <w:tab w:val="left" w:pos="14742"/>
+                <w:tab w:val="left" w:pos="15876"/>
+              </w:tabs>
+              <w:spacing w:line="259" w:lineRule="auto"/>
+              <w:rPr>
+                <w:rFonts w:ascii="Neue Hans Kendrick" w:eastAsia="Neue Hans Kendrick Light" w:hAnsi="Neue Hans Kendrick" w:cs="Neue Hans Kendrick Light"/>
+                <w:b/>
+                <w:sz w:val="18"/>
+                <w:lang w:eastAsia="de-DE" w:bidi="de-DE"/>
+              </w:rPr>
+            </w:pPr>
+          </w:p>
+        </w:tc>
+        <w:tc>
+          <w:tcPr>
+            <w:tcW w:w="1007" w:type="dxa"/>
+            <w:tcBorders>
+              <w:top w:val="single" w:sz="2" w:space="0" w:color="auto"/>
+            </w:tcBorders>
+            <w:shd w:val="clear" w:color="auto" w:fill="auto"/>
+          </w:tcPr>
+          <w:p>
+            <w:pPr>
+              <w:tabs>
+                <w:tab w:val="left" w:pos="1134"/>
+                <w:tab w:val="left" w:pos="2268"/>
+                <w:tab w:val="left" w:pos="3402"/>
+                <w:tab w:val="left" w:pos="4536"/>
+                <w:tab w:val="left" w:pos="5670"/>
+                <w:tab w:val="left" w:pos="6804"/>
+                <w:tab w:val="left" w:pos="7938"/>
+                <w:tab w:val="left" w:pos="9072"/>
+                <w:tab w:val="left" w:pos="10206"/>
+                <w:tab w:val="left" w:pos="11340"/>
+                <w:tab w:val="left" w:pos="12474"/>
+                <w:tab w:val="left" w:pos="13608"/>
+                <w:tab w:val="left" w:pos="14742"/>
+                <w:tab w:val="left" w:pos="15876"/>
+              </w:tabs>
+              <w:spacing w:line="259" w:lineRule="auto"/>
+              <w:jc w:val="right"/>
+              <w:rPr>
+                <w:rFonts w:ascii="Neue Hans Kendrick" w:eastAsia="Neue Hans Kendrick Light" w:hAnsi="Neue Hans Kendrick" w:cs="Neue Hans Kendrick Light"/>
+                <w:b/>
+                <w:sz w:val="18"/>
+                <w:lang w:eastAsia="de-DE" w:bidi="de-DE"/>
+              </w:rPr>
+            </w:pPr>
+          </w:p>
+        </w:tc>
+        <w:tc>
+          <w:tcPr>
+            <w:tcW w:w="1152" w:type="dxa"/>
+            <w:tcBorders>
+              <w:top w:val="single" w:sz="2" w:space="0" w:color="auto"/>
+            </w:tcBorders>
+            <w:shd w:val="clear" w:color="auto" w:fill="auto"/>
+          </w:tcPr>
+          <w:p>
+            <w:pPr>
+              <w:tabs>
+                <w:tab w:val="left" w:pos="1134"/>
+                <w:tab w:val="left" w:pos="2268"/>
+                <w:tab w:val="left" w:pos="3402"/>
+                <w:tab w:val="left" w:pos="4536"/>
+                <w:tab w:val="left" w:pos="5670"/>
+                <w:tab w:val="left" w:pos="6804"/>
+                <w:tab w:val="left" w:pos="7938"/>
+                <w:tab w:val="left" w:pos="9072"/>
+                <w:tab w:val="left" w:pos="10206"/>
+                <w:tab w:val="left" w:pos="11340"/>
+                <w:tab w:val="left" w:pos="12474"/>
+                <w:tab w:val="left" w:pos="13608"/>
+                <w:tab w:val="left" w:pos="14742"/>
+                <w:tab w:val="left" w:pos="15876"/>
+              </w:tabs>
+              <w:spacing w:line="259" w:lineRule="auto"/>
+              <w:rPr>
+                <w:rFonts w:ascii="Neue Hans Kendrick" w:eastAsia="Neue Hans Kendrick Light" w:hAnsi="Neue Hans Kendrick" w:cs="Neue Hans Kendrick Light"/>
+                <w:b/>
+                <w:sz w:val="18"/>
+                <w:lang w:eastAsia="de-DE" w:bidi="de-DE"/>
+              </w:rPr>
+            </w:pPr>
+          </w:p>
+        </w:tc>
+        <w:tc>
+          <w:tcPr>
+            <w:tcW w:w="1440" w:type="dxa"/>
+            <w:tcBorders>
+              <w:top w:val="single" w:sz="2" w:space="0" w:color="auto"/>
+            </w:tcBorders>
+            <w:shd w:val="clear" w:color="auto" w:fill="auto"/>
+          </w:tcPr>
+          <w:p>
+            <w:pPr>
+              <w:tabs>
+                <w:tab w:val="left" w:pos="1134"/>
+                <w:tab w:val="left" w:pos="2268"/>
+                <w:tab w:val="left" w:pos="3402"/>
+                <w:tab w:val="left" w:pos="4536"/>
+                <w:tab w:val="left" w:pos="5670"/>
+                <w:tab w:val="left" w:pos="6804"/>
+                <w:tab w:val="left" w:pos="7938"/>
+                <w:tab w:val="left" w:pos="9072"/>
+                <w:tab w:val="left" w:pos="10206"/>
+                <w:tab w:val="left" w:pos="11340"/>
+                <w:tab w:val="left" w:pos="12474"/>
+                <w:tab w:val="left" w:pos="13608"/>
+                <w:tab w:val="left" w:pos="14742"/>
+                <w:tab w:val="left" w:pos="15876"/>
+              </w:tabs>
+              <w:spacing w:before="60" w:after="60" w:line="259" w:lineRule="auto"/>
+              <w:jc w:val="right"/>
+              <w:rPr>
+                <w:rFonts w:ascii="Neue Hans Kendrick" w:eastAsia="Neue Hans Kendrick Light" w:hAnsi="Neue Hans Kendrick" w:cs="Neue Hans Kendrick Light"/>
+                <w:b/>
+                <w:sz w:val="18"/>
+                <w:szCs w:val="18"/>
+                <w:lang w:eastAsia="de-DE" w:bidi="de-DE"/>
+              </w:rPr>
+            </w:pPr>
             <w:r>
               <w:rPr>
                 <w:rFonts w:ascii="Neue Hans Kendrick" w:eastAsia="Neue Hans Kendrick Light" w:hAnsi="Neue Hans Kendrick" w:cs="Neue Hans Kendrick Light"/>
@@ -4784,19 +6274,7 @@
                 <w:szCs w:val="18"/>
                 <w:lang w:eastAsia="de-DE" w:bidi="de-DE"/>
               </w:rPr>
-              <w:t>sum_of_items</w:t>
-            </w:r>
-            <w:proofErr w:type="spellEnd"/>
-            <w:r>
-              <w:rPr>
-                <w:rFonts w:ascii="Neue Hans Kendrick" w:eastAsia="Neue Hans Kendrick Light" w:hAnsi="Neue Hans Kendrick" w:cs="Neue Hans Kendrick Light"/>
-                <w:b/>
-                <w:bCs/>
-                <w:sz w:val="18"/>
-                <w:szCs w:val="18"/>
-                <w:lang w:eastAsia="de-DE" w:bidi="de-DE"/>
-              </w:rPr>
-              <w:t>}}</w:t>
+              <w:t>{{sum_of_items}}</w:t>
             </w:r>
             <w:r>
               <w:rPr>
@@ -4890,55 +6368,7 @@
           <w:u w:val="single"/>
           <w:lang w:eastAsia="de-DE" w:bidi="de-DE"/>
         </w:rPr>
-        <w:t xml:space="preserve">{% </w:t>
-      </w:r>
-      <w:proofErr w:type="spellStart"/>
-      <w:r>
-        <w:rPr>
-          <w:rFonts w:ascii="Neue Hans Kendrick" w:eastAsia="Neue Hans Kendrick Light" w:hAnsi="Neue Hans Kendrick" w:cs="Neue Hans Kendrick Light"/>
-          <w:b/>
-          <w:color w:val="000000"/>
-          <w:sz w:val="18"/>
-          <w:u w:val="single"/>
-          <w:lang w:eastAsia="de-DE" w:bidi="de-DE"/>
-        </w:rPr>
-        <w:t>if</w:t>
-      </w:r>
-      <w:proofErr w:type="spellEnd"/>
-      <w:r>
-        <w:rPr>
-          <w:rFonts w:ascii="Neue Hans Kendrick" w:eastAsia="Neue Hans Kendrick Light" w:hAnsi="Neue Hans Kendrick" w:cs="Neue Hans Kendrick Light"/>
-          <w:b/>
-          <w:color w:val="000000"/>
-          <w:sz w:val="18"/>
-          <w:u w:val="single"/>
-          <w:lang w:eastAsia="de-DE" w:bidi="de-DE"/>
-        </w:rPr>
-        <w:t xml:space="preserve"> </w:t>
-      </w:r>
-      <w:proofErr w:type="spellStart"/>
-      <w:r>
-        <w:rPr>
-          <w:rFonts w:ascii="Neue Hans Kendrick" w:eastAsia="Neue Hans Kendrick Light" w:hAnsi="Neue Hans Kendrick" w:cs="Neue Hans Kendrick Light"/>
-          <w:b/>
-          <w:color w:val="000000"/>
-          <w:sz w:val="18"/>
-          <w:u w:val="single"/>
-          <w:lang w:eastAsia="de-DE" w:bidi="de-DE"/>
-        </w:rPr>
-        <w:t>additional_fee_percentage</w:t>
-      </w:r>
-      <w:proofErr w:type="spellEnd"/>
-      <w:r>
-        <w:rPr>
-          <w:rFonts w:ascii="Neue Hans Kendrick" w:eastAsia="Neue Hans Kendrick Light" w:hAnsi="Neue Hans Kendrick" w:cs="Neue Hans Kendrick Light"/>
-          <w:b/>
-          <w:color w:val="000000"/>
-          <w:sz w:val="18"/>
-          <w:u w:val="single"/>
-          <w:lang w:eastAsia="de-DE" w:bidi="de-DE"/>
-        </w:rPr>
-        <w:t xml:space="preserve"> %}</w:t>
+        <w:t>{% if additional_fee_percentage %}</w:t>
       </w:r>
     </w:p>
     <w:p>
@@ -5113,34 +6543,14 @@
                 <w:lang w:eastAsia="de-DE" w:bidi="de-DE"/>
               </w:rPr>
             </w:pPr>
-            <w:proofErr w:type="gramStart"/>
             <w:r>
               <w:rPr>
                 <w:rFonts w:ascii="Neue Hans Kendrick" w:eastAsia="Neue Hans Kendrick Light" w:hAnsi="Neue Hans Kendrick" w:cs="Neue Hans Kendrick Light"/>
                 <w:szCs w:val="22"/>
                 <w:lang w:eastAsia="de-DE" w:bidi="de-DE"/>
               </w:rPr>
-              <w:t xml:space="preserve">{{ </w:t>
+              <w:t>{{ additional_fee_percentage</w:t>
             </w:r>
-            <w:proofErr w:type="spellStart"/>
-            <w:r>
-              <w:rPr>
-                <w:rFonts w:ascii="Neue Hans Kendrick" w:eastAsia="Neue Hans Kendrick Light" w:hAnsi="Neue Hans Kendrick" w:cs="Neue Hans Kendrick Light"/>
-                <w:szCs w:val="22"/>
-                <w:lang w:eastAsia="de-DE" w:bidi="de-DE"/>
-              </w:rPr>
-              <w:t>additional</w:t>
-            </w:r>
-            <w:proofErr w:type="gramEnd"/>
-            <w:r>
-              <w:rPr>
-                <w:rFonts w:ascii="Neue Hans Kendrick" w:eastAsia="Neue Hans Kendrick Light" w:hAnsi="Neue Hans Kendrick" w:cs="Neue Hans Kendrick Light"/>
-                <w:szCs w:val="22"/>
-                <w:lang w:eastAsia="de-DE" w:bidi="de-DE"/>
-              </w:rPr>
-              <w:t>_fee_percentage</w:t>
-            </w:r>
-            <w:proofErr w:type="spellEnd"/>
           </w:p>
           <w:p>
             <w:pPr>
@@ -5220,21 +6630,8 @@
                 <w:szCs w:val="18"/>
                 <w:lang w:eastAsia="de-DE" w:bidi="de-DE"/>
               </w:rPr>
-              <w:t>{{</w:t>
+              <w:t>{{additional_fee_value</w:t>
             </w:r>
-            <w:proofErr w:type="spellStart"/>
-            <w:r>
-              <w:rPr>
-                <w:rFonts w:ascii="Neue Hans Kendrick" w:eastAsia="Neue Hans Kendrick Light" w:hAnsi="Neue Hans Kendrick" w:cs="Neue Hans Kendrick Light"/>
-                <w:b/>
-                <w:bCs/>
-                <w:sz w:val="18"/>
-                <w:szCs w:val="18"/>
-                <w:lang w:eastAsia="de-DE" w:bidi="de-DE"/>
-              </w:rPr>
-              <w:t>additional_fee_value</w:t>
-            </w:r>
-            <w:proofErr w:type="spellEnd"/>
           </w:p>
           <w:p>
             <w:pPr>
@@ -5332,27 +6729,7 @@
           <w:sz w:val="18"/>
           <w:lang w:eastAsia="de-DE" w:bidi="de-DE"/>
         </w:rPr>
-        <w:t xml:space="preserve">{% </w:t>
-      </w:r>
-      <w:proofErr w:type="spellStart"/>
-      <w:r>
-        <w:rPr>
-          <w:rFonts w:ascii="Neue Hans Kendrick" w:eastAsia="Neue Hans Kendrick Light" w:hAnsi="Neue Hans Kendrick" w:cs="Neue Hans Kendrick Light"/>
-          <w:b/>
-          <w:sz w:val="18"/>
-          <w:lang w:eastAsia="de-DE" w:bidi="de-DE"/>
-        </w:rPr>
-        <w:t>endif</w:t>
-      </w:r>
-      <w:proofErr w:type="spellEnd"/>
-      <w:r>
-        <w:rPr>
-          <w:rFonts w:ascii="Neue Hans Kendrick" w:eastAsia="Neue Hans Kendrick Light" w:hAnsi="Neue Hans Kendrick" w:cs="Neue Hans Kendrick Light"/>
-          <w:b/>
-          <w:sz w:val="18"/>
-          <w:lang w:eastAsia="de-DE" w:bidi="de-DE"/>
-        </w:rPr>
-        <w:t xml:space="preserve"> %}</w:t>
+        <w:t>{% endif %}</w:t>
       </w:r>
     </w:p>
     <w:p>
@@ -5591,25 +6968,7 @@
                 <w:sz w:val="18"/>
                 <w:lang w:eastAsia="de-DE" w:bidi="de-DE"/>
               </w:rPr>
-              <w:t>{{</w:t>
-            </w:r>
-            <w:proofErr w:type="spellStart"/>
-            <w:r>
-              <w:rPr>
-                <w:rFonts w:ascii="Neue Hans Kendrick" w:eastAsia="Neue Hans Kendrick Light" w:hAnsi="Neue Hans Kendrick" w:cs="Neue Hans Kendrick Light"/>
-                <w:sz w:val="18"/>
-                <w:lang w:eastAsia="de-DE" w:bidi="de-DE"/>
-              </w:rPr>
-              <w:t>net_contract</w:t>
-            </w:r>
-            <w:proofErr w:type="spellEnd"/>
-            <w:r>
-              <w:rPr>
-                <w:rFonts w:ascii="Neue Hans Kendrick" w:eastAsia="Neue Hans Kendrick Light" w:hAnsi="Neue Hans Kendrick" w:cs="Neue Hans Kendrick Light"/>
-                <w:sz w:val="18"/>
-                <w:lang w:eastAsia="de-DE" w:bidi="de-DE"/>
-              </w:rPr>
-              <w:t>}}</w:t>
+              <w:t>{{net_contract}}</w:t>
             </w:r>
             <w:r>
               <w:rPr>
@@ -5760,6 +7119,7 @@
                 <w:sz w:val="18"/>
                 <w:lang w:eastAsia="de-DE" w:bidi="de-DE"/>
               </w:rPr>
+              <w:lastRenderedPageBreak/>
               <w:t>Honorarangebot netto</w:t>
             </w:r>
           </w:p>
@@ -5909,27 +7269,7 @@
                 <w:szCs w:val="18"/>
                 <w:lang w:eastAsia="de-DE" w:bidi="de-DE"/>
               </w:rPr>
-              <w:t>{{</w:t>
-            </w:r>
-            <w:proofErr w:type="spellStart"/>
-            <w:r>
-              <w:rPr>
-                <w:rFonts w:ascii="Neue Hans Kendrick" w:eastAsia="Neue Hans Kendrick Light" w:hAnsi="Neue Hans Kendrick" w:cs="Neue Hans Kendrick Light"/>
-                <w:sz w:val="18"/>
-                <w:szCs w:val="18"/>
-                <w:lang w:eastAsia="de-DE" w:bidi="de-DE"/>
-              </w:rPr>
-              <w:t>net_contract</w:t>
-            </w:r>
-            <w:proofErr w:type="spellEnd"/>
-            <w:r>
-              <w:rPr>
-                <w:rFonts w:ascii="Neue Hans Kendrick" w:eastAsia="Neue Hans Kendrick Light" w:hAnsi="Neue Hans Kendrick" w:cs="Neue Hans Kendrick Light"/>
-                <w:sz w:val="18"/>
-                <w:szCs w:val="18"/>
-                <w:lang w:eastAsia="de-DE" w:bidi="de-DE"/>
-              </w:rPr>
-              <w:t>}}</w:t>
+              <w:t>{{net_contract}}</w:t>
             </w:r>
             <w:r>
               <w:rPr>
@@ -5994,35 +7334,7 @@
                 <w:sz w:val="18"/>
                 <w:lang w:eastAsia="de-DE" w:bidi="de-DE"/>
               </w:rPr>
-              <w:t>MwSt. {{</w:t>
-            </w:r>
-            <w:proofErr w:type="spellStart"/>
-            <w:r>
-              <w:rPr>
-                <w:rFonts w:ascii="Neue Hans Kendrick" w:eastAsia="Neue Hans Kendrick Light" w:hAnsi="Neue Hans Kendrick" w:cs="Neue Hans Kendrick Light"/>
-                <w:sz w:val="18"/>
-                <w:lang w:eastAsia="de-DE" w:bidi="de-DE"/>
-              </w:rPr>
-              <w:t>vat_percentage</w:t>
-            </w:r>
-            <w:proofErr w:type="spellEnd"/>
-            <w:proofErr w:type="gramStart"/>
-            <w:r>
-              <w:rPr>
-                <w:rFonts w:ascii="Neue Hans Kendrick" w:eastAsia="Neue Hans Kendrick Light" w:hAnsi="Neue Hans Kendrick" w:cs="Neue Hans Kendrick Light"/>
-                <w:sz w:val="18"/>
-                <w:lang w:eastAsia="de-DE" w:bidi="de-DE"/>
-              </w:rPr>
-              <w:t>}}%</w:t>
-            </w:r>
-            <w:proofErr w:type="gramEnd"/>
-            <w:r>
-              <w:rPr>
-                <w:rFonts w:ascii="Neue Hans Kendrick" w:eastAsia="Neue Hans Kendrick Light" w:hAnsi="Neue Hans Kendrick" w:cs="Neue Hans Kendrick Light"/>
-                <w:sz w:val="18"/>
-                <w:lang w:eastAsia="de-DE" w:bidi="de-DE"/>
-              </w:rPr>
-              <w:t xml:space="preserve"> </w:t>
+              <w:t xml:space="preserve">MwSt. {{vat_percentage}}% </w:t>
             </w:r>
           </w:p>
         </w:tc>
@@ -6171,27 +7483,7 @@
                 <w:szCs w:val="18"/>
                 <w:lang w:eastAsia="de-DE" w:bidi="de-DE"/>
               </w:rPr>
-              <w:t>{{</w:t>
-            </w:r>
-            <w:proofErr w:type="spellStart"/>
-            <w:r>
-              <w:rPr>
-                <w:rFonts w:ascii="Neue Hans Kendrick" w:eastAsia="Neue Hans Kendrick Light" w:hAnsi="Neue Hans Kendrick" w:cs="Neue Hans Kendrick Light"/>
-                <w:sz w:val="18"/>
-                <w:szCs w:val="18"/>
-                <w:lang w:eastAsia="de-DE" w:bidi="de-DE"/>
-              </w:rPr>
-              <w:t>tax</w:t>
-            </w:r>
-            <w:proofErr w:type="spellEnd"/>
-            <w:r>
-              <w:rPr>
-                <w:rFonts w:ascii="Neue Hans Kendrick" w:eastAsia="Neue Hans Kendrick Light" w:hAnsi="Neue Hans Kendrick" w:cs="Neue Hans Kendrick Light"/>
-                <w:sz w:val="18"/>
-                <w:szCs w:val="18"/>
-                <w:lang w:eastAsia="de-DE" w:bidi="de-DE"/>
-              </w:rPr>
-              <w:t xml:space="preserve">}} </w:t>
+              <w:t xml:space="preserve">{{tax}} </w:t>
             </w:r>
             <w:r>
               <w:rPr>
@@ -6421,31 +7713,7 @@
                 <w:szCs w:val="18"/>
                 <w:lang w:eastAsia="de-DE" w:bidi="de-DE"/>
               </w:rPr>
-              <w:t>{{</w:t>
-            </w:r>
-            <w:proofErr w:type="spellStart"/>
-            <w:r>
-              <w:rPr>
-                <w:rFonts w:ascii="Neue Hans Kendrick" w:eastAsia="Neue Hans Kendrick Light" w:hAnsi="Neue Hans Kendrick" w:cs="Neue Hans Kendrick Light"/>
-                <w:b/>
-                <w:bCs/>
-                <w:sz w:val="18"/>
-                <w:szCs w:val="18"/>
-                <w:lang w:eastAsia="de-DE" w:bidi="de-DE"/>
-              </w:rPr>
-              <w:t>gross_contract</w:t>
-            </w:r>
-            <w:proofErr w:type="spellEnd"/>
-            <w:r>
-              <w:rPr>
-                <w:rFonts w:ascii="Neue Hans Kendrick" w:eastAsia="Neue Hans Kendrick Light" w:hAnsi="Neue Hans Kendrick" w:cs="Neue Hans Kendrick Light"/>
-                <w:b/>
-                <w:bCs/>
-                <w:sz w:val="18"/>
-                <w:szCs w:val="18"/>
-                <w:lang w:eastAsia="de-DE" w:bidi="de-DE"/>
-              </w:rPr>
-              <w:t>}} €</w:t>
+              <w:t>{{gross_contract}} €</w:t>
             </w:r>
           </w:p>
         </w:tc>
@@ -6617,7 +7885,7 @@
     </w:p>
     <w:p>
       <w:pPr>
-        <w:pStyle w:val="berschrift1"/>
+        <w:pStyle w:val="Heading1"/>
       </w:pPr>
       <w:r>
         <w:rPr>
@@ -6668,58 +7936,7 @@
           <w:color w:val="000000"/>
           <w:lang w:eastAsia="de-DE" w:bidi="de-DE"/>
         </w:rPr>
-        <w:t xml:space="preserve">Der Auftraggeber stellt 3D-Projektmodelle in geeigneten Formaten (bevorzugt .3dm </w:t>
-      </w:r>
-      <w:proofErr w:type="gramStart"/>
-      <w:r>
-        <w:rPr>
-          <w:rFonts w:ascii="Neue Hans Kendrick" w:eastAsia="Neue Hans Kendrick Light" w:hAnsi="Neue Hans Kendrick" w:cs="Neue Hans Kendrick Light"/>
-          <w:bCs/>
-          <w:color w:val="000000"/>
-          <w:lang w:eastAsia="de-DE" w:bidi="de-DE"/>
-        </w:rPr>
-        <w:t>oder .</w:t>
-      </w:r>
-      <w:proofErr w:type="spellStart"/>
-      <w:r>
-        <w:rPr>
-          <w:rFonts w:ascii="Neue Hans Kendrick" w:eastAsia="Neue Hans Kendrick Light" w:hAnsi="Neue Hans Kendrick" w:cs="Neue Hans Kendrick Light"/>
-          <w:bCs/>
-          <w:color w:val="000000"/>
-          <w:lang w:eastAsia="de-DE" w:bidi="de-DE"/>
-        </w:rPr>
-        <w:t>rvt</w:t>
-      </w:r>
-      <w:proofErr w:type="spellEnd"/>
-      <w:proofErr w:type="gramEnd"/>
-      <w:r>
-        <w:rPr>
-          <w:rFonts w:ascii="Neue Hans Kendrick" w:eastAsia="Neue Hans Kendrick Light" w:hAnsi="Neue Hans Kendrick" w:cs="Neue Hans Kendrick Light"/>
-          <w:bCs/>
-          <w:color w:val="000000"/>
-          <w:lang w:eastAsia="de-DE" w:bidi="de-DE"/>
-        </w:rPr>
-        <w:t>, mindestens jedoch .</w:t>
-      </w:r>
-      <w:proofErr w:type="spellStart"/>
-      <w:r>
-        <w:rPr>
-          <w:rFonts w:ascii="Neue Hans Kendrick" w:eastAsia="Neue Hans Kendrick Light" w:hAnsi="Neue Hans Kendrick" w:cs="Neue Hans Kendrick Light"/>
-          <w:bCs/>
-          <w:color w:val="000000"/>
-          <w:lang w:eastAsia="de-DE" w:bidi="de-DE"/>
-        </w:rPr>
-        <w:t>dwg</w:t>
-      </w:r>
-      <w:proofErr w:type="spellEnd"/>
-      <w:r>
-        <w:rPr>
-          <w:rFonts w:ascii="Neue Hans Kendrick" w:eastAsia="Neue Hans Kendrick Light" w:hAnsi="Neue Hans Kendrick" w:cs="Neue Hans Kendrick Light"/>
-          <w:bCs/>
-          <w:color w:val="000000"/>
-          <w:lang w:eastAsia="de-DE" w:bidi="de-DE"/>
-        </w:rPr>
-        <w:t>) zur Verfügung. Liegen entsprechende Modelle nicht vor oder sind sie unvollständig, so werden die erforderlichen zusätzlichen Modellierungsleistungen auf Stundenbasis gemäß den unten aufgeführten Stundensätze abgerechnet.</w:t>
+        <w:t>Der Auftraggeber stellt 3D-Projektmodelle in geeigneten Formaten (bevorzugt .3dm oder .rvt, mindestens jedoch .dwg) zur Verfügung. Liegen entsprechende Modelle nicht vor oder sind sie unvollständig, so werden die erforderlichen zusätzlichen Modellierungsleistungen auf Stundenbasis gemäß den unten aufgeführten Stundensätze abgerechnet.</w:t>
       </w:r>
     </w:p>
     <w:p>
@@ -6767,7 +7984,7 @@
     </w:p>
     <w:p>
       <w:pPr>
-        <w:pStyle w:val="berschrift1"/>
+        <w:pStyle w:val="Heading1"/>
       </w:pPr>
       <w:r>
         <w:rPr>
@@ -6858,7 +8075,7 @@
     </w:p>
     <w:p>
       <w:pPr>
-        <w:pStyle w:val="berschrift1"/>
+        <w:pStyle w:val="Heading1"/>
       </w:pPr>
       <w:r>
         <w:rPr>
@@ -6921,7 +8138,7 @@
     </w:p>
     <w:p>
       <w:pPr>
-        <w:pStyle w:val="berschrift1"/>
+        <w:pStyle w:val="Heading1"/>
       </w:pPr>
       <w:r>
         <w:rPr>
@@ -7045,7 +8262,17 @@
           <w:color w:val="000000"/>
           <w:lang w:eastAsia="de-DE" w:bidi="de-DE"/>
         </w:rPr>
-        <w:t>Sämtliche Preisangaben verstehen sich, soweit nicht anders angegeben, zuzüglich der gesetzlichen Umsatzsteuer. Die Zahlung ist, sofern nicht anders vereinbart, innerhalb von 14 Tagen nach Rechnungsstellung ohne Abzüge fällig.</w:t>
+        <w:t xml:space="preserve">Sämtliche Preisangaben verstehen sich, soweit nicht anders angegeben, zuzüglich der gesetzlichen Umsatzsteuer. Die Zahlung ist, sofern nicht anders vereinbart, innerhalb </w:t>
+      </w:r>
+      <w:r>
+        <w:rPr>
+          <w:rFonts w:ascii="Neue Hans Kendrick" w:eastAsia="Neue Hans Kendrick Light" w:hAnsi="Neue Hans Kendrick" w:cs="Neue Hans Kendrick Light"/>
+          <w:bCs/>
+          <w:color w:val="000000"/>
+          <w:lang w:eastAsia="de-DE" w:bidi="de-DE"/>
+        </w:rPr>
+        <w:lastRenderedPageBreak/>
+        <w:t>von 14 Tagen nach Rechnungsstellung ohne Abzüge fällig.</w:t>
       </w:r>
     </w:p>
     <w:p>
@@ -7089,7 +8316,7 @@
     </w:p>
     <w:p>
       <w:pPr>
-        <w:pStyle w:val="berschrift1"/>
+        <w:pStyle w:val="Heading1"/>
       </w:pPr>
       <w:r>
         <w:rPr>
@@ -7166,7 +8393,7 @@
     </w:p>
     <w:p>
       <w:pPr>
-        <w:pStyle w:val="Listenabsatz"/>
+        <w:pStyle w:val="ListParagraph"/>
         <w:widowControl w:val="0"/>
         <w:numPr>
           <w:ilvl w:val="0"/>
@@ -7236,7 +8463,7 @@
     </w:p>
     <w:p>
       <w:pPr>
-        <w:pStyle w:val="Listenabsatz"/>
+        <w:pStyle w:val="ListParagraph"/>
         <w:widowControl w:val="0"/>
         <w:numPr>
           <w:ilvl w:val="0"/>
@@ -7306,7 +8533,7 @@
     </w:p>
     <w:p>
       <w:pPr>
-        <w:pStyle w:val="Listenabsatz"/>
+        <w:pStyle w:val="ListParagraph"/>
         <w:widowControl w:val="0"/>
         <w:numPr>
           <w:ilvl w:val="0"/>
@@ -7386,7 +8613,7 @@
     </w:p>
     <w:p>
       <w:pPr>
-        <w:pStyle w:val="Listenabsatz"/>
+        <w:pStyle w:val="ListParagraph"/>
         <w:widowControl w:val="0"/>
         <w:numPr>
           <w:ilvl w:val="0"/>
@@ -7466,7 +8693,7 @@
     </w:p>
     <w:p>
       <w:pPr>
-        <w:pStyle w:val="Listenabsatz"/>
+        <w:pStyle w:val="ListParagraph"/>
         <w:widowControl w:val="0"/>
         <w:numPr>
           <w:ilvl w:val="0"/>
@@ -7535,7 +8762,7 @@
     </w:p>
     <w:p>
       <w:pPr>
-        <w:pStyle w:val="Listenabsatz"/>
+        <w:pStyle w:val="ListParagraph"/>
         <w:widowControl w:val="0"/>
         <w:numPr>
           <w:ilvl w:val="0"/>
@@ -7615,7 +8842,7 @@
     </w:p>
     <w:p>
       <w:pPr>
-        <w:pStyle w:val="Listenabsatz"/>
+        <w:pStyle w:val="ListParagraph"/>
         <w:widowControl w:val="0"/>
         <w:numPr>
           <w:ilvl w:val="0"/>
@@ -7695,7 +8922,7 @@
     </w:p>
     <w:p>
       <w:pPr>
-        <w:pStyle w:val="Listenabsatz"/>
+        <w:pStyle w:val="ListParagraph"/>
         <w:widowControl w:val="0"/>
         <w:numPr>
           <w:ilvl w:val="0"/>
@@ -8092,7 +9319,7 @@
     </w:p>
     <w:p>
       <w:pPr>
-        <w:pStyle w:val="berschrift1"/>
+        <w:pStyle w:val="Heading1"/>
       </w:pPr>
       <w:r>
         <w:rPr>
@@ -8460,19 +9687,8 @@
           <w:color w:val="000000"/>
           <w:lang w:eastAsia="de-DE" w:bidi="de-DE"/>
         </w:rPr>
-        <w:t xml:space="preserve">Flüge unter 2 Stunden: </w:t>
-      </w:r>
-      <w:proofErr w:type="gramStart"/>
-      <w:r>
-        <w:rPr>
-          <w:rFonts w:ascii="Neue Hans Kendrick" w:eastAsia="Neue Hans Kendrick Light" w:hAnsi="Neue Hans Kendrick" w:cs="Neue Hans Kendrick Light"/>
-          <w:bCs/>
-          <w:color w:val="000000"/>
-          <w:lang w:eastAsia="de-DE" w:bidi="de-DE"/>
-        </w:rPr>
-        <w:t>Economy Class</w:t>
-      </w:r>
-      <w:proofErr w:type="gramEnd"/>
+        <w:t>Flüge unter 2 Stunden: Economy Class</w:t>
+      </w:r>
     </w:p>
     <w:p>
       <w:pPr>
@@ -8515,19 +9731,8 @@
           <w:color w:val="000000"/>
           <w:lang w:eastAsia="de-DE" w:bidi="de-DE"/>
         </w:rPr>
-        <w:t xml:space="preserve">Flüge zwischen 2 und 5 Stunden: Premium </w:t>
-      </w:r>
-      <w:proofErr w:type="gramStart"/>
-      <w:r>
-        <w:rPr>
-          <w:rFonts w:ascii="Neue Hans Kendrick" w:eastAsia="Neue Hans Kendrick Light" w:hAnsi="Neue Hans Kendrick" w:cs="Neue Hans Kendrick Light"/>
-          <w:bCs/>
-          <w:color w:val="000000"/>
-          <w:lang w:eastAsia="de-DE" w:bidi="de-DE"/>
-        </w:rPr>
-        <w:t>Economy Class</w:t>
-      </w:r>
-      <w:proofErr w:type="gramEnd"/>
+        <w:t>Flüge zwischen 2 und 5 Stunden: Premium Economy Class</w:t>
+      </w:r>
     </w:p>
     <w:p>
       <w:pPr>
@@ -8658,7 +9863,7 @@
     </w:p>
     <w:p>
       <w:pPr>
-        <w:pStyle w:val="berschrift1"/>
+        <w:pStyle w:val="Heading1"/>
         <w:numPr>
           <w:ilvl w:val="0"/>
           <w:numId w:val="5"/>
@@ -8709,48 +9914,7 @@
           <w:rFonts w:ascii="Neue Hans Kendrick" w:eastAsia="Neue Hans Kendrick Light" w:hAnsi="Neue Hans Kendrick" w:cs="Neue Hans Kendrick Light"/>
           <w:lang w:eastAsia="de-DE" w:bidi="de-DE"/>
         </w:rPr>
-        <w:t xml:space="preserve">Der Auftraggeber stellt 3D-Projektmodelle in geeigneten Formaten (bevorzugt .3dm </w:t>
-      </w:r>
-      <w:proofErr w:type="gramStart"/>
-      <w:r>
-        <w:rPr>
-          <w:rFonts w:ascii="Neue Hans Kendrick" w:eastAsia="Neue Hans Kendrick Light" w:hAnsi="Neue Hans Kendrick" w:cs="Neue Hans Kendrick Light"/>
-          <w:lang w:eastAsia="de-DE" w:bidi="de-DE"/>
-        </w:rPr>
-        <w:t>oder .</w:t>
-      </w:r>
-      <w:proofErr w:type="spellStart"/>
-      <w:r>
-        <w:rPr>
-          <w:rFonts w:ascii="Neue Hans Kendrick" w:eastAsia="Neue Hans Kendrick Light" w:hAnsi="Neue Hans Kendrick" w:cs="Neue Hans Kendrick Light"/>
-          <w:lang w:eastAsia="de-DE" w:bidi="de-DE"/>
-        </w:rPr>
-        <w:t>rvt</w:t>
-      </w:r>
-      <w:proofErr w:type="spellEnd"/>
-      <w:proofErr w:type="gramEnd"/>
-      <w:r>
-        <w:rPr>
-          <w:rFonts w:ascii="Neue Hans Kendrick" w:eastAsia="Neue Hans Kendrick Light" w:hAnsi="Neue Hans Kendrick" w:cs="Neue Hans Kendrick Light"/>
-          <w:lang w:eastAsia="de-DE" w:bidi="de-DE"/>
-        </w:rPr>
-        <w:t>, mindestens jedoch .</w:t>
-      </w:r>
-      <w:proofErr w:type="spellStart"/>
-      <w:r>
-        <w:rPr>
-          <w:rFonts w:ascii="Neue Hans Kendrick" w:eastAsia="Neue Hans Kendrick Light" w:hAnsi="Neue Hans Kendrick" w:cs="Neue Hans Kendrick Light"/>
-          <w:lang w:eastAsia="de-DE" w:bidi="de-DE"/>
-        </w:rPr>
-        <w:t>dwg</w:t>
-      </w:r>
-      <w:proofErr w:type="spellEnd"/>
-      <w:r>
-        <w:rPr>
-          <w:rFonts w:ascii="Neue Hans Kendrick" w:eastAsia="Neue Hans Kendrick Light" w:hAnsi="Neue Hans Kendrick" w:cs="Neue Hans Kendrick Light"/>
-          <w:lang w:eastAsia="de-DE" w:bidi="de-DE"/>
-        </w:rPr>
-        <w:t>) zur Verfügung. Liegen entsprechende Modelle nicht vor oder sind sie unvollständig, so werden die erforderlichen zusätzlichen Modellierungsleistungen auf Stundenbasis gemäß den unten aufgeführten Stundensätze abgerechnet. Die Zusammenarbeit erfolgt bevorzugt über Building Information Modeling (BIM), vorzugsweise im IFC-Austauschformat. Hierzu ist eine zeitnahe Zuarbeit und technische Voraussetzungen aller am Projekt beteiligte Fachplaner sicherzustellen.</w:t>
+        <w:t>Der Auftraggeber stellt 3D-Projektmodelle in geeigneten Formaten (bevorzugt .3dm oder .rvt, mindestens jedoch .dwg) zur Verfügung. Liegen entsprechende Modelle nicht vor oder sind sie unvollständig, so werden die erforderlichen zusätzlichen Modellierungsleistungen auf Stundenbasis gemäß den unten aufgeführten Stundensätze abgerechnet. Die Zusammenarbeit erfolgt bevorzugt über Building Information Modeling (BIM), vorzugsweise im IFC-Austauschformat. Hierzu ist eine zeitnahe Zuarbeit und technische Voraussetzungen aller am Projekt beteiligte Fachplaner sicherzustellen.</w:t>
       </w:r>
     </w:p>
     <w:p>
@@ -8784,28 +9948,12 @@
           <w:rFonts w:ascii="Neue Hans Kendrick" w:eastAsia="Neue Hans Kendrick Light" w:hAnsi="Neue Hans Kendrick" w:cs="Neue Hans Kendrick Light"/>
           <w:lang w:eastAsia="de-DE" w:bidi="de-DE"/>
         </w:rPr>
-        <w:t xml:space="preserve">Die Beauftragung eines Vermessers für etwaige Klärung fehlender Maße oder zusätzlicher </w:t>
-      </w:r>
-      <w:proofErr w:type="spellStart"/>
-      <w:r>
-        <w:rPr>
-          <w:rFonts w:ascii="Neue Hans Kendrick" w:eastAsia="Neue Hans Kendrick Light" w:hAnsi="Neue Hans Kendrick" w:cs="Neue Hans Kendrick Light"/>
-          <w:lang w:eastAsia="de-DE" w:bidi="de-DE"/>
-        </w:rPr>
-        <w:t>Aufmaßerstellung</w:t>
-      </w:r>
-      <w:proofErr w:type="spellEnd"/>
-      <w:r>
-        <w:rPr>
-          <w:rFonts w:ascii="Neue Hans Kendrick" w:eastAsia="Neue Hans Kendrick Light" w:hAnsi="Neue Hans Kendrick" w:cs="Neue Hans Kendrick Light"/>
-          <w:lang w:eastAsia="de-DE" w:bidi="de-DE"/>
-        </w:rPr>
-        <w:t xml:space="preserve"> wird ebenfalls vorausgesetzt. </w:t>
+        <w:t xml:space="preserve">Die Beauftragung eines Vermessers für etwaige Klärung fehlender Maße oder zusätzlicher Aufmaßerstellung wird ebenfalls vorausgesetzt. </w:t>
       </w:r>
     </w:p>
     <w:p>
       <w:pPr>
-        <w:pStyle w:val="berschrift1"/>
+        <w:pStyle w:val="Heading1"/>
         <w:numPr>
           <w:ilvl w:val="0"/>
           <w:numId w:val="5"/>
@@ -8891,7 +10039,7 @@
     </w:p>
     <w:p>
       <w:pPr>
-        <w:pStyle w:val="berschrift1"/>
+        <w:pStyle w:val="Heading1"/>
         <w:numPr>
           <w:ilvl w:val="0"/>
           <w:numId w:val="5"/>
@@ -8943,7 +10091,7 @@
     </w:p>
     <w:p>
       <w:pPr>
-        <w:pStyle w:val="berschrift1"/>
+        <w:pStyle w:val="Heading1"/>
         <w:numPr>
           <w:ilvl w:val="0"/>
           <w:numId w:val="5"/>
@@ -9058,7 +10206,15 @@
           <w:rFonts w:ascii="Neue Hans Kendrick" w:eastAsia="Neue Hans Kendrick Light" w:hAnsi="Neue Hans Kendrick" w:cs="Neue Hans Kendrick Light"/>
           <w:lang w:eastAsia="de-DE" w:bidi="de-DE"/>
         </w:rPr>
-        <w:t>Sämtliche Preisangaben verstehen sich, soweit nicht anders angegeben, zuzüglich der gesetzlichen Umsatzsteuer. Die Zahlung ist, sofern nicht anders vereinbart, innerhalb von 14 Tagen nach Rechnungsstellung ohne Abzüge fällig.</w:t>
+        <w:t xml:space="preserve">Sämtliche Preisangaben verstehen sich, soweit nicht anders angegeben, zuzüglich </w:t>
+      </w:r>
+      <w:r>
+        <w:rPr>
+          <w:rFonts w:ascii="Neue Hans Kendrick" w:eastAsia="Neue Hans Kendrick Light" w:hAnsi="Neue Hans Kendrick" w:cs="Neue Hans Kendrick Light"/>
+          <w:lang w:eastAsia="de-DE" w:bidi="de-DE"/>
+        </w:rPr>
+        <w:lastRenderedPageBreak/>
+        <w:t>der gesetzlichen Umsatzsteuer. Die Zahlung ist, sofern nicht anders vereinbart, innerhalb von 14 Tagen nach Rechnungsstellung ohne Abzüge fällig.</w:t>
       </w:r>
     </w:p>
     <w:p>
@@ -9105,7 +10261,7 @@
     </w:p>
     <w:p>
       <w:pPr>
-        <w:pStyle w:val="berschrift1"/>
+        <w:pStyle w:val="Heading1"/>
         <w:numPr>
           <w:ilvl w:val="0"/>
           <w:numId w:val="5"/>
@@ -9183,7 +10339,7 @@
     </w:p>
     <w:p>
       <w:pPr>
-        <w:pStyle w:val="Listenabsatz"/>
+        <w:pStyle w:val="ListParagraph"/>
         <w:widowControl w:val="0"/>
         <w:numPr>
           <w:ilvl w:val="0"/>
@@ -9242,7 +10398,7 @@
     </w:p>
     <w:p>
       <w:pPr>
-        <w:pStyle w:val="Listenabsatz"/>
+        <w:pStyle w:val="ListParagraph"/>
         <w:widowControl w:val="0"/>
         <w:numPr>
           <w:ilvl w:val="0"/>
@@ -9301,7 +10457,7 @@
     </w:p>
     <w:p>
       <w:pPr>
-        <w:pStyle w:val="Listenabsatz"/>
+        <w:pStyle w:val="ListParagraph"/>
         <w:widowControl w:val="0"/>
         <w:numPr>
           <w:ilvl w:val="0"/>
@@ -9360,7 +10516,7 @@
     </w:p>
     <w:p>
       <w:pPr>
-        <w:pStyle w:val="Listenabsatz"/>
+        <w:pStyle w:val="ListParagraph"/>
         <w:widowControl w:val="0"/>
         <w:numPr>
           <w:ilvl w:val="0"/>
@@ -9429,7 +10585,7 @@
     </w:p>
     <w:p>
       <w:pPr>
-        <w:pStyle w:val="Listenabsatz"/>
+        <w:pStyle w:val="ListParagraph"/>
         <w:widowControl w:val="0"/>
         <w:numPr>
           <w:ilvl w:val="0"/>
@@ -9498,7 +10654,7 @@
     </w:p>
     <w:p>
       <w:pPr>
-        <w:pStyle w:val="Listenabsatz"/>
+        <w:pStyle w:val="ListParagraph"/>
         <w:widowControl w:val="0"/>
         <w:numPr>
           <w:ilvl w:val="0"/>
@@ -9578,7 +10734,7 @@
     </w:p>
     <w:p>
       <w:pPr>
-        <w:pStyle w:val="Listenabsatz"/>
+        <w:pStyle w:val="ListParagraph"/>
         <w:widowControl w:val="0"/>
         <w:numPr>
           <w:ilvl w:val="0"/>
@@ -9637,7 +10793,7 @@
     </w:p>
     <w:p>
       <w:pPr>
-        <w:pStyle w:val="Listenabsatz"/>
+        <w:pStyle w:val="ListParagraph"/>
         <w:widowControl w:val="0"/>
         <w:numPr>
           <w:ilvl w:val="0"/>
@@ -9998,7 +11154,7 @@
     </w:p>
     <w:p>
       <w:pPr>
-        <w:pStyle w:val="berschrift1"/>
+        <w:pStyle w:val="Heading1"/>
         <w:numPr>
           <w:ilvl w:val="0"/>
           <w:numId w:val="5"/>
@@ -10341,17 +11497,8 @@
           <w:rFonts w:ascii="Neue Hans Kendrick" w:eastAsia="Neue Hans Kendrick Light" w:hAnsi="Neue Hans Kendrick" w:cs="Neue Hans Kendrick Light"/>
           <w:lang w:eastAsia="de-DE" w:bidi="de-DE"/>
         </w:rPr>
-        <w:t xml:space="preserve">Flüge unter 2 Stunden: </w:t>
-      </w:r>
-      <w:proofErr w:type="gramStart"/>
-      <w:r>
-        <w:rPr>
-          <w:rFonts w:ascii="Neue Hans Kendrick" w:eastAsia="Neue Hans Kendrick Light" w:hAnsi="Neue Hans Kendrick" w:cs="Neue Hans Kendrick Light"/>
-          <w:lang w:eastAsia="de-DE" w:bidi="de-DE"/>
-        </w:rPr>
-        <w:t>Economy Class</w:t>
-      </w:r>
-      <w:proofErr w:type="gramEnd"/>
+        <w:t>Flüge unter 2 Stunden: Economy Class</w:t>
+      </w:r>
     </w:p>
     <w:p>
       <w:pPr>
@@ -10390,17 +11537,8 @@
           <w:rFonts w:ascii="Neue Hans Kendrick" w:eastAsia="Neue Hans Kendrick Light" w:hAnsi="Neue Hans Kendrick" w:cs="Neue Hans Kendrick Light"/>
           <w:lang w:eastAsia="de-DE" w:bidi="de-DE"/>
         </w:rPr>
-        <w:t xml:space="preserve">Flüge zwischen 2 und 5 Stunden: Premium </w:t>
-      </w:r>
-      <w:proofErr w:type="gramStart"/>
-      <w:r>
-        <w:rPr>
-          <w:rFonts w:ascii="Neue Hans Kendrick" w:eastAsia="Neue Hans Kendrick Light" w:hAnsi="Neue Hans Kendrick" w:cs="Neue Hans Kendrick Light"/>
-          <w:lang w:eastAsia="de-DE" w:bidi="de-DE"/>
-        </w:rPr>
-        <w:t>Economy Class</w:t>
-      </w:r>
-      <w:proofErr w:type="gramEnd"/>
+        <w:t>Flüge zwischen 2 und 5 Stunden: Premium Economy Class</w:t>
+      </w:r>
     </w:p>
     <w:p>
       <w:pPr>
@@ -10444,7 +11582,7 @@
     </w:p>
     <w:p>
       <w:pPr>
-        <w:pStyle w:val="Listenabsatz"/>
+        <w:pStyle w:val="ListParagraph"/>
         <w:widowControl w:val="0"/>
         <w:tabs>
           <w:tab w:val="decimal" w:pos="4535"/>
@@ -10476,25 +11614,7 @@
           <w:sz w:val="20"/>
           <w:lang w:eastAsia="de-DE" w:bidi="de-DE"/>
         </w:rPr>
-        <w:t xml:space="preserve">{% </w:t>
-      </w:r>
-      <w:proofErr w:type="spellStart"/>
-      <w:r>
-        <w:rPr>
-          <w:rFonts w:ascii="Neue Hans Kendrick" w:eastAsia="Neue Hans Kendrick Light" w:hAnsi="Neue Hans Kendrick" w:cs="Neue Hans Kendrick Light"/>
-          <w:sz w:val="20"/>
-          <w:lang w:eastAsia="de-DE" w:bidi="de-DE"/>
-        </w:rPr>
-        <w:t>endif</w:t>
-      </w:r>
-      <w:proofErr w:type="spellEnd"/>
-      <w:r>
-        <w:rPr>
-          <w:rFonts w:ascii="Neue Hans Kendrick" w:eastAsia="Neue Hans Kendrick Light" w:hAnsi="Neue Hans Kendrick" w:cs="Neue Hans Kendrick Light"/>
-          <w:sz w:val="20"/>
-          <w:lang w:eastAsia="de-DE" w:bidi="de-DE"/>
-        </w:rPr>
-        <w:t xml:space="preserve"> %}</w:t>
+        <w:t>{% endif %}</w:t>
       </w:r>
       <w:bookmarkEnd w:id="1"/>
     </w:p>
@@ -10535,7 +11655,7 @@
 <w:ftr xmlns:wpc="http://schemas.microsoft.com/office/word/2010/wordprocessingCanvas" xmlns:cx="http://schemas.microsoft.com/office/drawing/2014/chartex" xmlns:cx1="http://schemas.microsoft.com/office/drawing/2015/9/8/chartex" xmlns:cx2="http://schemas.microsoft.com/office/drawing/2015/10/21/chartex" xmlns:cx3="http://schemas.microsoft.com/office/drawing/2016/5/9/chartex" xmlns:cx4="http://schemas.microsoft.com/office/drawing/2016/5/10/chartex" xmlns:cx5="http://schemas.microsoft.com/office/drawing/2016/5/11/chartex" xmlns:cx6="http://schemas.microsoft.com/office/drawing/2016/5/12/chartex" xmlns:cx7="http://schemas.microsoft.com/office/drawing/2016/5/13/chartex" xmlns:cx8="http://schemas.microsoft.com/office/drawing/2016/5/14/chartex" xmlns:mc="http://schemas.openxmlformats.org/markup-compatibility/2006" xmlns:aink="http://schemas.microsoft.com/office/drawing/2016/ink" xmlns:am3d="http://schemas.microsoft.com/office/drawing/2017/model3d" xmlns:o="urn:schemas-microsoft-com:office:office" xmlns:oel="http://schemas.microsoft.com/office/2019/extlst" xmlns:r="http://schemas.openxmlformats.org/officeDocument/2006/relationships" xmlns:m="http://schemas.openxmlformats.org/officeDocument/2006/math" xmlns:v="urn:schemas-microsoft-com:vml" xmlns:wp14="http://schemas.microsoft.com/office/word/2010/wordprocessingDrawing" xmlns:wp="http://schemas.openxmlformats.org/drawingml/2006/wordprocessingDrawing" xmlns:w10="urn:schemas-microsoft-com:office:word" xmlns:w="http://schemas.openxmlformats.org/wordprocessingml/2006/main" xmlns:w14="http://schemas.microsoft.com/office/word/2010/wordml" xmlns:w15="http://schemas.microsoft.com/office/word/2012/wordml" xmlns:w16cex="http://schemas.microsoft.com/office/word/2018/wordml/cex" xmlns:w16cid="http://schemas.microsoft.com/office/word/2016/wordml/cid" xmlns:w16="http://schemas.microsoft.com/office/word/2018/wordml" xmlns:w16du="http://schemas.microsoft.com/office/word/2023/wordml/word16du" xmlns:w16sdtdh="http://schemas.microsoft.com/office/word/2020/wordml/sdtdatahash" xmlns:w16sdtfl="http://schemas.microsoft.com/office/word/2024/wordml/sdtformatlock" xmlns:w16se="http://schemas.microsoft.com/office/word/2015/wordml/symex" xmlns:wpg="http://schemas.microsoft.com/office/word/2010/wordprocessingGroup" xmlns:wpi="http://schemas.microsoft.com/office/word/2010/wordprocessingInk" xmlns:wne="http://schemas.microsoft.com/office/word/2006/wordml" xmlns:wps="http://schemas.microsoft.com/office/word/2010/wordprocessingShape" mc:Ignorable="w14 w15 w16se w16cid w16 w16cex w16sdtdh w16sdtfl w16du wp14">
   <w:p>
     <w:pPr>
-      <w:pStyle w:val="Fuzeile"/>
+      <w:pStyle w:val="Footer"/>
     </w:pPr>
     <w:r>
       <w:rPr>
@@ -10578,7 +11698,7 @@
                       <w:txbxContent>
                         <w:tbl>
                           <w:tblPr>
-                            <w:tblStyle w:val="Tabellenraster"/>
+                            <w:tblStyle w:val="TableGrid"/>
                             <w:tblW w:w="9635" w:type="dxa"/>
                             <w:tblInd w:w="-142" w:type="dxa"/>
                             <w:tblBorders>
@@ -10867,23 +11987,13 @@
                                     <w:szCs w:val="12"/>
                                   </w:rPr>
                                 </w:pPr>
-                                <w:proofErr w:type="spellStart"/>
                                 <w:r>
                                   <w:rPr>
                                     <w:spacing w:val="-6"/>
                                     <w:sz w:val="12"/>
                                     <w:szCs w:val="12"/>
                                   </w:rPr>
-                                  <w:t>Münzstr</w:t>
-                                </w:r>
-                                <w:proofErr w:type="spellEnd"/>
-                                <w:r>
-                                  <w:rPr>
-                                    <w:spacing w:val="-6"/>
-                                    <w:sz w:val="12"/>
-                                    <w:szCs w:val="12"/>
-                                  </w:rPr>
-                                  <w:t>. 10 • 10178 Berlin</w:t>
+                                  <w:t>Münzstr. 10 • 10178 Berlin</w:t>
                                 </w:r>
                               </w:p>
                               <w:p>
@@ -10968,43 +12078,7 @@
                                     <w:sz w:val="12"/>
                                     <w:szCs w:val="12"/>
                                   </w:rPr>
-                                  <w:t xml:space="preserve">Dipl. Ing. Architekt Benjamin </w:t>
-                                </w:r>
-                                <w:proofErr w:type="spellStart"/>
-                                <w:r>
-                                  <w:rPr>
-                                    <w:spacing w:val="-6"/>
-                                    <w:sz w:val="12"/>
-                                    <w:szCs w:val="12"/>
-                                  </w:rPr>
-                                  <w:t>Koziczinski</w:t>
-                                </w:r>
-                                <w:proofErr w:type="spellEnd"/>
-                                <w:r>
-                                  <w:rPr>
-                                    <w:spacing w:val="-6"/>
-                                    <w:sz w:val="12"/>
-                                    <w:szCs w:val="12"/>
-                                  </w:rPr>
-                                  <w:t xml:space="preserve"> </w:t>
-                                </w:r>
-                                <w:proofErr w:type="spellStart"/>
-                                <w:r>
-                                  <w:rPr>
-                                    <w:spacing w:val="-6"/>
-                                    <w:sz w:val="12"/>
-                                    <w:szCs w:val="12"/>
-                                  </w:rPr>
-                                  <w:t>M.Sc</w:t>
-                                </w:r>
-                                <w:proofErr w:type="spellEnd"/>
-                                <w:r>
-                                  <w:rPr>
-                                    <w:spacing w:val="-6"/>
-                                    <w:sz w:val="12"/>
-                                    <w:szCs w:val="12"/>
-                                  </w:rPr>
-                                  <w:t xml:space="preserve">. </w:t>
+                                  <w:t xml:space="preserve">Dipl. Ing. Architekt Benjamin Koziczinski M.Sc. </w:t>
                                 </w:r>
                               </w:p>
                               <w:p>
@@ -11158,7 +12232,7 @@
                 <w:txbxContent>
                   <w:tbl>
                     <w:tblPr>
-                      <w:tblStyle w:val="Tabellenraster"/>
+                      <w:tblStyle w:val="TableGrid"/>
                       <w:tblW w:w="9635" w:type="dxa"/>
                       <w:tblInd w:w="-142" w:type="dxa"/>
                       <w:tblBorders>
@@ -11447,23 +12521,13 @@
                               <w:szCs w:val="12"/>
                             </w:rPr>
                           </w:pPr>
-                          <w:proofErr w:type="spellStart"/>
                           <w:r>
                             <w:rPr>
                               <w:spacing w:val="-6"/>
                               <w:sz w:val="12"/>
                               <w:szCs w:val="12"/>
                             </w:rPr>
-                            <w:t>Münzstr</w:t>
-                          </w:r>
-                          <w:proofErr w:type="spellEnd"/>
-                          <w:r>
-                            <w:rPr>
-                              <w:spacing w:val="-6"/>
-                              <w:sz w:val="12"/>
-                              <w:szCs w:val="12"/>
-                            </w:rPr>
-                            <w:t>. 10 • 10178 Berlin</w:t>
+                            <w:t>Münzstr. 10 • 10178 Berlin</w:t>
                           </w:r>
                         </w:p>
                         <w:p>
@@ -11548,43 +12612,7 @@
                               <w:sz w:val="12"/>
                               <w:szCs w:val="12"/>
                             </w:rPr>
-                            <w:t xml:space="preserve">Dipl. Ing. Architekt Benjamin </w:t>
-                          </w:r>
-                          <w:proofErr w:type="spellStart"/>
-                          <w:r>
-                            <w:rPr>
-                              <w:spacing w:val="-6"/>
-                              <w:sz w:val="12"/>
-                              <w:szCs w:val="12"/>
-                            </w:rPr>
-                            <w:t>Koziczinski</w:t>
-                          </w:r>
-                          <w:proofErr w:type="spellEnd"/>
-                          <w:r>
-                            <w:rPr>
-                              <w:spacing w:val="-6"/>
-                              <w:sz w:val="12"/>
-                              <w:szCs w:val="12"/>
-                            </w:rPr>
-                            <w:t xml:space="preserve"> </w:t>
-                          </w:r>
-                          <w:proofErr w:type="spellStart"/>
-                          <w:r>
-                            <w:rPr>
-                              <w:spacing w:val="-6"/>
-                              <w:sz w:val="12"/>
-                              <w:szCs w:val="12"/>
-                            </w:rPr>
-                            <w:t>M.Sc</w:t>
-                          </w:r>
-                          <w:proofErr w:type="spellEnd"/>
-                          <w:r>
-                            <w:rPr>
-                              <w:spacing w:val="-6"/>
-                              <w:sz w:val="12"/>
-                              <w:szCs w:val="12"/>
-                            </w:rPr>
-                            <w:t xml:space="preserve">. </w:t>
+                            <w:t xml:space="preserve">Dipl. Ing. Architekt Benjamin Koziczinski M.Sc. </w:t>
                           </w:r>
                         </w:p>
                         <w:p>
@@ -11723,7 +12751,7 @@
 <w:ftr xmlns:wpc="http://schemas.microsoft.com/office/word/2010/wordprocessingCanvas" xmlns:cx="http://schemas.microsoft.com/office/drawing/2014/chartex" xmlns:cx1="http://schemas.microsoft.com/office/drawing/2015/9/8/chartex" xmlns:cx2="http://schemas.microsoft.com/office/drawing/2015/10/21/chartex" xmlns:cx3="http://schemas.microsoft.com/office/drawing/2016/5/9/chartex" xmlns:cx4="http://schemas.microsoft.com/office/drawing/2016/5/10/chartex" xmlns:cx5="http://schemas.microsoft.com/office/drawing/2016/5/11/chartex" xmlns:cx6="http://schemas.microsoft.com/office/drawing/2016/5/12/chartex" xmlns:cx7="http://schemas.microsoft.com/office/drawing/2016/5/13/chartex" xmlns:cx8="http://schemas.microsoft.com/office/drawing/2016/5/14/chartex" xmlns:mc="http://schemas.openxmlformats.org/markup-compatibility/2006" xmlns:aink="http://schemas.microsoft.com/office/drawing/2016/ink" xmlns:am3d="http://schemas.microsoft.com/office/drawing/2017/model3d" xmlns:o="urn:schemas-microsoft-com:office:office" xmlns:oel="http://schemas.microsoft.com/office/2019/extlst" xmlns:r="http://schemas.openxmlformats.org/officeDocument/2006/relationships" xmlns:m="http://schemas.openxmlformats.org/officeDocument/2006/math" xmlns:v="urn:schemas-microsoft-com:vml" xmlns:wp14="http://schemas.microsoft.com/office/word/2010/wordprocessingDrawing" xmlns:wp="http://schemas.openxmlformats.org/drawingml/2006/wordprocessingDrawing" xmlns:w10="urn:schemas-microsoft-com:office:word" xmlns:w="http://schemas.openxmlformats.org/wordprocessingml/2006/main" xmlns:w14="http://schemas.microsoft.com/office/word/2010/wordml" xmlns:w15="http://schemas.microsoft.com/office/word/2012/wordml" xmlns:w16cex="http://schemas.microsoft.com/office/word/2018/wordml/cex" xmlns:w16cid="http://schemas.microsoft.com/office/word/2016/wordml/cid" xmlns:w16="http://schemas.microsoft.com/office/word/2018/wordml" xmlns:w16du="http://schemas.microsoft.com/office/word/2023/wordml/word16du" xmlns:w16sdtdh="http://schemas.microsoft.com/office/word/2020/wordml/sdtdatahash" xmlns:w16sdtfl="http://schemas.microsoft.com/office/word/2024/wordml/sdtformatlock" xmlns:w16se="http://schemas.microsoft.com/office/word/2015/wordml/symex" xmlns:wpg="http://schemas.microsoft.com/office/word/2010/wordprocessingGroup" xmlns:wpi="http://schemas.microsoft.com/office/word/2010/wordprocessingInk" xmlns:wne="http://schemas.microsoft.com/office/word/2006/wordml" xmlns:wps="http://schemas.microsoft.com/office/word/2010/wordprocessingShape" mc:Ignorable="w14 w15 w16se w16cid w16 w16cex w16sdtdh w16sdtfl w16du wp14">
   <w:p>
     <w:pPr>
-      <w:pStyle w:val="Fuzeile"/>
+      <w:pStyle w:val="Footer"/>
     </w:pPr>
     <w:r>
       <w:rPr>
@@ -11826,7 +12854,7 @@
                       <w:txbxContent>
                         <w:tbl>
                           <w:tblPr>
-                            <w:tblStyle w:val="Tabellenraster"/>
+                            <w:tblStyle w:val="TableGrid"/>
                             <w:tblW w:w="9635" w:type="dxa"/>
                             <w:tblInd w:w="-142" w:type="dxa"/>
                             <w:tblBorders>
@@ -12115,23 +13143,13 @@
                                     <w:szCs w:val="12"/>
                                   </w:rPr>
                                 </w:pPr>
-                                <w:proofErr w:type="spellStart"/>
                                 <w:r>
                                   <w:rPr>
                                     <w:spacing w:val="-6"/>
                                     <w:sz w:val="12"/>
                                     <w:szCs w:val="12"/>
                                   </w:rPr>
-                                  <w:t>Münzstr</w:t>
-                                </w:r>
-                                <w:proofErr w:type="spellEnd"/>
-                                <w:r>
-                                  <w:rPr>
-                                    <w:spacing w:val="-6"/>
-                                    <w:sz w:val="12"/>
-                                    <w:szCs w:val="12"/>
-                                  </w:rPr>
-                                  <w:t>. 10 • 10178 Berlin</w:t>
+                                  <w:t>Münzstr. 10 • 10178 Berlin</w:t>
                                 </w:r>
                               </w:p>
                               <w:p>
@@ -12216,43 +13234,7 @@
                                     <w:sz w:val="12"/>
                                     <w:szCs w:val="12"/>
                                   </w:rPr>
-                                  <w:t xml:space="preserve">Dipl. Ing. Architekt Benjamin </w:t>
-                                </w:r>
-                                <w:proofErr w:type="spellStart"/>
-                                <w:r>
-                                  <w:rPr>
-                                    <w:spacing w:val="-6"/>
-                                    <w:sz w:val="12"/>
-                                    <w:szCs w:val="12"/>
-                                  </w:rPr>
-                                  <w:t>Koziczinski</w:t>
-                                </w:r>
-                                <w:proofErr w:type="spellEnd"/>
-                                <w:r>
-                                  <w:rPr>
-                                    <w:spacing w:val="-6"/>
-                                    <w:sz w:val="12"/>
-                                    <w:szCs w:val="12"/>
-                                  </w:rPr>
-                                  <w:t xml:space="preserve"> </w:t>
-                                </w:r>
-                                <w:proofErr w:type="spellStart"/>
-                                <w:r>
-                                  <w:rPr>
-                                    <w:spacing w:val="-6"/>
-                                    <w:sz w:val="12"/>
-                                    <w:szCs w:val="12"/>
-                                  </w:rPr>
-                                  <w:t>M.Sc</w:t>
-                                </w:r>
-                                <w:proofErr w:type="spellEnd"/>
-                                <w:r>
-                                  <w:rPr>
-                                    <w:spacing w:val="-6"/>
-                                    <w:sz w:val="12"/>
-                                    <w:szCs w:val="12"/>
-                                  </w:rPr>
-                                  <w:t xml:space="preserve">. </w:t>
+                                  <w:t xml:space="preserve">Dipl. Ing. Architekt Benjamin Koziczinski M.Sc. </w:t>
                                 </w:r>
                               </w:p>
                               <w:p>
@@ -12406,7 +13388,7 @@
                 <w:txbxContent>
                   <w:tbl>
                     <w:tblPr>
-                      <w:tblStyle w:val="Tabellenraster"/>
+                      <w:tblStyle w:val="TableGrid"/>
                       <w:tblW w:w="9635" w:type="dxa"/>
                       <w:tblInd w:w="-142" w:type="dxa"/>
                       <w:tblBorders>
@@ -12695,23 +13677,13 @@
                               <w:szCs w:val="12"/>
                             </w:rPr>
                           </w:pPr>
-                          <w:proofErr w:type="spellStart"/>
                           <w:r>
                             <w:rPr>
                               <w:spacing w:val="-6"/>
                               <w:sz w:val="12"/>
                               <w:szCs w:val="12"/>
                             </w:rPr>
-                            <w:t>Münzstr</w:t>
-                          </w:r>
-                          <w:proofErr w:type="spellEnd"/>
-                          <w:r>
-                            <w:rPr>
-                              <w:spacing w:val="-6"/>
-                              <w:sz w:val="12"/>
-                              <w:szCs w:val="12"/>
-                            </w:rPr>
-                            <w:t>. 10 • 10178 Berlin</w:t>
+                            <w:t>Münzstr. 10 • 10178 Berlin</w:t>
                           </w:r>
                         </w:p>
                         <w:p>
@@ -12796,43 +13768,7 @@
                               <w:sz w:val="12"/>
                               <w:szCs w:val="12"/>
                             </w:rPr>
-                            <w:t xml:space="preserve">Dipl. Ing. Architekt Benjamin </w:t>
-                          </w:r>
-                          <w:proofErr w:type="spellStart"/>
-                          <w:r>
-                            <w:rPr>
-                              <w:spacing w:val="-6"/>
-                              <w:sz w:val="12"/>
-                              <w:szCs w:val="12"/>
-                            </w:rPr>
-                            <w:t>Koziczinski</w:t>
-                          </w:r>
-                          <w:proofErr w:type="spellEnd"/>
-                          <w:r>
-                            <w:rPr>
-                              <w:spacing w:val="-6"/>
-                              <w:sz w:val="12"/>
-                              <w:szCs w:val="12"/>
-                            </w:rPr>
-                            <w:t xml:space="preserve"> </w:t>
-                          </w:r>
-                          <w:proofErr w:type="spellStart"/>
-                          <w:r>
-                            <w:rPr>
-                              <w:spacing w:val="-6"/>
-                              <w:sz w:val="12"/>
-                              <w:szCs w:val="12"/>
-                            </w:rPr>
-                            <w:t>M.Sc</w:t>
-                          </w:r>
-                          <w:proofErr w:type="spellEnd"/>
-                          <w:r>
-                            <w:rPr>
-                              <w:spacing w:val="-6"/>
-                              <w:sz w:val="12"/>
-                              <w:szCs w:val="12"/>
-                            </w:rPr>
-                            <w:t xml:space="preserve">. </w:t>
+                            <w:t xml:space="preserve">Dipl. Ing. Architekt Benjamin Koziczinski M.Sc. </w:t>
                           </w:r>
                         </w:p>
                         <w:p>
@@ -12990,7 +13926,7 @@
 <w:hdr xmlns:wpc="http://schemas.microsoft.com/office/word/2010/wordprocessingCanvas" xmlns:cx="http://schemas.microsoft.com/office/drawing/2014/chartex" xmlns:cx1="http://schemas.microsoft.com/office/drawing/2015/9/8/chartex" xmlns:cx2="http://schemas.microsoft.com/office/drawing/2015/10/21/chartex" xmlns:cx3="http://schemas.microsoft.com/office/drawing/2016/5/9/chartex" xmlns:cx4="http://schemas.microsoft.com/office/drawing/2016/5/10/chartex" xmlns:cx5="http://schemas.microsoft.com/office/drawing/2016/5/11/chartex" xmlns:cx6="http://schemas.microsoft.com/office/drawing/2016/5/12/chartex" xmlns:cx7="http://schemas.microsoft.com/office/drawing/2016/5/13/chartex" xmlns:cx8="http://schemas.microsoft.com/office/drawing/2016/5/14/chartex" xmlns:mc="http://schemas.openxmlformats.org/markup-compatibility/2006" xmlns:aink="http://schemas.microsoft.com/office/drawing/2016/ink" xmlns:am3d="http://schemas.microsoft.com/office/drawing/2017/model3d" xmlns:o="urn:schemas-microsoft-com:office:office" xmlns:oel="http://schemas.microsoft.com/office/2019/extlst" xmlns:r="http://schemas.openxmlformats.org/officeDocument/2006/relationships" xmlns:m="http://schemas.openxmlformats.org/officeDocument/2006/math" xmlns:v="urn:schemas-microsoft-com:vml" xmlns:wp14="http://schemas.microsoft.com/office/word/2010/wordprocessingDrawing" xmlns:wp="http://schemas.openxmlformats.org/drawingml/2006/wordprocessingDrawing" xmlns:w10="urn:schemas-microsoft-com:office:word" xmlns:w="http://schemas.openxmlformats.org/wordprocessingml/2006/main" xmlns:w14="http://schemas.microsoft.com/office/word/2010/wordml" xmlns:w15="http://schemas.microsoft.com/office/word/2012/wordml" xmlns:w16cex="http://schemas.microsoft.com/office/word/2018/wordml/cex" xmlns:w16cid="http://schemas.microsoft.com/office/word/2016/wordml/cid" xmlns:w16="http://schemas.microsoft.com/office/word/2018/wordml" xmlns:w16du="http://schemas.microsoft.com/office/word/2023/wordml/word16du" xmlns:w16sdtdh="http://schemas.microsoft.com/office/word/2020/wordml/sdtdatahash" xmlns:w16sdtfl="http://schemas.microsoft.com/office/word/2024/wordml/sdtformatlock" xmlns:w16se="http://schemas.microsoft.com/office/word/2015/wordml/symex" xmlns:wpg="http://schemas.microsoft.com/office/word/2010/wordprocessingGroup" xmlns:wpi="http://schemas.microsoft.com/office/word/2010/wordprocessingInk" xmlns:wne="http://schemas.microsoft.com/office/word/2006/wordml" xmlns:wps="http://schemas.microsoft.com/office/word/2010/wordprocessingShape" mc:Ignorable="w14 w15 w16se w16cid w16 w16cex w16sdtdh w16sdtfl w16du wp14">
   <w:p>
     <w:pPr>
-      <w:pStyle w:val="Kopfzeile"/>
+      <w:pStyle w:val="Header"/>
     </w:pPr>
     <w:r>
       <w:rPr>
@@ -13120,7 +14056,7 @@
 <w:hdr xmlns:wpc="http://schemas.microsoft.com/office/word/2010/wordprocessingCanvas" xmlns:cx="http://schemas.microsoft.com/office/drawing/2014/chartex" xmlns:cx1="http://schemas.microsoft.com/office/drawing/2015/9/8/chartex" xmlns:cx2="http://schemas.microsoft.com/office/drawing/2015/10/21/chartex" xmlns:cx3="http://schemas.microsoft.com/office/drawing/2016/5/9/chartex" xmlns:cx4="http://schemas.microsoft.com/office/drawing/2016/5/10/chartex" xmlns:cx5="http://schemas.microsoft.com/office/drawing/2016/5/11/chartex" xmlns:cx6="http://schemas.microsoft.com/office/drawing/2016/5/12/chartex" xmlns:cx7="http://schemas.microsoft.com/office/drawing/2016/5/13/chartex" xmlns:cx8="http://schemas.microsoft.com/office/drawing/2016/5/14/chartex" xmlns:mc="http://schemas.openxmlformats.org/markup-compatibility/2006" xmlns:aink="http://schemas.microsoft.com/office/drawing/2016/ink" xmlns:am3d="http://schemas.microsoft.com/office/drawing/2017/model3d" xmlns:o="urn:schemas-microsoft-com:office:office" xmlns:oel="http://schemas.microsoft.com/office/2019/extlst" xmlns:r="http://schemas.openxmlformats.org/officeDocument/2006/relationships" xmlns:m="http://schemas.openxmlformats.org/officeDocument/2006/math" xmlns:v="urn:schemas-microsoft-com:vml" xmlns:wp14="http://schemas.microsoft.com/office/word/2010/wordprocessingDrawing" xmlns:wp="http://schemas.openxmlformats.org/drawingml/2006/wordprocessingDrawing" xmlns:w10="urn:schemas-microsoft-com:office:word" xmlns:w="http://schemas.openxmlformats.org/wordprocessingml/2006/main" xmlns:w14="http://schemas.microsoft.com/office/word/2010/wordml" xmlns:w15="http://schemas.microsoft.com/office/word/2012/wordml" xmlns:w16cex="http://schemas.microsoft.com/office/word/2018/wordml/cex" xmlns:w16cid="http://schemas.microsoft.com/office/word/2016/wordml/cid" xmlns:w16="http://schemas.microsoft.com/office/word/2018/wordml" xmlns:w16du="http://schemas.microsoft.com/office/word/2023/wordml/word16du" xmlns:w16sdtdh="http://schemas.microsoft.com/office/word/2020/wordml/sdtdatahash" xmlns:w16sdtfl="http://schemas.microsoft.com/office/word/2024/wordml/sdtformatlock" xmlns:w16se="http://schemas.microsoft.com/office/word/2015/wordml/symex" xmlns:wpg="http://schemas.microsoft.com/office/word/2010/wordprocessingGroup" xmlns:wpi="http://schemas.microsoft.com/office/word/2010/wordprocessingInk" xmlns:wne="http://schemas.microsoft.com/office/word/2006/wordml" xmlns:wps="http://schemas.microsoft.com/office/word/2010/wordprocessingShape" mc:Ignorable="w14 w15 w16se w16cid w16 w16cex w16sdtdh w16sdtfl w16du wp14">
   <w:p>
     <w:pPr>
-      <w:pStyle w:val="Kopfzeile"/>
+      <w:pStyle w:val="Header"/>
     </w:pPr>
     <w:r>
       <w:rPr>
@@ -13708,7 +14644,7 @@
     <w:lvl w:ilvl="0">
       <w:start w:val="1"/>
       <w:numFmt w:val="decimal"/>
-      <w:pStyle w:val="berschrift1"/>
+      <w:pStyle w:val="Heading1"/>
       <w:lvlText w:val="%1"/>
       <w:lvlJc w:val="left"/>
       <w:pPr>
@@ -13721,7 +14657,7 @@
     <w:lvl w:ilvl="1">
       <w:start w:val="1"/>
       <w:numFmt w:val="decimal"/>
-      <w:pStyle w:val="berschrift2"/>
+      <w:pStyle w:val="Heading2"/>
       <w:lvlText w:val="%1.%2"/>
       <w:lvlJc w:val="left"/>
       <w:pPr>
@@ -13734,7 +14670,7 @@
     <w:lvl w:ilvl="2">
       <w:start w:val="1"/>
       <w:numFmt w:val="decimal"/>
-      <w:pStyle w:val="berschrift3"/>
+      <w:pStyle w:val="Heading3"/>
       <w:lvlText w:val="%1.%2.%3"/>
       <w:lvlJc w:val="left"/>
       <w:pPr>
@@ -13747,7 +14683,7 @@
     <w:lvl w:ilvl="3">
       <w:start w:val="1"/>
       <w:numFmt w:val="decimal"/>
-      <w:pStyle w:val="berschrift4"/>
+      <w:pStyle w:val="Heading4"/>
       <w:lvlText w:val="%1.%2.%3.%4"/>
       <w:lvlJc w:val="left"/>
       <w:pPr>
@@ -13760,7 +14696,7 @@
     <w:lvl w:ilvl="4">
       <w:start w:val="1"/>
       <w:numFmt w:val="decimal"/>
-      <w:pStyle w:val="berschrift5"/>
+      <w:pStyle w:val="Heading5"/>
       <w:lvlText w:val="%1.%2.%3.%4.%5"/>
       <w:lvlJc w:val="left"/>
       <w:pPr>
@@ -13773,7 +14709,7 @@
     <w:lvl w:ilvl="5">
       <w:start w:val="1"/>
       <w:numFmt w:val="decimal"/>
-      <w:pStyle w:val="berschrift6"/>
+      <w:pStyle w:val="Heading6"/>
       <w:lvlText w:val="%1.%2.%3.%4.%5.%6"/>
       <w:lvlJc w:val="left"/>
       <w:pPr>
@@ -13786,7 +14722,7 @@
     <w:lvl w:ilvl="6">
       <w:start w:val="1"/>
       <w:numFmt w:val="decimal"/>
-      <w:pStyle w:val="berschrift7"/>
+      <w:pStyle w:val="Heading7"/>
       <w:lvlText w:val="%1.%2.%3.%4.%5.%6.%7"/>
       <w:lvlJc w:val="left"/>
       <w:pPr>
@@ -13799,7 +14735,7 @@
     <w:lvl w:ilvl="7">
       <w:start w:val="1"/>
       <w:numFmt w:val="decimal"/>
-      <w:pStyle w:val="berschrift8"/>
+      <w:pStyle w:val="Heading8"/>
       <w:lvlText w:val="%1.%2.%3.%4.%5.%6.%7.%8"/>
       <w:lvlJc w:val="left"/>
       <w:pPr>
@@ -13812,7 +14748,7 @@
     <w:lvl w:ilvl="8">
       <w:start w:val="1"/>
       <w:numFmt w:val="decimal"/>
-      <w:pStyle w:val="berschrift9"/>
+      <w:pStyle w:val="Heading9"/>
       <w:lvlText w:val="%1.%2.%3.%4.%5.%6.%7.%8.%9"/>
       <w:lvlJc w:val="left"/>
       <w:pPr>
@@ -14259,7 +15195,7 @@
     <w:lsdException w:name="Unresolved Mention" w:semiHidden="1" w:unhideWhenUsed="1"/>
     <w:lsdException w:name="Smart Link" w:semiHidden="1" w:unhideWhenUsed="1"/>
   </w:latentStyles>
-  <w:style w:type="paragraph" w:default="1" w:styleId="Standard">
+  <w:style w:type="paragraph" w:default="1" w:styleId="Normal">
     <w:name w:val="Normal"/>
     <w:qFormat/>
     <w:rsid w:val="005830D8"/>
@@ -14267,11 +15203,11 @@
       <w:rFonts w:ascii="Neue Hans Kendrick Light" w:hAnsi="Neue Hans Kendrick Light"/>
     </w:rPr>
   </w:style>
-  <w:style w:type="paragraph" w:styleId="berschrift1">
+  <w:style w:type="paragraph" w:styleId="Heading1">
     <w:name w:val="heading 1"/>
     <w:basedOn w:val="Brieftext"/>
     <w:next w:val="Brieftext"/>
-    <w:link w:val="berschrift1Zchn"/>
+    <w:link w:val="Heading1Char"/>
     <w:uiPriority w:val="9"/>
     <w:qFormat/>
     <w:rsid w:val="00064C8A"/>
@@ -14289,11 +15225,11 @@
       <w:rFonts w:eastAsiaTheme="majorEastAsia" w:cstheme="majorBidi"/>
     </w:rPr>
   </w:style>
-  <w:style w:type="paragraph" w:styleId="berschrift2">
+  <w:style w:type="paragraph" w:styleId="Heading2">
     <w:name w:val="heading 2"/>
-    <w:basedOn w:val="berschrift1"/>
+    <w:basedOn w:val="Heading1"/>
     <w:next w:val="Brieftext"/>
-    <w:link w:val="berschrift2Zchn"/>
+    <w:link w:val="Heading2Char"/>
     <w:uiPriority w:val="9"/>
     <w:unhideWhenUsed/>
     <w:qFormat/>
@@ -14306,11 +15242,11 @@
       <w:outlineLvl w:val="1"/>
     </w:pPr>
   </w:style>
-  <w:style w:type="paragraph" w:styleId="berschrift3">
+  <w:style w:type="paragraph" w:styleId="Heading3">
     <w:name w:val="heading 3"/>
-    <w:basedOn w:val="Standard"/>
-    <w:next w:val="Standard"/>
-    <w:link w:val="berschrift3Zchn"/>
+    <w:basedOn w:val="Normal"/>
+    <w:next w:val="Normal"/>
+    <w:link w:val="Heading3Char"/>
     <w:uiPriority w:val="9"/>
     <w:unhideWhenUsed/>
     <w:qFormat/>
@@ -14330,11 +15266,11 @@
       <w:rFonts w:eastAsiaTheme="majorEastAsia" w:cstheme="majorBidi"/>
     </w:rPr>
   </w:style>
-  <w:style w:type="paragraph" w:styleId="berschrift4">
+  <w:style w:type="paragraph" w:styleId="Heading4">
     <w:name w:val="heading 4"/>
-    <w:basedOn w:val="Standard"/>
-    <w:next w:val="Standard"/>
-    <w:link w:val="berschrift4Zchn"/>
+    <w:basedOn w:val="Normal"/>
+    <w:next w:val="Normal"/>
+    <w:link w:val="Heading4Char"/>
     <w:uiPriority w:val="9"/>
     <w:unhideWhenUsed/>
     <w:qFormat/>
@@ -14354,11 +15290,11 @@
       <w:rFonts w:eastAsiaTheme="majorEastAsia" w:cstheme="majorBidi"/>
     </w:rPr>
   </w:style>
-  <w:style w:type="paragraph" w:styleId="berschrift5">
+  <w:style w:type="paragraph" w:styleId="Heading5">
     <w:name w:val="heading 5"/>
-    <w:basedOn w:val="Standard"/>
-    <w:next w:val="Standard"/>
-    <w:link w:val="berschrift5Zchn"/>
+    <w:basedOn w:val="Normal"/>
+    <w:next w:val="Normal"/>
+    <w:link w:val="Heading5Char"/>
     <w:uiPriority w:val="9"/>
     <w:unhideWhenUsed/>
     <w:qFormat/>
@@ -14378,11 +15314,11 @@
       <w:rFonts w:eastAsiaTheme="majorEastAsia" w:cstheme="majorBidi"/>
     </w:rPr>
   </w:style>
-  <w:style w:type="paragraph" w:styleId="berschrift6">
+  <w:style w:type="paragraph" w:styleId="Heading6">
     <w:name w:val="heading 6"/>
-    <w:basedOn w:val="Standard"/>
-    <w:next w:val="Standard"/>
-    <w:link w:val="berschrift6Zchn"/>
+    <w:basedOn w:val="Normal"/>
+    <w:next w:val="Normal"/>
+    <w:link w:val="Heading6Char"/>
     <w:uiPriority w:val="9"/>
     <w:unhideWhenUsed/>
     <w:qFormat/>
@@ -14402,11 +15338,11 @@
       <w:rFonts w:eastAsiaTheme="majorEastAsia" w:cstheme="majorBidi"/>
     </w:rPr>
   </w:style>
-  <w:style w:type="paragraph" w:styleId="berschrift7">
+  <w:style w:type="paragraph" w:styleId="Heading7">
     <w:name w:val="heading 7"/>
-    <w:basedOn w:val="Standard"/>
-    <w:next w:val="Standard"/>
-    <w:link w:val="berschrift7Zchn"/>
+    <w:basedOn w:val="Normal"/>
+    <w:next w:val="Normal"/>
+    <w:link w:val="Heading7Char"/>
     <w:uiPriority w:val="9"/>
     <w:unhideWhenUsed/>
     <w:qFormat/>
@@ -14426,11 +15362,11 @@
       <w:rFonts w:eastAsiaTheme="majorEastAsia" w:cstheme="majorBidi"/>
     </w:rPr>
   </w:style>
-  <w:style w:type="paragraph" w:styleId="berschrift8">
+  <w:style w:type="paragraph" w:styleId="Heading8">
     <w:name w:val="heading 8"/>
-    <w:basedOn w:val="Standard"/>
-    <w:next w:val="Standard"/>
-    <w:link w:val="berschrift8Zchn"/>
+    <w:basedOn w:val="Normal"/>
+    <w:next w:val="Normal"/>
+    <w:link w:val="Heading8Char"/>
     <w:uiPriority w:val="9"/>
     <w:unhideWhenUsed/>
     <w:qFormat/>
@@ -14450,11 +15386,11 @@
       <w:rFonts w:eastAsiaTheme="majorEastAsia" w:cstheme="majorBidi"/>
     </w:rPr>
   </w:style>
-  <w:style w:type="paragraph" w:styleId="berschrift9">
+  <w:style w:type="paragraph" w:styleId="Heading9">
     <w:name w:val="heading 9"/>
-    <w:basedOn w:val="Standard"/>
-    <w:next w:val="Standard"/>
-    <w:link w:val="berschrift9Zchn"/>
+    <w:basedOn w:val="Normal"/>
+    <w:next w:val="Normal"/>
+    <w:link w:val="Heading9Char"/>
     <w:uiPriority w:val="9"/>
     <w:unhideWhenUsed/>
     <w:qFormat/>
@@ -14474,13 +15410,12 @@
       <w:rFonts w:eastAsiaTheme="majorEastAsia" w:cstheme="majorBidi"/>
     </w:rPr>
   </w:style>
-  <w:style w:type="character" w:default="1" w:styleId="Absatz-Standardschriftart">
+  <w:style w:type="character" w:default="1" w:styleId="DefaultParagraphFont">
     <w:name w:val="Default Paragraph Font"/>
     <w:uiPriority w:val="1"/>
-    <w:semiHidden/>
     <w:unhideWhenUsed/>
   </w:style>
-  <w:style w:type="table" w:default="1" w:styleId="NormaleTabelle">
+  <w:style w:type="table" w:default="1" w:styleId="TableNormal">
     <w:name w:val="Normal Table"/>
     <w:uiPriority w:val="99"/>
     <w:semiHidden/>
@@ -14495,16 +15430,16 @@
       </w:tblCellMar>
     </w:tblPr>
   </w:style>
-  <w:style w:type="numbering" w:default="1" w:styleId="KeineListe">
+  <w:style w:type="numbering" w:default="1" w:styleId="NoList">
     <w:name w:val="No List"/>
     <w:uiPriority w:val="99"/>
     <w:semiHidden/>
     <w:unhideWhenUsed/>
   </w:style>
-  <w:style w:type="paragraph" w:styleId="Kopfzeile">
+  <w:style w:type="paragraph" w:styleId="Header">
     <w:name w:val="header"/>
-    <w:basedOn w:val="Standard"/>
-    <w:link w:val="KopfzeileZchn"/>
+    <w:basedOn w:val="Normal"/>
+    <w:link w:val="HeaderChar"/>
     <w:uiPriority w:val="99"/>
     <w:unhideWhenUsed/>
     <w:rsid w:val="00375172"/>
@@ -14515,17 +15450,17 @@
       </w:tabs>
     </w:pPr>
   </w:style>
-  <w:style w:type="character" w:customStyle="1" w:styleId="KopfzeileZchn">
-    <w:name w:val="Kopfzeile Zchn"/>
-    <w:basedOn w:val="Absatz-Standardschriftart"/>
-    <w:link w:val="Kopfzeile"/>
+  <w:style w:type="character" w:customStyle="1" w:styleId="HeaderChar">
+    <w:name w:val="Header Char"/>
+    <w:basedOn w:val="DefaultParagraphFont"/>
+    <w:link w:val="Header"/>
     <w:uiPriority w:val="99"/>
     <w:rsid w:val="00375172"/>
   </w:style>
-  <w:style w:type="paragraph" w:styleId="Fuzeile">
+  <w:style w:type="paragraph" w:styleId="Footer">
     <w:name w:val="footer"/>
-    <w:basedOn w:val="Standard"/>
-    <w:link w:val="FuzeileZchn"/>
+    <w:basedOn w:val="Normal"/>
+    <w:link w:val="FooterChar"/>
     <w:uiPriority w:val="99"/>
     <w:unhideWhenUsed/>
     <w:rsid w:val="00375172"/>
@@ -14536,16 +15471,16 @@
       </w:tabs>
     </w:pPr>
   </w:style>
-  <w:style w:type="character" w:customStyle="1" w:styleId="FuzeileZchn">
-    <w:name w:val="Fußzeile Zchn"/>
-    <w:basedOn w:val="Absatz-Standardschriftart"/>
-    <w:link w:val="Fuzeile"/>
+  <w:style w:type="character" w:customStyle="1" w:styleId="FooterChar">
+    <w:name w:val="Footer Char"/>
+    <w:basedOn w:val="DefaultParagraphFont"/>
+    <w:link w:val="Footer"/>
     <w:uiPriority w:val="99"/>
     <w:rsid w:val="00375172"/>
   </w:style>
   <w:style w:type="paragraph" w:customStyle="1" w:styleId="Brieftext">
     <w:name w:val="Brieftext"/>
-    <w:basedOn w:val="Standard"/>
+    <w:basedOn w:val="Normal"/>
     <w:qFormat/>
     <w:rsid w:val="005830D8"/>
     <w:pPr>
@@ -14554,9 +15489,9 @@
       <w:jc w:val="both"/>
     </w:pPr>
   </w:style>
-  <w:style w:type="table" w:styleId="Tabellenraster">
+  <w:style w:type="table" w:styleId="TableGrid">
     <w:name w:val="Table Grid"/>
-    <w:basedOn w:val="NormaleTabelle"/>
+    <w:basedOn w:val="TableNormal"/>
     <w:uiPriority w:val="39"/>
     <w:rsid w:val="00B35DB6"/>
     <w:tblPr>
@@ -14570,90 +15505,90 @@
       </w:tblBorders>
     </w:tblPr>
   </w:style>
-  <w:style w:type="character" w:customStyle="1" w:styleId="berschrift1Zchn">
-    <w:name w:val="Überschrift 1 Zchn"/>
-    <w:basedOn w:val="Absatz-Standardschriftart"/>
-    <w:link w:val="berschrift1"/>
+  <w:style w:type="character" w:customStyle="1" w:styleId="Heading1Char">
+    <w:name w:val="Heading 1 Char"/>
+    <w:basedOn w:val="DefaultParagraphFont"/>
+    <w:link w:val="Heading1"/>
     <w:uiPriority w:val="9"/>
     <w:rsid w:val="00064C8A"/>
     <w:rPr>
       <w:rFonts w:ascii="Neue Hans Kendrick Light" w:eastAsiaTheme="majorEastAsia" w:hAnsi="Neue Hans Kendrick Light" w:cstheme="majorBidi"/>
     </w:rPr>
   </w:style>
-  <w:style w:type="character" w:customStyle="1" w:styleId="berschrift2Zchn">
-    <w:name w:val="Überschrift 2 Zchn"/>
-    <w:basedOn w:val="Absatz-Standardschriftart"/>
-    <w:link w:val="berschrift2"/>
+  <w:style w:type="character" w:customStyle="1" w:styleId="Heading2Char">
+    <w:name w:val="Heading 2 Char"/>
+    <w:basedOn w:val="DefaultParagraphFont"/>
+    <w:link w:val="Heading2"/>
     <w:uiPriority w:val="9"/>
     <w:rsid w:val="00064C8A"/>
     <w:rPr>
       <w:rFonts w:ascii="Neue Hans Kendrick Light" w:eastAsiaTheme="majorEastAsia" w:hAnsi="Neue Hans Kendrick Light" w:cstheme="majorBidi"/>
     </w:rPr>
   </w:style>
-  <w:style w:type="character" w:customStyle="1" w:styleId="berschrift3Zchn">
-    <w:name w:val="Überschrift 3 Zchn"/>
-    <w:basedOn w:val="Absatz-Standardschriftart"/>
-    <w:link w:val="berschrift3"/>
+  <w:style w:type="character" w:customStyle="1" w:styleId="Heading3Char">
+    <w:name w:val="Heading 3 Char"/>
+    <w:basedOn w:val="DefaultParagraphFont"/>
+    <w:link w:val="Heading3"/>
     <w:uiPriority w:val="9"/>
     <w:rsid w:val="00064C8A"/>
     <w:rPr>
       <w:rFonts w:ascii="Neue Hans Kendrick Light" w:eastAsiaTheme="majorEastAsia" w:hAnsi="Neue Hans Kendrick Light" w:cstheme="majorBidi"/>
     </w:rPr>
   </w:style>
-  <w:style w:type="character" w:customStyle="1" w:styleId="berschrift4Zchn">
-    <w:name w:val="Überschrift 4 Zchn"/>
-    <w:basedOn w:val="Absatz-Standardschriftart"/>
-    <w:link w:val="berschrift4"/>
+  <w:style w:type="character" w:customStyle="1" w:styleId="Heading4Char">
+    <w:name w:val="Heading 4 Char"/>
+    <w:basedOn w:val="DefaultParagraphFont"/>
+    <w:link w:val="Heading4"/>
     <w:uiPriority w:val="9"/>
     <w:rsid w:val="00064C8A"/>
     <w:rPr>
       <w:rFonts w:ascii="Neue Hans Kendrick Light" w:eastAsiaTheme="majorEastAsia" w:hAnsi="Neue Hans Kendrick Light" w:cstheme="majorBidi"/>
     </w:rPr>
   </w:style>
-  <w:style w:type="character" w:customStyle="1" w:styleId="berschrift5Zchn">
-    <w:name w:val="Überschrift 5 Zchn"/>
-    <w:basedOn w:val="Absatz-Standardschriftart"/>
-    <w:link w:val="berschrift5"/>
+  <w:style w:type="character" w:customStyle="1" w:styleId="Heading5Char">
+    <w:name w:val="Heading 5 Char"/>
+    <w:basedOn w:val="DefaultParagraphFont"/>
+    <w:link w:val="Heading5"/>
     <w:uiPriority w:val="9"/>
     <w:rsid w:val="00A14901"/>
     <w:rPr>
       <w:rFonts w:ascii="Neue Hans Kendrick Light" w:eastAsiaTheme="majorEastAsia" w:hAnsi="Neue Hans Kendrick Light" w:cstheme="majorBidi"/>
     </w:rPr>
   </w:style>
-  <w:style w:type="character" w:customStyle="1" w:styleId="berschrift6Zchn">
-    <w:name w:val="Überschrift 6 Zchn"/>
-    <w:basedOn w:val="Absatz-Standardschriftart"/>
-    <w:link w:val="berschrift6"/>
+  <w:style w:type="character" w:customStyle="1" w:styleId="Heading6Char">
+    <w:name w:val="Heading 6 Char"/>
+    <w:basedOn w:val="DefaultParagraphFont"/>
+    <w:link w:val="Heading6"/>
     <w:uiPriority w:val="9"/>
     <w:rsid w:val="00A14901"/>
     <w:rPr>
       <w:rFonts w:ascii="Neue Hans Kendrick Light" w:eastAsiaTheme="majorEastAsia" w:hAnsi="Neue Hans Kendrick Light" w:cstheme="majorBidi"/>
     </w:rPr>
   </w:style>
-  <w:style w:type="character" w:customStyle="1" w:styleId="berschrift7Zchn">
-    <w:name w:val="Überschrift 7 Zchn"/>
-    <w:basedOn w:val="Absatz-Standardschriftart"/>
-    <w:link w:val="berschrift7"/>
+  <w:style w:type="character" w:customStyle="1" w:styleId="Heading7Char">
+    <w:name w:val="Heading 7 Char"/>
+    <w:basedOn w:val="DefaultParagraphFont"/>
+    <w:link w:val="Heading7"/>
     <w:uiPriority w:val="9"/>
     <w:rsid w:val="00A14901"/>
     <w:rPr>
       <w:rFonts w:ascii="Neue Hans Kendrick Light" w:eastAsiaTheme="majorEastAsia" w:hAnsi="Neue Hans Kendrick Light" w:cstheme="majorBidi"/>
     </w:rPr>
   </w:style>
-  <w:style w:type="character" w:customStyle="1" w:styleId="berschrift8Zchn">
-    <w:name w:val="Überschrift 8 Zchn"/>
-    <w:basedOn w:val="Absatz-Standardschriftart"/>
-    <w:link w:val="berschrift8"/>
+  <w:style w:type="character" w:customStyle="1" w:styleId="Heading8Char">
+    <w:name w:val="Heading 8 Char"/>
+    <w:basedOn w:val="DefaultParagraphFont"/>
+    <w:link w:val="Heading8"/>
     <w:uiPriority w:val="9"/>
     <w:rsid w:val="00A14901"/>
     <w:rPr>
       <w:rFonts w:ascii="Neue Hans Kendrick Light" w:eastAsiaTheme="majorEastAsia" w:hAnsi="Neue Hans Kendrick Light" w:cstheme="majorBidi"/>
     </w:rPr>
   </w:style>
-  <w:style w:type="character" w:customStyle="1" w:styleId="berschrift9Zchn">
-    <w:name w:val="Überschrift 9 Zchn"/>
-    <w:basedOn w:val="Absatz-Standardschriftart"/>
-    <w:link w:val="berschrift9"/>
+  <w:style w:type="character" w:customStyle="1" w:styleId="Heading9Char">
+    <w:name w:val="Heading 9 Char"/>
+    <w:basedOn w:val="DefaultParagraphFont"/>
+    <w:link w:val="Heading9"/>
     <w:uiPriority w:val="9"/>
     <w:rsid w:val="00A14901"/>
     <w:rPr>
@@ -14662,7 +15597,7 @@
   </w:style>
   <w:style w:type="paragraph" w:customStyle="1" w:styleId="Tabelleninhalt">
     <w:name w:val="Tabelleninhalt"/>
-    <w:basedOn w:val="Standard"/>
+    <w:basedOn w:val="Normal"/>
     <w:qFormat/>
     <w:rsid w:val="007172DD"/>
     <w:pPr>
@@ -14677,7 +15612,7 @@
   </w:style>
   <w:style w:type="paragraph" w:customStyle="1" w:styleId="Empfngeradresse">
     <w:name w:val="Empfängeradresse"/>
-    <w:basedOn w:val="Standard"/>
+    <w:basedOn w:val="Normal"/>
     <w:qFormat/>
     <w:rsid w:val="007172DD"/>
     <w:rPr>
@@ -14717,7 +15652,7 @@
       <w:lang w:val="x-none" w:eastAsia="x-none"/>
     </w:rPr>
   </w:style>
-  <w:style w:type="paragraph" w:styleId="berarbeitung">
+  <w:style w:type="paragraph" w:styleId="Revision">
     <w:name w:val="Revision"/>
     <w:hidden/>
     <w:uiPriority w:val="99"/>
@@ -14727,9 +15662,9 @@
       <w:rFonts w:ascii="Neue Hans Kendrick Light" w:hAnsi="Neue Hans Kendrick Light"/>
     </w:rPr>
   </w:style>
-  <w:style w:type="paragraph" w:styleId="Listenabsatz">
+  <w:style w:type="paragraph" w:styleId="ListParagraph">
     <w:name w:val="List Paragraph"/>
-    <w:basedOn w:val="Standard"/>
+    <w:basedOn w:val="Normal"/>
     <w:rsid w:val="0072205B"/>
     <w:pPr>
       <w:ind w:left="720"/>
@@ -15041,6 +15976,25 @@
 </file>
 
 <file path=customXml/item1.xml><?xml version="1.0" encoding="utf-8"?>
+<?mso-contentType ?>
+<FormTemplates xmlns="http://schemas.microsoft.com/sharepoint/v3/contenttype/forms">
+  <Display>DocumentLibraryForm</Display>
+  <Edit>DocumentLibraryForm</Edit>
+  <New>DocumentLibraryForm</New>
+</FormTemplates>
+</file>
+
+<file path=customXml/item2.xml><?xml version="1.0" encoding="utf-8"?>
+<b:Sources xmlns:b="http://schemas.openxmlformats.org/officeDocument/2006/bibliography" xmlns="http://schemas.openxmlformats.org/officeDocument/2006/bibliography" SelectedStyle="/APASixthEditionOfficeOnline.xsl" StyleName="APA" Version="6"/>
+</file>
+
+<file path=customXml/item3.xml><?xml version="1.0" encoding="utf-8"?>
+<p:properties xmlns:p="http://schemas.microsoft.com/office/2006/metadata/properties" xmlns:xsi="http://www.w3.org/2001/XMLSchema-instance" xmlns:pc="http://schemas.microsoft.com/office/infopath/2007/PartnerControls">
+  <documentManagement/>
+</p:properties>
+</file>
+
+<file path=customXml/item4.xml><?xml version="1.0" encoding="utf-8"?>
 <ct:contentTypeSchema xmlns:ct="http://schemas.microsoft.com/office/2006/metadata/contentType" xmlns:ma="http://schemas.microsoft.com/office/2006/metadata/properties/metaAttributes" ct:_="" ma:_="" ma:contentTypeName="Dokument" ma:contentTypeID="0x01010017CF66FC4D990F46B0AA7830BA509D12" ma:contentTypeVersion="0" ma:contentTypeDescription="Ein neues Dokument erstellen." ma:contentTypeScope="" ma:versionID="5365672a5a67ac9bd0dbc9061a01f446">
   <xsd:schema xmlns:xsd="http://www.w3.org/2001/XMLSchema" xmlns:xs="http://www.w3.org/2001/XMLSchema" xmlns:p="http://schemas.microsoft.com/office/2006/metadata/properties" targetNamespace="http://schemas.microsoft.com/office/2006/metadata/properties" ma:root="true" ma:fieldsID="8c96a1500b55a331f0d0926ba64a978c">
     <xsd:element name="properties">
@@ -15154,26 +16108,32 @@
 </ct:contentTypeSchema>
 </file>
 
-<file path=customXml/item2.xml><?xml version="1.0" encoding="utf-8"?>
-<p:properties xmlns:p="http://schemas.microsoft.com/office/2006/metadata/properties" xmlns:xsi="http://www.w3.org/2001/XMLSchema-instance" xmlns:pc="http://schemas.microsoft.com/office/infopath/2007/PartnerControls">
-  <documentManagement/>
-</p:properties>
+<file path=customXml/itemProps1.xml><?xml version="1.0" encoding="utf-8"?>
+<ds:datastoreItem xmlns:ds="http://schemas.openxmlformats.org/officeDocument/2006/customXml" ds:itemID="{3955E71D-0DE1-4E61-B2F0-D0BB3D26CA05}">
+  <ds:schemaRefs>
+    <ds:schemaRef ds:uri="http://schemas.microsoft.com/sharepoint/v3/contenttype/forms"/>
+  </ds:schemaRefs>
+</ds:datastoreItem>
 </file>
 
-<file path=customXml/item3.xml><?xml version="1.0" encoding="utf-8"?>
-<b:Sources xmlns:b="http://schemas.openxmlformats.org/officeDocument/2006/bibliography" xmlns="http://schemas.openxmlformats.org/officeDocument/2006/bibliography" SelectedStyle="/APASixthEditionOfficeOnline.xsl" StyleName="APA" Version="6"/>
+<file path=customXml/itemProps2.xml><?xml version="1.0" encoding="utf-8"?>
+<ds:datastoreItem xmlns:ds="http://schemas.openxmlformats.org/officeDocument/2006/customXml" ds:itemID="{87659016-28FE-1448-9ADC-46CE0D940975}">
+  <ds:schemaRefs>
+    <ds:schemaRef ds:uri="http://schemas.openxmlformats.org/officeDocument/2006/bibliography"/>
+  </ds:schemaRefs>
+</ds:datastoreItem>
 </file>
 
-<file path=customXml/item4.xml><?xml version="1.0" encoding="utf-8"?>
-<?mso-contentType ?>
-<FormTemplates xmlns="http://schemas.microsoft.com/sharepoint/v3/contenttype/forms">
-  <Display>DocumentLibraryForm</Display>
-  <Edit>DocumentLibraryForm</Edit>
-  <New>DocumentLibraryForm</New>
-</FormTemplates>
+<file path=customXml/itemProps3.xml><?xml version="1.0" encoding="utf-8"?>
+<ds:datastoreItem xmlns:ds="http://schemas.openxmlformats.org/officeDocument/2006/customXml" ds:itemID="{6C808A0C-6712-4A8B-9473-28FB10470055}">
+  <ds:schemaRefs>
+    <ds:schemaRef ds:uri="http://schemas.microsoft.com/office/2006/metadata/properties"/>
+    <ds:schemaRef ds:uri="http://schemas.microsoft.com/office/infopath/2007/PartnerControls"/>
+  </ds:schemaRefs>
+</ds:datastoreItem>
 </file>
 
-<file path=customXml/itemProps1.xml><?xml version="1.0" encoding="utf-8"?>
+<file path=customXml/itemProps4.xml><?xml version="1.0" encoding="utf-8"?>
 <ds:datastoreItem xmlns:ds="http://schemas.openxmlformats.org/officeDocument/2006/customXml" ds:itemID="{0019DEA0-F105-4BAD-8548-7D7D6AF3961A}">
   <ds:schemaRefs>
     <ds:schemaRef ds:uri="http://schemas.microsoft.com/office/2006/metadata/contentType"/>
@@ -15187,29 +16147,4 @@
     <ds:schemaRef ds:uri="http://schemas.microsoft.com/office/infopath/2007/PartnerControls"/>
   </ds:schemaRefs>
 </ds:datastoreItem>
-</file>
-
-<file path=customXml/itemProps2.xml><?xml version="1.0" encoding="utf-8"?>
-<ds:datastoreItem xmlns:ds="http://schemas.openxmlformats.org/officeDocument/2006/customXml" ds:itemID="{6C808A0C-6712-4A8B-9473-28FB10470055}">
-  <ds:schemaRefs>
-    <ds:schemaRef ds:uri="http://schemas.microsoft.com/office/2006/metadata/properties"/>
-    <ds:schemaRef ds:uri="http://schemas.microsoft.com/office/infopath/2007/PartnerControls"/>
-  </ds:schemaRefs>
-</ds:datastoreItem>
-</file>
-
-<file path=customXml/itemProps3.xml><?xml version="1.0" encoding="utf-8"?>
-<ds:datastoreItem xmlns:ds="http://schemas.openxmlformats.org/officeDocument/2006/customXml" ds:itemID="{87659016-28FE-1448-9ADC-46CE0D940975}">
-  <ds:schemaRefs>
-    <ds:schemaRef ds:uri="http://schemas.openxmlformats.org/officeDocument/2006/bibliography"/>
-  </ds:schemaRefs>
-</ds:datastoreItem>
-</file>
-
-<file path=customXml/itemProps4.xml><?xml version="1.0" encoding="utf-8"?>
-<ds:datastoreItem xmlns:ds="http://schemas.openxmlformats.org/officeDocument/2006/customXml" ds:itemID="{3955E71D-0DE1-4E61-B2F0-D0BB3D26CA05}">
-  <ds:schemaRefs>
-    <ds:schemaRef ds:uri="http://schemas.microsoft.com/sharepoint/v3/contenttype/forms"/>
-  </ds:schemaRefs>
-</ds:datastoreItem>
 </file>
</xml_diff>

<commit_message>
updated most of estimate templates
</commit_message>
<xml_diff>
--- a/templates/estimates/BCK_De.docx
+++ b/templates/estimates/BCK_De.docx
@@ -110,27 +110,7 @@
                 <w:sz w:val="12"/>
                 <w:lang w:eastAsia="de-DE" w:bidi="de-DE"/>
               </w:rPr>
-              <w:t xml:space="preserve"> </w:t>
-            </w:r>
-            <w:proofErr w:type="spellStart"/>
-            <w:r>
-              <w:rPr>
-                <w:rFonts w:ascii="Neue Hans Kendrick" w:eastAsia="Neue Hans Kendrick" w:hAnsi="Neue Hans Kendrick" w:cs="Neue Hans Kendrick"/>
-                <w:color w:val="7E7E7E"/>
-                <w:sz w:val="12"/>
-                <w:lang w:eastAsia="de-DE" w:bidi="de-DE"/>
-              </w:rPr>
-              <w:t>Münzstr</w:t>
-            </w:r>
-            <w:proofErr w:type="spellEnd"/>
-            <w:r>
-              <w:rPr>
-                <w:rFonts w:ascii="Neue Hans Kendrick" w:eastAsia="Neue Hans Kendrick" w:hAnsi="Neue Hans Kendrick" w:cs="Neue Hans Kendrick"/>
-                <w:color w:val="7E7E7E"/>
-                <w:sz w:val="12"/>
-                <w:lang w:eastAsia="de-DE" w:bidi="de-DE"/>
-              </w:rPr>
-              <w:t>. 10 • D-10178 Berlin</w:t>
+              <w:t xml:space="preserve"> Münzstr. 10 • D-10178 Berlin</w:t>
             </w:r>
           </w:p>
         </w:tc>
@@ -890,7 +870,7 @@
                 <w:rFonts w:ascii="Neue Hans Kendrick" w:eastAsia="Neue Hans Kendrick Light" w:hAnsi="Neue Hans Kendrick" w:cs="Neue Hans Kendrick Light"/>
                 <w:b/>
                 <w:sz w:val="16"/>
-                <w:lang w:val="en-US" w:eastAsia="de-DE" w:bidi="de-DE"/>
+                <w:lang w:val="de-DE" w:eastAsia="de-DE" w:bidi="de-DE"/>
               </w:rPr>
             </w:pPr>
             <w:r>
@@ -898,7 +878,7 @@
                 <w:rFonts w:ascii="Neue Hans Kendrick" w:eastAsia="Neue Hans Kendrick Light" w:hAnsi="Neue Hans Kendrick" w:cs="Neue Hans Kendrick Light"/>
                 <w:b/>
                 <w:sz w:val="16"/>
-                <w:lang w:val="en-US" w:eastAsia="de-DE" w:bidi="de-DE"/>
+                <w:lang w:val="de-DE" w:eastAsia="de-DE" w:bidi="de-DE"/>
               </w:rPr>
               <w:t>PROJEKT</w:t>
             </w:r>
@@ -910,7 +890,7 @@
                 <w:rFonts w:ascii="Neue Hans Kendrick" w:hAnsi="Neue Hans Kendrick"/>
                 <w:sz w:val="16"/>
                 <w:szCs w:val="16"/>
-                <w:lang w:val="en-US"/>
+                <w:lang w:val="de-DE"/>
               </w:rPr>
             </w:pPr>
             <w:proofErr w:type="gramStart"/>
@@ -919,7 +899,7 @@
                 <w:rFonts w:ascii="Neue Hans Kendrick" w:hAnsi="Neue Hans Kendrick"/>
                 <w:sz w:val="16"/>
                 <w:szCs w:val="16"/>
-                <w:lang w:val="en-US"/>
+                <w:lang w:val="de-DE"/>
               </w:rPr>
               <w:t xml:space="preserve">{{ </w:t>
             </w:r>
@@ -929,7 +909,7 @@
                 <w:rFonts w:ascii="Neue Hans Kendrick" w:hAnsi="Neue Hans Kendrick"/>
                 <w:sz w:val="16"/>
                 <w:szCs w:val="16"/>
-                <w:lang w:val="en-US"/>
+                <w:lang w:val="de-DE"/>
               </w:rPr>
               <w:t>project</w:t>
             </w:r>
@@ -939,7 +919,7 @@
                 <w:rFonts w:ascii="Neue Hans Kendrick" w:hAnsi="Neue Hans Kendrick"/>
                 <w:sz w:val="16"/>
                 <w:szCs w:val="16"/>
-                <w:lang w:val="en-US"/>
+                <w:lang w:val="de-DE"/>
               </w:rPr>
               <w:t>_no</w:t>
             </w:r>
@@ -949,7 +929,7 @@
                 <w:rFonts w:ascii="Neue Hans Kendrick" w:hAnsi="Neue Hans Kendrick"/>
                 <w:sz w:val="16"/>
                 <w:szCs w:val="16"/>
-                <w:lang w:val="en-US"/>
+                <w:lang w:val="de-DE"/>
               </w:rPr>
               <w:t>}}</w:t>
             </w:r>
@@ -961,7 +941,7 @@
                 <w:rFonts w:ascii="Neue Hans Kendrick" w:hAnsi="Neue Hans Kendrick"/>
                 <w:sz w:val="16"/>
                 <w:szCs w:val="16"/>
-                <w:lang w:val="en-US"/>
+                <w:lang w:val="de-DE"/>
               </w:rPr>
             </w:pPr>
             <w:proofErr w:type="gramStart"/>
@@ -970,7 +950,7 @@
                 <w:rFonts w:ascii="Neue Hans Kendrick" w:hAnsi="Neue Hans Kendrick"/>
                 <w:sz w:val="16"/>
                 <w:szCs w:val="16"/>
-                <w:lang w:val="en-US"/>
+                <w:lang w:val="de-DE"/>
               </w:rPr>
               <w:t xml:space="preserve">{{ </w:t>
             </w:r>
@@ -980,7 +960,7 @@
                 <w:rFonts w:ascii="Neue Hans Kendrick" w:hAnsi="Neue Hans Kendrick"/>
                 <w:sz w:val="16"/>
                 <w:szCs w:val="16"/>
-                <w:lang w:val="en-US"/>
+                <w:lang w:val="de-DE"/>
               </w:rPr>
               <w:t>project</w:t>
             </w:r>
@@ -990,7 +970,7 @@
                 <w:rFonts w:ascii="Neue Hans Kendrick" w:hAnsi="Neue Hans Kendrick"/>
                 <w:sz w:val="16"/>
                 <w:szCs w:val="16"/>
-                <w:lang w:val="en-US"/>
+                <w:lang w:val="de-DE"/>
               </w:rPr>
               <w:t>_name</w:t>
             </w:r>
@@ -1000,7 +980,7 @@
                 <w:rFonts w:ascii="Neue Hans Kendrick" w:hAnsi="Neue Hans Kendrick"/>
                 <w:sz w:val="16"/>
                 <w:szCs w:val="16"/>
-                <w:lang w:val="en-US"/>
+                <w:lang w:val="de-DE"/>
               </w:rPr>
               <w:t>}}</w:t>
             </w:r>
@@ -1012,7 +992,7 @@
                 <w:rFonts w:ascii="Neue Hans Kendrick" w:eastAsia="Neue Hans Kendrick Light" w:hAnsi="Neue Hans Kendrick" w:cs="Neue Hans Kendrick Light"/>
                 <w:color w:val="000000"/>
                 <w:sz w:val="16"/>
-                <w:lang w:val="en-US" w:eastAsia="de-DE" w:bidi="de-DE"/>
+                <w:lang w:val="de-DE" w:eastAsia="de-DE" w:bidi="de-DE"/>
               </w:rPr>
             </w:pPr>
             <w:r>
@@ -1020,7 +1000,7 @@
                 <w:rFonts w:ascii="Neue Hans Kendrick" w:eastAsia="Neue Hans Kendrick Light" w:hAnsi="Neue Hans Kendrick" w:cs="Neue Hans Kendrick Light"/>
                 <w:color w:val="000000"/>
                 <w:sz w:val="16"/>
-                <w:lang w:val="en-US" w:eastAsia="de-DE" w:bidi="de-DE"/>
+                <w:lang w:val="de-DE" w:eastAsia="de-DE" w:bidi="de-DE"/>
               </w:rPr>
               <w:t xml:space="preserve"> </w:t>
             </w:r>
@@ -1032,7 +1012,7 @@
                 <w:rFonts w:ascii="Neue Hans Kendrick" w:eastAsia="Neue Hans Kendrick Light" w:hAnsi="Neue Hans Kendrick" w:cs="Neue Hans Kendrick Light"/>
                 <w:color w:val="000000"/>
                 <w:sz w:val="16"/>
-                <w:lang w:val="en-US" w:eastAsia="de-DE" w:bidi="de-DE"/>
+                <w:lang w:val="de-DE" w:eastAsia="de-DE" w:bidi="de-DE"/>
               </w:rPr>
             </w:pPr>
           </w:p>
@@ -1390,23 +1370,7 @@
                 <w:rFonts w:ascii="Neue Hans Kendrick" w:eastAsia="Neue Hans Kendrick Light" w:hAnsi="Neue Hans Kendrick" w:cs="Neue Hans Kendrick Light"/>
                 <w:lang w:eastAsia="de-DE" w:bidi="de-DE"/>
               </w:rPr>
-              <w:t>{{</w:t>
-            </w:r>
-            <w:proofErr w:type="spellStart"/>
-            <w:r>
-              <w:rPr>
-                <w:rFonts w:ascii="Neue Hans Kendrick" w:eastAsia="Neue Hans Kendrick Light" w:hAnsi="Neue Hans Kendrick" w:cs="Neue Hans Kendrick Light"/>
-                <w:lang w:eastAsia="de-DE" w:bidi="de-DE"/>
-              </w:rPr>
-              <w:t>net_contract</w:t>
-            </w:r>
-            <w:proofErr w:type="spellEnd"/>
-            <w:r>
-              <w:rPr>
-                <w:rFonts w:ascii="Neue Hans Kendrick" w:eastAsia="Neue Hans Kendrick Light" w:hAnsi="Neue Hans Kendrick" w:cs="Neue Hans Kendrick Light"/>
-                <w:lang w:eastAsia="de-DE" w:bidi="de-DE"/>
-              </w:rPr>
-              <w:t>}}</w:t>
+              <w:t>{{net_contract}}</w:t>
             </w:r>
             <w:r>
               <w:rPr>
@@ -1533,28 +1497,8 @@
                 <w:szCs w:val="22"/>
                 <w:lang w:eastAsia="de-DE" w:bidi="de-DE"/>
               </w:rPr>
-              <w:t>MwSt. {{</w:t>
-            </w:r>
-            <w:proofErr w:type="spellStart"/>
-            <w:r>
-              <w:rPr>
-                <w:rFonts w:ascii="Neue Hans Kendrick" w:eastAsia="Neue Hans Kendrick Light" w:hAnsi="Neue Hans Kendrick" w:cs="Neue Hans Kendrick Light"/>
-                <w:szCs w:val="22"/>
-                <w:lang w:eastAsia="de-DE" w:bidi="de-DE"/>
-              </w:rPr>
-              <w:t>vat_percentage</w:t>
-            </w:r>
-            <w:proofErr w:type="spellEnd"/>
-            <w:proofErr w:type="gramStart"/>
-            <w:r>
-              <w:rPr>
-                <w:rFonts w:ascii="Neue Hans Kendrick" w:eastAsia="Neue Hans Kendrick Light" w:hAnsi="Neue Hans Kendrick" w:cs="Neue Hans Kendrick Light"/>
-                <w:szCs w:val="22"/>
-                <w:lang w:eastAsia="de-DE" w:bidi="de-DE"/>
-              </w:rPr>
-              <w:t>}}%</w:t>
-            </w:r>
-            <w:proofErr w:type="gramEnd"/>
+              <w:t>MwSt. {{vat_percentage}}%</w:t>
+            </w:r>
           </w:p>
         </w:tc>
         <w:tc>
@@ -1623,23 +1567,7 @@
                 <w:rFonts w:ascii="Neue Hans Kendrick" w:eastAsia="Neue Hans Kendrick Light" w:hAnsi="Neue Hans Kendrick" w:cs="Neue Hans Kendrick Light"/>
                 <w:lang w:eastAsia="de-DE" w:bidi="de-DE"/>
               </w:rPr>
-              <w:t>{{</w:t>
-            </w:r>
-            <w:proofErr w:type="spellStart"/>
-            <w:r>
-              <w:rPr>
-                <w:rFonts w:ascii="Neue Hans Kendrick" w:eastAsia="Neue Hans Kendrick Light" w:hAnsi="Neue Hans Kendrick" w:cs="Neue Hans Kendrick Light"/>
-                <w:lang w:eastAsia="de-DE" w:bidi="de-DE"/>
-              </w:rPr>
-              <w:t>tax</w:t>
-            </w:r>
-            <w:proofErr w:type="spellEnd"/>
-            <w:r>
-              <w:rPr>
-                <w:rFonts w:ascii="Neue Hans Kendrick" w:eastAsia="Neue Hans Kendrick Light" w:hAnsi="Neue Hans Kendrick" w:cs="Neue Hans Kendrick Light"/>
-                <w:lang w:eastAsia="de-DE" w:bidi="de-DE"/>
-              </w:rPr>
-              <w:t>}}</w:t>
+              <w:t>{{tax}}</w:t>
             </w:r>
             <w:r>
               <w:rPr>
@@ -2009,23 +1937,7 @@
                 <w:rFonts w:ascii="Neue Hans Kendrick" w:eastAsia="Neue Hans Kendrick Light" w:hAnsi="Neue Hans Kendrick" w:cs="Neue Hans Kendrick Light"/>
                 <w:lang w:eastAsia="de-DE" w:bidi="de-DE"/>
               </w:rPr>
-              <w:t>{{</w:t>
-            </w:r>
-            <w:proofErr w:type="spellStart"/>
-            <w:r>
-              <w:rPr>
-                <w:rFonts w:ascii="Neue Hans Kendrick" w:eastAsia="Neue Hans Kendrick Light" w:hAnsi="Neue Hans Kendrick" w:cs="Neue Hans Kendrick Light"/>
-                <w:lang w:eastAsia="de-DE" w:bidi="de-DE"/>
-              </w:rPr>
-              <w:t>gross_contract</w:t>
-            </w:r>
-            <w:proofErr w:type="spellEnd"/>
-            <w:r>
-              <w:rPr>
-                <w:rFonts w:ascii="Neue Hans Kendrick" w:eastAsia="Neue Hans Kendrick Light" w:hAnsi="Neue Hans Kendrick" w:cs="Neue Hans Kendrick Light"/>
-                <w:lang w:eastAsia="de-DE" w:bidi="de-DE"/>
-              </w:rPr>
-              <w:t>}}</w:t>
+              <w:t>{{gross_contract}}</w:t>
             </w:r>
             <w:r>
               <w:rPr>
@@ -2443,15 +2355,7 @@
                 <w:rFonts w:ascii="Neue Hans Kendrick" w:eastAsia="Neue Hans Kendrick Light" w:hAnsi="Neue Hans Kendrick" w:cs="Neue Hans Kendrick Light"/>
                 <w:lang w:eastAsia="de-DE" w:bidi="de-DE"/>
               </w:rPr>
-              <w:t xml:space="preserve">Benjamin </w:t>
-            </w:r>
-            <w:proofErr w:type="spellStart"/>
-            <w:r>
-              <w:rPr>
-                <w:rFonts w:ascii="Neue Hans Kendrick" w:eastAsia="Neue Hans Kendrick Light" w:hAnsi="Neue Hans Kendrick" w:cs="Neue Hans Kendrick Light"/>
-                <w:lang w:eastAsia="de-DE" w:bidi="de-DE"/>
-              </w:rPr>
-              <w:t>Koziczinsk</w:t>
+              <w:t>Benjamin Koziczinsk</w:t>
             </w:r>
             <w:r>
               <w:rPr>
@@ -2460,7 +2364,6 @@
               </w:rPr>
               <w:t>i</w:t>
             </w:r>
-            <w:proofErr w:type="spellEnd"/>
           </w:p>
         </w:tc>
       </w:tr>
@@ -3158,27 +3061,7 @@
           <w:color w:val="000000"/>
           <w:lang w:eastAsia="de-DE" w:bidi="de-DE"/>
         </w:rPr>
-        <w:t>{{</w:t>
-      </w:r>
-      <w:proofErr w:type="spellStart"/>
-      <w:r>
-        <w:rPr>
-          <w:rFonts w:ascii="Neue Hans Kendrick" w:hAnsi="Neue Hans Kendrick"/>
-          <w:bCs/>
-          <w:color w:val="000000"/>
-          <w:lang w:eastAsia="de-DE" w:bidi="de-DE"/>
-        </w:rPr>
-        <w:t>service_profile_name</w:t>
-      </w:r>
-      <w:proofErr w:type="spellEnd"/>
-      <w:r>
-        <w:rPr>
-          <w:rFonts w:ascii="Neue Hans Kendrick" w:hAnsi="Neue Hans Kendrick"/>
-          <w:bCs/>
-          <w:color w:val="000000"/>
-          <w:lang w:eastAsia="de-DE" w:bidi="de-DE"/>
-        </w:rPr>
-        <w:t>}}</w:t>
+        <w:t>{{service_profile_name}}</w:t>
       </w:r>
     </w:p>
     <w:p>
@@ -3213,27 +3096,7 @@
           <w:color w:val="000000"/>
           <w:lang w:eastAsia="de-DE" w:bidi="de-DE"/>
         </w:rPr>
-        <w:t>{{</w:t>
-      </w:r>
-      <w:proofErr w:type="spellStart"/>
-      <w:r>
-        <w:rPr>
-          <w:rFonts w:ascii="Neue Hans Kendrick" w:hAnsi="Neue Hans Kendrick"/>
-          <w:bCs/>
-          <w:color w:val="000000"/>
-          <w:lang w:eastAsia="de-DE" w:bidi="de-DE"/>
-        </w:rPr>
-        <w:t>honorarzone</w:t>
-      </w:r>
-      <w:proofErr w:type="spellEnd"/>
-      <w:r>
-        <w:rPr>
-          <w:rFonts w:ascii="Neue Hans Kendrick" w:hAnsi="Neue Hans Kendrick"/>
-          <w:bCs/>
-          <w:color w:val="000000"/>
-          <w:lang w:eastAsia="de-DE" w:bidi="de-DE"/>
-        </w:rPr>
-        <w:t>}}</w:t>
+        <w:t>{{honorarzone}}</w:t>
       </w:r>
     </w:p>
     <w:p>
@@ -3260,7 +3123,6 @@
         <w:tab/>
         <w:t>{{</w:t>
       </w:r>
-      <w:proofErr w:type="spellStart"/>
       <w:r>
         <w:rPr>
           <w:rFonts w:ascii="Neue Hans Kendrick" w:hAnsi="Neue Hans Kendrick"/>
@@ -3268,8 +3130,6 @@
         </w:rPr>
         <w:t>honorarsatz_factor</w:t>
       </w:r>
-      <w:proofErr w:type="spellEnd"/>
-      <w:proofErr w:type="gramStart"/>
       <w:r>
         <w:rPr>
           <w:rFonts w:ascii="Neue Hans Kendrick" w:hAnsi="Neue Hans Kendrick"/>
@@ -3282,25 +3142,15 @@
           <w:rFonts w:ascii="Neue Hans Kendrick" w:hAnsi="Neue Hans Kendrick"/>
           <w:lang w:eastAsia="de-DE" w:bidi="de-DE"/>
         </w:rPr>
-        <w:t>%</w:t>
-      </w:r>
-      <w:proofErr w:type="gramEnd"/>
+        <w:t>% , {{</w:t>
+      </w:r>
       <w:r>
         <w:rPr>
           <w:rFonts w:ascii="Neue Hans Kendrick" w:hAnsi="Neue Hans Kendrick"/>
           <w:lang w:eastAsia="de-DE" w:bidi="de-DE"/>
         </w:rPr>
-        <w:t xml:space="preserve"> , {{</w:t>
-      </w:r>
-      <w:proofErr w:type="spellStart"/>
-      <w:r>
-        <w:rPr>
-          <w:rFonts w:ascii="Neue Hans Kendrick" w:hAnsi="Neue Hans Kendrick"/>
-          <w:lang w:eastAsia="de-DE" w:bidi="de-DE"/>
-        </w:rPr>
         <w:t>honorarsatz</w:t>
       </w:r>
-      <w:proofErr w:type="spellEnd"/>
       <w:r>
         <w:rPr>
           <w:rFonts w:ascii="Neue Hans Kendrick" w:hAnsi="Neue Hans Kendrick"/>
@@ -3797,7 +3647,6 @@
               </w:rPr>
               <w:t>{{</w:t>
             </w:r>
-            <w:proofErr w:type="spellStart"/>
             <w:r>
               <w:rPr>
                 <w:rFonts w:ascii="Neue Hans Kendrick" w:eastAsia="Neue Hans Kendrick Light" w:hAnsi="Neue Hans Kendrick" w:cs="Neue Hans Kendrick Light"/>
@@ -3805,7 +3654,6 @@
               </w:rPr>
               <w:t>baukonstruktionen</w:t>
             </w:r>
-            <w:proofErr w:type="spellEnd"/>
             <w:r>
               <w:rPr>
                 <w:rFonts w:ascii="Neue Hans Kendrick" w:eastAsia="Neue Hans Kendrick Light" w:hAnsi="Neue Hans Kendrick" w:cs="Neue Hans Kendrick Light"/>
@@ -3892,23 +3740,7 @@
                 <w:rFonts w:ascii="Neue Hans Kendrick" w:eastAsia="Neue Hans Kendrick Light" w:hAnsi="Neue Hans Kendrick" w:cs="Neue Hans Kendrick Light"/>
                 <w:lang w:eastAsia="de-DE" w:bidi="de-DE"/>
               </w:rPr>
-              <w:t>{{</w:t>
-            </w:r>
-            <w:proofErr w:type="spellStart"/>
-            <w:r>
-              <w:rPr>
-                <w:rFonts w:ascii="Neue Hans Kendrick" w:eastAsia="Neue Hans Kendrick Light" w:hAnsi="Neue Hans Kendrick" w:cs="Neue Hans Kendrick Light"/>
-                <w:lang w:eastAsia="de-DE" w:bidi="de-DE"/>
-              </w:rPr>
-              <w:t>baukonstruktionen</w:t>
-            </w:r>
-            <w:proofErr w:type="spellEnd"/>
-            <w:r>
-              <w:rPr>
-                <w:rFonts w:ascii="Neue Hans Kendrick" w:eastAsia="Neue Hans Kendrick Light" w:hAnsi="Neue Hans Kendrick" w:cs="Neue Hans Kendrick Light"/>
-                <w:lang w:eastAsia="de-DE" w:bidi="de-DE"/>
-              </w:rPr>
-              <w:t>}}</w:t>
+              <w:t>{{baukonstruktionen}}</w:t>
             </w:r>
           </w:p>
         </w:tc>
@@ -4034,7 +3866,6 @@
               </w:rPr>
               <w:t>{{</w:t>
             </w:r>
-            <w:proofErr w:type="spellStart"/>
             <w:r>
               <w:rPr>
                 <w:rFonts w:ascii="Neue Hans Kendrick" w:eastAsia="Neue Hans Kendrick Light" w:hAnsi="Neue Hans Kendrick" w:cs="Neue Hans Kendrick Light"/>
@@ -4042,7 +3873,6 @@
               </w:rPr>
               <w:t>technische_anlagen</w:t>
             </w:r>
-            <w:proofErr w:type="spellEnd"/>
             <w:r>
               <w:rPr>
                 <w:rFonts w:ascii="Neue Hans Kendrick" w:eastAsia="Neue Hans Kendrick Light" w:hAnsi="Neue Hans Kendrick" w:cs="Neue Hans Kendrick Light"/>
@@ -4131,7 +3961,6 @@
               </w:rPr>
               <w:t>{{</w:t>
             </w:r>
-            <w:proofErr w:type="spellStart"/>
             <w:r>
               <w:rPr>
                 <w:rFonts w:ascii="Neue Hans Kendrick" w:eastAsia="Neue Hans Kendrick Light" w:hAnsi="Neue Hans Kendrick" w:cs="Neue Hans Kendrick Light"/>
@@ -4139,7 +3968,6 @@
               </w:rPr>
               <w:t>technische_anlagen</w:t>
             </w:r>
-            <w:proofErr w:type="spellEnd"/>
             <w:r>
               <w:rPr>
                 <w:rFonts w:ascii="Neue Hans Kendrick" w:eastAsia="Neue Hans Kendrick Light" w:hAnsi="Neue Hans Kendrick" w:cs="Neue Hans Kendrick Light"/>
@@ -4453,7 +4281,6 @@
               </w:rPr>
               <w:t>{{</w:t>
             </w:r>
-            <w:proofErr w:type="spellStart"/>
             <w:r>
               <w:rPr>
                 <w:rFonts w:ascii="Neue Hans Kendrick" w:eastAsia="Neue Hans Kendrick Light" w:hAnsi="Neue Hans Kendrick" w:cs="Neue Hans Kendrick Light"/>
@@ -4463,7 +4290,6 @@
               </w:rPr>
               <w:t>anrechenbare_kosten</w:t>
             </w:r>
-            <w:proofErr w:type="spellEnd"/>
             <w:r>
               <w:rPr>
                 <w:rFonts w:ascii="Neue Hans Kendrick" w:eastAsia="Neue Hans Kendrick Light" w:hAnsi="Neue Hans Kendrick" w:cs="Neue Hans Kendrick Light"/>
@@ -4503,21 +4329,12 @@
           <w:lang w:eastAsia="de-DE" w:bidi="de-DE"/>
         </w:rPr>
       </w:pPr>
-      <w:proofErr w:type="spellStart"/>
       <w:r>
         <w:rPr>
           <w:rFonts w:ascii="Neue Hans Kendrick" w:hAnsi="Neue Hans Kendrick"/>
           <w:lang w:eastAsia="de-DE" w:bidi="de-DE"/>
         </w:rPr>
-        <w:t>RifT</w:t>
-      </w:r>
-      <w:proofErr w:type="spellEnd"/>
-      <w:r>
-        <w:rPr>
-          <w:rFonts w:ascii="Neue Hans Kendrick" w:hAnsi="Neue Hans Kendrick"/>
-          <w:lang w:eastAsia="de-DE" w:bidi="de-DE"/>
-        </w:rPr>
-        <w:t xml:space="preserve"> - Tabellen verwenden: </w:t>
+        <w:t xml:space="preserve">RifT - Tabellen verwenden: </w:t>
       </w:r>
       <w:r>
         <w:rPr>
@@ -4633,27 +4450,7 @@
           <w:color w:val="000000"/>
           <w:lang w:eastAsia="de-DE" w:bidi="de-DE"/>
         </w:rPr>
-        <w:t>{{</w:t>
-      </w:r>
-      <w:proofErr w:type="spellStart"/>
-      <w:r>
-        <w:rPr>
-          <w:rFonts w:ascii="Neue Hans Kendrick" w:hAnsi="Neue Hans Kendrick"/>
-          <w:bCs/>
-          <w:color w:val="000000"/>
-          <w:lang w:eastAsia="de-DE" w:bidi="de-DE"/>
-        </w:rPr>
-        <w:t>honorarzone</w:t>
-      </w:r>
-      <w:proofErr w:type="spellEnd"/>
-      <w:r>
-        <w:rPr>
-          <w:rFonts w:ascii="Neue Hans Kendrick" w:hAnsi="Neue Hans Kendrick"/>
-          <w:bCs/>
-          <w:color w:val="000000"/>
-          <w:lang w:eastAsia="de-DE" w:bidi="de-DE"/>
-        </w:rPr>
-        <w:t>}}</w:t>
+        <w:t>{{honorarzone}}</w:t>
       </w:r>
     </w:p>
     <w:p>
@@ -4710,7 +4507,6 @@
         </w:rPr>
         <w:t>{{</w:t>
       </w:r>
-      <w:proofErr w:type="spellStart"/>
       <w:r>
         <w:rPr>
           <w:rFonts w:ascii="Neue Hans Kendrick" w:hAnsi="Neue Hans Kendrick"/>
@@ -4718,7 +4514,6 @@
         </w:rPr>
         <w:t>honorarsatz</w:t>
       </w:r>
-      <w:proofErr w:type="spellEnd"/>
       <w:r>
         <w:rPr>
           <w:rFonts w:ascii="Neue Hans Kendrick" w:hAnsi="Neue Hans Kendrick"/>
@@ -4860,7 +4655,6 @@
               </w:rPr>
               <w:t>{{</w:t>
             </w:r>
-            <w:proofErr w:type="spellStart"/>
             <w:r>
               <w:rPr>
                 <w:rFonts w:ascii="Neue Hans Kendrick" w:hAnsi="Neue Hans Kendrick"/>
@@ -4869,7 +4663,6 @@
               </w:rPr>
               <w:t>anrechenbare_kosten</w:t>
             </w:r>
-            <w:proofErr w:type="spellEnd"/>
             <w:r>
               <w:rPr>
                 <w:rFonts w:ascii="Neue Hans Kendrick" w:hAnsi="Neue Hans Kendrick"/>
@@ -4978,25 +4771,7 @@
                 <w:color w:val="000000"/>
                 <w:lang w:eastAsia="de-DE" w:bidi="de-DE"/>
               </w:rPr>
-              <w:t>{{</w:t>
-            </w:r>
-            <w:proofErr w:type="spellStart"/>
-            <w:r>
-              <w:rPr>
-                <w:rFonts w:ascii="Neue Hans Kendrick" w:hAnsi="Neue Hans Kendrick"/>
-                <w:color w:val="000000"/>
-                <w:lang w:eastAsia="de-DE" w:bidi="de-DE"/>
-              </w:rPr>
-              <w:t>lower_bound_cost</w:t>
-            </w:r>
-            <w:proofErr w:type="spellEnd"/>
-            <w:r>
-              <w:rPr>
-                <w:rFonts w:ascii="Neue Hans Kendrick" w:hAnsi="Neue Hans Kendrick"/>
-                <w:color w:val="000000"/>
-                <w:lang w:eastAsia="de-DE" w:bidi="de-DE"/>
-              </w:rPr>
-              <w:t>}}</w:t>
+              <w:t>{{lower_bound_cost}}</w:t>
             </w:r>
           </w:p>
         </w:tc>
@@ -5029,25 +4804,7 @@
                 <w:color w:val="000000"/>
                 <w:lang w:eastAsia="de-DE" w:bidi="de-DE"/>
               </w:rPr>
-              <w:t>Mindesthonorar für unteren Wert (</w:t>
-            </w:r>
-            <w:proofErr w:type="spellStart"/>
-            <w:r>
-              <w:rPr>
-                <w:rFonts w:ascii="Neue Hans Kendrick" w:hAnsi="Neue Hans Kendrick"/>
-                <w:color w:val="000000"/>
-                <w:lang w:eastAsia="de-DE" w:bidi="de-DE"/>
-              </w:rPr>
-              <w:t>HUWmin</w:t>
-            </w:r>
-            <w:proofErr w:type="spellEnd"/>
-            <w:r>
-              <w:rPr>
-                <w:rFonts w:ascii="Neue Hans Kendrick" w:hAnsi="Neue Hans Kendrick"/>
-                <w:color w:val="000000"/>
-                <w:lang w:eastAsia="de-DE" w:bidi="de-DE"/>
-              </w:rPr>
-              <w:t>)</w:t>
+              <w:t>Mindesthonorar für unteren Wert (HUWmin)</w:t>
             </w:r>
             <w:r>
               <w:rPr>
@@ -5086,7 +4843,6 @@
               </w:rPr>
               <w:t>{{</w:t>
             </w:r>
-            <w:proofErr w:type="spellStart"/>
             <w:r>
               <w:rPr>
                 <w:rFonts w:ascii="Neue Hans Kendrick" w:hAnsi="Neue Hans Kendrick"/>
@@ -5095,7 +4851,6 @@
               </w:rPr>
               <w:t>lower_bound_von</w:t>
             </w:r>
-            <w:proofErr w:type="spellEnd"/>
             <w:r>
               <w:rPr>
                 <w:rFonts w:ascii="Neue Hans Kendrick" w:hAnsi="Neue Hans Kendrick"/>
@@ -5135,25 +4890,7 @@
                 <w:color w:val="000000"/>
                 <w:lang w:eastAsia="de-DE" w:bidi="de-DE"/>
               </w:rPr>
-              <w:t>Höchsthonorar für unteren Wert (</w:t>
-            </w:r>
-            <w:proofErr w:type="spellStart"/>
-            <w:r>
-              <w:rPr>
-                <w:rFonts w:ascii="Neue Hans Kendrick" w:hAnsi="Neue Hans Kendrick"/>
-                <w:color w:val="000000"/>
-                <w:lang w:eastAsia="de-DE" w:bidi="de-DE"/>
-              </w:rPr>
-              <w:t>HUWmax</w:t>
-            </w:r>
-            <w:proofErr w:type="spellEnd"/>
-            <w:r>
-              <w:rPr>
-                <w:rFonts w:ascii="Neue Hans Kendrick" w:hAnsi="Neue Hans Kendrick"/>
-                <w:color w:val="000000"/>
-                <w:lang w:eastAsia="de-DE" w:bidi="de-DE"/>
-              </w:rPr>
-              <w:t>)</w:t>
+              <w:t>Höchsthonorar für unteren Wert (HUWmax)</w:t>
             </w:r>
             <w:r>
               <w:rPr>
@@ -5192,7 +4929,6 @@
               </w:rPr>
               <w:t>{{</w:t>
             </w:r>
-            <w:proofErr w:type="spellStart"/>
             <w:r>
               <w:rPr>
                 <w:rFonts w:ascii="Neue Hans Kendrick" w:hAnsi="Neue Hans Kendrick"/>
@@ -5207,16 +4943,7 @@
                 <w:color w:val="000000"/>
                 <w:lang w:eastAsia="de-DE" w:bidi="de-DE"/>
               </w:rPr>
-              <w:t>bis</w:t>
-            </w:r>
-            <w:proofErr w:type="spellEnd"/>
-            <w:r>
-              <w:rPr>
-                <w:rFonts w:ascii="Neue Hans Kendrick" w:hAnsi="Neue Hans Kendrick"/>
-                <w:color w:val="000000"/>
-                <w:lang w:eastAsia="de-DE" w:bidi="de-DE"/>
-              </w:rPr>
-              <w:t>}}</w:t>
+              <w:t>bis}}</w:t>
             </w:r>
           </w:p>
         </w:tc>
@@ -5355,25 +5082,7 @@
                 <w:color w:val="000000"/>
                 <w:lang w:eastAsia="de-DE" w:bidi="de-DE"/>
               </w:rPr>
-              <w:t>Mindesthonorar für oberen Wert (</w:t>
-            </w:r>
-            <w:proofErr w:type="spellStart"/>
-            <w:r>
-              <w:rPr>
-                <w:rFonts w:ascii="Neue Hans Kendrick" w:hAnsi="Neue Hans Kendrick"/>
-                <w:color w:val="000000"/>
-                <w:lang w:eastAsia="de-DE" w:bidi="de-DE"/>
-              </w:rPr>
-              <w:t>HOWmin</w:t>
-            </w:r>
-            <w:proofErr w:type="spellEnd"/>
-            <w:r>
-              <w:rPr>
-                <w:rFonts w:ascii="Neue Hans Kendrick" w:hAnsi="Neue Hans Kendrick"/>
-                <w:color w:val="000000"/>
-                <w:lang w:eastAsia="de-DE" w:bidi="de-DE"/>
-              </w:rPr>
-              <w:t>)</w:t>
+              <w:t>Mindesthonorar für oberen Wert (HOWmin)</w:t>
             </w:r>
             <w:r>
               <w:rPr>
@@ -5409,25 +5118,7 @@
                 <w:color w:val="000000"/>
                 <w:lang w:eastAsia="de-DE" w:bidi="de-DE"/>
               </w:rPr>
-              <w:t>{{</w:t>
-            </w:r>
-            <w:proofErr w:type="spellStart"/>
-            <w:r>
-              <w:rPr>
-                <w:rFonts w:ascii="Neue Hans Kendrick" w:hAnsi="Neue Hans Kendrick"/>
-                <w:color w:val="000000"/>
-                <w:lang w:eastAsia="de-DE" w:bidi="de-DE"/>
-              </w:rPr>
-              <w:t>upper_bound_von</w:t>
-            </w:r>
-            <w:proofErr w:type="spellEnd"/>
-            <w:r>
-              <w:rPr>
-                <w:rFonts w:ascii="Neue Hans Kendrick" w:hAnsi="Neue Hans Kendrick"/>
-                <w:color w:val="000000"/>
-                <w:lang w:eastAsia="de-DE" w:bidi="de-DE"/>
-              </w:rPr>
-              <w:t>}}</w:t>
+              <w:t>{{upper_bound_von}}</w:t>
             </w:r>
           </w:p>
         </w:tc>
@@ -5458,25 +5149,7 @@
                 <w:color w:val="000000"/>
                 <w:lang w:eastAsia="de-DE" w:bidi="de-DE"/>
               </w:rPr>
-              <w:t>Höchsthonorar für oberen Wert (</w:t>
-            </w:r>
-            <w:proofErr w:type="spellStart"/>
-            <w:r>
-              <w:rPr>
-                <w:rFonts w:ascii="Neue Hans Kendrick" w:hAnsi="Neue Hans Kendrick"/>
-                <w:color w:val="000000"/>
-                <w:lang w:eastAsia="de-DE" w:bidi="de-DE"/>
-              </w:rPr>
-              <w:t>HOWmax</w:t>
-            </w:r>
-            <w:proofErr w:type="spellEnd"/>
-            <w:r>
-              <w:rPr>
-                <w:rFonts w:ascii="Neue Hans Kendrick" w:hAnsi="Neue Hans Kendrick"/>
-                <w:color w:val="000000"/>
-                <w:lang w:eastAsia="de-DE" w:bidi="de-DE"/>
-              </w:rPr>
-              <w:t>)</w:t>
+              <w:t>Höchsthonorar für oberen Wert (HOWmax)</w:t>
             </w:r>
             <w:r>
               <w:rPr>
@@ -5512,25 +5185,7 @@
                 <w:color w:val="000000"/>
                 <w:lang w:eastAsia="de-DE" w:bidi="de-DE"/>
               </w:rPr>
-              <w:t>{{</w:t>
-            </w:r>
-            <w:proofErr w:type="spellStart"/>
-            <w:r>
-              <w:rPr>
-                <w:rFonts w:ascii="Neue Hans Kendrick" w:hAnsi="Neue Hans Kendrick"/>
-                <w:color w:val="000000"/>
-                <w:lang w:eastAsia="de-DE" w:bidi="de-DE"/>
-              </w:rPr>
-              <w:t>upper_bound_bis</w:t>
-            </w:r>
-            <w:proofErr w:type="spellEnd"/>
-            <w:r>
-              <w:rPr>
-                <w:rFonts w:ascii="Neue Hans Kendrick" w:hAnsi="Neue Hans Kendrick"/>
-                <w:color w:val="000000"/>
-                <w:lang w:eastAsia="de-DE" w:bidi="de-DE"/>
-              </w:rPr>
-              <w:t>}}</w:t>
+              <w:t>{{upper_bound_bis}}</w:t>
             </w:r>
           </w:p>
         </w:tc>
@@ -5586,25 +5241,67 @@
           <w:color w:val="000000"/>
           <w:lang w:eastAsia="de-DE" w:bidi="de-DE"/>
         </w:rPr>
-        <w:t>{{</w:t>
-      </w:r>
-      <w:proofErr w:type="spellStart"/>
+        <w:t>{{lower_bound_cost}}</w:t>
+      </w:r>
       <w:r>
         <w:rPr>
           <w:rFonts w:ascii="Neue Hans Kendrick" w:hAnsi="Neue Hans Kendrick"/>
           <w:color w:val="000000"/>
           <w:lang w:eastAsia="de-DE" w:bidi="de-DE"/>
         </w:rPr>
-        <w:t>lower_bound_cost</w:t>
-      </w:r>
-      <w:proofErr w:type="spellEnd"/>
-      <w:proofErr w:type="gramStart"/>
+        <w:t xml:space="preserve">€ + ( </w:t>
+      </w:r>
       <w:r>
         <w:rPr>
           <w:rFonts w:ascii="Neue Hans Kendrick" w:hAnsi="Neue Hans Kendrick"/>
           <w:color w:val="000000"/>
           <w:lang w:eastAsia="de-DE" w:bidi="de-DE"/>
         </w:rPr>
+        <w:t>{{lower_bound_von}}</w:t>
+      </w:r>
+      <w:r>
+        <w:rPr>
+          <w:rFonts w:ascii="Neue Hans Kendrick" w:hAnsi="Neue Hans Kendrick"/>
+          <w:color w:val="000000"/>
+          <w:lang w:eastAsia="de-DE" w:bidi="de-DE"/>
+        </w:rPr>
+        <w:t xml:space="preserve">€ - </w:t>
+      </w:r>
+      <w:r>
+        <w:rPr>
+          <w:rFonts w:ascii="Neue Hans Kendrick" w:hAnsi="Neue Hans Kendrick"/>
+          <w:color w:val="000000"/>
+          <w:lang w:eastAsia="de-DE" w:bidi="de-DE"/>
+        </w:rPr>
+        <w:t>{{lower_bound_bis}}</w:t>
+      </w:r>
+      <w:r>
+        <w:rPr>
+          <w:rFonts w:ascii="Neue Hans Kendrick" w:hAnsi="Neue Hans Kendrick"/>
+          <w:color w:val="000000"/>
+          <w:lang w:eastAsia="de-DE" w:bidi="de-DE"/>
+        </w:rPr>
+        <w:t xml:space="preserve">€ ) * </w:t>
+      </w:r>
+      <w:r>
+        <w:rPr>
+          <w:rFonts w:ascii="Neue Hans Kendrick" w:hAnsi="Neue Hans Kendrick"/>
+          <w:lang w:eastAsia="de-DE" w:bidi="de-DE"/>
+        </w:rPr>
+        <w:t>{{honorarsatz</w:t>
+      </w:r>
+      <w:r>
+        <w:rPr>
+          <w:rFonts w:ascii="Neue Hans Kendrick" w:hAnsi="Neue Hans Kendrick"/>
+          <w:lang w:eastAsia="de-DE" w:bidi="de-DE"/>
+        </w:rPr>
+        <w:t>_factor</w:t>
+      </w:r>
+      <w:r>
+        <w:rPr>
+          <w:rFonts w:ascii="Neue Hans Kendrick" w:hAnsi="Neue Hans Kendrick"/>
+          <w:lang w:eastAsia="de-DE" w:bidi="de-DE"/>
+        </w:rPr>
         <w:t>}}</w:t>
       </w:r>
       <w:r>
@@ -5613,148 +5310,15 @@
           <w:color w:val="000000"/>
           <w:lang w:eastAsia="de-DE" w:bidi="de-DE"/>
         </w:rPr>
-        <w:t>€</w:t>
-      </w:r>
-      <w:proofErr w:type="gramEnd"/>
+        <w:t xml:space="preserve">,00 % = </w:t>
+      </w:r>
       <w:r>
         <w:rPr>
           <w:rFonts w:ascii="Neue Hans Kendrick" w:hAnsi="Neue Hans Kendrick"/>
           <w:color w:val="000000"/>
           <w:lang w:eastAsia="de-DE" w:bidi="de-DE"/>
         </w:rPr>
-        <w:t xml:space="preserve"> + ( </w:t>
-      </w:r>
-      <w:r>
-        <w:rPr>
-          <w:rFonts w:ascii="Neue Hans Kendrick" w:hAnsi="Neue Hans Kendrick"/>
-          <w:color w:val="000000"/>
-          <w:lang w:eastAsia="de-DE" w:bidi="de-DE"/>
-        </w:rPr>
-        <w:t>{{</w:t>
-      </w:r>
-      <w:proofErr w:type="spellStart"/>
-      <w:r>
-        <w:rPr>
-          <w:rFonts w:ascii="Neue Hans Kendrick" w:hAnsi="Neue Hans Kendrick"/>
-          <w:color w:val="000000"/>
-          <w:lang w:eastAsia="de-DE" w:bidi="de-DE"/>
-        </w:rPr>
-        <w:t>lower_bound_von</w:t>
-      </w:r>
-      <w:proofErr w:type="spellEnd"/>
-      <w:r>
-        <w:rPr>
-          <w:rFonts w:ascii="Neue Hans Kendrick" w:hAnsi="Neue Hans Kendrick"/>
-          <w:color w:val="000000"/>
-          <w:lang w:eastAsia="de-DE" w:bidi="de-DE"/>
-        </w:rPr>
-        <w:t>}}</w:t>
-      </w:r>
-      <w:r>
-        <w:rPr>
-          <w:rFonts w:ascii="Neue Hans Kendrick" w:hAnsi="Neue Hans Kendrick"/>
-          <w:color w:val="000000"/>
-          <w:lang w:eastAsia="de-DE" w:bidi="de-DE"/>
-        </w:rPr>
-        <w:t xml:space="preserve">€ - </w:t>
-      </w:r>
-      <w:r>
-        <w:rPr>
-          <w:rFonts w:ascii="Neue Hans Kendrick" w:hAnsi="Neue Hans Kendrick"/>
-          <w:color w:val="000000"/>
-          <w:lang w:eastAsia="de-DE" w:bidi="de-DE"/>
-        </w:rPr>
-        <w:t>{{</w:t>
-      </w:r>
-      <w:proofErr w:type="spellStart"/>
-      <w:r>
-        <w:rPr>
-          <w:rFonts w:ascii="Neue Hans Kendrick" w:hAnsi="Neue Hans Kendrick"/>
-          <w:color w:val="000000"/>
-          <w:lang w:eastAsia="de-DE" w:bidi="de-DE"/>
-        </w:rPr>
-        <w:t>lower_bound_bis</w:t>
-      </w:r>
-      <w:proofErr w:type="spellEnd"/>
-      <w:r>
-        <w:rPr>
-          <w:rFonts w:ascii="Neue Hans Kendrick" w:hAnsi="Neue Hans Kendrick"/>
-          <w:color w:val="000000"/>
-          <w:lang w:eastAsia="de-DE" w:bidi="de-DE"/>
-        </w:rPr>
-        <w:t>}}</w:t>
-      </w:r>
-      <w:r>
-        <w:rPr>
-          <w:rFonts w:ascii="Neue Hans Kendrick" w:hAnsi="Neue Hans Kendrick"/>
-          <w:color w:val="000000"/>
-          <w:lang w:eastAsia="de-DE" w:bidi="de-DE"/>
-        </w:rPr>
-        <w:t xml:space="preserve">€ ) * </w:t>
-      </w:r>
-      <w:r>
-        <w:rPr>
-          <w:rFonts w:ascii="Neue Hans Kendrick" w:hAnsi="Neue Hans Kendrick"/>
-          <w:lang w:eastAsia="de-DE" w:bidi="de-DE"/>
-        </w:rPr>
-        <w:t>{{</w:t>
-      </w:r>
-      <w:proofErr w:type="spellStart"/>
-      <w:r>
-        <w:rPr>
-          <w:rFonts w:ascii="Neue Hans Kendrick" w:hAnsi="Neue Hans Kendrick"/>
-          <w:lang w:eastAsia="de-DE" w:bidi="de-DE"/>
-        </w:rPr>
-        <w:t>honorarsatz</w:t>
-      </w:r>
-      <w:r>
-        <w:rPr>
-          <w:rFonts w:ascii="Neue Hans Kendrick" w:hAnsi="Neue Hans Kendrick"/>
-          <w:lang w:eastAsia="de-DE" w:bidi="de-DE"/>
-        </w:rPr>
-        <w:t>_factor</w:t>
-      </w:r>
-      <w:proofErr w:type="spellEnd"/>
-      <w:r>
-        <w:rPr>
-          <w:rFonts w:ascii="Neue Hans Kendrick" w:hAnsi="Neue Hans Kendrick"/>
-          <w:lang w:eastAsia="de-DE" w:bidi="de-DE"/>
-        </w:rPr>
-        <w:t>}}</w:t>
-      </w:r>
-      <w:r>
-        <w:rPr>
-          <w:rFonts w:ascii="Neue Hans Kendrick" w:hAnsi="Neue Hans Kendrick"/>
-          <w:color w:val="000000"/>
-          <w:lang w:eastAsia="de-DE" w:bidi="de-DE"/>
-        </w:rPr>
-        <w:t xml:space="preserve">,00 % = </w:t>
-      </w:r>
-      <w:r>
-        <w:rPr>
-          <w:rFonts w:ascii="Neue Hans Kendrick" w:hAnsi="Neue Hans Kendrick"/>
-          <w:color w:val="000000"/>
-          <w:lang w:eastAsia="de-DE" w:bidi="de-DE"/>
-        </w:rPr>
-        <w:t>{{</w:t>
-      </w:r>
-      <w:proofErr w:type="spellStart"/>
-      <w:r>
-        <w:rPr>
-          <w:rFonts w:ascii="Neue Hans Kendrick" w:hAnsi="Neue Hans Kendrick"/>
-          <w:color w:val="000000"/>
-          <w:lang w:eastAsia="de-DE" w:bidi="de-DE"/>
-        </w:rPr>
-        <w:t>interpolated_basishonorarsatz</w:t>
-      </w:r>
-      <w:proofErr w:type="spellEnd"/>
-      <w:r>
-        <w:rPr>
-          <w:rFonts w:ascii="Neue Hans Kendrick" w:hAnsi="Neue Hans Kendrick"/>
-          <w:color w:val="000000"/>
-          <w:lang w:eastAsia="de-DE" w:bidi="de-DE"/>
-        </w:rPr>
-        <w:t>}}</w:t>
+        <w:t>{{interpolated_basishonorarsatz}}</w:t>
       </w:r>
       <w:r>
         <w:rPr>
@@ -5820,15 +5384,67 @@
           <w:color w:val="000000"/>
           <w:lang w:eastAsia="de-DE" w:bidi="de-DE"/>
         </w:rPr>
-        <w:t>{{upper_bound_cost</w:t>
-      </w:r>
-      <w:proofErr w:type="gramStart"/>
+        <w:t>{{upper_bound_cost}}</w:t>
+      </w:r>
       <w:r>
         <w:rPr>
           <w:rFonts w:ascii="Neue Hans Kendrick" w:hAnsi="Neue Hans Kendrick"/>
           <w:color w:val="000000"/>
           <w:lang w:eastAsia="de-DE" w:bidi="de-DE"/>
         </w:rPr>
+        <w:t xml:space="preserve">€ + ( </w:t>
+      </w:r>
+      <w:r>
+        <w:rPr>
+          <w:rFonts w:ascii="Neue Hans Kendrick" w:hAnsi="Neue Hans Kendrick"/>
+          <w:color w:val="000000"/>
+          <w:lang w:eastAsia="de-DE" w:bidi="de-DE"/>
+        </w:rPr>
+        <w:t>{{upper_bound_von}}</w:t>
+      </w:r>
+      <w:r>
+        <w:rPr>
+          <w:rFonts w:ascii="Neue Hans Kendrick" w:hAnsi="Neue Hans Kendrick"/>
+          <w:color w:val="000000"/>
+          <w:lang w:eastAsia="de-DE" w:bidi="de-DE"/>
+        </w:rPr>
+        <w:t xml:space="preserve">€ - </w:t>
+      </w:r>
+      <w:r>
+        <w:rPr>
+          <w:rFonts w:ascii="Neue Hans Kendrick" w:hAnsi="Neue Hans Kendrick"/>
+          <w:color w:val="000000"/>
+          <w:lang w:eastAsia="de-DE" w:bidi="de-DE"/>
+        </w:rPr>
+        <w:t>{{upper_bound_bis}}</w:t>
+      </w:r>
+      <w:r>
+        <w:rPr>
+          <w:rFonts w:ascii="Neue Hans Kendrick" w:hAnsi="Neue Hans Kendrick"/>
+          <w:color w:val="000000"/>
+          <w:lang w:eastAsia="de-DE" w:bidi="de-DE"/>
+        </w:rPr>
+        <w:t xml:space="preserve">€ ) * </w:t>
+      </w:r>
+      <w:r>
+        <w:rPr>
+          <w:rFonts w:ascii="Neue Hans Kendrick" w:hAnsi="Neue Hans Kendrick"/>
+          <w:lang w:eastAsia="de-DE" w:bidi="de-DE"/>
+        </w:rPr>
+        <w:t>{{honorarsatz</w:t>
+      </w:r>
+      <w:r>
+        <w:rPr>
+          <w:rFonts w:ascii="Neue Hans Kendrick" w:hAnsi="Neue Hans Kendrick"/>
+          <w:lang w:eastAsia="de-DE" w:bidi="de-DE"/>
+        </w:rPr>
+        <w:t>_factor</w:t>
+      </w:r>
+      <w:r>
+        <w:rPr>
+          <w:rFonts w:ascii="Neue Hans Kendrick" w:hAnsi="Neue Hans Kendrick"/>
+          <w:lang w:eastAsia="de-DE" w:bidi="de-DE"/>
+        </w:rPr>
         <w:t>}}</w:t>
       </w:r>
       <w:r>
@@ -5837,16 +5453,15 @@
           <w:color w:val="000000"/>
           <w:lang w:eastAsia="de-DE" w:bidi="de-DE"/>
         </w:rPr>
-        <w:t>€</w:t>
-      </w:r>
-      <w:proofErr w:type="gramEnd"/>
+        <w:t>,</w:t>
+      </w:r>
       <w:r>
         <w:rPr>
           <w:rFonts w:ascii="Neue Hans Kendrick" w:hAnsi="Neue Hans Kendrick"/>
           <w:color w:val="000000"/>
           <w:lang w:eastAsia="de-DE" w:bidi="de-DE"/>
         </w:rPr>
-        <w:t xml:space="preserve"> + ( </w:t>
+        <w:t xml:space="preserve">00 % = </w:t>
       </w:r>
       <w:r>
         <w:rPr>
@@ -5854,139 +5469,7 @@
           <w:color w:val="000000"/>
           <w:lang w:eastAsia="de-DE" w:bidi="de-DE"/>
         </w:rPr>
-        <w:t>{{</w:t>
-      </w:r>
-      <w:proofErr w:type="spellStart"/>
-      <w:r>
-        <w:rPr>
-          <w:rFonts w:ascii="Neue Hans Kendrick" w:hAnsi="Neue Hans Kendrick"/>
-          <w:color w:val="000000"/>
-          <w:lang w:eastAsia="de-DE" w:bidi="de-DE"/>
-        </w:rPr>
-        <w:t>upper_bound_von</w:t>
-      </w:r>
-      <w:proofErr w:type="spellEnd"/>
-      <w:r>
-        <w:rPr>
-          <w:rFonts w:ascii="Neue Hans Kendrick" w:hAnsi="Neue Hans Kendrick"/>
-          <w:color w:val="000000"/>
-          <w:lang w:eastAsia="de-DE" w:bidi="de-DE"/>
-        </w:rPr>
-        <w:t>}}</w:t>
-      </w:r>
-      <w:r>
-        <w:rPr>
-          <w:rFonts w:ascii="Neue Hans Kendrick" w:hAnsi="Neue Hans Kendrick"/>
-          <w:color w:val="000000"/>
-          <w:lang w:eastAsia="de-DE" w:bidi="de-DE"/>
-        </w:rPr>
-        <w:t xml:space="preserve">€ - </w:t>
-      </w:r>
-      <w:r>
-        <w:rPr>
-          <w:rFonts w:ascii="Neue Hans Kendrick" w:hAnsi="Neue Hans Kendrick"/>
-          <w:color w:val="000000"/>
-          <w:lang w:eastAsia="de-DE" w:bidi="de-DE"/>
-        </w:rPr>
-        <w:t>{{</w:t>
-      </w:r>
-      <w:proofErr w:type="spellStart"/>
-      <w:r>
-        <w:rPr>
-          <w:rFonts w:ascii="Neue Hans Kendrick" w:hAnsi="Neue Hans Kendrick"/>
-          <w:color w:val="000000"/>
-          <w:lang w:eastAsia="de-DE" w:bidi="de-DE"/>
-        </w:rPr>
-        <w:t>upper_bound_bis</w:t>
-      </w:r>
-      <w:proofErr w:type="spellEnd"/>
-      <w:r>
-        <w:rPr>
-          <w:rFonts w:ascii="Neue Hans Kendrick" w:hAnsi="Neue Hans Kendrick"/>
-          <w:color w:val="000000"/>
-          <w:lang w:eastAsia="de-DE" w:bidi="de-DE"/>
-        </w:rPr>
-        <w:t>}}</w:t>
-      </w:r>
-      <w:r>
-        <w:rPr>
-          <w:rFonts w:ascii="Neue Hans Kendrick" w:hAnsi="Neue Hans Kendrick"/>
-          <w:color w:val="000000"/>
-          <w:lang w:eastAsia="de-DE" w:bidi="de-DE"/>
-        </w:rPr>
-        <w:t xml:space="preserve">€ ) * </w:t>
-      </w:r>
-      <w:r>
-        <w:rPr>
-          <w:rFonts w:ascii="Neue Hans Kendrick" w:hAnsi="Neue Hans Kendrick"/>
-          <w:lang w:eastAsia="de-DE" w:bidi="de-DE"/>
-        </w:rPr>
-        <w:t>{{</w:t>
-      </w:r>
-      <w:proofErr w:type="spellStart"/>
-      <w:r>
-        <w:rPr>
-          <w:rFonts w:ascii="Neue Hans Kendrick" w:hAnsi="Neue Hans Kendrick"/>
-          <w:lang w:eastAsia="de-DE" w:bidi="de-DE"/>
-        </w:rPr>
-        <w:t>honorarsatz</w:t>
-      </w:r>
-      <w:r>
-        <w:rPr>
-          <w:rFonts w:ascii="Neue Hans Kendrick" w:hAnsi="Neue Hans Kendrick"/>
-          <w:lang w:eastAsia="de-DE" w:bidi="de-DE"/>
-        </w:rPr>
-        <w:t>_factor</w:t>
-      </w:r>
-      <w:proofErr w:type="spellEnd"/>
-      <w:r>
-        <w:rPr>
-          <w:rFonts w:ascii="Neue Hans Kendrick" w:hAnsi="Neue Hans Kendrick"/>
-          <w:lang w:eastAsia="de-DE" w:bidi="de-DE"/>
-        </w:rPr>
-        <w:t>}}</w:t>
-      </w:r>
-      <w:r>
-        <w:rPr>
-          <w:rFonts w:ascii="Neue Hans Kendrick" w:hAnsi="Neue Hans Kendrick"/>
-          <w:color w:val="000000"/>
-          <w:lang w:eastAsia="de-DE" w:bidi="de-DE"/>
-        </w:rPr>
-        <w:t>,</w:t>
-      </w:r>
-      <w:r>
-        <w:rPr>
-          <w:rFonts w:ascii="Neue Hans Kendrick" w:hAnsi="Neue Hans Kendrick"/>
-          <w:color w:val="000000"/>
-          <w:lang w:eastAsia="de-DE" w:bidi="de-DE"/>
-        </w:rPr>
-        <w:t xml:space="preserve">00 % = </w:t>
-      </w:r>
-      <w:r>
-        <w:rPr>
-          <w:rFonts w:ascii="Neue Hans Kendrick" w:hAnsi="Neue Hans Kendrick"/>
-          <w:color w:val="000000"/>
-          <w:lang w:eastAsia="de-DE" w:bidi="de-DE"/>
-        </w:rPr>
-        <w:t>{{</w:t>
-      </w:r>
-      <w:proofErr w:type="spellStart"/>
-      <w:r>
-        <w:rPr>
-          <w:rFonts w:ascii="Neue Hans Kendrick" w:hAnsi="Neue Hans Kendrick"/>
-          <w:color w:val="000000"/>
-          <w:lang w:eastAsia="de-DE" w:bidi="de-DE"/>
-        </w:rPr>
-        <w:t>interpolated_oberer_honorarsatz</w:t>
-      </w:r>
-      <w:proofErr w:type="spellEnd"/>
-      <w:r>
-        <w:rPr>
-          <w:rFonts w:ascii="Neue Hans Kendrick" w:hAnsi="Neue Hans Kendrick"/>
-          <w:color w:val="000000"/>
-          <w:lang w:eastAsia="de-DE" w:bidi="de-DE"/>
-        </w:rPr>
-        <w:t>}}</w:t>
+        <w:t>{{interpolated_oberer_honorarsatz}}</w:t>
       </w:r>
       <w:r>
         <w:rPr>
@@ -6039,7 +5522,6 @@
         </w:rPr>
         <w:t>{{</w:t>
       </w:r>
-      <w:proofErr w:type="spellStart"/>
       <w:r>
         <w:rPr>
           <w:rFonts w:ascii="Neue Hans Kendrick" w:hAnsi="Neue Hans Kendrick"/>
@@ -6050,7 +5532,6 @@
         </w:rPr>
         <w:t>grundhonorar</w:t>
       </w:r>
-      <w:proofErr w:type="spellEnd"/>
       <w:r>
         <w:rPr>
           <w:rFonts w:ascii="Neue Hans Kendrick" w:hAnsi="Neue Hans Kendrick"/>
@@ -6212,7 +5693,7 @@
           <w:color w:val="000000"/>
           <w:sz w:val="18"/>
           <w:u w:val="single"/>
-          <w:lang w:val="en-US" w:eastAsia="de-DE" w:bidi="de-DE"/>
+          <w:lang w:eastAsia="de-DE" w:bidi="de-DE"/>
         </w:rPr>
       </w:pPr>
       <w:r>
@@ -6222,9 +5703,33 @@
           <w:color w:val="000000"/>
           <w:sz w:val="18"/>
           <w:u w:val="single"/>
-          <w:lang w:val="en-US" w:eastAsia="de-DE" w:bidi="de-DE"/>
-        </w:rPr>
-        <w:t>{% else %}</w:t>
+          <w:lang w:eastAsia="de-DE" w:bidi="de-DE"/>
+        </w:rPr>
+        <w:t xml:space="preserve">{% </w:t>
+      </w:r>
+      <w:proofErr w:type="spellStart"/>
+      <w:r>
+        <w:rPr>
+          <w:rFonts w:ascii="Neue Hans Kendrick" w:eastAsia="Neue Hans Kendrick Light" w:hAnsi="Neue Hans Kendrick" w:cs="Neue Hans Kendrick Light"/>
+          <w:b/>
+          <w:color w:val="000000"/>
+          <w:sz w:val="18"/>
+          <w:u w:val="single"/>
+          <w:lang w:eastAsia="de-DE" w:bidi="de-DE"/>
+        </w:rPr>
+        <w:t>else</w:t>
+      </w:r>
+      <w:proofErr w:type="spellEnd"/>
+      <w:r>
+        <w:rPr>
+          <w:rFonts w:ascii="Neue Hans Kendrick" w:eastAsia="Neue Hans Kendrick Light" w:hAnsi="Neue Hans Kendrick" w:cs="Neue Hans Kendrick Light"/>
+          <w:b/>
+          <w:color w:val="000000"/>
+          <w:sz w:val="18"/>
+          <w:u w:val="single"/>
+          <w:lang w:eastAsia="de-DE" w:bidi="de-DE"/>
+        </w:rPr>
+        <w:t xml:space="preserve"> %}</w:t>
       </w:r>
     </w:p>
     <w:p>
@@ -6251,7 +5756,7 @@
           <w:rFonts w:ascii="Neue Hans Kendrick" w:eastAsia="Neue Hans Kendrick Light" w:hAnsi="Neue Hans Kendrick" w:cs="Neue Hans Kendrick Light"/>
           <w:b/>
           <w:sz w:val="18"/>
-          <w:lang w:val="en-US" w:eastAsia="de-DE" w:bidi="de-DE"/>
+          <w:lang w:eastAsia="de-DE" w:bidi="de-DE"/>
         </w:rPr>
       </w:pPr>
       <w:r>
@@ -6259,9 +5764,29 @@
           <w:rFonts w:ascii="Neue Hans Kendrick" w:eastAsia="Neue Hans Kendrick Light" w:hAnsi="Neue Hans Kendrick" w:cs="Neue Hans Kendrick Light"/>
           <w:b/>
           <w:sz w:val="18"/>
-          <w:lang w:val="en-US" w:eastAsia="de-DE" w:bidi="de-DE"/>
-        </w:rPr>
-        <w:t>{% endif %}</w:t>
+          <w:lang w:eastAsia="de-DE" w:bidi="de-DE"/>
+        </w:rPr>
+        <w:t xml:space="preserve">{% </w:t>
+      </w:r>
+      <w:proofErr w:type="spellStart"/>
+      <w:r>
+        <w:rPr>
+          <w:rFonts w:ascii="Neue Hans Kendrick" w:eastAsia="Neue Hans Kendrick Light" w:hAnsi="Neue Hans Kendrick" w:cs="Neue Hans Kendrick Light"/>
+          <w:b/>
+          <w:sz w:val="18"/>
+          <w:lang w:eastAsia="de-DE" w:bidi="de-DE"/>
+        </w:rPr>
+        <w:t>endif</w:t>
+      </w:r>
+      <w:proofErr w:type="spellEnd"/>
+      <w:r>
+        <w:rPr>
+          <w:rFonts w:ascii="Neue Hans Kendrick" w:eastAsia="Neue Hans Kendrick Light" w:hAnsi="Neue Hans Kendrick" w:cs="Neue Hans Kendrick Light"/>
+          <w:b/>
+          <w:sz w:val="18"/>
+          <w:lang w:eastAsia="de-DE" w:bidi="de-DE"/>
+        </w:rPr>
+        <w:t xml:space="preserve"> %}</w:t>
       </w:r>
     </w:p>
     <w:p>
@@ -6270,19 +5795,9 @@
           <w:rFonts w:ascii="Neue Hans Kendrick" w:eastAsia="Neue Hans Kendrick Light" w:hAnsi="Neue Hans Kendrick" w:cs="Neue Hans Kendrick Light"/>
           <w:b/>
           <w:sz w:val="18"/>
-          <w:lang w:val="en-US" w:eastAsia="de-DE" w:bidi="de-DE"/>
-        </w:rPr>
-      </w:pPr>
-      <w:r>
-        <w:rPr>
-          <w:rFonts w:ascii="Neue Hans Kendrick" w:eastAsia="Neue Hans Kendrick Light" w:hAnsi="Neue Hans Kendrick" w:cs="Neue Hans Kendrick Light"/>
-          <w:b/>
-          <w:sz w:val="18"/>
-          <w:lang w:val="en-US" w:eastAsia="de-DE" w:bidi="de-DE"/>
-        </w:rPr>
-        <w:lastRenderedPageBreak/>
-        <w:br w:type="page"/>
-      </w:r>
+          <w:lang w:eastAsia="de-DE" w:bidi="de-DE"/>
+        </w:rPr>
+      </w:pPr>
     </w:p>
     <w:p>
       <w:pPr>
@@ -6309,7 +5824,7 @@
           <w:b/>
           <w:sz w:val="18"/>
           <w:u w:val="single"/>
-          <w:lang w:val="en-US" w:eastAsia="de-DE" w:bidi="de-DE"/>
+          <w:lang w:eastAsia="de-DE" w:bidi="de-DE"/>
         </w:rPr>
       </w:pPr>
     </w:p>
@@ -6337,7 +5852,7 @@
           <w:b/>
           <w:sz w:val="18"/>
           <w:u w:val="single"/>
-          <w:lang w:val="en-US" w:eastAsia="de-DE" w:bidi="de-DE"/>
+          <w:lang w:eastAsia="de-DE" w:bidi="de-DE"/>
         </w:rPr>
       </w:pPr>
       <w:r>
@@ -6346,9 +5861,9 @@
           <w:b/>
           <w:sz w:val="18"/>
           <w:u w:val="single"/>
-          <w:lang w:val="en-US" w:eastAsia="de-DE" w:bidi="de-DE"/>
-        </w:rPr>
-        <w:t xml:space="preserve">{% if </w:t>
+          <w:lang w:eastAsia="de-DE" w:bidi="de-DE"/>
+        </w:rPr>
+        <w:t xml:space="preserve">{% </w:t>
       </w:r>
       <w:proofErr w:type="spellStart"/>
       <w:r>
@@ -6357,33 +5872,43 @@
           <w:b/>
           <w:sz w:val="18"/>
           <w:u w:val="single"/>
-          <w:lang w:val="en-US" w:eastAsia="de-DE" w:bidi="de-DE"/>
-        </w:rPr>
-        <w:t>lp_</w:t>
-      </w:r>
-      <w:proofErr w:type="gramStart"/>
+          <w:lang w:eastAsia="de-DE" w:bidi="de-DE"/>
+        </w:rPr>
+        <w:t>if</w:t>
+      </w:r>
+      <w:proofErr w:type="spellEnd"/>
       <w:r>
         <w:rPr>
           <w:rFonts w:ascii="Neue Hans Kendrick" w:eastAsia="Neue Hans Kendrick Light" w:hAnsi="Neue Hans Kendrick" w:cs="Neue Hans Kendrick Light"/>
           <w:b/>
           <w:sz w:val="18"/>
           <w:u w:val="single"/>
-          <w:lang w:val="en-US" w:eastAsia="de-DE" w:bidi="de-DE"/>
-        </w:rPr>
-        <w:t>sections</w:t>
-      </w:r>
-      <w:proofErr w:type="spellEnd"/>
+          <w:lang w:eastAsia="de-DE" w:bidi="de-DE"/>
+        </w:rPr>
+        <w:t xml:space="preserve"> </w:t>
+      </w:r>
+      <w:proofErr w:type="spellStart"/>
       <w:r>
         <w:rPr>
           <w:rFonts w:ascii="Neue Hans Kendrick" w:eastAsia="Neue Hans Kendrick Light" w:hAnsi="Neue Hans Kendrick" w:cs="Neue Hans Kendrick Light"/>
           <w:b/>
           <w:sz w:val="18"/>
           <w:u w:val="single"/>
-          <w:lang w:val="en-US" w:eastAsia="de-DE" w:bidi="de-DE"/>
+          <w:lang w:eastAsia="de-DE" w:bidi="de-DE"/>
+        </w:rPr>
+        <w:t>lp_sections</w:t>
+      </w:r>
+      <w:proofErr w:type="spellEnd"/>
+      <w:r>
+        <w:rPr>
+          <w:rFonts w:ascii="Neue Hans Kendrick" w:eastAsia="Neue Hans Kendrick Light" w:hAnsi="Neue Hans Kendrick" w:cs="Neue Hans Kendrick Light"/>
+          <w:b/>
+          <w:sz w:val="18"/>
+          <w:u w:val="single"/>
+          <w:lang w:eastAsia="de-DE" w:bidi="de-DE"/>
         </w:rPr>
         <w:t xml:space="preserve"> %}</w:t>
       </w:r>
-      <w:proofErr w:type="gramEnd"/>
     </w:p>
     <w:p>
       <w:pPr>
@@ -6884,7 +6409,6 @@
                 <w:lang w:eastAsia="de-DE" w:bidi="de-DE"/>
               </w:rPr>
             </w:pPr>
-            <w:proofErr w:type="gramStart"/>
             <w:r>
               <w:rPr>
                 <w:rFonts w:ascii="Neue Hans Kendrick" w:eastAsia="Neue Hans Kendrick Light" w:hAnsi="Neue Hans Kendrick" w:cs="Neue Hans Kendrick Light"/>
@@ -6893,40 +6417,7 @@
                 <w:sz w:val="18"/>
                 <w:lang w:eastAsia="de-DE" w:bidi="de-DE"/>
               </w:rPr>
-              <w:t xml:space="preserve">{{ </w:t>
-            </w:r>
-            <w:proofErr w:type="spellStart"/>
-            <w:r>
-              <w:rPr>
-                <w:rFonts w:ascii="Neue Hans Kendrick" w:eastAsia="Neue Hans Kendrick Light" w:hAnsi="Neue Hans Kendrick" w:cs="Neue Hans Kendrick Light"/>
-                <w:b/>
-                <w:bCs/>
-                <w:sz w:val="18"/>
-                <w:lang w:eastAsia="de-DE" w:bidi="de-DE"/>
-              </w:rPr>
-              <w:t>lp</w:t>
-            </w:r>
-            <w:proofErr w:type="gramEnd"/>
-            <w:r>
-              <w:rPr>
-                <w:rFonts w:ascii="Neue Hans Kendrick" w:eastAsia="Neue Hans Kendrick Light" w:hAnsi="Neue Hans Kendrick" w:cs="Neue Hans Kendrick Light"/>
-                <w:b/>
-                <w:bCs/>
-                <w:sz w:val="18"/>
-                <w:lang w:eastAsia="de-DE" w:bidi="de-DE"/>
-              </w:rPr>
-              <w:t>.lp_amount</w:t>
-            </w:r>
-            <w:proofErr w:type="spellEnd"/>
-            <w:r>
-              <w:rPr>
-                <w:rFonts w:ascii="Neue Hans Kendrick" w:eastAsia="Neue Hans Kendrick Light" w:hAnsi="Neue Hans Kendrick" w:cs="Neue Hans Kendrick Light"/>
-                <w:b/>
-                <w:bCs/>
-                <w:sz w:val="18"/>
-                <w:lang w:eastAsia="de-DE" w:bidi="de-DE"/>
-              </w:rPr>
-              <w:t>}} €</w:t>
+              <w:t>{{ lp.lp_amount}} €</w:t>
             </w:r>
           </w:p>
         </w:tc>
@@ -7167,7 +6658,6 @@
                 <w:lang w:eastAsia="de-DE" w:bidi="de-DE"/>
               </w:rPr>
             </w:pPr>
-            <w:proofErr w:type="gramStart"/>
             <w:r>
               <w:rPr>
                 <w:rFonts w:ascii="Neue Hans Kendrick" w:eastAsia="Neue Hans Kendrick Light" w:hAnsi="Neue Hans Kendrick" w:cs="Neue Hans Kendrick Light"/>
@@ -7176,7 +6666,6 @@
               </w:rPr>
               <w:t xml:space="preserve">{{ </w:t>
             </w:r>
-            <w:proofErr w:type="spellStart"/>
             <w:r>
               <w:rPr>
                 <w:rFonts w:ascii="Neue Hans Kendrick" w:eastAsia="Neue Hans Kendrick Light" w:hAnsi="Neue Hans Kendrick" w:cs="Neue Hans Kendrick Light"/>
@@ -7185,8 +6674,6 @@
               </w:rPr>
               <w:t>grundhonorar</w:t>
             </w:r>
-            <w:proofErr w:type="spellEnd"/>
-            <w:proofErr w:type="gramEnd"/>
             <w:r>
               <w:rPr>
                 <w:rFonts w:ascii="Neue Hans Kendrick" w:eastAsia="Neue Hans Kendrick Light" w:hAnsi="Neue Hans Kendrick" w:cs="Neue Hans Kendrick Light"/>
@@ -7235,8 +6722,6 @@
               </w:rPr>
               <w:t>{{</w:t>
             </w:r>
-            <w:proofErr w:type="spellStart"/>
-            <w:proofErr w:type="gramStart"/>
             <w:r>
               <w:rPr>
                 <w:rFonts w:ascii="Neue Hans Kendrick" w:eastAsia="Neue Hans Kendrick Light" w:hAnsi="Neue Hans Kendrick" w:cs="Neue Hans Kendrick Light"/>
@@ -7251,18 +6736,8 @@
                 <w:sz w:val="18"/>
                 <w:lang w:eastAsia="de-DE" w:bidi="de-DE"/>
               </w:rPr>
-              <w:t>actual</w:t>
-            </w:r>
-            <w:proofErr w:type="gramEnd"/>
-            <w:r>
-              <w:rPr>
-                <w:rFonts w:ascii="Neue Hans Kendrick" w:eastAsia="Neue Hans Kendrick Light" w:hAnsi="Neue Hans Kendrick" w:cs="Neue Hans Kendrick Light"/>
-                <w:sz w:val="18"/>
-                <w:lang w:eastAsia="de-DE" w:bidi="de-DE"/>
-              </w:rPr>
-              <w:t>_lp_value</w:t>
-            </w:r>
-            <w:proofErr w:type="spellEnd"/>
+              <w:t>actual_lp_value</w:t>
+            </w:r>
             <w:r>
               <w:rPr>
                 <w:rFonts w:ascii="Neue Hans Kendrick" w:eastAsia="Neue Hans Kendrick Light" w:hAnsi="Neue Hans Kendrick" w:cs="Neue Hans Kendrick Light"/>
@@ -7303,41 +6778,13 @@
                 <w:lang w:eastAsia="de-DE" w:bidi="de-DE"/>
               </w:rPr>
             </w:pPr>
-            <w:proofErr w:type="gramStart"/>
             <w:r>
               <w:rPr>
                 <w:rFonts w:ascii="Neue Hans Kendrick" w:eastAsia="Neue Hans Kendrick Light" w:hAnsi="Neue Hans Kendrick" w:cs="Neue Hans Kendrick Light"/>
                 <w:sz w:val="18"/>
                 <w:lang w:eastAsia="de-DE" w:bidi="de-DE"/>
               </w:rPr>
-              <w:t xml:space="preserve">{{ </w:t>
-            </w:r>
-            <w:proofErr w:type="spellStart"/>
-            <w:r>
-              <w:rPr>
-                <w:rFonts w:ascii="Neue Hans Kendrick" w:eastAsia="Neue Hans Kendrick Light" w:hAnsi="Neue Hans Kendrick" w:cs="Neue Hans Kendrick Light"/>
-                <w:sz w:val="18"/>
-                <w:lang w:eastAsia="de-DE" w:bidi="de-DE"/>
-              </w:rPr>
-              <w:t>item</w:t>
-            </w:r>
-            <w:proofErr w:type="gramEnd"/>
-            <w:r>
-              <w:rPr>
-                <w:rFonts w:ascii="Neue Hans Kendrick" w:eastAsia="Neue Hans Kendrick Light" w:hAnsi="Neue Hans Kendrick" w:cs="Neue Hans Kendrick Light"/>
-                <w:sz w:val="18"/>
-                <w:lang w:eastAsia="de-DE" w:bidi="de-DE"/>
-              </w:rPr>
-              <w:t>.quantity</w:t>
-            </w:r>
-            <w:proofErr w:type="spellEnd"/>
-            <w:r>
-              <w:rPr>
-                <w:rFonts w:ascii="Neue Hans Kendrick" w:eastAsia="Neue Hans Kendrick Light" w:hAnsi="Neue Hans Kendrick" w:cs="Neue Hans Kendrick Light"/>
-                <w:sz w:val="18"/>
-                <w:lang w:eastAsia="de-DE" w:bidi="de-DE"/>
-              </w:rPr>
-              <w:t xml:space="preserve"> }}</w:t>
+              <w:t>{{ item.quantity }}</w:t>
             </w:r>
           </w:p>
         </w:tc>
@@ -7371,7 +6818,6 @@
                 <w:lang w:eastAsia="de-DE" w:bidi="de-DE"/>
               </w:rPr>
             </w:pPr>
-            <w:proofErr w:type="gramStart"/>
             <w:r>
               <w:rPr>
                 <w:rFonts w:ascii="Neue Hans Kendrick" w:eastAsia="Neue Hans Kendrick Light" w:hAnsi="Neue Hans Kendrick" w:cs="Neue Hans Kendrick Light"/>
@@ -7380,33 +6826,22 @@
               </w:rPr>
               <w:t xml:space="preserve">{{ </w:t>
             </w:r>
-            <w:proofErr w:type="spellStart"/>
             <w:r>
               <w:rPr>
                 <w:rFonts w:ascii="Neue Hans Kendrick" w:eastAsia="Neue Hans Kendrick Light" w:hAnsi="Neue Hans Kendrick" w:cs="Neue Hans Kendrick Light"/>
                 <w:sz w:val="18"/>
                 <w:lang w:eastAsia="de-DE" w:bidi="de-DE"/>
               </w:rPr>
-              <w:t>lp</w:t>
-            </w:r>
-            <w:proofErr w:type="gramEnd"/>
+              <w:t>lp.</w:t>
+            </w:r>
             <w:r>
               <w:rPr>
                 <w:rFonts w:ascii="Neue Hans Kendrick" w:eastAsia="Neue Hans Kendrick Light" w:hAnsi="Neue Hans Kendrick" w:cs="Neue Hans Kendrick Light"/>
                 <w:sz w:val="18"/>
                 <w:lang w:eastAsia="de-DE" w:bidi="de-DE"/>
               </w:rPr>
-              <w:t>.</w:t>
-            </w:r>
-            <w:r>
-              <w:rPr>
-                <w:rFonts w:ascii="Neue Hans Kendrick" w:eastAsia="Neue Hans Kendrick Light" w:hAnsi="Neue Hans Kendrick" w:cs="Neue Hans Kendrick Light"/>
-                <w:sz w:val="18"/>
-                <w:lang w:eastAsia="de-DE" w:bidi="de-DE"/>
-              </w:rPr>
               <w:t>lp_amount</w:t>
             </w:r>
-            <w:proofErr w:type="spellEnd"/>
             <w:r>
               <w:rPr>
                 <w:rFonts w:ascii="Neue Hans Kendrick" w:eastAsia="Neue Hans Kendrick Light" w:hAnsi="Neue Hans Kendrick" w:cs="Neue Hans Kendrick Light"/>
@@ -7849,7 +7284,6 @@
               </w:rPr>
               <w:t>{{</w:t>
             </w:r>
-            <w:proofErr w:type="spellStart"/>
             <w:r>
               <w:rPr>
                 <w:rFonts w:ascii="Neue Hans Kendrick" w:eastAsia="Neue Hans Kendrick Light" w:hAnsi="Neue Hans Kendrick" w:cs="Neue Hans Kendrick Light"/>
@@ -7859,9 +7293,8 @@
                 <w:szCs w:val="18"/>
                 <w:lang w:eastAsia="de-DE" w:bidi="de-DE"/>
               </w:rPr>
-              <w:t>sum_of_all_</w:t>
-            </w:r>
-            <w:proofErr w:type="gramStart"/>
+              <w:t xml:space="preserve">sum_of_all_lps </w:t>
+            </w:r>
             <w:r>
               <w:rPr>
                 <w:rFonts w:ascii="Neue Hans Kendrick" w:eastAsia="Neue Hans Kendrick Light" w:hAnsi="Neue Hans Kendrick" w:cs="Neue Hans Kendrick Light"/>
@@ -7871,42 +7304,7 @@
                 <w:szCs w:val="18"/>
                 <w:lang w:eastAsia="de-DE" w:bidi="de-DE"/>
               </w:rPr>
-              <w:t>lps</w:t>
-            </w:r>
-            <w:proofErr w:type="spellEnd"/>
-            <w:r>
-              <w:rPr>
-                <w:rFonts w:ascii="Neue Hans Kendrick" w:eastAsia="Neue Hans Kendrick Light" w:hAnsi="Neue Hans Kendrick" w:cs="Neue Hans Kendrick Light"/>
-                <w:b/>
-                <w:bCs/>
-                <w:sz w:val="18"/>
-                <w:szCs w:val="18"/>
-                <w:lang w:eastAsia="de-DE" w:bidi="de-DE"/>
-              </w:rPr>
-              <w:t xml:space="preserve"> </w:t>
-            </w:r>
-            <w:r>
-              <w:rPr>
-                <w:rFonts w:ascii="Neue Hans Kendrick" w:eastAsia="Neue Hans Kendrick Light" w:hAnsi="Neue Hans Kendrick" w:cs="Neue Hans Kendrick Light"/>
-                <w:b/>
-                <w:bCs/>
-                <w:sz w:val="18"/>
-                <w:szCs w:val="18"/>
-                <w:lang w:eastAsia="de-DE" w:bidi="de-DE"/>
-              </w:rPr>
-              <w:t>}</w:t>
-            </w:r>
-            <w:proofErr w:type="gramEnd"/>
-            <w:r>
-              <w:rPr>
-                <w:rFonts w:ascii="Neue Hans Kendrick" w:eastAsia="Neue Hans Kendrick Light" w:hAnsi="Neue Hans Kendrick" w:cs="Neue Hans Kendrick Light"/>
-                <w:b/>
-                <w:bCs/>
-                <w:sz w:val="18"/>
-                <w:szCs w:val="18"/>
-                <w:lang w:eastAsia="de-DE" w:bidi="de-DE"/>
-              </w:rPr>
-              <w:t xml:space="preserve">} </w:t>
+              <w:t xml:space="preserve">}} </w:t>
             </w:r>
             <w:r>
               <w:rPr>
@@ -7921,6 +7319,86 @@
         </w:tc>
       </w:tr>
     </w:tbl>
+    <w:p>
+      <w:pPr>
+        <w:tabs>
+          <w:tab w:val="left" w:pos="1134"/>
+          <w:tab w:val="left" w:pos="2268"/>
+          <w:tab w:val="left" w:pos="3402"/>
+          <w:tab w:val="left" w:pos="4536"/>
+          <w:tab w:val="left" w:pos="5670"/>
+          <w:tab w:val="left" w:pos="6804"/>
+          <w:tab w:val="left" w:pos="7938"/>
+          <w:tab w:val="left" w:pos="9072"/>
+          <w:tab w:val="left" w:pos="10206"/>
+          <w:tab w:val="left" w:pos="11340"/>
+          <w:tab w:val="left" w:pos="12474"/>
+          <w:tab w:val="left" w:pos="13608"/>
+          <w:tab w:val="left" w:pos="14742"/>
+          <w:tab w:val="left" w:pos="15876"/>
+        </w:tabs>
+        <w:spacing w:line="259" w:lineRule="auto"/>
+        <w:rPr>
+          <w:rFonts w:ascii="Neue Hans Kendrick" w:eastAsia="Neue Hans Kendrick Light" w:hAnsi="Neue Hans Kendrick" w:cs="Neue Hans Kendrick Light"/>
+          <w:b/>
+          <w:sz w:val="2"/>
+          <w:szCs w:val="2"/>
+          <w:u w:val="single"/>
+          <w:lang w:eastAsia="de-DE" w:bidi="de-DE"/>
+        </w:rPr>
+      </w:pPr>
+      <w:r>
+        <w:rPr>
+          <w:rFonts w:ascii="Neue Hans Kendrick" w:eastAsia="Neue Hans Kendrick Light" w:hAnsi="Neue Hans Kendrick" w:cs="Neue Hans Kendrick Light"/>
+          <w:b/>
+          <w:sz w:val="2"/>
+          <w:szCs w:val="2"/>
+          <w:u w:val="single"/>
+          <w:lang w:eastAsia="de-DE" w:bidi="de-DE"/>
+        </w:rPr>
+        <w:t>{% endif %}</w:t>
+      </w:r>
+    </w:p>
+    <w:p>
+      <w:pPr>
+        <w:tabs>
+          <w:tab w:val="left" w:pos="1134"/>
+          <w:tab w:val="left" w:pos="2268"/>
+          <w:tab w:val="left" w:pos="3402"/>
+          <w:tab w:val="left" w:pos="4536"/>
+          <w:tab w:val="left" w:pos="5670"/>
+          <w:tab w:val="left" w:pos="6804"/>
+          <w:tab w:val="left" w:pos="7938"/>
+          <w:tab w:val="left" w:pos="9072"/>
+          <w:tab w:val="left" w:pos="10206"/>
+          <w:tab w:val="left" w:pos="11340"/>
+          <w:tab w:val="left" w:pos="12474"/>
+          <w:tab w:val="left" w:pos="13608"/>
+          <w:tab w:val="left" w:pos="14742"/>
+          <w:tab w:val="left" w:pos="15876"/>
+        </w:tabs>
+        <w:spacing w:after="160"/>
+        <w:rPr>
+          <w:rFonts w:ascii="Neue Hans Kendrick" w:eastAsia="Neue Hans Kendrick Light" w:hAnsi="Neue Hans Kendrick" w:cs="Neue Hans Kendrick Light"/>
+          <w:b/>
+          <w:sz w:val="2"/>
+          <w:szCs w:val="2"/>
+          <w:u w:val="single"/>
+          <w:lang w:eastAsia="de-DE" w:bidi="de-DE"/>
+        </w:rPr>
+      </w:pPr>
+      <w:r>
+        <w:rPr>
+          <w:rFonts w:ascii="Neue Hans Kendrick" w:eastAsia="Neue Hans Kendrick Light" w:hAnsi="Neue Hans Kendrick" w:cs="Neue Hans Kendrick Light"/>
+          <w:b/>
+          <w:sz w:val="2"/>
+          <w:szCs w:val="2"/>
+          <w:u w:val="single"/>
+          <w:lang w:eastAsia="de-DE" w:bidi="de-DE"/>
+        </w:rPr>
+        <w:t>{% if contract_sections %}</w:t>
+      </w:r>
+    </w:p>
     <w:p>
       <w:pPr>
         <w:tabs>
@@ -7956,144 +7434,28 @@
           <w:u w:val="single"/>
           <w:lang w:eastAsia="de-DE" w:bidi="de-DE"/>
         </w:rPr>
-        <w:t xml:space="preserve">{% </w:t>
-      </w:r>
-      <w:proofErr w:type="spellStart"/>
-      <w:r>
-        <w:rPr>
-          <w:rFonts w:ascii="Neue Hans Kendrick" w:eastAsia="Neue Hans Kendrick Light" w:hAnsi="Neue Hans Kendrick" w:cs="Neue Hans Kendrick Light"/>
+        <w:t>{% if lp_sections %}</w:t>
+      </w:r>
+      <w:r>
+        <w:rPr>
           <w:b/>
+          <w:bCs/>
+          <w:color w:val="000000"/>
+          <w:u w:val="single"/>
+          <w:shd w:val="clear" w:color="auto" w:fill="FFFFFF"/>
+        </w:rPr>
+        <w:t xml:space="preserve"> </w:t>
+      </w:r>
+      <w:r>
+        <w:rPr>
+          <w:rFonts w:ascii="Neue Hans Kendrick" w:eastAsia="Neue Hans Kendrick Light" w:hAnsi="Neue Hans Kendrick" w:cs="Neue Hans Kendrick Light"/>
+          <w:b/>
+          <w:bCs/>
           <w:sz w:val="18"/>
           <w:u w:val="single"/>
           <w:lang w:eastAsia="de-DE" w:bidi="de-DE"/>
         </w:rPr>
-        <w:t>endif</w:t>
-      </w:r>
-      <w:proofErr w:type="spellEnd"/>
-      <w:r>
-        <w:rPr>
-          <w:rFonts w:ascii="Neue Hans Kendrick" w:eastAsia="Neue Hans Kendrick Light" w:hAnsi="Neue Hans Kendrick" w:cs="Neue Hans Kendrick Light"/>
-          <w:b/>
-          <w:sz w:val="18"/>
-          <w:u w:val="single"/>
-          <w:lang w:eastAsia="de-DE" w:bidi="de-DE"/>
-        </w:rPr>
-        <w:t xml:space="preserve"> %}</w:t>
-      </w:r>
-    </w:p>
-    <w:p>
-      <w:pPr>
-        <w:tabs>
-          <w:tab w:val="left" w:pos="1134"/>
-          <w:tab w:val="left" w:pos="2268"/>
-          <w:tab w:val="left" w:pos="3402"/>
-          <w:tab w:val="left" w:pos="4536"/>
-          <w:tab w:val="left" w:pos="5670"/>
-          <w:tab w:val="left" w:pos="6804"/>
-          <w:tab w:val="left" w:pos="7938"/>
-          <w:tab w:val="left" w:pos="9072"/>
-          <w:tab w:val="left" w:pos="10206"/>
-          <w:tab w:val="left" w:pos="11340"/>
-          <w:tab w:val="left" w:pos="12474"/>
-          <w:tab w:val="left" w:pos="13608"/>
-          <w:tab w:val="left" w:pos="14742"/>
-          <w:tab w:val="left" w:pos="15876"/>
-        </w:tabs>
-        <w:spacing w:after="160" w:line="259" w:lineRule="auto"/>
-        <w:rPr>
-          <w:rFonts w:ascii="Neue Hans Kendrick" w:eastAsia="Neue Hans Kendrick Light" w:hAnsi="Neue Hans Kendrick" w:cs="Neue Hans Kendrick Light"/>
-          <w:b/>
-          <w:sz w:val="18"/>
-          <w:u w:val="single"/>
-          <w:lang w:eastAsia="de-DE" w:bidi="de-DE"/>
-        </w:rPr>
-      </w:pPr>
-      <w:r>
-        <w:rPr>
-          <w:rFonts w:ascii="Neue Hans Kendrick" w:eastAsia="Neue Hans Kendrick Light" w:hAnsi="Neue Hans Kendrick" w:cs="Neue Hans Kendrick Light"/>
-          <w:b/>
-          <w:sz w:val="18"/>
-          <w:u w:val="single"/>
-          <w:lang w:eastAsia="de-DE" w:bidi="de-DE"/>
-        </w:rPr>
-        <w:t xml:space="preserve">{% </w:t>
-      </w:r>
-      <w:proofErr w:type="spellStart"/>
-      <w:r>
-        <w:rPr>
-          <w:rFonts w:ascii="Neue Hans Kendrick" w:eastAsia="Neue Hans Kendrick Light" w:hAnsi="Neue Hans Kendrick" w:cs="Neue Hans Kendrick Light"/>
-          <w:b/>
-          <w:sz w:val="18"/>
-          <w:u w:val="single"/>
-          <w:lang w:eastAsia="de-DE" w:bidi="de-DE"/>
-        </w:rPr>
-        <w:t>if</w:t>
-      </w:r>
-      <w:proofErr w:type="spellEnd"/>
-      <w:r>
-        <w:rPr>
-          <w:rFonts w:ascii="Neue Hans Kendrick" w:eastAsia="Neue Hans Kendrick Light" w:hAnsi="Neue Hans Kendrick" w:cs="Neue Hans Kendrick Light"/>
-          <w:b/>
-          <w:sz w:val="18"/>
-          <w:u w:val="single"/>
-          <w:lang w:eastAsia="de-DE" w:bidi="de-DE"/>
-        </w:rPr>
-        <w:t xml:space="preserve"> </w:t>
-      </w:r>
-      <w:proofErr w:type="spellStart"/>
-      <w:r>
-        <w:rPr>
-          <w:rFonts w:ascii="Neue Hans Kendrick" w:eastAsia="Neue Hans Kendrick Light" w:hAnsi="Neue Hans Kendrick" w:cs="Neue Hans Kendrick Light"/>
-          <w:b/>
-          <w:sz w:val="18"/>
-          <w:u w:val="single"/>
-          <w:lang w:eastAsia="de-DE" w:bidi="de-DE"/>
-        </w:rPr>
-        <w:t>lp_sections</w:t>
-      </w:r>
-      <w:proofErr w:type="spellEnd"/>
-      <w:r>
-        <w:rPr>
-          <w:rFonts w:ascii="Neue Hans Kendrick" w:eastAsia="Neue Hans Kendrick Light" w:hAnsi="Neue Hans Kendrick" w:cs="Neue Hans Kendrick Light"/>
-          <w:b/>
-          <w:sz w:val="18"/>
-          <w:u w:val="single"/>
-          <w:lang w:eastAsia="de-DE" w:bidi="de-DE"/>
-        </w:rPr>
-        <w:t xml:space="preserve"> %}</w:t>
-      </w:r>
-      <w:r>
-        <w:rPr>
-          <w:b/>
-          <w:bCs/>
-          <w:color w:val="000000"/>
-          <w:u w:val="single"/>
-          <w:shd w:val="clear" w:color="auto" w:fill="FFFFFF"/>
-        </w:rPr>
-        <w:t xml:space="preserve"> </w:t>
-      </w:r>
-      <w:r>
-        <w:rPr>
-          <w:rFonts w:ascii="Neue Hans Kendrick" w:eastAsia="Neue Hans Kendrick Light" w:hAnsi="Neue Hans Kendrick" w:cs="Neue Hans Kendrick Light"/>
-          <w:b/>
-          <w:bCs/>
-          <w:sz w:val="18"/>
-          <w:u w:val="single"/>
-          <w:lang w:eastAsia="de-DE" w:bidi="de-DE"/>
-        </w:rPr>
-        <w:t>Besondere Leistungen (</w:t>
-      </w:r>
-      <w:proofErr w:type="gramStart"/>
-      <w:r>
-        <w:rPr>
-          <w:rFonts w:ascii="Neue Hans Kendrick" w:eastAsia="Neue Hans Kendrick Light" w:hAnsi="Neue Hans Kendrick" w:cs="Neue Hans Kendrick Light"/>
-          <w:b/>
-          <w:bCs/>
-          <w:sz w:val="18"/>
-          <w:u w:val="single"/>
-          <w:lang w:eastAsia="de-DE" w:bidi="de-DE"/>
-        </w:rPr>
-        <w:t>Zusatzhonorar)</w:t>
+        <w:t>Besondere Leistungen (Zusatzhonorar)</w:t>
       </w:r>
       <w:r>
         <w:rPr>
@@ -8123,9 +7485,8 @@
           <w:u w:val="single"/>
           <w:lang w:eastAsia="de-DE" w:bidi="de-DE"/>
         </w:rPr>
-        <w:t>{</w:t>
-      </w:r>
-      <w:proofErr w:type="gramEnd"/>
+        <w:t xml:space="preserve">{% </w:t>
+      </w:r>
       <w:r>
         <w:rPr>
           <w:rFonts w:ascii="Neue Hans Kendrick" w:eastAsia="Neue Hans Kendrick Light" w:hAnsi="Neue Hans Kendrick" w:cs="Neue Hans Kendrick Light"/>
@@ -8134,9 +7495,8 @@
           <w:u w:val="single"/>
           <w:lang w:eastAsia="de-DE" w:bidi="de-DE"/>
         </w:rPr>
-        <w:t xml:space="preserve">% </w:t>
-      </w:r>
-      <w:proofErr w:type="spellStart"/>
+        <w:t xml:space="preserve">else </w:t>
+      </w:r>
       <w:r>
         <w:rPr>
           <w:rFonts w:ascii="Neue Hans Kendrick" w:eastAsia="Neue Hans Kendrick Light" w:hAnsi="Neue Hans Kendrick" w:cs="Neue Hans Kendrick Light"/>
@@ -8145,9 +7505,8 @@
           <w:u w:val="single"/>
           <w:lang w:eastAsia="de-DE" w:bidi="de-DE"/>
         </w:rPr>
-        <w:t>else</w:t>
-      </w:r>
-      <w:proofErr w:type="spellEnd"/>
+        <w:t xml:space="preserve"> %}</w:t>
+      </w:r>
       <w:r>
         <w:rPr>
           <w:rFonts w:ascii="Neue Hans Kendrick" w:eastAsia="Neue Hans Kendrick Light" w:hAnsi="Neue Hans Kendrick" w:cs="Neue Hans Kendrick Light"/>
@@ -8166,7 +7525,7 @@
           <w:u w:val="single"/>
           <w:lang w:eastAsia="de-DE" w:bidi="de-DE"/>
         </w:rPr>
-        <w:t xml:space="preserve"> %}</w:t>
+        <w:t>Berechnung der Leistungen</w:t>
       </w:r>
       <w:r>
         <w:rPr>
@@ -8186,49 +7545,7 @@
           <w:u w:val="single"/>
           <w:lang w:eastAsia="de-DE" w:bidi="de-DE"/>
         </w:rPr>
-        <w:t>Berechnung der Leistungen</w:t>
-      </w:r>
-      <w:r>
-        <w:rPr>
-          <w:rFonts w:ascii="Neue Hans Kendrick" w:eastAsia="Neue Hans Kendrick Light" w:hAnsi="Neue Hans Kendrick" w:cs="Neue Hans Kendrick Light"/>
-          <w:b/>
-          <w:sz w:val="18"/>
-          <w:u w:val="single"/>
-          <w:lang w:eastAsia="de-DE" w:bidi="de-DE"/>
-        </w:rPr>
-        <w:t xml:space="preserve"> </w:t>
-      </w:r>
-      <w:r>
-        <w:rPr>
-          <w:rFonts w:ascii="Neue Hans Kendrick" w:eastAsia="Neue Hans Kendrick Light" w:hAnsi="Neue Hans Kendrick" w:cs="Neue Hans Kendrick Light"/>
-          <w:b/>
-          <w:sz w:val="18"/>
-          <w:u w:val="single"/>
-          <w:lang w:eastAsia="de-DE" w:bidi="de-DE"/>
-        </w:rPr>
-        <w:t xml:space="preserve">{% </w:t>
-      </w:r>
-      <w:proofErr w:type="spellStart"/>
-      <w:r>
-        <w:rPr>
-          <w:rFonts w:ascii="Neue Hans Kendrick" w:eastAsia="Neue Hans Kendrick Light" w:hAnsi="Neue Hans Kendrick" w:cs="Neue Hans Kendrick Light"/>
-          <w:b/>
-          <w:sz w:val="18"/>
-          <w:u w:val="single"/>
-          <w:lang w:eastAsia="de-DE" w:bidi="de-DE"/>
-        </w:rPr>
-        <w:t>endif</w:t>
-      </w:r>
-      <w:proofErr w:type="spellEnd"/>
-      <w:r>
-        <w:rPr>
-          <w:rFonts w:ascii="Neue Hans Kendrick" w:eastAsia="Neue Hans Kendrick Light" w:hAnsi="Neue Hans Kendrick" w:cs="Neue Hans Kendrick Light"/>
-          <w:b/>
-          <w:sz w:val="18"/>
-          <w:u w:val="single"/>
-          <w:lang w:eastAsia="de-DE" w:bidi="de-DE"/>
-        </w:rPr>
-        <w:t xml:space="preserve"> %}</w:t>
+        <w:t>{% endif %}</w:t>
       </w:r>
     </w:p>
     <w:tbl>
@@ -8482,7 +7799,7 @@
         <w:rPr>
           <w:rFonts w:ascii="Neue Hans Kendrick" w:hAnsi="Neue Hans Kendrick"/>
           <w:sz w:val="2"/>
-          <w:szCs w:val="2"/>
+          <w:szCs w:val="8"/>
           <w:lang w:val="en-US"/>
         </w:rPr>
         <w:t xml:space="preserve">{% for section in </w:t>
@@ -8492,7 +7809,7 @@
         <w:rPr>
           <w:rFonts w:ascii="Neue Hans Kendrick" w:hAnsi="Neue Hans Kendrick"/>
           <w:sz w:val="2"/>
-          <w:szCs w:val="2"/>
+          <w:szCs w:val="8"/>
           <w:lang w:val="en-US"/>
         </w:rPr>
         <w:t>contract_</w:t>
@@ -8502,7 +7819,7 @@
         <w:rPr>
           <w:rFonts w:ascii="Neue Hans Kendrick" w:hAnsi="Neue Hans Kendrick"/>
           <w:sz w:val="2"/>
-          <w:szCs w:val="2"/>
+          <w:szCs w:val="8"/>
           <w:lang w:val="en-US"/>
         </w:rPr>
         <w:t>sections</w:t>
@@ -8512,7 +7829,7 @@
         <w:rPr>
           <w:rFonts w:ascii="Neue Hans Kendrick" w:hAnsi="Neue Hans Kendrick"/>
           <w:sz w:val="2"/>
-          <w:szCs w:val="2"/>
+          <w:szCs w:val="8"/>
           <w:lang w:val="en-US"/>
         </w:rPr>
         <w:t xml:space="preserve"> %}</w:t>
@@ -8722,29 +8039,7 @@
                 <w:sz w:val="18"/>
                 <w:lang w:eastAsia="de-DE" w:bidi="de-DE"/>
               </w:rPr>
-              <w:t>{{</w:t>
-            </w:r>
-            <w:proofErr w:type="spellStart"/>
-            <w:r>
-              <w:rPr>
-                <w:rFonts w:ascii="Neue Hans Kendrick" w:eastAsia="Neue Hans Kendrick Light" w:hAnsi="Neue Hans Kendrick" w:cs="Neue Hans Kendrick Light"/>
-                <w:b/>
-                <w:bCs/>
-                <w:sz w:val="18"/>
-                <w:lang w:eastAsia="de-DE" w:bidi="de-DE"/>
-              </w:rPr>
-              <w:t>section.net_section</w:t>
-            </w:r>
-            <w:proofErr w:type="spellEnd"/>
-            <w:r>
-              <w:rPr>
-                <w:rFonts w:ascii="Neue Hans Kendrick" w:eastAsia="Neue Hans Kendrick Light" w:hAnsi="Neue Hans Kendrick" w:cs="Neue Hans Kendrick Light"/>
-                <w:b/>
-                <w:bCs/>
-                <w:sz w:val="18"/>
-                <w:lang w:eastAsia="de-DE" w:bidi="de-DE"/>
-              </w:rPr>
-              <w:t>}}</w:t>
+              <w:t>{{section.net_section}}</w:t>
             </w:r>
             <w:r>
               <w:rPr>
@@ -9018,41 +8313,13 @@
                 <w:lang w:eastAsia="de-DE" w:bidi="de-DE"/>
               </w:rPr>
             </w:pPr>
-            <w:proofErr w:type="gramStart"/>
             <w:r>
               <w:rPr>
                 <w:rFonts w:ascii="Neue Hans Kendrick" w:eastAsia="Neue Hans Kendrick Light" w:hAnsi="Neue Hans Kendrick" w:cs="Neue Hans Kendrick Light"/>
                 <w:sz w:val="18"/>
                 <w:lang w:eastAsia="de-DE" w:bidi="de-DE"/>
               </w:rPr>
-              <w:t xml:space="preserve">{{ </w:t>
-            </w:r>
-            <w:proofErr w:type="spellStart"/>
-            <w:r>
-              <w:rPr>
-                <w:rFonts w:ascii="Neue Hans Kendrick" w:eastAsia="Neue Hans Kendrick Light" w:hAnsi="Neue Hans Kendrick" w:cs="Neue Hans Kendrick Light"/>
-                <w:sz w:val="18"/>
-                <w:lang w:eastAsia="de-DE" w:bidi="de-DE"/>
-              </w:rPr>
-              <w:t>item</w:t>
-            </w:r>
-            <w:proofErr w:type="gramEnd"/>
-            <w:r>
-              <w:rPr>
-                <w:rFonts w:ascii="Neue Hans Kendrick" w:eastAsia="Neue Hans Kendrick Light" w:hAnsi="Neue Hans Kendrick" w:cs="Neue Hans Kendrick Light"/>
-                <w:sz w:val="18"/>
-                <w:lang w:eastAsia="de-DE" w:bidi="de-DE"/>
-              </w:rPr>
-              <w:t>.quantity</w:t>
-            </w:r>
-            <w:proofErr w:type="spellEnd"/>
-            <w:r>
-              <w:rPr>
-                <w:rFonts w:ascii="Neue Hans Kendrick" w:eastAsia="Neue Hans Kendrick Light" w:hAnsi="Neue Hans Kendrick" w:cs="Neue Hans Kendrick Light"/>
-                <w:sz w:val="18"/>
-                <w:lang w:eastAsia="de-DE" w:bidi="de-DE"/>
-              </w:rPr>
-              <w:t xml:space="preserve"> }}</w:t>
+              <w:t>{{ item.quantity }}</w:t>
             </w:r>
           </w:p>
         </w:tc>
@@ -9086,41 +8353,13 @@
                 <w:lang w:eastAsia="de-DE" w:bidi="de-DE"/>
               </w:rPr>
             </w:pPr>
-            <w:proofErr w:type="gramStart"/>
             <w:r>
               <w:rPr>
                 <w:rFonts w:ascii="Neue Hans Kendrick" w:eastAsia="Neue Hans Kendrick Light" w:hAnsi="Neue Hans Kendrick" w:cs="Neue Hans Kendrick Light"/>
                 <w:sz w:val="18"/>
                 <w:lang w:eastAsia="de-DE" w:bidi="de-DE"/>
               </w:rPr>
-              <w:t xml:space="preserve">{{ </w:t>
-            </w:r>
-            <w:proofErr w:type="spellStart"/>
-            <w:r>
-              <w:rPr>
-                <w:rFonts w:ascii="Neue Hans Kendrick" w:eastAsia="Neue Hans Kendrick Light" w:hAnsi="Neue Hans Kendrick" w:cs="Neue Hans Kendrick Light"/>
-                <w:sz w:val="18"/>
-                <w:lang w:eastAsia="de-DE" w:bidi="de-DE"/>
-              </w:rPr>
-              <w:t>item</w:t>
-            </w:r>
-            <w:proofErr w:type="gramEnd"/>
-            <w:r>
-              <w:rPr>
-                <w:rFonts w:ascii="Neue Hans Kendrick" w:eastAsia="Neue Hans Kendrick Light" w:hAnsi="Neue Hans Kendrick" w:cs="Neue Hans Kendrick Light"/>
-                <w:sz w:val="18"/>
-                <w:lang w:eastAsia="de-DE" w:bidi="de-DE"/>
-              </w:rPr>
-              <w:t>.unit</w:t>
-            </w:r>
-            <w:proofErr w:type="spellEnd"/>
-            <w:r>
-              <w:rPr>
-                <w:rFonts w:ascii="Neue Hans Kendrick" w:eastAsia="Neue Hans Kendrick Light" w:hAnsi="Neue Hans Kendrick" w:cs="Neue Hans Kendrick Light"/>
-                <w:sz w:val="18"/>
-                <w:lang w:eastAsia="de-DE" w:bidi="de-DE"/>
-              </w:rPr>
-              <w:t xml:space="preserve"> }}</w:t>
+              <w:t>{{ item.unit }}</w:t>
             </w:r>
           </w:p>
         </w:tc>
@@ -9154,41 +8393,13 @@
                 <w:lang w:eastAsia="de-DE" w:bidi="de-DE"/>
               </w:rPr>
             </w:pPr>
-            <w:proofErr w:type="gramStart"/>
             <w:r>
               <w:rPr>
                 <w:rFonts w:ascii="Neue Hans Kendrick" w:eastAsia="Neue Hans Kendrick Light" w:hAnsi="Neue Hans Kendrick" w:cs="Neue Hans Kendrick Light"/>
                 <w:sz w:val="18"/>
                 <w:lang w:eastAsia="de-DE" w:bidi="de-DE"/>
               </w:rPr>
-              <w:t xml:space="preserve">{{ </w:t>
-            </w:r>
-            <w:proofErr w:type="spellStart"/>
-            <w:r>
-              <w:rPr>
-                <w:rFonts w:ascii="Neue Hans Kendrick" w:eastAsia="Neue Hans Kendrick Light" w:hAnsi="Neue Hans Kendrick" w:cs="Neue Hans Kendrick Light"/>
-                <w:sz w:val="18"/>
-                <w:lang w:eastAsia="de-DE" w:bidi="de-DE"/>
-              </w:rPr>
-              <w:t>item</w:t>
-            </w:r>
-            <w:proofErr w:type="gramEnd"/>
-            <w:r>
-              <w:rPr>
-                <w:rFonts w:ascii="Neue Hans Kendrick" w:eastAsia="Neue Hans Kendrick Light" w:hAnsi="Neue Hans Kendrick" w:cs="Neue Hans Kendrick Light"/>
-                <w:sz w:val="18"/>
-                <w:lang w:eastAsia="de-DE" w:bidi="de-DE"/>
-              </w:rPr>
-              <w:t>.rate</w:t>
-            </w:r>
-            <w:proofErr w:type="spellEnd"/>
-            <w:r>
-              <w:rPr>
-                <w:rFonts w:ascii="Neue Hans Kendrick" w:eastAsia="Neue Hans Kendrick Light" w:hAnsi="Neue Hans Kendrick" w:cs="Neue Hans Kendrick Light"/>
-                <w:sz w:val="18"/>
-                <w:lang w:eastAsia="de-DE" w:bidi="de-DE"/>
-              </w:rPr>
-              <w:t xml:space="preserve"> }} </w:t>
+              <w:t xml:space="preserve">{{ item.rate }} </w:t>
             </w:r>
             <w:r>
               <w:rPr>
@@ -9205,25 +8416,7 @@
                 <w:sz w:val="18"/>
                 <w:lang w:eastAsia="de-DE" w:bidi="de-DE"/>
               </w:rPr>
-              <w:t xml:space="preserve">{{ </w:t>
-            </w:r>
-            <w:proofErr w:type="spellStart"/>
-            <w:r>
-              <w:rPr>
-                <w:rFonts w:ascii="Neue Hans Kendrick" w:eastAsia="Neue Hans Kendrick Light" w:hAnsi="Neue Hans Kendrick" w:cs="Neue Hans Kendrick Light"/>
-                <w:sz w:val="18"/>
-                <w:lang w:eastAsia="de-DE" w:bidi="de-DE"/>
-              </w:rPr>
-              <w:t>item.unit</w:t>
-            </w:r>
-            <w:proofErr w:type="spellEnd"/>
-            <w:r>
-              <w:rPr>
-                <w:rFonts w:ascii="Neue Hans Kendrick" w:eastAsia="Neue Hans Kendrick Light" w:hAnsi="Neue Hans Kendrick" w:cs="Neue Hans Kendrick Light"/>
-                <w:sz w:val="18"/>
-                <w:lang w:eastAsia="de-DE" w:bidi="de-DE"/>
-              </w:rPr>
-              <w:t xml:space="preserve"> }}</w:t>
+              <w:t>{{ item.unit }}</w:t>
             </w:r>
           </w:p>
         </w:tc>
@@ -9257,41 +8450,13 @@
                 <w:lang w:eastAsia="de-DE" w:bidi="de-DE"/>
               </w:rPr>
             </w:pPr>
-            <w:proofErr w:type="gramStart"/>
             <w:r>
               <w:rPr>
                 <w:rFonts w:ascii="Neue Hans Kendrick" w:eastAsia="Neue Hans Kendrick Light" w:hAnsi="Neue Hans Kendrick" w:cs="Neue Hans Kendrick Light"/>
                 <w:sz w:val="18"/>
                 <w:lang w:eastAsia="de-DE" w:bidi="de-DE"/>
               </w:rPr>
-              <w:t xml:space="preserve">{{ </w:t>
-            </w:r>
-            <w:proofErr w:type="spellStart"/>
-            <w:r>
-              <w:rPr>
-                <w:rFonts w:ascii="Neue Hans Kendrick" w:eastAsia="Neue Hans Kendrick Light" w:hAnsi="Neue Hans Kendrick" w:cs="Neue Hans Kendrick Light"/>
-                <w:sz w:val="18"/>
-                <w:lang w:eastAsia="de-DE" w:bidi="de-DE"/>
-              </w:rPr>
-              <w:t>item</w:t>
-            </w:r>
-            <w:proofErr w:type="gramEnd"/>
-            <w:r>
-              <w:rPr>
-                <w:rFonts w:ascii="Neue Hans Kendrick" w:eastAsia="Neue Hans Kendrick Light" w:hAnsi="Neue Hans Kendrick" w:cs="Neue Hans Kendrick Light"/>
-                <w:sz w:val="18"/>
-                <w:lang w:eastAsia="de-DE" w:bidi="de-DE"/>
-              </w:rPr>
-              <w:t>.total</w:t>
-            </w:r>
-            <w:proofErr w:type="spellEnd"/>
-            <w:r>
-              <w:rPr>
-                <w:rFonts w:ascii="Neue Hans Kendrick" w:eastAsia="Neue Hans Kendrick Light" w:hAnsi="Neue Hans Kendrick" w:cs="Neue Hans Kendrick Light"/>
-                <w:sz w:val="18"/>
-                <w:lang w:eastAsia="de-DE" w:bidi="de-DE"/>
-              </w:rPr>
-              <w:t xml:space="preserve"> }}</w:t>
+              <w:t>{{ item.total }}</w:t>
             </w:r>
             <w:r>
               <w:rPr>
@@ -9349,53 +8514,7 @@
           <w:szCs w:val="6"/>
           <w:lang w:eastAsia="de-DE" w:bidi="de-DE"/>
         </w:rPr>
-        <w:t xml:space="preserve">{% </w:t>
-      </w:r>
-      <w:proofErr w:type="spellStart"/>
-      <w:r>
-        <w:rPr>
-          <w:rFonts w:ascii="Neue Hans Kendrick" w:eastAsia="Neue Hans Kendrick Light" w:hAnsi="Neue Hans Kendrick" w:cs="Neue Hans Kendrick Light"/>
-          <w:b/>
-          <w:sz w:val="2"/>
-          <w:szCs w:val="6"/>
-          <w:lang w:eastAsia="de-DE" w:bidi="de-DE"/>
-        </w:rPr>
-        <w:t>if</w:t>
-      </w:r>
-      <w:proofErr w:type="spellEnd"/>
-      <w:r>
-        <w:rPr>
-          <w:rFonts w:ascii="Neue Hans Kendrick" w:eastAsia="Neue Hans Kendrick Light" w:hAnsi="Neue Hans Kendrick" w:cs="Neue Hans Kendrick Light"/>
-          <w:b/>
-          <w:sz w:val="2"/>
-          <w:szCs w:val="6"/>
-          <w:lang w:eastAsia="de-DE" w:bidi="de-DE"/>
-        </w:rPr>
-        <w:t xml:space="preserve"> </w:t>
-      </w:r>
-      <w:proofErr w:type="spellStart"/>
-      <w:proofErr w:type="gramStart"/>
-      <w:r>
-        <w:rPr>
-          <w:rFonts w:ascii="Neue Hans Kendrick" w:eastAsia="Neue Hans Kendrick Light" w:hAnsi="Neue Hans Kendrick" w:cs="Neue Hans Kendrick Light"/>
-          <w:b/>
-          <w:sz w:val="2"/>
-          <w:szCs w:val="6"/>
-          <w:lang w:eastAsia="de-DE" w:bidi="de-DE"/>
-        </w:rPr>
-        <w:t>item.description</w:t>
-      </w:r>
-      <w:proofErr w:type="spellEnd"/>
-      <w:proofErr w:type="gramEnd"/>
-      <w:r>
-        <w:rPr>
-          <w:rFonts w:ascii="Neue Hans Kendrick" w:eastAsia="Neue Hans Kendrick Light" w:hAnsi="Neue Hans Kendrick" w:cs="Neue Hans Kendrick Light"/>
-          <w:b/>
-          <w:sz w:val="2"/>
-          <w:szCs w:val="6"/>
-          <w:lang w:eastAsia="de-DE" w:bidi="de-DE"/>
-        </w:rPr>
-        <w:t xml:space="preserve"> %}</w:t>
+        <w:t>{% if item.description %}</w:t>
       </w:r>
     </w:p>
     <w:tbl>
@@ -9479,7 +8598,6 @@
                 <w:lang w:eastAsia="de-DE" w:bidi="de-DE"/>
               </w:rPr>
             </w:pPr>
-            <w:proofErr w:type="gramStart"/>
             <w:r>
               <w:rPr>
                 <w:rFonts w:ascii="Neue Hans Kendrick" w:eastAsia="Neue Hans Kendrick Light" w:hAnsi="Neue Hans Kendrick" w:cs="Neue Hans Kendrick Light"/>
@@ -9487,37 +8605,7 @@
                 <w:szCs w:val="20"/>
                 <w:lang w:eastAsia="de-DE" w:bidi="de-DE"/>
               </w:rPr>
-              <w:t xml:space="preserve">{{ </w:t>
-            </w:r>
-            <w:proofErr w:type="spellStart"/>
-            <w:r>
-              <w:rPr>
-                <w:rFonts w:ascii="Neue Hans Kendrick" w:eastAsia="Neue Hans Kendrick Light" w:hAnsi="Neue Hans Kendrick" w:cs="Neue Hans Kendrick Light"/>
-                <w:color w:val="767171" w:themeColor="background2" w:themeShade="80"/>
-                <w:szCs w:val="20"/>
-                <w:lang w:eastAsia="de-DE" w:bidi="de-DE"/>
-              </w:rPr>
-              <w:t>item</w:t>
-            </w:r>
-            <w:proofErr w:type="gramEnd"/>
-            <w:r>
-              <w:rPr>
-                <w:rFonts w:ascii="Neue Hans Kendrick" w:eastAsia="Neue Hans Kendrick Light" w:hAnsi="Neue Hans Kendrick" w:cs="Neue Hans Kendrick Light"/>
-                <w:color w:val="767171" w:themeColor="background2" w:themeShade="80"/>
-                <w:szCs w:val="20"/>
-                <w:lang w:eastAsia="de-DE" w:bidi="de-DE"/>
-              </w:rPr>
-              <w:t>.description</w:t>
-            </w:r>
-            <w:proofErr w:type="spellEnd"/>
-            <w:r>
-              <w:rPr>
-                <w:rFonts w:ascii="Neue Hans Kendrick" w:eastAsia="Neue Hans Kendrick Light" w:hAnsi="Neue Hans Kendrick" w:cs="Neue Hans Kendrick Light"/>
-                <w:color w:val="767171" w:themeColor="background2" w:themeShade="80"/>
-                <w:szCs w:val="20"/>
-                <w:lang w:eastAsia="de-DE" w:bidi="de-DE"/>
-              </w:rPr>
-              <w:t>}}</w:t>
+              <w:t>{{ item.description}}</w:t>
             </w:r>
           </w:p>
         </w:tc>
@@ -9590,29 +8678,7 @@
           <w:szCs w:val="6"/>
           <w:lang w:eastAsia="de-DE" w:bidi="de-DE"/>
         </w:rPr>
-        <w:t xml:space="preserve">{% </w:t>
-      </w:r>
-      <w:proofErr w:type="spellStart"/>
-      <w:r>
-        <w:rPr>
-          <w:rFonts w:ascii="Neue Hans Kendrick" w:eastAsia="Neue Hans Kendrick Light" w:hAnsi="Neue Hans Kendrick" w:cs="Neue Hans Kendrick Light"/>
-          <w:b/>
-          <w:sz w:val="2"/>
-          <w:szCs w:val="6"/>
-          <w:lang w:eastAsia="de-DE" w:bidi="de-DE"/>
-        </w:rPr>
-        <w:t>else</w:t>
-      </w:r>
-      <w:proofErr w:type="spellEnd"/>
-      <w:r>
-        <w:rPr>
-          <w:rFonts w:ascii="Neue Hans Kendrick" w:eastAsia="Neue Hans Kendrick Light" w:hAnsi="Neue Hans Kendrick" w:cs="Neue Hans Kendrick Light"/>
-          <w:b/>
-          <w:sz w:val="2"/>
-          <w:szCs w:val="6"/>
-          <w:lang w:eastAsia="de-DE" w:bidi="de-DE"/>
-        </w:rPr>
-        <w:t xml:space="preserve"> %}</w:t>
+        <w:t>{% else %}</w:t>
       </w:r>
     </w:p>
     <w:p>
@@ -10099,9 +9165,8 @@
                 <w:szCs w:val="18"/>
                 <w:lang w:eastAsia="de-DE" w:bidi="de-DE"/>
               </w:rPr>
-              <w:t>{{</w:t>
-            </w:r>
-            <w:proofErr w:type="spellStart"/>
+              <w:t>{{sum_of_items}}</w:t>
+            </w:r>
             <w:r>
               <w:rPr>
                 <w:rFonts w:ascii="Neue Hans Kendrick" w:eastAsia="Neue Hans Kendrick Light" w:hAnsi="Neue Hans Kendrick" w:cs="Neue Hans Kendrick Light"/>
@@ -10111,29 +9176,6 @@
                 <w:szCs w:val="18"/>
                 <w:lang w:eastAsia="de-DE" w:bidi="de-DE"/>
               </w:rPr>
-              <w:t>sum_of_items</w:t>
-            </w:r>
-            <w:proofErr w:type="spellEnd"/>
-            <w:r>
-              <w:rPr>
-                <w:rFonts w:ascii="Neue Hans Kendrick" w:eastAsia="Neue Hans Kendrick Light" w:hAnsi="Neue Hans Kendrick" w:cs="Neue Hans Kendrick Light"/>
-                <w:b/>
-                <w:bCs/>
-                <w:sz w:val="18"/>
-                <w:szCs w:val="18"/>
-                <w:lang w:eastAsia="de-DE" w:bidi="de-DE"/>
-              </w:rPr>
-              <w:t>}}</w:t>
-            </w:r>
-            <w:r>
-              <w:rPr>
-                <w:rFonts w:ascii="Neue Hans Kendrick" w:eastAsia="Neue Hans Kendrick Light" w:hAnsi="Neue Hans Kendrick" w:cs="Neue Hans Kendrick Light"/>
-                <w:b/>
-                <w:bCs/>
-                <w:sz w:val="18"/>
-                <w:szCs w:val="18"/>
-                <w:lang w:eastAsia="de-DE" w:bidi="de-DE"/>
-              </w:rPr>
               <w:t xml:space="preserve"> </w:t>
             </w:r>
             <w:r>
@@ -10149,6 +9191,46 @@
         </w:tc>
       </w:tr>
     </w:tbl>
+    <w:p>
+      <w:pPr>
+        <w:tabs>
+          <w:tab w:val="left" w:pos="1134"/>
+          <w:tab w:val="left" w:pos="2268"/>
+          <w:tab w:val="left" w:pos="3402"/>
+          <w:tab w:val="left" w:pos="4536"/>
+          <w:tab w:val="left" w:pos="5670"/>
+          <w:tab w:val="left" w:pos="6804"/>
+          <w:tab w:val="left" w:pos="7938"/>
+          <w:tab w:val="left" w:pos="9072"/>
+          <w:tab w:val="left" w:pos="10206"/>
+          <w:tab w:val="left" w:pos="11340"/>
+          <w:tab w:val="left" w:pos="12474"/>
+          <w:tab w:val="left" w:pos="13608"/>
+          <w:tab w:val="left" w:pos="14742"/>
+          <w:tab w:val="left" w:pos="15876"/>
+        </w:tabs>
+        <w:spacing w:line="259" w:lineRule="auto"/>
+        <w:rPr>
+          <w:rFonts w:ascii="Neue Hans Kendrick" w:eastAsia="Neue Hans Kendrick Light" w:hAnsi="Neue Hans Kendrick" w:cs="Neue Hans Kendrick Light"/>
+          <w:b/>
+          <w:sz w:val="2"/>
+          <w:szCs w:val="2"/>
+          <w:u w:val="single"/>
+          <w:lang w:eastAsia="de-DE" w:bidi="de-DE"/>
+        </w:rPr>
+      </w:pPr>
+      <w:r>
+        <w:rPr>
+          <w:rFonts w:ascii="Neue Hans Kendrick" w:eastAsia="Neue Hans Kendrick Light" w:hAnsi="Neue Hans Kendrick" w:cs="Neue Hans Kendrick Light"/>
+          <w:b/>
+          <w:sz w:val="2"/>
+          <w:szCs w:val="2"/>
+          <w:u w:val="single"/>
+          <w:lang w:eastAsia="de-DE" w:bidi="de-DE"/>
+        </w:rPr>
+        <w:t>{% endif %}</w:t>
+      </w:r>
+    </w:p>
     <w:p>
       <w:pPr>
         <w:widowControl w:val="0"/>
@@ -10178,27 +9260,7 @@
           <w:lang w:eastAsia="de-DE" w:bidi="de-DE"/>
         </w:rPr>
       </w:pPr>
-    </w:p>
-    <w:p>
-      <w:pPr>
-        <w:widowControl w:val="0"/>
-        <w:tabs>
-          <w:tab w:val="decimal" w:pos="6236"/>
-          <w:tab w:val="right" w:pos="9524"/>
-          <w:tab w:val="left" w:pos="10080"/>
-          <w:tab w:val="left" w:pos="10800"/>
-          <w:tab w:val="left" w:pos="11520"/>
-          <w:tab w:val="left" w:pos="12240"/>
-          <w:tab w:val="left" w:pos="12960"/>
-          <w:tab w:val="left" w:pos="13680"/>
-          <w:tab w:val="left" w:pos="14400"/>
-          <w:tab w:val="left" w:pos="15120"/>
-          <w:tab w:val="left" w:pos="15840"/>
-          <w:tab w:val="left" w:pos="16560"/>
-          <w:tab w:val="left" w:pos="17280"/>
-          <w:tab w:val="left" w:pos="18000"/>
-        </w:tabs>
-        <w:spacing w:line="240" w:lineRule="atLeast"/>
+      <w:r>
         <w:rPr>
           <w:rFonts w:ascii="Neue Hans Kendrick" w:eastAsia="Neue Hans Kendrick Light" w:hAnsi="Neue Hans Kendrick" w:cs="Neue Hans Kendrick Light"/>
           <w:b/>
@@ -10207,65 +9269,7 @@
           <w:u w:val="single"/>
           <w:lang w:eastAsia="de-DE" w:bidi="de-DE"/>
         </w:rPr>
-      </w:pPr>
-      <w:r>
-        <w:rPr>
-          <w:rFonts w:ascii="Neue Hans Kendrick" w:eastAsia="Neue Hans Kendrick Light" w:hAnsi="Neue Hans Kendrick" w:cs="Neue Hans Kendrick Light"/>
-          <w:b/>
-          <w:color w:val="000000"/>
-          <w:sz w:val="18"/>
-          <w:u w:val="single"/>
-          <w:lang w:eastAsia="de-DE" w:bidi="de-DE"/>
-        </w:rPr>
-        <w:t xml:space="preserve">{% </w:t>
-      </w:r>
-      <w:proofErr w:type="spellStart"/>
-      <w:r>
-        <w:rPr>
-          <w:rFonts w:ascii="Neue Hans Kendrick" w:eastAsia="Neue Hans Kendrick Light" w:hAnsi="Neue Hans Kendrick" w:cs="Neue Hans Kendrick Light"/>
-          <w:b/>
-          <w:color w:val="000000"/>
-          <w:sz w:val="18"/>
-          <w:u w:val="single"/>
-          <w:lang w:eastAsia="de-DE" w:bidi="de-DE"/>
-        </w:rPr>
-        <w:t>if</w:t>
-      </w:r>
-      <w:proofErr w:type="spellEnd"/>
-      <w:r>
-        <w:rPr>
-          <w:rFonts w:ascii="Neue Hans Kendrick" w:eastAsia="Neue Hans Kendrick Light" w:hAnsi="Neue Hans Kendrick" w:cs="Neue Hans Kendrick Light"/>
-          <w:b/>
-          <w:color w:val="000000"/>
-          <w:sz w:val="18"/>
-          <w:u w:val="single"/>
-          <w:lang w:eastAsia="de-DE" w:bidi="de-DE"/>
-        </w:rPr>
-        <w:t xml:space="preserve"> </w:t>
-      </w:r>
-      <w:proofErr w:type="spellStart"/>
-      <w:r>
-        <w:rPr>
-          <w:rFonts w:ascii="Neue Hans Kendrick" w:eastAsia="Neue Hans Kendrick Light" w:hAnsi="Neue Hans Kendrick" w:cs="Neue Hans Kendrick Light"/>
-          <w:b/>
-          <w:color w:val="000000"/>
-          <w:sz w:val="18"/>
-          <w:u w:val="single"/>
-          <w:lang w:eastAsia="de-DE" w:bidi="de-DE"/>
-        </w:rPr>
-        <w:t>additional_fee_percentage</w:t>
-      </w:r>
-      <w:proofErr w:type="spellEnd"/>
-      <w:r>
-        <w:rPr>
-          <w:rFonts w:ascii="Neue Hans Kendrick" w:eastAsia="Neue Hans Kendrick Light" w:hAnsi="Neue Hans Kendrick" w:cs="Neue Hans Kendrick Light"/>
-          <w:b/>
-          <w:color w:val="000000"/>
-          <w:sz w:val="18"/>
-          <w:u w:val="single"/>
-          <w:lang w:eastAsia="de-DE" w:bidi="de-DE"/>
-        </w:rPr>
-        <w:t xml:space="preserve"> %}</w:t>
+        <w:t>{% if additional_fee_percentage %}</w:t>
       </w:r>
     </w:p>
     <w:p>
@@ -10440,34 +9444,14 @@
                 <w:lang w:eastAsia="de-DE" w:bidi="de-DE"/>
               </w:rPr>
             </w:pPr>
-            <w:proofErr w:type="gramStart"/>
             <w:r>
               <w:rPr>
                 <w:rFonts w:ascii="Neue Hans Kendrick" w:eastAsia="Neue Hans Kendrick Light" w:hAnsi="Neue Hans Kendrick" w:cs="Neue Hans Kendrick Light"/>
                 <w:szCs w:val="22"/>
                 <w:lang w:eastAsia="de-DE" w:bidi="de-DE"/>
               </w:rPr>
-              <w:t xml:space="preserve">{{ </w:t>
-            </w:r>
-            <w:proofErr w:type="spellStart"/>
-            <w:r>
-              <w:rPr>
-                <w:rFonts w:ascii="Neue Hans Kendrick" w:eastAsia="Neue Hans Kendrick Light" w:hAnsi="Neue Hans Kendrick" w:cs="Neue Hans Kendrick Light"/>
-                <w:szCs w:val="22"/>
-                <w:lang w:eastAsia="de-DE" w:bidi="de-DE"/>
-              </w:rPr>
-              <w:t>additional</w:t>
-            </w:r>
-            <w:proofErr w:type="gramEnd"/>
-            <w:r>
-              <w:rPr>
-                <w:rFonts w:ascii="Neue Hans Kendrick" w:eastAsia="Neue Hans Kendrick Light" w:hAnsi="Neue Hans Kendrick" w:cs="Neue Hans Kendrick Light"/>
-                <w:szCs w:val="22"/>
-                <w:lang w:eastAsia="de-DE" w:bidi="de-DE"/>
-              </w:rPr>
-              <w:t>_fee_percentage</w:t>
-            </w:r>
-            <w:proofErr w:type="spellEnd"/>
+              <w:t>{{ additional_fee_percentage</w:t>
+            </w:r>
           </w:p>
           <w:p>
             <w:pPr>
@@ -10547,21 +9531,8 @@
                 <w:szCs w:val="18"/>
                 <w:lang w:eastAsia="de-DE" w:bidi="de-DE"/>
               </w:rPr>
-              <w:t>{{</w:t>
-            </w:r>
-            <w:proofErr w:type="spellStart"/>
-            <w:r>
-              <w:rPr>
-                <w:rFonts w:ascii="Neue Hans Kendrick" w:eastAsia="Neue Hans Kendrick Light" w:hAnsi="Neue Hans Kendrick" w:cs="Neue Hans Kendrick Light"/>
-                <w:b/>
-                <w:bCs/>
-                <w:sz w:val="18"/>
-                <w:szCs w:val="18"/>
-                <w:lang w:eastAsia="de-DE" w:bidi="de-DE"/>
-              </w:rPr>
-              <w:t>additional_fee_value</w:t>
-            </w:r>
-            <w:proofErr w:type="spellEnd"/>
+              <w:t>{{additional_fee_value</w:t>
+            </w:r>
           </w:p>
           <w:p>
             <w:pPr>
@@ -10659,27 +9630,7 @@
           <w:sz w:val="18"/>
           <w:lang w:eastAsia="de-DE" w:bidi="de-DE"/>
         </w:rPr>
-        <w:t xml:space="preserve">{% </w:t>
-      </w:r>
-      <w:proofErr w:type="spellStart"/>
-      <w:r>
-        <w:rPr>
-          <w:rFonts w:ascii="Neue Hans Kendrick" w:eastAsia="Neue Hans Kendrick Light" w:hAnsi="Neue Hans Kendrick" w:cs="Neue Hans Kendrick Light"/>
-          <w:b/>
-          <w:sz w:val="18"/>
-          <w:lang w:eastAsia="de-DE" w:bidi="de-DE"/>
-        </w:rPr>
-        <w:t>endif</w:t>
-      </w:r>
-      <w:proofErr w:type="spellEnd"/>
-      <w:r>
-        <w:rPr>
-          <w:rFonts w:ascii="Neue Hans Kendrick" w:eastAsia="Neue Hans Kendrick Light" w:hAnsi="Neue Hans Kendrick" w:cs="Neue Hans Kendrick Light"/>
-          <w:b/>
-          <w:sz w:val="18"/>
-          <w:lang w:eastAsia="de-DE" w:bidi="de-DE"/>
-        </w:rPr>
-        <w:t xml:space="preserve"> %}</w:t>
+        <w:t>{% endif %}</w:t>
       </w:r>
     </w:p>
     <w:p>
@@ -10918,25 +9869,7 @@
                 <w:sz w:val="18"/>
                 <w:lang w:eastAsia="de-DE" w:bidi="de-DE"/>
               </w:rPr>
-              <w:t>{{</w:t>
-            </w:r>
-            <w:proofErr w:type="spellStart"/>
-            <w:r>
-              <w:rPr>
-                <w:rFonts w:ascii="Neue Hans Kendrick" w:eastAsia="Neue Hans Kendrick Light" w:hAnsi="Neue Hans Kendrick" w:cs="Neue Hans Kendrick Light"/>
-                <w:sz w:val="18"/>
-                <w:lang w:eastAsia="de-DE" w:bidi="de-DE"/>
-              </w:rPr>
-              <w:t>net_contract</w:t>
-            </w:r>
-            <w:proofErr w:type="spellEnd"/>
-            <w:r>
-              <w:rPr>
-                <w:rFonts w:ascii="Neue Hans Kendrick" w:eastAsia="Neue Hans Kendrick Light" w:hAnsi="Neue Hans Kendrick" w:cs="Neue Hans Kendrick Light"/>
-                <w:sz w:val="18"/>
-                <w:lang w:eastAsia="de-DE" w:bidi="de-DE"/>
-              </w:rPr>
-              <w:t>}}</w:t>
+              <w:t>{{net_contract}}</w:t>
             </w:r>
             <w:r>
               <w:rPr>
@@ -11236,27 +10169,7 @@
                 <w:szCs w:val="18"/>
                 <w:lang w:eastAsia="de-DE" w:bidi="de-DE"/>
               </w:rPr>
-              <w:t>{{</w:t>
-            </w:r>
-            <w:proofErr w:type="spellStart"/>
-            <w:r>
-              <w:rPr>
-                <w:rFonts w:ascii="Neue Hans Kendrick" w:eastAsia="Neue Hans Kendrick Light" w:hAnsi="Neue Hans Kendrick" w:cs="Neue Hans Kendrick Light"/>
-                <w:sz w:val="18"/>
-                <w:szCs w:val="18"/>
-                <w:lang w:eastAsia="de-DE" w:bidi="de-DE"/>
-              </w:rPr>
-              <w:t>net_contract</w:t>
-            </w:r>
-            <w:proofErr w:type="spellEnd"/>
-            <w:r>
-              <w:rPr>
-                <w:rFonts w:ascii="Neue Hans Kendrick" w:eastAsia="Neue Hans Kendrick Light" w:hAnsi="Neue Hans Kendrick" w:cs="Neue Hans Kendrick Light"/>
-                <w:sz w:val="18"/>
-                <w:szCs w:val="18"/>
-                <w:lang w:eastAsia="de-DE" w:bidi="de-DE"/>
-              </w:rPr>
-              <w:t>}}</w:t>
+              <w:t>{{net_contract}}</w:t>
             </w:r>
             <w:r>
               <w:rPr>
@@ -11321,35 +10234,7 @@
                 <w:sz w:val="18"/>
                 <w:lang w:eastAsia="de-DE" w:bidi="de-DE"/>
               </w:rPr>
-              <w:t>MwSt. {{</w:t>
-            </w:r>
-            <w:proofErr w:type="spellStart"/>
-            <w:r>
-              <w:rPr>
-                <w:rFonts w:ascii="Neue Hans Kendrick" w:eastAsia="Neue Hans Kendrick Light" w:hAnsi="Neue Hans Kendrick" w:cs="Neue Hans Kendrick Light"/>
-                <w:sz w:val="18"/>
-                <w:lang w:eastAsia="de-DE" w:bidi="de-DE"/>
-              </w:rPr>
-              <w:t>vat_percentage</w:t>
-            </w:r>
-            <w:proofErr w:type="spellEnd"/>
-            <w:proofErr w:type="gramStart"/>
-            <w:r>
-              <w:rPr>
-                <w:rFonts w:ascii="Neue Hans Kendrick" w:eastAsia="Neue Hans Kendrick Light" w:hAnsi="Neue Hans Kendrick" w:cs="Neue Hans Kendrick Light"/>
-                <w:sz w:val="18"/>
-                <w:lang w:eastAsia="de-DE" w:bidi="de-DE"/>
-              </w:rPr>
-              <w:t>}}%</w:t>
-            </w:r>
-            <w:proofErr w:type="gramEnd"/>
-            <w:r>
-              <w:rPr>
-                <w:rFonts w:ascii="Neue Hans Kendrick" w:eastAsia="Neue Hans Kendrick Light" w:hAnsi="Neue Hans Kendrick" w:cs="Neue Hans Kendrick Light"/>
-                <w:sz w:val="18"/>
-                <w:lang w:eastAsia="de-DE" w:bidi="de-DE"/>
-              </w:rPr>
-              <w:t xml:space="preserve"> </w:t>
+              <w:t xml:space="preserve">MwSt. {{vat_percentage}}% </w:t>
             </w:r>
           </w:p>
         </w:tc>
@@ -11498,27 +10383,7 @@
                 <w:szCs w:val="18"/>
                 <w:lang w:eastAsia="de-DE" w:bidi="de-DE"/>
               </w:rPr>
-              <w:t>{{</w:t>
-            </w:r>
-            <w:proofErr w:type="spellStart"/>
-            <w:r>
-              <w:rPr>
-                <w:rFonts w:ascii="Neue Hans Kendrick" w:eastAsia="Neue Hans Kendrick Light" w:hAnsi="Neue Hans Kendrick" w:cs="Neue Hans Kendrick Light"/>
-                <w:sz w:val="18"/>
-                <w:szCs w:val="18"/>
-                <w:lang w:eastAsia="de-DE" w:bidi="de-DE"/>
-              </w:rPr>
-              <w:t>tax</w:t>
-            </w:r>
-            <w:proofErr w:type="spellEnd"/>
-            <w:r>
-              <w:rPr>
-                <w:rFonts w:ascii="Neue Hans Kendrick" w:eastAsia="Neue Hans Kendrick Light" w:hAnsi="Neue Hans Kendrick" w:cs="Neue Hans Kendrick Light"/>
-                <w:sz w:val="18"/>
-                <w:szCs w:val="18"/>
-                <w:lang w:eastAsia="de-DE" w:bidi="de-DE"/>
-              </w:rPr>
-              <w:t xml:space="preserve">}} </w:t>
+              <w:t xml:space="preserve">{{tax}} </w:t>
             </w:r>
             <w:r>
               <w:rPr>
@@ -11748,31 +10613,7 @@
                 <w:szCs w:val="18"/>
                 <w:lang w:eastAsia="de-DE" w:bidi="de-DE"/>
               </w:rPr>
-              <w:t>{{</w:t>
-            </w:r>
-            <w:proofErr w:type="spellStart"/>
-            <w:r>
-              <w:rPr>
-                <w:rFonts w:ascii="Neue Hans Kendrick" w:eastAsia="Neue Hans Kendrick Light" w:hAnsi="Neue Hans Kendrick" w:cs="Neue Hans Kendrick Light"/>
-                <w:b/>
-                <w:bCs/>
-                <w:sz w:val="18"/>
-                <w:szCs w:val="18"/>
-                <w:lang w:eastAsia="de-DE" w:bidi="de-DE"/>
-              </w:rPr>
-              <w:t>gross_contract</w:t>
-            </w:r>
-            <w:proofErr w:type="spellEnd"/>
-            <w:r>
-              <w:rPr>
-                <w:rFonts w:ascii="Neue Hans Kendrick" w:eastAsia="Neue Hans Kendrick Light" w:hAnsi="Neue Hans Kendrick" w:cs="Neue Hans Kendrick Light"/>
-                <w:b/>
-                <w:bCs/>
-                <w:sz w:val="18"/>
-                <w:szCs w:val="18"/>
-                <w:lang w:eastAsia="de-DE" w:bidi="de-DE"/>
-              </w:rPr>
-              <w:t>}} €</w:t>
+              <w:t>{{gross_contract}} €</w:t>
             </w:r>
           </w:p>
         </w:tc>
@@ -11818,8 +10659,8 @@
           <w:rFonts w:ascii="Neue Hans Kendrick" w:eastAsia="Neue Hans Kendrick Light" w:hAnsi="Neue Hans Kendrick" w:cs="Neue Hans Kendrick Light"/>
           <w:b/>
           <w:color w:val="000000"/>
-          <w:sz w:val="20"/>
-          <w:szCs w:val="20"/>
+          <w:sz w:val="2"/>
+          <w:szCs w:val="2"/>
           <w:u w:val="single"/>
           <w:lang w:val="en-US" w:eastAsia="de-DE" w:bidi="de-DE"/>
         </w:rPr>
@@ -11829,8 +10670,8 @@
           <w:rFonts w:ascii="Neue Hans Kendrick" w:eastAsia="Neue Hans Kendrick Light" w:hAnsi="Neue Hans Kendrick" w:cs="Neue Hans Kendrick Light"/>
           <w:b/>
           <w:color w:val="000000"/>
-          <w:sz w:val="20"/>
-          <w:szCs w:val="20"/>
+          <w:sz w:val="2"/>
+          <w:szCs w:val="2"/>
           <w:u w:val="single"/>
           <w:lang w:val="en-US" w:eastAsia="de-DE" w:bidi="de-DE"/>
         </w:rPr>
@@ -11843,8 +10684,8 @@
           <w:rFonts w:ascii="Neue Hans Kendrick" w:eastAsia="Neue Hans Kendrick Light" w:hAnsi="Neue Hans Kendrick" w:cs="Neue Hans Kendrick Light"/>
           <w:b/>
           <w:color w:val="000000"/>
-          <w:sz w:val="20"/>
-          <w:szCs w:val="20"/>
+          <w:sz w:val="2"/>
+          <w:szCs w:val="2"/>
           <w:u w:val="single"/>
           <w:lang w:val="en-US" w:eastAsia="de-DE" w:bidi="de-DE"/>
         </w:rPr>
@@ -11856,8 +10697,8 @@
           <w:rFonts w:ascii="Neue Hans Kendrick" w:eastAsia="Neue Hans Kendrick Light" w:hAnsi="Neue Hans Kendrick" w:cs="Neue Hans Kendrick Light"/>
           <w:b/>
           <w:color w:val="000000"/>
-          <w:sz w:val="20"/>
-          <w:szCs w:val="20"/>
+          <w:sz w:val="2"/>
+          <w:szCs w:val="2"/>
           <w:u w:val="single"/>
           <w:lang w:val="en-US" w:eastAsia="de-DE" w:bidi="de-DE"/>
         </w:rPr>
@@ -11869,8 +10710,8 @@
           <w:rFonts w:ascii="Neue Hans Kendrick" w:eastAsia="Neue Hans Kendrick Light" w:hAnsi="Neue Hans Kendrick" w:cs="Neue Hans Kendrick Light"/>
           <w:b/>
           <w:color w:val="000000"/>
-          <w:sz w:val="20"/>
-          <w:szCs w:val="20"/>
+          <w:sz w:val="2"/>
+          <w:szCs w:val="2"/>
           <w:u w:val="single"/>
           <w:lang w:val="en-US" w:eastAsia="de-DE" w:bidi="de-DE"/>
         </w:rPr>
@@ -11883,8 +10724,8 @@
           <w:rFonts w:ascii="Neue Hans Kendrick" w:eastAsia="Neue Hans Kendrick Light" w:hAnsi="Neue Hans Kendrick" w:cs="Neue Hans Kendrick Light"/>
           <w:b/>
           <w:color w:val="000000"/>
-          <w:sz w:val="20"/>
-          <w:szCs w:val="20"/>
+          <w:sz w:val="2"/>
+          <w:szCs w:val="2"/>
           <w:u w:val="single"/>
           <w:lang w:val="en-US" w:eastAsia="de-DE" w:bidi="de-DE"/>
         </w:rPr>
@@ -11997,58 +10838,7 @@
           <w:color w:val="000000"/>
           <w:lang w:eastAsia="de-DE" w:bidi="de-DE"/>
         </w:rPr>
-        <w:t xml:space="preserve">Der Auftraggeber stellt 3D-Projektmodelle in geeigneten Formaten (bevorzugt .3dm </w:t>
-      </w:r>
-      <w:proofErr w:type="gramStart"/>
-      <w:r>
-        <w:rPr>
-          <w:rFonts w:ascii="Neue Hans Kendrick" w:eastAsia="Neue Hans Kendrick Light" w:hAnsi="Neue Hans Kendrick" w:cs="Neue Hans Kendrick Light"/>
-          <w:bCs/>
-          <w:color w:val="000000"/>
-          <w:lang w:eastAsia="de-DE" w:bidi="de-DE"/>
-        </w:rPr>
-        <w:t>oder .</w:t>
-      </w:r>
-      <w:proofErr w:type="spellStart"/>
-      <w:r>
-        <w:rPr>
-          <w:rFonts w:ascii="Neue Hans Kendrick" w:eastAsia="Neue Hans Kendrick Light" w:hAnsi="Neue Hans Kendrick" w:cs="Neue Hans Kendrick Light"/>
-          <w:bCs/>
-          <w:color w:val="000000"/>
-          <w:lang w:eastAsia="de-DE" w:bidi="de-DE"/>
-        </w:rPr>
-        <w:t>rvt</w:t>
-      </w:r>
-      <w:proofErr w:type="spellEnd"/>
-      <w:proofErr w:type="gramEnd"/>
-      <w:r>
-        <w:rPr>
-          <w:rFonts w:ascii="Neue Hans Kendrick" w:eastAsia="Neue Hans Kendrick Light" w:hAnsi="Neue Hans Kendrick" w:cs="Neue Hans Kendrick Light"/>
-          <w:bCs/>
-          <w:color w:val="000000"/>
-          <w:lang w:eastAsia="de-DE" w:bidi="de-DE"/>
-        </w:rPr>
-        <w:t>, mindestens jedoch .</w:t>
-      </w:r>
-      <w:proofErr w:type="spellStart"/>
-      <w:r>
-        <w:rPr>
-          <w:rFonts w:ascii="Neue Hans Kendrick" w:eastAsia="Neue Hans Kendrick Light" w:hAnsi="Neue Hans Kendrick" w:cs="Neue Hans Kendrick Light"/>
-          <w:bCs/>
-          <w:color w:val="000000"/>
-          <w:lang w:eastAsia="de-DE" w:bidi="de-DE"/>
-        </w:rPr>
-        <w:t>dwg</w:t>
-      </w:r>
-      <w:proofErr w:type="spellEnd"/>
-      <w:r>
-        <w:rPr>
-          <w:rFonts w:ascii="Neue Hans Kendrick" w:eastAsia="Neue Hans Kendrick Light" w:hAnsi="Neue Hans Kendrick" w:cs="Neue Hans Kendrick Light"/>
-          <w:bCs/>
-          <w:color w:val="000000"/>
-          <w:lang w:eastAsia="de-DE" w:bidi="de-DE"/>
-        </w:rPr>
-        <w:t>) zur Verfügung. Liegen entsprechende Modelle nicht vor oder sind sie unvollständig, so werden die erforderlichen zusätzlichen Modellierungsleistungen auf Stundenbasis gemäß den unten aufgeführten Stundensätze abgerechnet.</w:t>
+        <w:t>Der Auftraggeber stellt 3D-Projektmodelle in geeigneten Formaten (bevorzugt .3dm oder .rvt, mindestens jedoch .dwg) zur Verfügung. Liegen entsprechende Modelle nicht vor oder sind sie unvollständig, so werden die erforderlichen zusätzlichen Modellierungsleistungen auf Stundenbasis gemäß den unten aufgeführten Stundensätze abgerechnet.</w:t>
       </w:r>
     </w:p>
     <w:p>
@@ -13780,19 +12570,8 @@
           <w:color w:val="000000"/>
           <w:lang w:eastAsia="de-DE" w:bidi="de-DE"/>
         </w:rPr>
-        <w:t xml:space="preserve">Flüge unter 2 Stunden: </w:t>
-      </w:r>
-      <w:proofErr w:type="gramStart"/>
-      <w:r>
-        <w:rPr>
-          <w:rFonts w:ascii="Neue Hans Kendrick" w:eastAsia="Neue Hans Kendrick Light" w:hAnsi="Neue Hans Kendrick" w:cs="Neue Hans Kendrick Light"/>
-          <w:bCs/>
-          <w:color w:val="000000"/>
-          <w:lang w:eastAsia="de-DE" w:bidi="de-DE"/>
-        </w:rPr>
-        <w:t>Economy Class</w:t>
-      </w:r>
-      <w:proofErr w:type="gramEnd"/>
+        <w:t>Flüge unter 2 Stunden: Economy Class</w:t>
+      </w:r>
     </w:p>
     <w:p>
       <w:pPr>
@@ -13835,19 +12614,8 @@
           <w:color w:val="000000"/>
           <w:lang w:eastAsia="de-DE" w:bidi="de-DE"/>
         </w:rPr>
-        <w:t xml:space="preserve">Flüge zwischen 2 und 5 Stunden: Premium </w:t>
-      </w:r>
-      <w:proofErr w:type="gramStart"/>
-      <w:r>
-        <w:rPr>
-          <w:rFonts w:ascii="Neue Hans Kendrick" w:eastAsia="Neue Hans Kendrick Light" w:hAnsi="Neue Hans Kendrick" w:cs="Neue Hans Kendrick Light"/>
-          <w:bCs/>
-          <w:color w:val="000000"/>
-          <w:lang w:eastAsia="de-DE" w:bidi="de-DE"/>
-        </w:rPr>
-        <w:t>Economy Class</w:t>
-      </w:r>
-      <w:proofErr w:type="gramEnd"/>
+        <w:t>Flüge zwischen 2 und 5 Stunden: Premium Economy Class</w:t>
+      </w:r>
     </w:p>
     <w:p>
       <w:pPr>
@@ -13923,9 +12691,10 @@
           <w:sz w:val="20"/>
           <w:szCs w:val="20"/>
           <w:u w:val="single"/>
-          <w:lang w:val="en-US" w:eastAsia="de-DE" w:bidi="de-DE"/>
-        </w:rPr>
-      </w:pPr>
+          <w:lang w:eastAsia="de-DE" w:bidi="de-DE"/>
+        </w:rPr>
+      </w:pPr>
+      <w:bookmarkStart w:id="8" w:name="_Hlk190936909"/>
       <w:r>
         <w:rPr>
           <w:rFonts w:ascii="Neue Hans Kendrick" w:eastAsia="Neue Hans Kendrick Light" w:hAnsi="Neue Hans Kendrick" w:cs="Neue Hans Kendrick Light"/>
@@ -13934,7 +12703,7 @@
           <w:sz w:val="20"/>
           <w:szCs w:val="20"/>
           <w:u w:val="single"/>
-          <w:lang w:val="en-US" w:eastAsia="de-DE" w:bidi="de-DE"/>
+          <w:lang w:eastAsia="de-DE" w:bidi="de-DE"/>
         </w:rPr>
         <w:lastRenderedPageBreak/>
         <w:t xml:space="preserve">{% </w:t>
@@ -13948,7 +12717,7 @@
           <w:sz w:val="20"/>
           <w:szCs w:val="20"/>
           <w:u w:val="single"/>
-          <w:lang w:val="en-US" w:eastAsia="de-DE" w:bidi="de-DE"/>
+          <w:lang w:eastAsia="de-DE" w:bidi="de-DE"/>
         </w:rPr>
         <w:t>el</w:t>
       </w:r>
@@ -13960,7 +12729,7 @@
           <w:sz w:val="20"/>
           <w:szCs w:val="20"/>
           <w:u w:val="single"/>
-          <w:lang w:val="en-US" w:eastAsia="de-DE" w:bidi="de-DE"/>
+          <w:lang w:eastAsia="de-DE" w:bidi="de-DE"/>
         </w:rPr>
         <w:t>if</w:t>
       </w:r>
@@ -13973,7 +12742,7 @@
           <w:sz w:val="20"/>
           <w:szCs w:val="20"/>
           <w:u w:val="single"/>
-          <w:lang w:val="en-US" w:eastAsia="de-DE" w:bidi="de-DE"/>
+          <w:lang w:eastAsia="de-DE" w:bidi="de-DE"/>
         </w:rPr>
         <w:t xml:space="preserve"> </w:t>
       </w:r>
@@ -13986,7 +12755,7 @@
           <w:sz w:val="20"/>
           <w:szCs w:val="20"/>
           <w:u w:val="single"/>
-          <w:lang w:val="en-US" w:eastAsia="de-DE" w:bidi="de-DE"/>
+          <w:lang w:eastAsia="de-DE" w:bidi="de-DE"/>
         </w:rPr>
         <w:t>terms_conditions</w:t>
       </w:r>
@@ -13999,60 +12768,21 @@
           <w:sz w:val="20"/>
           <w:szCs w:val="20"/>
           <w:u w:val="single"/>
-          <w:lang w:val="en-US" w:eastAsia="de-DE" w:bidi="de-DE"/>
-        </w:rPr>
-        <w:t xml:space="preserve"> == "</w:t>
-      </w:r>
-      <w:proofErr w:type="spellStart"/>
-      <w:r>
+          <w:lang w:eastAsia="de-DE" w:bidi="de-DE"/>
+        </w:rPr>
+        <w:t xml:space="preserve"> == "Architekturprojekte" %}</w:t>
+      </w:r>
+    </w:p>
+    <w:bookmarkEnd w:id="8"/>
+    <w:p>
+      <w:pPr>
+        <w:ind w:left="1277" w:firstLine="708"/>
         <w:rPr>
           <w:rFonts w:ascii="Neue Hans Kendrick" w:eastAsia="Neue Hans Kendrick Light" w:hAnsi="Neue Hans Kendrick" w:cs="Neue Hans Kendrick Light"/>
           <w:b/>
           <w:color w:val="000000"/>
-          <w:sz w:val="20"/>
-          <w:szCs w:val="20"/>
           <w:u w:val="single"/>
-          <w:lang w:val="en-US" w:eastAsia="de-DE" w:bidi="de-DE"/>
-        </w:rPr>
-        <w:t>Architektur</w:t>
-      </w:r>
-      <w:r>
-        <w:rPr>
-          <w:rFonts w:ascii="Neue Hans Kendrick" w:eastAsia="Neue Hans Kendrick Light" w:hAnsi="Neue Hans Kendrick" w:cs="Neue Hans Kendrick Light"/>
-          <w:b/>
-          <w:color w:val="000000"/>
-          <w:sz w:val="20"/>
-          <w:szCs w:val="20"/>
-          <w:u w:val="single"/>
-          <w:lang w:val="en-US" w:eastAsia="de-DE" w:bidi="de-DE"/>
-        </w:rPr>
-        <w:t>projekte</w:t>
-      </w:r>
-      <w:proofErr w:type="spellEnd"/>
-      <w:proofErr w:type="gramStart"/>
-      <w:r>
-        <w:rPr>
-          <w:rFonts w:ascii="Neue Hans Kendrick" w:eastAsia="Neue Hans Kendrick Light" w:hAnsi="Neue Hans Kendrick" w:cs="Neue Hans Kendrick Light"/>
-          <w:b/>
-          <w:color w:val="000000"/>
-          <w:sz w:val="20"/>
-          <w:szCs w:val="20"/>
-          <w:u w:val="single"/>
-          <w:lang w:val="en-US" w:eastAsia="de-DE" w:bidi="de-DE"/>
-        </w:rPr>
-        <w:t>" %}</w:t>
-      </w:r>
-      <w:proofErr w:type="gramEnd"/>
-    </w:p>
-    <w:p>
-      <w:pPr>
-        <w:ind w:left="1277" w:firstLine="708"/>
-        <w:rPr>
-          <w:rFonts w:ascii="Neue Hans Kendrick" w:eastAsia="Neue Hans Kendrick Light" w:hAnsi="Neue Hans Kendrick" w:cs="Neue Hans Kendrick Light"/>
-          <w:b/>
-          <w:color w:val="000000"/>
-          <w:u w:val="single"/>
-          <w:lang w:val="en-US" w:eastAsia="de-DE" w:bidi="de-DE"/>
+          <w:lang w:eastAsia="de-DE" w:bidi="de-DE"/>
         </w:rPr>
       </w:pPr>
       <w:r>
@@ -14064,25 +12794,10 @@
           <w:sz w:val="18"/>
           <w:szCs w:val="18"/>
           <w:u w:val="single"/>
-          <w:lang w:val="en-US" w:eastAsia="de-DE" w:bidi="de-DE"/>
-        </w:rPr>
-        <w:t xml:space="preserve">Allgemeine </w:t>
-      </w:r>
-      <w:proofErr w:type="spellStart"/>
-      <w:r>
-        <w:rPr>
-          <w:rFonts w:ascii="Neue Hans Kendrick" w:eastAsia="Neue Hans Kendrick Light" w:hAnsi="Neue Hans Kendrick" w:cs="Neue Hans Kendrick Light"/>
-          <w:b/>
-          <w:bCs/>
-          <w:color w:val="000000"/>
-          <w:sz w:val="18"/>
-          <w:szCs w:val="18"/>
-          <w:u w:val="single"/>
-          <w:lang w:val="en-US" w:eastAsia="de-DE" w:bidi="de-DE"/>
-        </w:rPr>
-        <w:t>Geschäftsbedingungen</w:t>
-      </w:r>
-      <w:proofErr w:type="spellEnd"/>
+          <w:lang w:eastAsia="de-DE" w:bidi="de-DE"/>
+        </w:rPr>
+        <w:t>Allgemeine Geschäftsbedingungen</w:t>
+      </w:r>
     </w:p>
     <w:p>
       <w:pPr>
@@ -14137,48 +12852,7 @@
           <w:rFonts w:ascii="Neue Hans Kendrick" w:eastAsia="Neue Hans Kendrick Light" w:hAnsi="Neue Hans Kendrick" w:cs="Neue Hans Kendrick Light"/>
           <w:lang w:eastAsia="de-DE" w:bidi="de-DE"/>
         </w:rPr>
-        <w:t xml:space="preserve">Der Auftraggeber stellt 3D-Projektmodelle in geeigneten Formaten (bevorzugt .3dm </w:t>
-      </w:r>
-      <w:proofErr w:type="gramStart"/>
-      <w:r>
-        <w:rPr>
-          <w:rFonts w:ascii="Neue Hans Kendrick" w:eastAsia="Neue Hans Kendrick Light" w:hAnsi="Neue Hans Kendrick" w:cs="Neue Hans Kendrick Light"/>
-          <w:lang w:eastAsia="de-DE" w:bidi="de-DE"/>
-        </w:rPr>
-        <w:t>oder .</w:t>
-      </w:r>
-      <w:proofErr w:type="spellStart"/>
-      <w:r>
-        <w:rPr>
-          <w:rFonts w:ascii="Neue Hans Kendrick" w:eastAsia="Neue Hans Kendrick Light" w:hAnsi="Neue Hans Kendrick" w:cs="Neue Hans Kendrick Light"/>
-          <w:lang w:eastAsia="de-DE" w:bidi="de-DE"/>
-        </w:rPr>
-        <w:t>rvt</w:t>
-      </w:r>
-      <w:proofErr w:type="spellEnd"/>
-      <w:proofErr w:type="gramEnd"/>
-      <w:r>
-        <w:rPr>
-          <w:rFonts w:ascii="Neue Hans Kendrick" w:eastAsia="Neue Hans Kendrick Light" w:hAnsi="Neue Hans Kendrick" w:cs="Neue Hans Kendrick Light"/>
-          <w:lang w:eastAsia="de-DE" w:bidi="de-DE"/>
-        </w:rPr>
-        <w:t>, mindestens jedoch .</w:t>
-      </w:r>
-      <w:proofErr w:type="spellStart"/>
-      <w:r>
-        <w:rPr>
-          <w:rFonts w:ascii="Neue Hans Kendrick" w:eastAsia="Neue Hans Kendrick Light" w:hAnsi="Neue Hans Kendrick" w:cs="Neue Hans Kendrick Light"/>
-          <w:lang w:eastAsia="de-DE" w:bidi="de-DE"/>
-        </w:rPr>
-        <w:t>dwg</w:t>
-      </w:r>
-      <w:proofErr w:type="spellEnd"/>
-      <w:r>
-        <w:rPr>
-          <w:rFonts w:ascii="Neue Hans Kendrick" w:eastAsia="Neue Hans Kendrick Light" w:hAnsi="Neue Hans Kendrick" w:cs="Neue Hans Kendrick Light"/>
-          <w:lang w:eastAsia="de-DE" w:bidi="de-DE"/>
-        </w:rPr>
-        <w:t>) zur Verfügung. Liegen entsprechende Modelle nicht vor oder sind sie unvollständig, so werden die erforderlichen zusätzlichen Modellierungsleistungen auf Stundenbasis gemäß den unten aufgeführten Stundensätze abgerechnet. Die Zusammenarbeit erfolgt bevorzugt über Building Information Modeling (BIM), vorzugsweise im IFC-Austauschformat. Hierzu ist eine zeitnahe Zuarbeit und technische Voraussetzungen aller am Projekt beteiligte Fachplaner sicherzustellen.</w:t>
+        <w:t>Der Auftraggeber stellt 3D-Projektmodelle in geeigneten Formaten (bevorzugt .3dm oder .rvt, mindestens jedoch .dwg) zur Verfügung. Liegen entsprechende Modelle nicht vor oder sind sie unvollständig, so werden die erforderlichen zusätzlichen Modellierungsleistungen auf Stundenbasis gemäß den unten aufgeführten Stundensätze abgerechnet. Die Zusammenarbeit erfolgt bevorzugt über Building Information Modeling (BIM), vorzugsweise im IFC-Austauschformat. Hierzu ist eine zeitnahe Zuarbeit und technische Voraussetzungen aller am Projekt beteiligte Fachplaner sicherzustellen.</w:t>
       </w:r>
     </w:p>
     <w:p>
@@ -14212,23 +12886,7 @@
           <w:rFonts w:ascii="Neue Hans Kendrick" w:eastAsia="Neue Hans Kendrick Light" w:hAnsi="Neue Hans Kendrick" w:cs="Neue Hans Kendrick Light"/>
           <w:lang w:eastAsia="de-DE" w:bidi="de-DE"/>
         </w:rPr>
-        <w:t xml:space="preserve">Die Beauftragung eines Vermessers für etwaige Klärung fehlender Maße oder zusätzlicher </w:t>
-      </w:r>
-      <w:proofErr w:type="spellStart"/>
-      <w:r>
-        <w:rPr>
-          <w:rFonts w:ascii="Neue Hans Kendrick" w:eastAsia="Neue Hans Kendrick Light" w:hAnsi="Neue Hans Kendrick" w:cs="Neue Hans Kendrick Light"/>
-          <w:lang w:eastAsia="de-DE" w:bidi="de-DE"/>
-        </w:rPr>
-        <w:t>Aufmaßerstellung</w:t>
-      </w:r>
-      <w:proofErr w:type="spellEnd"/>
-      <w:r>
-        <w:rPr>
-          <w:rFonts w:ascii="Neue Hans Kendrick" w:eastAsia="Neue Hans Kendrick Light" w:hAnsi="Neue Hans Kendrick" w:cs="Neue Hans Kendrick Light"/>
-          <w:lang w:eastAsia="de-DE" w:bidi="de-DE"/>
-        </w:rPr>
-        <w:t xml:space="preserve"> wird ebenfalls vorausgesetzt. </w:t>
+        <w:t xml:space="preserve">Die Beauftragung eines Vermessers für etwaige Klärung fehlender Maße oder zusätzlicher Aufmaßerstellung wird ebenfalls vorausgesetzt. </w:t>
       </w:r>
     </w:p>
     <w:p>
@@ -15769,17 +14427,8 @@
           <w:rFonts w:ascii="Neue Hans Kendrick" w:eastAsia="Neue Hans Kendrick Light" w:hAnsi="Neue Hans Kendrick" w:cs="Neue Hans Kendrick Light"/>
           <w:lang w:eastAsia="de-DE" w:bidi="de-DE"/>
         </w:rPr>
-        <w:t xml:space="preserve">Flüge unter 2 Stunden: </w:t>
-      </w:r>
-      <w:proofErr w:type="gramStart"/>
-      <w:r>
-        <w:rPr>
-          <w:rFonts w:ascii="Neue Hans Kendrick" w:eastAsia="Neue Hans Kendrick Light" w:hAnsi="Neue Hans Kendrick" w:cs="Neue Hans Kendrick Light"/>
-          <w:lang w:eastAsia="de-DE" w:bidi="de-DE"/>
-        </w:rPr>
-        <w:t>Economy Class</w:t>
-      </w:r>
-      <w:proofErr w:type="gramEnd"/>
+        <w:t>Flüge unter 2 Stunden: Economy Class</w:t>
+      </w:r>
     </w:p>
     <w:p>
       <w:pPr>
@@ -15818,17 +14467,8 @@
           <w:rFonts w:ascii="Neue Hans Kendrick" w:eastAsia="Neue Hans Kendrick Light" w:hAnsi="Neue Hans Kendrick" w:cs="Neue Hans Kendrick Light"/>
           <w:lang w:eastAsia="de-DE" w:bidi="de-DE"/>
         </w:rPr>
-        <w:t xml:space="preserve">Flüge zwischen 2 und 5 Stunden: Premium </w:t>
-      </w:r>
-      <w:proofErr w:type="gramStart"/>
-      <w:r>
-        <w:rPr>
-          <w:rFonts w:ascii="Neue Hans Kendrick" w:eastAsia="Neue Hans Kendrick Light" w:hAnsi="Neue Hans Kendrick" w:cs="Neue Hans Kendrick Light"/>
-          <w:lang w:eastAsia="de-DE" w:bidi="de-DE"/>
-        </w:rPr>
-        <w:t>Economy Class</w:t>
-      </w:r>
-      <w:proofErr w:type="gramEnd"/>
+        <w:t>Flüge zwischen 2 und 5 Stunden: Premium Economy Class</w:t>
+      </w:r>
     </w:p>
     <w:p>
       <w:pPr>
@@ -15876,21 +14516,40 @@
           <w:rFonts w:ascii="Neue Hans Kendrick" w:eastAsia="Neue Hans Kendrick Light" w:hAnsi="Neue Hans Kendrick" w:cs="Neue Hans Kendrick Light"/>
           <w:b/>
           <w:color w:val="000000"/>
+          <w:sz w:val="8"/>
+          <w:szCs w:val="8"/>
           <w:u w:val="single"/>
           <w:lang w:val="en-US" w:eastAsia="de-DE" w:bidi="de-DE"/>
         </w:rPr>
       </w:pPr>
+      <w:bookmarkStart w:id="9" w:name="_Hlk190936921"/>
       <w:r>
         <w:rPr>
           <w:rFonts w:ascii="Neue Hans Kendrick" w:eastAsia="Neue Hans Kendrick Light" w:hAnsi="Neue Hans Kendrick" w:cs="Neue Hans Kendrick Light"/>
           <w:b/>
           <w:color w:val="000000"/>
+          <w:sz w:val="8"/>
+          <w:szCs w:val="8"/>
           <w:u w:val="single"/>
           <w:lang w:val="en-US" w:eastAsia="de-DE" w:bidi="de-DE"/>
         </w:rPr>
         <w:t>{% else %}</w:t>
       </w:r>
     </w:p>
+    <w:p>
+      <w:pPr>
+        <w:rPr>
+          <w:rFonts w:ascii="Neue Hans Kendrick" w:eastAsia="Neue Hans Kendrick Light" w:hAnsi="Neue Hans Kendrick" w:cs="Neue Hans Kendrick Light"/>
+          <w:b/>
+          <w:color w:val="000000"/>
+          <w:sz w:val="8"/>
+          <w:szCs w:val="8"/>
+          <w:u w:val="single"/>
+          <w:lang w:val="en-US" w:eastAsia="de-DE" w:bidi="de-DE"/>
+        </w:rPr>
+      </w:pPr>
+    </w:p>
+    <w:bookmarkEnd w:id="9"/>
     <w:p>
       <w:pPr>
         <w:widowControl w:val="0"/>
@@ -15915,35 +14574,19 @@
           <w:rFonts w:ascii="Neue Hans Kendrick" w:eastAsia="Neue Hans Kendrick Light" w:hAnsi="Neue Hans Kendrick" w:cs="Neue Hans Kendrick Light"/>
           <w:b/>
           <w:bCs/>
-          <w:lang w:eastAsia="de-DE" w:bidi="de-DE"/>
-        </w:rPr>
-      </w:pPr>
-      <w:r>
-        <w:rPr>
-          <w:rFonts w:ascii="Neue Hans Kendrick" w:eastAsia="Neue Hans Kendrick Light" w:hAnsi="Neue Hans Kendrick" w:cs="Neue Hans Kendrick Light"/>
-          <w:sz w:val="20"/>
-          <w:lang w:eastAsia="de-DE" w:bidi="de-DE"/>
-        </w:rPr>
-        <w:lastRenderedPageBreak/>
-        <w:t xml:space="preserve">{% </w:t>
-      </w:r>
-      <w:proofErr w:type="spellStart"/>
-      <w:r>
-        <w:rPr>
-          <w:rFonts w:ascii="Neue Hans Kendrick" w:eastAsia="Neue Hans Kendrick Light" w:hAnsi="Neue Hans Kendrick" w:cs="Neue Hans Kendrick Light"/>
-          <w:sz w:val="20"/>
-          <w:lang w:eastAsia="de-DE" w:bidi="de-DE"/>
-        </w:rPr>
-        <w:t>endif</w:t>
-      </w:r>
-      <w:proofErr w:type="spellEnd"/>
-      <w:r>
-        <w:rPr>
-          <w:rFonts w:ascii="Neue Hans Kendrick" w:eastAsia="Neue Hans Kendrick Light" w:hAnsi="Neue Hans Kendrick" w:cs="Neue Hans Kendrick Light"/>
-          <w:sz w:val="20"/>
-          <w:lang w:eastAsia="de-DE" w:bidi="de-DE"/>
-        </w:rPr>
-        <w:t xml:space="preserve"> %}</w:t>
+          <w:sz w:val="4"/>
+          <w:szCs w:val="4"/>
+          <w:lang w:eastAsia="de-DE" w:bidi="de-DE"/>
+        </w:rPr>
+      </w:pPr>
+      <w:r>
+        <w:rPr>
+          <w:rFonts w:ascii="Neue Hans Kendrick" w:eastAsia="Neue Hans Kendrick Light" w:hAnsi="Neue Hans Kendrick" w:cs="Neue Hans Kendrick Light"/>
+          <w:sz w:val="8"/>
+          <w:szCs w:val="4"/>
+          <w:lang w:eastAsia="de-DE" w:bidi="de-DE"/>
+        </w:rPr>
+        <w:t>{% endif %}</w:t>
       </w:r>
       <w:bookmarkEnd w:id="7"/>
     </w:p>
@@ -16316,23 +14959,13 @@
                                     <w:szCs w:val="12"/>
                                   </w:rPr>
                                 </w:pPr>
-                                <w:proofErr w:type="spellStart"/>
                                 <w:r>
                                   <w:rPr>
                                     <w:spacing w:val="-6"/>
                                     <w:sz w:val="12"/>
                                     <w:szCs w:val="12"/>
                                   </w:rPr>
-                                  <w:t>Münzstr</w:t>
-                                </w:r>
-                                <w:proofErr w:type="spellEnd"/>
-                                <w:r>
-                                  <w:rPr>
-                                    <w:spacing w:val="-6"/>
-                                    <w:sz w:val="12"/>
-                                    <w:szCs w:val="12"/>
-                                  </w:rPr>
-                                  <w:t>. 10 • 10178 Berlin</w:t>
+                                  <w:t>Münzstr. 10 • 10178 Berlin</w:t>
                                 </w:r>
                               </w:p>
                               <w:p>
@@ -16417,43 +15050,7 @@
                                     <w:sz w:val="12"/>
                                     <w:szCs w:val="12"/>
                                   </w:rPr>
-                                  <w:t xml:space="preserve">Dipl. Ing. Architekt Benjamin </w:t>
-                                </w:r>
-                                <w:proofErr w:type="spellStart"/>
-                                <w:r>
-                                  <w:rPr>
-                                    <w:spacing w:val="-6"/>
-                                    <w:sz w:val="12"/>
-                                    <w:szCs w:val="12"/>
-                                  </w:rPr>
-                                  <w:t>Koziczinski</w:t>
-                                </w:r>
-                                <w:proofErr w:type="spellEnd"/>
-                                <w:r>
-                                  <w:rPr>
-                                    <w:spacing w:val="-6"/>
-                                    <w:sz w:val="12"/>
-                                    <w:szCs w:val="12"/>
-                                  </w:rPr>
-                                  <w:t xml:space="preserve"> </w:t>
-                                </w:r>
-                                <w:proofErr w:type="spellStart"/>
-                                <w:r>
-                                  <w:rPr>
-                                    <w:spacing w:val="-6"/>
-                                    <w:sz w:val="12"/>
-                                    <w:szCs w:val="12"/>
-                                  </w:rPr>
-                                  <w:t>M.Sc</w:t>
-                                </w:r>
-                                <w:proofErr w:type="spellEnd"/>
-                                <w:r>
-                                  <w:rPr>
-                                    <w:spacing w:val="-6"/>
-                                    <w:sz w:val="12"/>
-                                    <w:szCs w:val="12"/>
-                                  </w:rPr>
-                                  <w:t xml:space="preserve">. </w:t>
+                                  <w:t xml:space="preserve">Dipl. Ing. Architekt Benjamin Koziczinski M.Sc. </w:t>
                                 </w:r>
                               </w:p>
                               <w:p>
@@ -16896,23 +15493,13 @@
                               <w:szCs w:val="12"/>
                             </w:rPr>
                           </w:pPr>
-                          <w:proofErr w:type="spellStart"/>
                           <w:r>
                             <w:rPr>
                               <w:spacing w:val="-6"/>
                               <w:sz w:val="12"/>
                               <w:szCs w:val="12"/>
                             </w:rPr>
-                            <w:t>Münzstr</w:t>
-                          </w:r>
-                          <w:proofErr w:type="spellEnd"/>
-                          <w:r>
-                            <w:rPr>
-                              <w:spacing w:val="-6"/>
-                              <w:sz w:val="12"/>
-                              <w:szCs w:val="12"/>
-                            </w:rPr>
-                            <w:t>. 10 • 10178 Berlin</w:t>
+                            <w:t>Münzstr. 10 • 10178 Berlin</w:t>
                           </w:r>
                         </w:p>
                         <w:p>
@@ -16997,43 +15584,7 @@
                               <w:sz w:val="12"/>
                               <w:szCs w:val="12"/>
                             </w:rPr>
-                            <w:t xml:space="preserve">Dipl. Ing. Architekt Benjamin </w:t>
-                          </w:r>
-                          <w:proofErr w:type="spellStart"/>
-                          <w:r>
-                            <w:rPr>
-                              <w:spacing w:val="-6"/>
-                              <w:sz w:val="12"/>
-                              <w:szCs w:val="12"/>
-                            </w:rPr>
-                            <w:t>Koziczinski</w:t>
-                          </w:r>
-                          <w:proofErr w:type="spellEnd"/>
-                          <w:r>
-                            <w:rPr>
-                              <w:spacing w:val="-6"/>
-                              <w:sz w:val="12"/>
-                              <w:szCs w:val="12"/>
-                            </w:rPr>
-                            <w:t xml:space="preserve"> </w:t>
-                          </w:r>
-                          <w:proofErr w:type="spellStart"/>
-                          <w:r>
-                            <w:rPr>
-                              <w:spacing w:val="-6"/>
-                              <w:sz w:val="12"/>
-                              <w:szCs w:val="12"/>
-                            </w:rPr>
-                            <w:t>M.Sc</w:t>
-                          </w:r>
-                          <w:proofErr w:type="spellEnd"/>
-                          <w:r>
-                            <w:rPr>
-                              <w:spacing w:val="-6"/>
-                              <w:sz w:val="12"/>
-                              <w:szCs w:val="12"/>
-                            </w:rPr>
-                            <w:t xml:space="preserve">. </w:t>
+                            <w:t xml:space="preserve">Dipl. Ing. Architekt Benjamin Koziczinski M.Sc. </w:t>
                           </w:r>
                         </w:p>
                         <w:p>
@@ -17564,23 +16115,13 @@
                                     <w:szCs w:val="12"/>
                                   </w:rPr>
                                 </w:pPr>
-                                <w:proofErr w:type="spellStart"/>
                                 <w:r>
                                   <w:rPr>
                                     <w:spacing w:val="-6"/>
                                     <w:sz w:val="12"/>
                                     <w:szCs w:val="12"/>
                                   </w:rPr>
-                                  <w:t>Münzstr</w:t>
-                                </w:r>
-                                <w:proofErr w:type="spellEnd"/>
-                                <w:r>
-                                  <w:rPr>
-                                    <w:spacing w:val="-6"/>
-                                    <w:sz w:val="12"/>
-                                    <w:szCs w:val="12"/>
-                                  </w:rPr>
-                                  <w:t>. 10 • 10178 Berlin</w:t>
+                                  <w:t>Münzstr. 10 • 10178 Berlin</w:t>
                                 </w:r>
                               </w:p>
                               <w:p>
@@ -17665,43 +16206,7 @@
                                     <w:sz w:val="12"/>
                                     <w:szCs w:val="12"/>
                                   </w:rPr>
-                                  <w:t xml:space="preserve">Dipl. Ing. Architekt Benjamin </w:t>
-                                </w:r>
-                                <w:proofErr w:type="spellStart"/>
-                                <w:r>
-                                  <w:rPr>
-                                    <w:spacing w:val="-6"/>
-                                    <w:sz w:val="12"/>
-                                    <w:szCs w:val="12"/>
-                                  </w:rPr>
-                                  <w:t>Koziczinski</w:t>
-                                </w:r>
-                                <w:proofErr w:type="spellEnd"/>
-                                <w:r>
-                                  <w:rPr>
-                                    <w:spacing w:val="-6"/>
-                                    <w:sz w:val="12"/>
-                                    <w:szCs w:val="12"/>
-                                  </w:rPr>
-                                  <w:t xml:space="preserve"> </w:t>
-                                </w:r>
-                                <w:proofErr w:type="spellStart"/>
-                                <w:r>
-                                  <w:rPr>
-                                    <w:spacing w:val="-6"/>
-                                    <w:sz w:val="12"/>
-                                    <w:szCs w:val="12"/>
-                                  </w:rPr>
-                                  <w:t>M.Sc</w:t>
-                                </w:r>
-                                <w:proofErr w:type="spellEnd"/>
-                                <w:r>
-                                  <w:rPr>
-                                    <w:spacing w:val="-6"/>
-                                    <w:sz w:val="12"/>
-                                    <w:szCs w:val="12"/>
-                                  </w:rPr>
-                                  <w:t xml:space="preserve">. </w:t>
+                                  <w:t xml:space="preserve">Dipl. Ing. Architekt Benjamin Koziczinski M.Sc. </w:t>
                                 </w:r>
                               </w:p>
                               <w:p>
@@ -18144,23 +16649,13 @@
                               <w:szCs w:val="12"/>
                             </w:rPr>
                           </w:pPr>
-                          <w:proofErr w:type="spellStart"/>
                           <w:r>
                             <w:rPr>
                               <w:spacing w:val="-6"/>
                               <w:sz w:val="12"/>
                               <w:szCs w:val="12"/>
                             </w:rPr>
-                            <w:t>Münzstr</w:t>
-                          </w:r>
-                          <w:proofErr w:type="spellEnd"/>
-                          <w:r>
-                            <w:rPr>
-                              <w:spacing w:val="-6"/>
-                              <w:sz w:val="12"/>
-                              <w:szCs w:val="12"/>
-                            </w:rPr>
-                            <w:t>. 10 • 10178 Berlin</w:t>
+                            <w:t>Münzstr. 10 • 10178 Berlin</w:t>
                           </w:r>
                         </w:p>
                         <w:p>
@@ -18245,43 +16740,7 @@
                               <w:sz w:val="12"/>
                               <w:szCs w:val="12"/>
                             </w:rPr>
-                            <w:t xml:space="preserve">Dipl. Ing. Architekt Benjamin </w:t>
-                          </w:r>
-                          <w:proofErr w:type="spellStart"/>
-                          <w:r>
-                            <w:rPr>
-                              <w:spacing w:val="-6"/>
-                              <w:sz w:val="12"/>
-                              <w:szCs w:val="12"/>
-                            </w:rPr>
-                            <w:t>Koziczinski</w:t>
-                          </w:r>
-                          <w:proofErr w:type="spellEnd"/>
-                          <w:r>
-                            <w:rPr>
-                              <w:spacing w:val="-6"/>
-                              <w:sz w:val="12"/>
-                              <w:szCs w:val="12"/>
-                            </w:rPr>
-                            <w:t xml:space="preserve"> </w:t>
-                          </w:r>
-                          <w:proofErr w:type="spellStart"/>
-                          <w:r>
-                            <w:rPr>
-                              <w:spacing w:val="-6"/>
-                              <w:sz w:val="12"/>
-                              <w:szCs w:val="12"/>
-                            </w:rPr>
-                            <w:t>M.Sc</w:t>
-                          </w:r>
-                          <w:proofErr w:type="spellEnd"/>
-                          <w:r>
-                            <w:rPr>
-                              <w:spacing w:val="-6"/>
-                              <w:sz w:val="12"/>
-                              <w:szCs w:val="12"/>
-                            </w:rPr>
-                            <w:t xml:space="preserve">. </w:t>
+                            <w:t xml:space="preserve">Dipl. Ing. Architekt Benjamin Koziczinski M.Sc. </w:t>
                           </w:r>
                         </w:p>
                         <w:p>
@@ -20696,9 +19155,12 @@
 </file>
 
 <file path=customXml/item2.xml><?xml version="1.0" encoding="utf-8"?>
-<p:properties xmlns:p="http://schemas.microsoft.com/office/2006/metadata/properties" xmlns:xsi="http://www.w3.org/2001/XMLSchema-instance" xmlns:pc="http://schemas.microsoft.com/office/infopath/2007/PartnerControls">
-  <documentManagement/>
-</p:properties>
+<?mso-contentType ?>
+<FormTemplates xmlns="http://schemas.microsoft.com/sharepoint/v3/contenttype/forms">
+  <Display>DocumentLibraryForm</Display>
+  <Edit>DocumentLibraryForm</Edit>
+  <New>DocumentLibraryForm</New>
+</FormTemplates>
 </file>
 
 <file path=customXml/item3.xml><?xml version="1.0" encoding="utf-8"?>
@@ -20706,12 +19168,9 @@
 </file>
 
 <file path=customXml/item4.xml><?xml version="1.0" encoding="utf-8"?>
-<?mso-contentType ?>
-<FormTemplates xmlns="http://schemas.microsoft.com/sharepoint/v3/contenttype/forms">
-  <Display>DocumentLibraryForm</Display>
-  <Edit>DocumentLibraryForm</Edit>
-  <New>DocumentLibraryForm</New>
-</FormTemplates>
+<p:properties xmlns:p="http://schemas.microsoft.com/office/2006/metadata/properties" xmlns:xsi="http://www.w3.org/2001/XMLSchema-instance" xmlns:pc="http://schemas.microsoft.com/office/infopath/2007/PartnerControls">
+  <documentManagement/>
+</p:properties>
 </file>
 
 <file path=customXml/itemProps1.xml><?xml version="1.0" encoding="utf-8"?>
@@ -20731,10 +19190,9 @@
 </file>
 
 <file path=customXml/itemProps2.xml><?xml version="1.0" encoding="utf-8"?>
-<ds:datastoreItem xmlns:ds="http://schemas.openxmlformats.org/officeDocument/2006/customXml" ds:itemID="{6C808A0C-6712-4A8B-9473-28FB10470055}">
+<ds:datastoreItem xmlns:ds="http://schemas.openxmlformats.org/officeDocument/2006/customXml" ds:itemID="{3955E71D-0DE1-4E61-B2F0-D0BB3D26CA05}">
   <ds:schemaRefs>
-    <ds:schemaRef ds:uri="http://schemas.microsoft.com/office/2006/metadata/properties"/>
-    <ds:schemaRef ds:uri="http://schemas.microsoft.com/office/infopath/2007/PartnerControls"/>
+    <ds:schemaRef ds:uri="http://schemas.microsoft.com/sharepoint/v3/contenttype/forms"/>
   </ds:schemaRefs>
 </ds:datastoreItem>
 </file>
@@ -20748,9 +19206,10 @@
 </file>
 
 <file path=customXml/itemProps4.xml><?xml version="1.0" encoding="utf-8"?>
-<ds:datastoreItem xmlns:ds="http://schemas.openxmlformats.org/officeDocument/2006/customXml" ds:itemID="{3955E71D-0DE1-4E61-B2F0-D0BB3D26CA05}">
+<ds:datastoreItem xmlns:ds="http://schemas.openxmlformats.org/officeDocument/2006/customXml" ds:itemID="{6C808A0C-6712-4A8B-9473-28FB10470055}">
   <ds:schemaRefs>
-    <ds:schemaRef ds:uri="http://schemas.microsoft.com/sharepoint/v3/contenttype/forms"/>
+    <ds:schemaRef ds:uri="http://schemas.microsoft.com/office/2006/metadata/properties"/>
+    <ds:schemaRef ds:uri="http://schemas.microsoft.com/office/infopath/2007/PartnerControls"/>
   </ds:schemaRefs>
 </ds:datastoreItem>
 </file>
</xml_diff>